<commit_message>
21/04/19 - Chỉnh sủa lại tên của Thời gian sử dụng, làm phần báo cáo nhiệm vụ đồ án của CHƯƠNG 1: TỔNG QUAN
</commit_message>
<xml_diff>
--- a/Báo cáo/báo_cáo.docx
+++ b/Báo cáo/báo_cáo.docx
@@ -1,6 +1,6 @@
 
 <file path=word/document.xml><?xml version="1.0" encoding="utf-8"?>
-<w:document xmlns:wpc="http://schemas.microsoft.com/office/word/2010/wordprocessingCanvas" xmlns:cx="http://schemas.microsoft.com/office/drawing/2014/chartex" xmlns:cx1="http://schemas.microsoft.com/office/drawing/2015/9/8/chartex" xmlns:cx2="http://schemas.microsoft.com/office/drawing/2015/10/21/chartex" xmlns:cx3="http://schemas.microsoft.com/office/drawing/2016/5/9/chartex" xmlns:cx4="http://schemas.microsoft.com/office/drawing/2016/5/10/chartex" xmlns:cx5="http://schemas.microsoft.com/office/drawing/2016/5/11/chartex" xmlns:cx6="http://schemas.microsoft.com/office/drawing/2016/5/12/chartex" xmlns:cx7="http://schemas.microsoft.com/office/drawing/2016/5/13/chartex" xmlns:cx8="http://schemas.microsoft.com/office/drawing/2016/5/14/chartex" xmlns:mc="http://schemas.openxmlformats.org/markup-compatibility/2006" xmlns:aink="http://schemas.microsoft.com/office/drawing/2016/ink" xmlns:am3d="http://schemas.microsoft.com/office/drawing/2017/model3d" xmlns:o="urn:schemas-microsoft-com:office:office" xmlns:r="http://schemas.openxmlformats.org/officeDocument/2006/relationships" xmlns:m="http://schemas.openxmlformats.org/officeDocument/2006/math" xmlns:v="urn:schemas-microsoft-com:vml" xmlns:wp14="http://schemas.microsoft.com/office/word/2010/wordprocessingDrawing" xmlns:wp="http://schemas.openxmlformats.org/drawingml/2006/wordprocessingDrawing" xmlns:w10="urn:schemas-microsoft-com:office:word" xmlns:w="http://schemas.openxmlformats.org/wordprocessingml/2006/main" xmlns:w14="http://schemas.microsoft.com/office/word/2010/wordml" xmlns:w15="http://schemas.microsoft.com/office/word/2012/wordml" xmlns:w16cid="http://schemas.microsoft.com/office/word/2016/wordml/cid" xmlns:w16se="http://schemas.microsoft.com/office/word/2015/wordml/symex" xmlns:wpg="http://schemas.microsoft.com/office/word/2010/wordprocessingGroup" xmlns:wpi="http://schemas.microsoft.com/office/word/2010/wordprocessingInk" xmlns:wne="http://schemas.microsoft.com/office/word/2006/wordml" xmlns:wps="http://schemas.microsoft.com/office/word/2010/wordprocessingShape" mc:Ignorable="w14 w15 w16se w16cid wp14">
+<w:document xmlns:wpc="http://schemas.microsoft.com/office/word/2010/wordprocessingCanvas" xmlns:mc="http://schemas.openxmlformats.org/markup-compatibility/2006" xmlns:o="urn:schemas-microsoft-com:office:office" xmlns:r="http://schemas.openxmlformats.org/officeDocument/2006/relationships" xmlns:m="http://schemas.openxmlformats.org/officeDocument/2006/math" xmlns:v="urn:schemas-microsoft-com:vml" xmlns:wp14="http://schemas.microsoft.com/office/word/2010/wordprocessingDrawing" xmlns:wp="http://schemas.openxmlformats.org/drawingml/2006/wordprocessingDrawing" xmlns:w10="urn:schemas-microsoft-com:office:word" xmlns:w="http://schemas.openxmlformats.org/wordprocessingml/2006/main" xmlns:w14="http://schemas.microsoft.com/office/word/2010/wordml" xmlns:wpg="http://schemas.microsoft.com/office/word/2010/wordprocessingGroup" xmlns:wpi="http://schemas.microsoft.com/office/word/2010/wordprocessingInk" xmlns:wne="http://schemas.microsoft.com/office/word/2006/wordml" xmlns:wps="http://schemas.microsoft.com/office/word/2010/wordprocessingShape" mc:Ignorable="w14 wp14">
   <w:body>
     <w:p>
       <w:pPr>
@@ -31,6 +31,16 @@
           <w:color w:val="000000" w:themeColor="text1"/>
           <w:sz w:val="32"/>
           <w:szCs w:val="26"/>
+        </w:rPr>
+        <w:t xml:space="preserve">CHƯƠNG 1: </w:t>
+      </w:r>
+      <w:r>
+        <w:rPr>
+          <w:rFonts w:ascii="Times New Roman" w:hAnsi="Times New Roman" w:cs="Times New Roman"/>
+          <w:b/>
+          <w:color w:val="000000" w:themeColor="text1"/>
+          <w:sz w:val="32"/>
+          <w:szCs w:val="26"/>
           <w:lang w:val="vi-VN"/>
         </w:rPr>
         <w:t>T</w:t>
@@ -60,16 +70,12 @@
     </w:p>
     <w:p>
       <w:pPr>
-        <w:pStyle w:val="ListParagraph"/>
-        <w:numPr>
-          <w:ilvl w:val="1"/>
-          <w:numId w:val="17"/>
-        </w:numPr>
         <w:tabs>
           <w:tab w:val="left" w:pos="360"/>
           <w:tab w:val="left" w:pos="720"/>
         </w:tabs>
         <w:spacing w:line="360" w:lineRule="auto"/>
+        <w:ind w:left="360"/>
         <w:jc w:val="both"/>
         <w:rPr>
           <w:rFonts w:ascii="Times New Roman" w:hAnsi="Times New Roman" w:cs="Times New Roman"/>
@@ -85,7 +91,7 @@
           <w:sz w:val="28"/>
           <w:szCs w:val="28"/>
         </w:rPr>
-        <w:t xml:space="preserve"> T</w:t>
+        <w:t>T</w:t>
       </w:r>
       <w:r>
         <w:rPr>
@@ -103,18 +109,7 @@
           <w:sz w:val="28"/>
           <w:szCs w:val="28"/>
         </w:rPr>
-        <w:t>ng qu</w:t>
-      </w:r>
-      <w:bookmarkStart w:id="0" w:name="_GoBack"/>
-      <w:bookmarkEnd w:id="0"/>
-      <w:r>
-        <w:rPr>
-          <w:rFonts w:ascii="Times New Roman" w:hAnsi="Times New Roman" w:cs="Times New Roman"/>
-          <w:b/>
-          <w:sz w:val="28"/>
-          <w:szCs w:val="28"/>
-        </w:rPr>
-        <w:t>an v</w:t>
+        <w:t>ng quan v</w:t>
       </w:r>
       <w:r>
         <w:rPr>
@@ -233,6 +228,16 @@
           <w:shd w:val="clear" w:color="auto" w:fill="FFFFFF"/>
         </w:rPr>
         <w:tab/>
+      </w:r>
+      <w:proofErr w:type="gramStart"/>
+      <w:r>
+        <w:rPr>
+          <w:rFonts w:ascii="Times New Roman" w:eastAsia="Times New Roman" w:hAnsi="Times New Roman" w:cs="Times New Roman"/>
+          <w:color w:val="2B2B2B"/>
+          <w:sz w:val="26"/>
+          <w:szCs w:val="26"/>
+          <w:shd w:val="clear" w:color="auto" w:fill="FFFFFF"/>
+        </w:rPr>
         <w:t>Trong kho</w:t>
       </w:r>
       <w:r>
@@ -353,7 +358,18 @@
           <w:szCs w:val="26"/>
           <w:shd w:val="clear" w:color="auto" w:fill="FFFFFF"/>
         </w:rPr>
-        <w:t>t ngành hot. Các m</w:t>
+        <w:t>t ngành hot.</w:t>
+      </w:r>
+      <w:proofErr w:type="gramEnd"/>
+      <w:r>
+        <w:rPr>
+          <w:rFonts w:ascii="Times New Roman" w:eastAsia="Times New Roman" w:hAnsi="Times New Roman" w:cs="Times New Roman"/>
+          <w:color w:val="2B2B2B"/>
+          <w:sz w:val="26"/>
+          <w:szCs w:val="26"/>
+          <w:shd w:val="clear" w:color="auto" w:fill="FFFFFF"/>
+        </w:rPr>
+        <w:t xml:space="preserve"> Các m</w:t>
       </w:r>
       <w:r>
         <w:rPr>
@@ -513,7 +529,29 @@
           <w:szCs w:val="26"/>
           <w:shd w:val="clear" w:color="auto" w:fill="FFFFFF"/>
         </w:rPr>
-        <w:t>n Android developer, iOS developer, … v</w:t>
+        <w:t xml:space="preserve">n Android developer, iOS </w:t>
+      </w:r>
+      <w:proofErr w:type="gramStart"/>
+      <w:r>
+        <w:rPr>
+          <w:rFonts w:ascii="Times New Roman" w:eastAsia="Times New Roman" w:hAnsi="Times New Roman" w:cs="Times New Roman"/>
+          <w:color w:val="2B2B2B"/>
+          <w:sz w:val="26"/>
+          <w:szCs w:val="26"/>
+          <w:shd w:val="clear" w:color="auto" w:fill="FFFFFF"/>
+        </w:rPr>
+        <w:t>developer, …</w:t>
+      </w:r>
+      <w:proofErr w:type="gramEnd"/>
+      <w:r>
+        <w:rPr>
+          <w:rFonts w:ascii="Times New Roman" w:eastAsia="Times New Roman" w:hAnsi="Times New Roman" w:cs="Times New Roman"/>
+          <w:color w:val="2B2B2B"/>
+          <w:sz w:val="26"/>
+          <w:szCs w:val="26"/>
+          <w:shd w:val="clear" w:color="auto" w:fill="FFFFFF"/>
+        </w:rPr>
+        <w:t xml:space="preserve"> v</w:t>
       </w:r>
       <w:r>
         <w:rPr>
@@ -915,7 +953,25 @@
           <w:sz w:val="26"/>
           <w:szCs w:val="26"/>
         </w:rPr>
-        <w:t>t là : Android, iOS và Window phone, ti</w:t>
+        <w:t xml:space="preserve">t </w:t>
+      </w:r>
+      <w:proofErr w:type="gramStart"/>
+      <w:r>
+        <w:rPr>
+          <w:color w:val="2B2B2B"/>
+          <w:sz w:val="26"/>
+          <w:szCs w:val="26"/>
+        </w:rPr>
+        <w:t>là :</w:t>
+      </w:r>
+      <w:proofErr w:type="gramEnd"/>
+      <w:r>
+        <w:rPr>
+          <w:color w:val="2B2B2B"/>
+          <w:sz w:val="26"/>
+          <w:szCs w:val="26"/>
+        </w:rPr>
+        <w:t xml:space="preserve"> Android, iOS và Window phone, ti</w:t>
       </w:r>
       <w:r>
         <w:rPr>
@@ -1044,7 +1100,7 @@
                     </pic:cNvPicPr>
                   </pic:nvPicPr>
                   <pic:blipFill>
-                    <a:blip r:embed="rId6">
+                    <a:blip r:embed="rId7">
                       <a:extLst>
                         <a:ext uri="{28A0092B-C50C-407E-A947-70E740481C1C}">
                           <a14:useLocalDpi xmlns:a14="http://schemas.microsoft.com/office/drawing/2010/main" val="0"/>
@@ -1107,7 +1163,28 @@
           <w:szCs w:val="28"/>
         </w:rPr>
         <w:tab/>
-        <w:t xml:space="preserve">1.1.1 Android </w:t>
+      </w:r>
+      <w:r>
+        <w:rPr>
+          <w:rFonts w:ascii="Times New Roman" w:hAnsi="Times New Roman" w:cs="Times New Roman"/>
+          <w:bCs/>
+          <w:i/>
+          <w:color w:val="202020"/>
+          <w:sz w:val="28"/>
+          <w:szCs w:val="28"/>
+        </w:rPr>
+        <w:tab/>
+      </w:r>
+      <w:r>
+        <w:rPr>
+          <w:rFonts w:ascii="Times New Roman" w:hAnsi="Times New Roman" w:cs="Times New Roman"/>
+          <w:bCs/>
+          <w:i/>
+          <w:color w:val="202020"/>
+          <w:sz w:val="28"/>
+          <w:szCs w:val="28"/>
+        </w:rPr>
+        <w:t xml:space="preserve">Android </w:t>
       </w:r>
     </w:p>
     <w:p>
@@ -1146,6 +1223,15 @@
           <w:szCs w:val="26"/>
         </w:rPr>
         <w:tab/>
+      </w:r>
+      <w:proofErr w:type="gramStart"/>
+      <w:r>
+        <w:rPr>
+          <w:rFonts w:ascii="Times New Roman" w:hAnsi="Times New Roman" w:cs="Times New Roman"/>
+          <w:color w:val="202020"/>
+          <w:sz w:val="26"/>
+          <w:szCs w:val="26"/>
+        </w:rPr>
         <w:t>Theo bi</w:t>
       </w:r>
       <w:r>
@@ -1371,8 +1457,19 @@
           <w:sz w:val="26"/>
           <w:szCs w:val="26"/>
         </w:rPr>
-        <w:t xml:space="preserve">ng. </w:t>
-      </w:r>
+        <w:t>ng.</w:t>
+      </w:r>
+      <w:proofErr w:type="gramEnd"/>
+      <w:r>
+        <w:rPr>
+          <w:rFonts w:ascii="Times New Roman" w:hAnsi="Times New Roman" w:cs="Times New Roman"/>
+          <w:color w:val="202020"/>
+          <w:sz w:val="26"/>
+          <w:szCs w:val="26"/>
+        </w:rPr>
+        <w:t xml:space="preserve"> </w:t>
+      </w:r>
+      <w:proofErr w:type="gramStart"/>
       <w:r>
         <w:rPr>
           <w:rFonts w:ascii="Times New Roman" w:eastAsia="Times New Roman" w:hAnsi="Times New Roman" w:cs="Times New Roman"/>
@@ -1573,7 +1670,7 @@
         </w:rPr>
         <w:t> </w:t>
       </w:r>
-      <w:hyperlink r:id="rId7" w:tooltip="Linux" w:history="1">
+      <w:hyperlink r:id="rId8" w:tooltip="Linux" w:history="1">
         <w:r>
           <w:rPr>
             <w:rStyle w:val="Hyperlink"/>
@@ -1937,7 +2034,18 @@
           <w:szCs w:val="26"/>
           <w:shd w:val="clear" w:color="auto" w:fill="FFFFFF"/>
         </w:rPr>
-        <w:t>. Ban đ</w:t>
+        <w:t>.</w:t>
+      </w:r>
+      <w:proofErr w:type="gramEnd"/>
+      <w:r>
+        <w:rPr>
+          <w:rFonts w:ascii="Times New Roman" w:eastAsia="Times New Roman" w:hAnsi="Times New Roman" w:cs="Times New Roman"/>
+          <w:color w:val="000000" w:themeColor="text1"/>
+          <w:sz w:val="26"/>
+          <w:szCs w:val="26"/>
+          <w:shd w:val="clear" w:color="auto" w:fill="FFFFFF"/>
+        </w:rPr>
+        <w:t xml:space="preserve"> Ban đ</w:t>
       </w:r>
       <w:r>
         <w:rPr>
@@ -2362,7 +2470,27 @@
           <w:sz w:val="26"/>
           <w:szCs w:val="26"/>
         </w:rPr>
-        <w:t>m tay m</w:t>
+        <w:t xml:space="preserve">m </w:t>
+      </w:r>
+      <w:proofErr w:type="gramStart"/>
+      <w:r>
+        <w:rPr>
+          <w:rFonts w:ascii="Times New Roman" w:eastAsia="Times New Roman" w:hAnsi="Times New Roman" w:cs="Times New Roman"/>
+          <w:color w:val="000000" w:themeColor="text1"/>
+          <w:sz w:val="26"/>
+          <w:szCs w:val="26"/>
+        </w:rPr>
+        <w:t>tay</w:t>
+      </w:r>
+      <w:proofErr w:type="gramEnd"/>
+      <w:r>
+        <w:rPr>
+          <w:rFonts w:ascii="Times New Roman" w:eastAsia="Times New Roman" w:hAnsi="Times New Roman" w:cs="Times New Roman"/>
+          <w:color w:val="000000" w:themeColor="text1"/>
+          <w:sz w:val="26"/>
+          <w:szCs w:val="26"/>
+        </w:rPr>
+        <w:t xml:space="preserve"> m</w:t>
       </w:r>
       <w:r>
         <w:rPr>
@@ -3430,7 +3558,18 @@
           <w:szCs w:val="26"/>
           <w:shd w:val="clear" w:color="auto" w:fill="FFFFFF"/>
         </w:rPr>
-        <w:t>có s</w:t>
+        <w:t xml:space="preserve">có </w:t>
+      </w:r>
+      <w:r>
+        <w:rPr>
+          <w:rFonts w:ascii="Times New Roman" w:eastAsia="Times New Roman" w:hAnsi="Times New Roman" w:cs="Times New Roman"/>
+          <w:color w:val="222222"/>
+          <w:sz w:val="26"/>
+          <w:szCs w:val="26"/>
+          <w:shd w:val="clear" w:color="auto" w:fill="FFFFFF"/>
+        </w:rPr>
+        <w:lastRenderedPageBreak/>
+        <w:t>s</w:t>
       </w:r>
       <w:r>
         <w:rPr>
@@ -3510,18 +3649,7 @@
           <w:szCs w:val="26"/>
           <w:shd w:val="clear" w:color="auto" w:fill="FFFFFF"/>
         </w:rPr>
-        <w:t xml:space="preserve"> </w:t>
-      </w:r>
-      <w:r>
-        <w:rPr>
-          <w:rFonts w:ascii="Times New Roman" w:eastAsia="Times New Roman" w:hAnsi="Times New Roman" w:cs="Times New Roman"/>
-          <w:color w:val="222222"/>
-          <w:sz w:val="26"/>
-          <w:szCs w:val="26"/>
-          <w:shd w:val="clear" w:color="auto" w:fill="FFFFFF"/>
-        </w:rPr>
-        <w:lastRenderedPageBreak/>
-        <w:t>thành công c</w:t>
+        <w:t xml:space="preserve"> thành công c</w:t>
       </w:r>
       <w:r>
         <w:rPr>
@@ -3945,7 +4073,7 @@
                     </pic:cNvPicPr>
                   </pic:nvPicPr>
                   <pic:blipFill>
-                    <a:blip r:embed="rId8">
+                    <a:blip r:embed="rId9">
                       <a:extLst>
                         <a:ext uri="{28A0092B-C50C-407E-A947-70E740481C1C}">
                           <a14:useLocalDpi xmlns:a14="http://schemas.microsoft.com/office/drawing/2010/main" val="0"/>
@@ -4008,7 +4136,41 @@
           <w:szCs w:val="26"/>
         </w:rPr>
         <w:tab/>
-        <w:t xml:space="preserve">1.1.2 iOS </w:t>
+      </w:r>
+      <w:r>
+        <w:rPr>
+          <w:rFonts w:ascii="Times New Roman" w:hAnsi="Times New Roman" w:cs="Times New Roman"/>
+          <w:bCs/>
+          <w:i/>
+          <w:color w:val="202020"/>
+          <w:sz w:val="26"/>
+          <w:szCs w:val="26"/>
+        </w:rPr>
+        <w:tab/>
+      </w:r>
+      <w:proofErr w:type="gramStart"/>
+      <w:r>
+        <w:rPr>
+          <w:rFonts w:ascii="Times New Roman" w:hAnsi="Times New Roman" w:cs="Times New Roman"/>
+          <w:bCs/>
+          <w:i/>
+          <w:color w:val="202020"/>
+          <w:sz w:val="26"/>
+          <w:szCs w:val="26"/>
+        </w:rPr>
+        <w:t>iOS</w:t>
+      </w:r>
+      <w:proofErr w:type="gramEnd"/>
+      <w:r>
+        <w:rPr>
+          <w:rFonts w:ascii="Times New Roman" w:hAnsi="Times New Roman" w:cs="Times New Roman"/>
+          <w:bCs/>
+          <w:i/>
+          <w:color w:val="202020"/>
+          <w:sz w:val="26"/>
+          <w:szCs w:val="26"/>
+        </w:rPr>
+        <w:t xml:space="preserve"> </w:t>
       </w:r>
     </w:p>
     <w:p>
@@ -4044,60 +4206,8 @@
           <w:szCs w:val="26"/>
         </w:rPr>
         <w:tab/>
-        <w:t>iOS</w:t>
-      </w:r>
-      <w:r>
-        <w:rPr>
-          <w:rStyle w:val="apple-converted-space"/>
-          <w:rFonts w:ascii="Times New Roman" w:eastAsia="Times New Roman" w:hAnsi="Times New Roman" w:cs="Times New Roman"/>
-          <w:color w:val="222222"/>
-          <w:sz w:val="26"/>
-          <w:szCs w:val="26"/>
-          <w:shd w:val="clear" w:color="auto" w:fill="FFFFFF"/>
-        </w:rPr>
-        <w:t> </w:t>
-      </w:r>
-      <w:r>
-        <w:rPr>
-          <w:rFonts w:ascii="Times New Roman" w:eastAsia="Times New Roman" w:hAnsi="Times New Roman" w:cs="Times New Roman"/>
-          <w:color w:val="222222"/>
-          <w:sz w:val="26"/>
-          <w:szCs w:val="26"/>
-          <w:shd w:val="clear" w:color="auto" w:fill="FFFFFF"/>
-        </w:rPr>
-        <w:t>(tr</w:t>
-      </w:r>
-      <w:r>
-        <w:rPr>
-          <w:rFonts w:ascii="Times New Roman" w:eastAsia="Calibri" w:hAnsi="Times New Roman" w:cs="Times New Roman"/>
-          <w:color w:val="222222"/>
-          <w:sz w:val="26"/>
-          <w:szCs w:val="26"/>
-          <w:shd w:val="clear" w:color="auto" w:fill="FFFFFF"/>
-        </w:rPr>
-        <w:t>ướ</w:t>
-      </w:r>
-      <w:r>
-        <w:rPr>
-          <w:rFonts w:ascii="Times New Roman" w:eastAsia="Times New Roman" w:hAnsi="Times New Roman" w:cs="Times New Roman"/>
-          <w:color w:val="222222"/>
-          <w:sz w:val="26"/>
-          <w:szCs w:val="26"/>
-          <w:shd w:val="clear" w:color="auto" w:fill="FFFFFF"/>
-        </w:rPr>
-        <w:t>c đây là</w:t>
-      </w:r>
-      <w:r>
-        <w:rPr>
-          <w:rStyle w:val="apple-converted-space"/>
-          <w:rFonts w:ascii="Times New Roman" w:eastAsia="Times New Roman" w:hAnsi="Times New Roman" w:cs="Times New Roman"/>
-          <w:color w:val="222222"/>
-          <w:sz w:val="26"/>
-          <w:szCs w:val="26"/>
-          <w:shd w:val="clear" w:color="auto" w:fill="FFFFFF"/>
-        </w:rPr>
-        <w:t> </w:t>
-      </w:r>
+      </w:r>
+      <w:proofErr w:type="gramStart"/>
       <w:r>
         <w:rPr>
           <w:rFonts w:ascii="Times New Roman" w:eastAsia="Times New Roman" w:hAnsi="Times New Roman" w:cs="Times New Roman"/>
@@ -4106,6 +4216,69 @@
           <w:sz w:val="26"/>
           <w:szCs w:val="26"/>
         </w:rPr>
+        <w:t>iOS</w:t>
+      </w:r>
+      <w:proofErr w:type="gramEnd"/>
+      <w:r>
+        <w:rPr>
+          <w:rStyle w:val="apple-converted-space"/>
+          <w:rFonts w:ascii="Times New Roman" w:eastAsia="Times New Roman" w:hAnsi="Times New Roman" w:cs="Times New Roman"/>
+          <w:color w:val="222222"/>
+          <w:sz w:val="26"/>
+          <w:szCs w:val="26"/>
+          <w:shd w:val="clear" w:color="auto" w:fill="FFFFFF"/>
+        </w:rPr>
+        <w:t> </w:t>
+      </w:r>
+      <w:r>
+        <w:rPr>
+          <w:rFonts w:ascii="Times New Roman" w:eastAsia="Times New Roman" w:hAnsi="Times New Roman" w:cs="Times New Roman"/>
+          <w:color w:val="222222"/>
+          <w:sz w:val="26"/>
+          <w:szCs w:val="26"/>
+          <w:shd w:val="clear" w:color="auto" w:fill="FFFFFF"/>
+        </w:rPr>
+        <w:t>(tr</w:t>
+      </w:r>
+      <w:r>
+        <w:rPr>
+          <w:rFonts w:ascii="Times New Roman" w:eastAsia="Calibri" w:hAnsi="Times New Roman" w:cs="Times New Roman"/>
+          <w:color w:val="222222"/>
+          <w:sz w:val="26"/>
+          <w:szCs w:val="26"/>
+          <w:shd w:val="clear" w:color="auto" w:fill="FFFFFF"/>
+        </w:rPr>
+        <w:t>ướ</w:t>
+      </w:r>
+      <w:r>
+        <w:rPr>
+          <w:rFonts w:ascii="Times New Roman" w:eastAsia="Times New Roman" w:hAnsi="Times New Roman" w:cs="Times New Roman"/>
+          <w:color w:val="222222"/>
+          <w:sz w:val="26"/>
+          <w:szCs w:val="26"/>
+          <w:shd w:val="clear" w:color="auto" w:fill="FFFFFF"/>
+        </w:rPr>
+        <w:t>c đây là</w:t>
+      </w:r>
+      <w:r>
+        <w:rPr>
+          <w:rStyle w:val="apple-converted-space"/>
+          <w:rFonts w:ascii="Times New Roman" w:eastAsia="Times New Roman" w:hAnsi="Times New Roman" w:cs="Times New Roman"/>
+          <w:color w:val="222222"/>
+          <w:sz w:val="26"/>
+          <w:szCs w:val="26"/>
+          <w:shd w:val="clear" w:color="auto" w:fill="FFFFFF"/>
+        </w:rPr>
+        <w:t> </w:t>
+      </w:r>
+      <w:r>
+        <w:rPr>
+          <w:rFonts w:ascii="Times New Roman" w:eastAsia="Times New Roman" w:hAnsi="Times New Roman" w:cs="Times New Roman"/>
+          <w:bCs/>
+          <w:color w:val="222222"/>
+          <w:sz w:val="26"/>
+          <w:szCs w:val="26"/>
+        </w:rPr>
         <w:t>iPhone OS</w:t>
       </w:r>
       <w:r>
@@ -4448,6 +4621,7 @@
         </w:rPr>
         <w:t>i Android</w:t>
       </w:r>
+      <w:proofErr w:type="gramStart"/>
       <w:r>
         <w:rPr>
           <w:rFonts w:ascii="Times New Roman" w:hAnsi="Times New Roman" w:cs="Times New Roman"/>
@@ -4457,6 +4631,7 @@
         </w:rPr>
         <w:t>..</w:t>
       </w:r>
+      <w:proofErr w:type="gramEnd"/>
     </w:p>
     <w:p>
       <w:pPr>
@@ -4477,6 +4652,7 @@
           <w:szCs w:val="26"/>
         </w:rPr>
       </w:pPr>
+      <w:proofErr w:type="gramStart"/>
       <w:r>
         <w:rPr>
           <w:rFonts w:ascii="Times New Roman" w:hAnsi="Times New Roman" w:cs="Times New Roman"/>
@@ -4646,15 +4822,26 @@
           <w:sz w:val="26"/>
           <w:szCs w:val="26"/>
         </w:rPr>
-        <w:t xml:space="preserve">u hành MacOS. </w:t>
-      </w:r>
-      <w:r>
-        <w:rPr>
-          <w:rFonts w:ascii="Times New Roman" w:eastAsia="Calibri" w:hAnsi="Times New Roman" w:cs="Times New Roman"/>
+        <w:t>u hành MacOS.</w:t>
+      </w:r>
+      <w:proofErr w:type="gramEnd"/>
+      <w:r>
+        <w:rPr>
+          <w:rFonts w:ascii="Times New Roman" w:hAnsi="Times New Roman" w:cs="Times New Roman"/>
           <w:color w:val="202020"/>
           <w:sz w:val="26"/>
           <w:szCs w:val="26"/>
         </w:rPr>
+        <w:t xml:space="preserve"> </w:t>
+      </w:r>
+      <w:proofErr w:type="gramStart"/>
+      <w:r>
+        <w:rPr>
+          <w:rFonts w:ascii="Times New Roman" w:eastAsia="Calibri" w:hAnsi="Times New Roman" w:cs="Times New Roman"/>
+          <w:color w:val="202020"/>
+          <w:sz w:val="26"/>
+          <w:szCs w:val="26"/>
+        </w:rPr>
         <w:t>Ứ</w:t>
       </w:r>
       <w:r>
@@ -4808,7 +4995,17 @@
           <w:sz w:val="26"/>
           <w:szCs w:val="26"/>
         </w:rPr>
-        <w:t>c Swift. Vi</w:t>
+        <w:t>c Swift.</w:t>
+      </w:r>
+      <w:proofErr w:type="gramEnd"/>
+      <w:r>
+        <w:rPr>
+          <w:rFonts w:ascii="Times New Roman" w:hAnsi="Times New Roman" w:cs="Times New Roman"/>
+          <w:color w:val="202020"/>
+          <w:sz w:val="26"/>
+          <w:szCs w:val="26"/>
+        </w:rPr>
+        <w:t xml:space="preserve"> Vi</w:t>
       </w:r>
       <w:r>
         <w:rPr>
@@ -5054,16 +5251,38 @@
           <w:szCs w:val="26"/>
           <w:shd w:val="clear" w:color="auto" w:fill="FFFFFF"/>
         </w:rPr>
-        <w:t>ng tay. Ng</w:t>
-      </w:r>
-      <w:r>
-        <w:rPr>
-          <w:rFonts w:ascii="Times New Roman" w:eastAsia="Calibri" w:hAnsi="Times New Roman" w:cs="Times New Roman"/>
+        <w:t xml:space="preserve">ng </w:t>
+      </w:r>
+      <w:proofErr w:type="gramStart"/>
+      <w:r>
+        <w:rPr>
+          <w:rFonts w:ascii="Times New Roman" w:eastAsia="Times New Roman" w:hAnsi="Times New Roman" w:cs="Times New Roman"/>
           <w:color w:val="222222"/>
           <w:sz w:val="26"/>
           <w:szCs w:val="26"/>
           <w:shd w:val="clear" w:color="auto" w:fill="FFFFFF"/>
         </w:rPr>
+        <w:t>tay</w:t>
+      </w:r>
+      <w:proofErr w:type="gramEnd"/>
+      <w:r>
+        <w:rPr>
+          <w:rFonts w:ascii="Times New Roman" w:eastAsia="Times New Roman" w:hAnsi="Times New Roman" w:cs="Times New Roman"/>
+          <w:color w:val="222222"/>
+          <w:sz w:val="26"/>
+          <w:szCs w:val="26"/>
+          <w:shd w:val="clear" w:color="auto" w:fill="FFFFFF"/>
+        </w:rPr>
+        <w:t>. Ng</w:t>
+      </w:r>
+      <w:r>
+        <w:rPr>
+          <w:rFonts w:ascii="Times New Roman" w:eastAsia="Calibri" w:hAnsi="Times New Roman" w:cs="Times New Roman"/>
+          <w:color w:val="222222"/>
+          <w:sz w:val="26"/>
+          <w:szCs w:val="26"/>
+          <w:shd w:val="clear" w:color="auto" w:fill="FFFFFF"/>
+        </w:rPr>
         <w:t>ườ</w:t>
       </w:r>
       <w:r>
@@ -5254,7 +5473,29 @@
           <w:szCs w:val="26"/>
           <w:shd w:val="clear" w:color="auto" w:fill="FFFFFF"/>
         </w:rPr>
-        <w:t>ng tay trên màn hình c</w:t>
+        <w:t xml:space="preserve">ng </w:t>
+      </w:r>
+      <w:proofErr w:type="gramStart"/>
+      <w:r>
+        <w:rPr>
+          <w:rFonts w:ascii="Times New Roman" w:eastAsia="Times New Roman" w:hAnsi="Times New Roman" w:cs="Times New Roman"/>
+          <w:color w:val="222222"/>
+          <w:sz w:val="26"/>
+          <w:szCs w:val="26"/>
+          <w:shd w:val="clear" w:color="auto" w:fill="FFFFFF"/>
+        </w:rPr>
+        <w:t>tay</w:t>
+      </w:r>
+      <w:proofErr w:type="gramEnd"/>
+      <w:r>
+        <w:rPr>
+          <w:rFonts w:ascii="Times New Roman" w:eastAsia="Times New Roman" w:hAnsi="Times New Roman" w:cs="Times New Roman"/>
+          <w:color w:val="222222"/>
+          <w:sz w:val="26"/>
+          <w:szCs w:val="26"/>
+          <w:shd w:val="clear" w:color="auto" w:fill="FFFFFF"/>
+        </w:rPr>
+        <w:t xml:space="preserve"> trên màn hình c</w:t>
       </w:r>
       <w:r>
         <w:rPr>
@@ -5450,7 +5691,7 @@
                     </pic:cNvPicPr>
                   </pic:nvPicPr>
                   <pic:blipFill>
-                    <a:blip r:embed="rId9">
+                    <a:blip r:embed="rId10">
                       <a:extLst>
                         <a:ext uri="{28A0092B-C50C-407E-A947-70E740481C1C}">
                           <a14:useLocalDpi xmlns:a14="http://schemas.microsoft.com/office/drawing/2010/main" val="0"/>
@@ -5508,7 +5749,28 @@
         </w:rPr>
         <w:lastRenderedPageBreak/>
         <w:tab/>
-        <w:t>1.1.3 Windows Phone</w:t>
+      </w:r>
+      <w:r>
+        <w:rPr>
+          <w:rFonts w:ascii="Times New Roman" w:eastAsia="Times New Roman" w:hAnsi="Times New Roman" w:cs="Times New Roman"/>
+          <w:bCs/>
+          <w:i/>
+          <w:color w:val="222222"/>
+          <w:sz w:val="28"/>
+          <w:szCs w:val="28"/>
+        </w:rPr>
+        <w:tab/>
+      </w:r>
+      <w:r>
+        <w:rPr>
+          <w:rFonts w:ascii="Times New Roman" w:eastAsia="Times New Roman" w:hAnsi="Times New Roman" w:cs="Times New Roman"/>
+          <w:bCs/>
+          <w:i/>
+          <w:color w:val="222222"/>
+          <w:sz w:val="28"/>
+          <w:szCs w:val="28"/>
+        </w:rPr>
+        <w:t>Windows Phone</w:t>
       </w:r>
     </w:p>
     <w:p>
@@ -5544,6 +5806,16 @@
           <w:szCs w:val="26"/>
         </w:rPr>
         <w:tab/>
+      </w:r>
+      <w:proofErr w:type="gramStart"/>
+      <w:r>
+        <w:rPr>
+          <w:rFonts w:ascii="Times New Roman" w:eastAsia="Times New Roman" w:hAnsi="Times New Roman" w:cs="Times New Roman"/>
+          <w:bCs/>
+          <w:color w:val="222222"/>
+          <w:sz w:val="26"/>
+          <w:szCs w:val="26"/>
+        </w:rPr>
         <w:t>Windows Phone</w:t>
       </w:r>
       <w:r>
@@ -5917,16 +6189,38 @@
           <w:szCs w:val="26"/>
           <w:shd w:val="clear" w:color="auto" w:fill="FFFFFF"/>
         </w:rPr>
-        <w:t>i nhau. Khác v</w:t>
-      </w:r>
-      <w:r>
-        <w:rPr>
-          <w:rFonts w:ascii="Times New Roman" w:eastAsia="Calibri" w:hAnsi="Times New Roman" w:cs="Times New Roman"/>
+        <w:t>i nhau.</w:t>
+      </w:r>
+      <w:proofErr w:type="gramEnd"/>
+      <w:r>
+        <w:rPr>
+          <w:rFonts w:ascii="Times New Roman" w:eastAsia="Times New Roman" w:hAnsi="Times New Roman" w:cs="Times New Roman"/>
           <w:color w:val="222222"/>
           <w:sz w:val="26"/>
           <w:szCs w:val="26"/>
           <w:shd w:val="clear" w:color="auto" w:fill="FFFFFF"/>
         </w:rPr>
+        <w:t xml:space="preserve"> </w:t>
+      </w:r>
+      <w:proofErr w:type="gramStart"/>
+      <w:r>
+        <w:rPr>
+          <w:rFonts w:ascii="Times New Roman" w:eastAsia="Times New Roman" w:hAnsi="Times New Roman" w:cs="Times New Roman"/>
+          <w:color w:val="222222"/>
+          <w:sz w:val="26"/>
+          <w:szCs w:val="26"/>
+          <w:shd w:val="clear" w:color="auto" w:fill="FFFFFF"/>
+        </w:rPr>
+        <w:t>Khác v</w:t>
+      </w:r>
+      <w:r>
+        <w:rPr>
+          <w:rFonts w:ascii="Times New Roman" w:eastAsia="Calibri" w:hAnsi="Times New Roman" w:cs="Times New Roman"/>
+          <w:color w:val="222222"/>
+          <w:sz w:val="26"/>
+          <w:szCs w:val="26"/>
+          <w:shd w:val="clear" w:color="auto" w:fill="FFFFFF"/>
+        </w:rPr>
         <w:t>ớ</w:t>
       </w:r>
       <w:r>
@@ -6404,16 +6698,38 @@
           <w:szCs w:val="26"/>
           <w:shd w:val="clear" w:color="auto" w:fill="FFFFFF"/>
         </w:rPr>
-        <w:t>. Windows Phone đ</w:t>
-      </w:r>
-      <w:r>
-        <w:rPr>
-          <w:rFonts w:ascii="Times New Roman" w:eastAsia="Calibri" w:hAnsi="Times New Roman" w:cs="Times New Roman"/>
+        <w:t>.</w:t>
+      </w:r>
+      <w:proofErr w:type="gramEnd"/>
+      <w:r>
+        <w:rPr>
+          <w:rFonts w:ascii="Times New Roman" w:eastAsia="Times New Roman" w:hAnsi="Times New Roman" w:cs="Times New Roman"/>
           <w:color w:val="222222"/>
           <w:sz w:val="26"/>
           <w:szCs w:val="26"/>
           <w:shd w:val="clear" w:color="auto" w:fill="FFFFFF"/>
         </w:rPr>
+        <w:t xml:space="preserve"> </w:t>
+      </w:r>
+      <w:proofErr w:type="gramStart"/>
+      <w:r>
+        <w:rPr>
+          <w:rFonts w:ascii="Times New Roman" w:eastAsia="Times New Roman" w:hAnsi="Times New Roman" w:cs="Times New Roman"/>
+          <w:color w:val="222222"/>
+          <w:sz w:val="26"/>
+          <w:szCs w:val="26"/>
+          <w:shd w:val="clear" w:color="auto" w:fill="FFFFFF"/>
+        </w:rPr>
+        <w:t>Windows Phone đ</w:t>
+      </w:r>
+      <w:r>
+        <w:rPr>
+          <w:rFonts w:ascii="Times New Roman" w:eastAsia="Calibri" w:hAnsi="Times New Roman" w:cs="Times New Roman"/>
+          <w:color w:val="222222"/>
+          <w:sz w:val="26"/>
+          <w:szCs w:val="26"/>
+          <w:shd w:val="clear" w:color="auto" w:fill="FFFFFF"/>
+        </w:rPr>
         <w:t>ượ</w:t>
       </w:r>
       <w:r>
@@ -6495,6 +6811,7 @@
         </w:rPr>
         <w:t>.</w:t>
       </w:r>
+      <w:proofErr w:type="gramEnd"/>
     </w:p>
     <w:p>
       <w:pPr>
@@ -6538,7 +6855,7 @@
                     </pic:cNvPicPr>
                   </pic:nvPicPr>
                   <pic:blipFill>
-                    <a:blip r:embed="rId10">
+                    <a:blip r:embed="rId11">
                       <a:extLst>
                         <a:ext uri="{28A0092B-C50C-407E-A947-70E740481C1C}">
                           <a14:useLocalDpi xmlns:a14="http://schemas.microsoft.com/office/drawing/2010/main" val="0"/>
@@ -6601,7 +6918,30 @@
           <w:bdr w:val="none" w:sz="0" w:space="0" w:color="auto" w:frame="1"/>
         </w:rPr>
         <w:tab/>
-        <w:t>1.1.4 Web App</w:t>
+      </w:r>
+      <w:r>
+        <w:rPr>
+          <w:rFonts w:ascii="Times New Roman" w:eastAsia="Times New Roman" w:hAnsi="Times New Roman" w:cs="Times New Roman"/>
+          <w:bCs/>
+          <w:i/>
+          <w:color w:val="2B2B2B"/>
+          <w:sz w:val="28"/>
+          <w:szCs w:val="28"/>
+          <w:bdr w:val="none" w:sz="0" w:space="0" w:color="auto" w:frame="1"/>
+        </w:rPr>
+        <w:tab/>
+      </w:r>
+      <w:r>
+        <w:rPr>
+          <w:rFonts w:ascii="Times New Roman" w:eastAsia="Times New Roman" w:hAnsi="Times New Roman" w:cs="Times New Roman"/>
+          <w:bCs/>
+          <w:i/>
+          <w:color w:val="2B2B2B"/>
+          <w:sz w:val="28"/>
+          <w:szCs w:val="28"/>
+          <w:bdr w:val="none" w:sz="0" w:space="0" w:color="auto" w:frame="1"/>
+        </w:rPr>
+        <w:t>Web App</w:t>
       </w:r>
     </w:p>
     <w:p>
@@ -6638,6 +6978,15 @@
           <w:szCs w:val="26"/>
         </w:rPr>
         <w:tab/>
+      </w:r>
+      <w:proofErr w:type="gramStart"/>
+      <w:r>
+        <w:rPr>
+          <w:rFonts w:ascii="Times New Roman" w:hAnsi="Times New Roman" w:cs="Times New Roman"/>
+          <w:color w:val="000000" w:themeColor="text1"/>
+          <w:sz w:val="26"/>
+          <w:szCs w:val="26"/>
+        </w:rPr>
         <w:t>H</w:t>
       </w:r>
       <w:r>
@@ -6782,7 +7131,17 @@
           <w:sz w:val="26"/>
           <w:szCs w:val="26"/>
         </w:rPr>
-        <w:t>ng. Ta s</w:t>
+        <w:t>ng.</w:t>
+      </w:r>
+      <w:proofErr w:type="gramEnd"/>
+      <w:r>
+        <w:rPr>
+          <w:rFonts w:ascii="Times New Roman" w:hAnsi="Times New Roman" w:cs="Times New Roman"/>
+          <w:color w:val="000000" w:themeColor="text1"/>
+          <w:sz w:val="26"/>
+          <w:szCs w:val="26"/>
+        </w:rPr>
+        <w:t xml:space="preserve"> Ta s</w:t>
       </w:r>
       <w:r>
         <w:rPr>
@@ -6950,7 +7309,17 @@
           <w:sz w:val="26"/>
           <w:szCs w:val="26"/>
         </w:rPr>
-        <w:t xml:space="preserve"> mobile và responsive (Bootstrap, jQuery Mobile, Materialize). Ng</w:t>
+        <w:t xml:space="preserve"> mobile và responsive (Bootstrap, jQuery Mobile, Materialize). </w:t>
+      </w:r>
+      <w:proofErr w:type="gramStart"/>
+      <w:r>
+        <w:rPr>
+          <w:rFonts w:ascii="Times New Roman" w:hAnsi="Times New Roman" w:cs="Times New Roman"/>
+          <w:color w:val="000000" w:themeColor="text1"/>
+          <w:sz w:val="26"/>
+          <w:szCs w:val="26"/>
+        </w:rPr>
+        <w:t>Ng</w:t>
       </w:r>
       <w:r>
         <w:rPr>
@@ -7042,6 +7411,7 @@
         </w:rPr>
         <w:t>ng.</w:t>
       </w:r>
+      <w:proofErr w:type="gramEnd"/>
     </w:p>
     <w:p>
       <w:pPr>
@@ -7077,6 +7447,15 @@
           <w:szCs w:val="26"/>
         </w:rPr>
         <w:tab/>
+      </w:r>
+      <w:proofErr w:type="gramStart"/>
+      <w:r>
+        <w:rPr>
+          <w:rFonts w:ascii="Times New Roman" w:hAnsi="Times New Roman" w:cs="Times New Roman"/>
+          <w:color w:val="000000" w:themeColor="text1"/>
+          <w:sz w:val="26"/>
+          <w:szCs w:val="26"/>
+        </w:rPr>
         <w:t>Các x</w:t>
       </w:r>
       <w:r>
@@ -7222,7 +7601,27 @@
           <w:sz w:val="26"/>
           <w:szCs w:val="26"/>
         </w:rPr>
-        <w:t>n phía trên server. V</w:t>
+        <w:t>n phía trên server.</w:t>
+      </w:r>
+      <w:proofErr w:type="gramEnd"/>
+      <w:r>
+        <w:rPr>
+          <w:rFonts w:ascii="Times New Roman" w:hAnsi="Times New Roman" w:cs="Times New Roman"/>
+          <w:color w:val="000000" w:themeColor="text1"/>
+          <w:sz w:val="26"/>
+          <w:szCs w:val="26"/>
+        </w:rPr>
+        <w:t xml:space="preserve"> </w:t>
+      </w:r>
+      <w:proofErr w:type="gramStart"/>
+      <w:r>
+        <w:rPr>
+          <w:rFonts w:ascii="Times New Roman" w:hAnsi="Times New Roman" w:cs="Times New Roman"/>
+          <w:color w:val="000000" w:themeColor="text1"/>
+          <w:sz w:val="26"/>
+          <w:szCs w:val="26"/>
+        </w:rPr>
+        <w:t>V</w:t>
       </w:r>
       <w:r>
         <w:rPr>
@@ -7563,7 +7962,17 @@
           <w:sz w:val="26"/>
           <w:szCs w:val="26"/>
         </w:rPr>
-        <w:t xml:space="preserve">. </w:t>
+        <w:t>.</w:t>
+      </w:r>
+      <w:proofErr w:type="gramEnd"/>
+      <w:r>
+        <w:rPr>
+          <w:rFonts w:ascii="Times New Roman" w:hAnsi="Times New Roman" w:cs="Times New Roman"/>
+          <w:color w:val="000000" w:themeColor="text1"/>
+          <w:sz w:val="26"/>
+          <w:szCs w:val="26"/>
+        </w:rPr>
+        <w:t xml:space="preserve"> </w:t>
       </w:r>
     </w:p>
     <w:p>
@@ -8980,7 +9389,7 @@
                     </pic:cNvPicPr>
                   </pic:nvPicPr>
                   <pic:blipFill>
-                    <a:blip r:embed="rId11">
+                    <a:blip r:embed="rId12">
                       <a:extLst>
                         <a:ext uri="{28A0092B-C50C-407E-A947-70E740481C1C}">
                           <a14:useLocalDpi xmlns:a14="http://schemas.microsoft.com/office/drawing/2010/main" val="0"/>
@@ -9043,7 +9452,30 @@
           <w:bdr w:val="none" w:sz="0" w:space="0" w:color="auto" w:frame="1"/>
         </w:rPr>
         <w:tab/>
-        <w:t>1.1.5 Native App</w:t>
+      </w:r>
+      <w:r>
+        <w:rPr>
+          <w:rFonts w:ascii="Times New Roman" w:eastAsia="Times New Roman" w:hAnsi="Times New Roman" w:cs="Times New Roman"/>
+          <w:bCs/>
+          <w:i/>
+          <w:color w:val="2B2B2B"/>
+          <w:sz w:val="28"/>
+          <w:szCs w:val="28"/>
+          <w:bdr w:val="none" w:sz="0" w:space="0" w:color="auto" w:frame="1"/>
+        </w:rPr>
+        <w:tab/>
+      </w:r>
+      <w:r>
+        <w:rPr>
+          <w:rFonts w:ascii="Times New Roman" w:eastAsia="Times New Roman" w:hAnsi="Times New Roman" w:cs="Times New Roman"/>
+          <w:bCs/>
+          <w:i/>
+          <w:color w:val="2B2B2B"/>
+          <w:sz w:val="28"/>
+          <w:szCs w:val="28"/>
+          <w:bdr w:val="none" w:sz="0" w:space="0" w:color="auto" w:frame="1"/>
+        </w:rPr>
+        <w:t>Native App</w:t>
       </w:r>
     </w:p>
     <w:p>
@@ -9466,7 +9898,17 @@
           <w:sz w:val="26"/>
           <w:szCs w:val="26"/>
         </w:rPr>
-        <w:t>t. Ng</w:t>
+        <w:t xml:space="preserve">t. </w:t>
+      </w:r>
+      <w:proofErr w:type="gramStart"/>
+      <w:r>
+        <w:rPr>
+          <w:rFonts w:ascii="Times New Roman" w:hAnsi="Times New Roman" w:cs="Times New Roman"/>
+          <w:color w:val="000000" w:themeColor="text1"/>
+          <w:sz w:val="26"/>
+          <w:szCs w:val="26"/>
+        </w:rPr>
+        <w:t>Ng</w:t>
       </w:r>
       <w:r>
         <w:rPr>
@@ -9612,6 +10054,7 @@
         </w:rPr>
         <w:t>y.</w:t>
       </w:r>
+      <w:proofErr w:type="gramEnd"/>
     </w:p>
     <w:p>
       <w:pPr>
@@ -9647,6 +10090,15 @@
           <w:szCs w:val="26"/>
         </w:rPr>
         <w:tab/>
+      </w:r>
+      <w:proofErr w:type="gramStart"/>
+      <w:r>
+        <w:rPr>
+          <w:rFonts w:ascii="Times New Roman" w:hAnsi="Times New Roman" w:cs="Times New Roman"/>
+          <w:color w:val="000000" w:themeColor="text1"/>
+          <w:sz w:val="26"/>
+          <w:szCs w:val="26"/>
+        </w:rPr>
         <w:t>V</w:t>
       </w:r>
       <w:r>
@@ -9891,7 +10343,27 @@
           <w:sz w:val="26"/>
           <w:szCs w:val="26"/>
         </w:rPr>
-        <w:t>. Server s</w:t>
+        <w:t>.</w:t>
+      </w:r>
+      <w:proofErr w:type="gramEnd"/>
+      <w:r>
+        <w:rPr>
+          <w:rFonts w:ascii="Times New Roman" w:hAnsi="Times New Roman" w:cs="Times New Roman"/>
+          <w:color w:val="000000" w:themeColor="text1"/>
+          <w:sz w:val="26"/>
+          <w:szCs w:val="26"/>
+        </w:rPr>
+        <w:t xml:space="preserve"> </w:t>
+      </w:r>
+      <w:proofErr w:type="gramStart"/>
+      <w:r>
+        <w:rPr>
+          <w:rFonts w:ascii="Times New Roman" w:hAnsi="Times New Roman" w:cs="Times New Roman"/>
+          <w:color w:val="000000" w:themeColor="text1"/>
+          <w:sz w:val="26"/>
+          <w:szCs w:val="26"/>
+        </w:rPr>
+        <w:t>Server s</w:t>
       </w:r>
       <w:r>
         <w:rPr>
@@ -9963,7 +10435,27 @@
           <w:sz w:val="26"/>
           <w:szCs w:val="26"/>
         </w:rPr>
-        <w:t xml:space="preserve"> API. Native app l</w:t>
+        <w:t xml:space="preserve"> API.</w:t>
+      </w:r>
+      <w:proofErr w:type="gramEnd"/>
+      <w:r>
+        <w:rPr>
+          <w:rFonts w:ascii="Times New Roman" w:hAnsi="Times New Roman" w:cs="Times New Roman"/>
+          <w:color w:val="000000" w:themeColor="text1"/>
+          <w:sz w:val="26"/>
+          <w:szCs w:val="26"/>
+        </w:rPr>
+        <w:t xml:space="preserve"> </w:t>
+      </w:r>
+      <w:proofErr w:type="gramStart"/>
+      <w:r>
+        <w:rPr>
+          <w:rFonts w:ascii="Times New Roman" w:hAnsi="Times New Roman" w:cs="Times New Roman"/>
+          <w:color w:val="000000" w:themeColor="text1"/>
+          <w:sz w:val="26"/>
+          <w:szCs w:val="26"/>
+        </w:rPr>
+        <w:t>Native app l</w:t>
       </w:r>
       <w:r>
         <w:rPr>
@@ -10091,6 +10583,7 @@
         </w:rPr>
         <w:t>u lên server thông qua các API này.</w:t>
       </w:r>
+      <w:proofErr w:type="gramEnd"/>
     </w:p>
     <w:p>
       <w:pPr>
@@ -10926,7 +11419,27 @@
           <w:sz w:val="26"/>
           <w:szCs w:val="26"/>
         </w:rPr>
-        <w:t xml:space="preserve"> (Eclipse, XCode, Android SDK, …), khó ti</w:t>
+        <w:t xml:space="preserve"> (Eclipse, XCode, Android </w:t>
+      </w:r>
+      <w:proofErr w:type="gramStart"/>
+      <w:r>
+        <w:rPr>
+          <w:rFonts w:ascii="Times New Roman" w:eastAsia="Times New Roman" w:hAnsi="Times New Roman" w:cs="Times New Roman"/>
+          <w:color w:val="2B2B2B"/>
+          <w:sz w:val="26"/>
+          <w:szCs w:val="26"/>
+        </w:rPr>
+        <w:t>SDK, …)</w:t>
+      </w:r>
+      <w:proofErr w:type="gramEnd"/>
+      <w:r>
+        <w:rPr>
+          <w:rFonts w:ascii="Times New Roman" w:eastAsia="Times New Roman" w:hAnsi="Times New Roman" w:cs="Times New Roman"/>
+          <w:color w:val="2B2B2B"/>
+          <w:sz w:val="26"/>
+          <w:szCs w:val="26"/>
+        </w:rPr>
+        <w:t>, khó ti</w:t>
       </w:r>
       <w:r>
         <w:rPr>
@@ -11664,7 +12177,7 @@
                     </pic:cNvPicPr>
                   </pic:nvPicPr>
                   <pic:blipFill>
-                    <a:blip r:embed="rId12">
+                    <a:blip r:embed="rId13">
                       <a:extLst>
                         <a:ext uri="{28A0092B-C50C-407E-A947-70E740481C1C}">
                           <a14:useLocalDpi xmlns:a14="http://schemas.microsoft.com/office/drawing/2010/main" val="0"/>
@@ -11727,7 +12240,30 @@
           <w:bdr w:val="none" w:sz="0" w:space="0" w:color="auto" w:frame="1"/>
         </w:rPr>
         <w:tab/>
-        <w:t>1.1.6 Hybrid App</w:t>
+      </w:r>
+      <w:r>
+        <w:rPr>
+          <w:rFonts w:ascii="Times New Roman" w:eastAsia="Times New Roman" w:hAnsi="Times New Roman" w:cs="Times New Roman"/>
+          <w:bCs/>
+          <w:i/>
+          <w:color w:val="2B2B2B"/>
+          <w:sz w:val="28"/>
+          <w:szCs w:val="28"/>
+          <w:bdr w:val="none" w:sz="0" w:space="0" w:color="auto" w:frame="1"/>
+        </w:rPr>
+        <w:tab/>
+      </w:r>
+      <w:r>
+        <w:rPr>
+          <w:rFonts w:ascii="Times New Roman" w:eastAsia="Times New Roman" w:hAnsi="Times New Roman" w:cs="Times New Roman"/>
+          <w:bCs/>
+          <w:i/>
+          <w:color w:val="2B2B2B"/>
+          <w:sz w:val="28"/>
+          <w:szCs w:val="28"/>
+          <w:bdr w:val="none" w:sz="0" w:space="0" w:color="auto" w:frame="1"/>
+        </w:rPr>
+        <w:t>Hybrid App</w:t>
       </w:r>
     </w:p>
     <w:p>
@@ -12164,8 +12700,19 @@
           <w:sz w:val="26"/>
           <w:szCs w:val="26"/>
         </w:rPr>
-        <w:t>p hình, GPS, rung, ….</w:t>
-      </w:r>
+        <w:t xml:space="preserve">p hình, GPS, </w:t>
+      </w:r>
+      <w:proofErr w:type="gramStart"/>
+      <w:r>
+        <w:rPr>
+          <w:rFonts w:ascii="Times New Roman" w:hAnsi="Times New Roman" w:cs="Times New Roman"/>
+          <w:color w:val="000000" w:themeColor="text1"/>
+          <w:sz w:val="26"/>
+          <w:szCs w:val="26"/>
+        </w:rPr>
+        <w:t>rung, ….</w:t>
+      </w:r>
+      <w:proofErr w:type="gramEnd"/>
     </w:p>
     <w:p>
       <w:pPr>
@@ -12301,7 +12848,37 @@
           <w:sz w:val="26"/>
           <w:szCs w:val="26"/>
         </w:rPr>
-        <w:t>: Cordova, Phonegap, Titanium, …. Nh</w:t>
+        <w:t xml:space="preserve">: Cordova, Phonegap, </w:t>
+      </w:r>
+      <w:proofErr w:type="gramStart"/>
+      <w:r>
+        <w:rPr>
+          <w:rFonts w:ascii="Times New Roman" w:hAnsi="Times New Roman" w:cs="Times New Roman"/>
+          <w:color w:val="000000" w:themeColor="text1"/>
+          <w:sz w:val="26"/>
+          <w:szCs w:val="26"/>
+        </w:rPr>
+        <w:t>Titanium, ….</w:t>
+      </w:r>
+      <w:proofErr w:type="gramEnd"/>
+      <w:r>
+        <w:rPr>
+          <w:rFonts w:ascii="Times New Roman" w:hAnsi="Times New Roman" w:cs="Times New Roman"/>
+          <w:color w:val="000000" w:themeColor="text1"/>
+          <w:sz w:val="26"/>
+          <w:szCs w:val="26"/>
+        </w:rPr>
+        <w:t xml:space="preserve"> </w:t>
+      </w:r>
+      <w:proofErr w:type="gramStart"/>
+      <w:r>
+        <w:rPr>
+          <w:rFonts w:ascii="Times New Roman" w:hAnsi="Times New Roman" w:cs="Times New Roman"/>
+          <w:color w:val="000000" w:themeColor="text1"/>
+          <w:sz w:val="26"/>
+          <w:szCs w:val="26"/>
+        </w:rPr>
+        <w:t>Nh</w:t>
       </w:r>
       <w:r>
         <w:rPr>
@@ -12409,7 +12986,17 @@
           <w:sz w:val="26"/>
           <w:szCs w:val="26"/>
         </w:rPr>
-        <w:t>ng Javascript. Ch</w:t>
+        <w:t>ng Javascript.</w:t>
+      </w:r>
+      <w:proofErr w:type="gramEnd"/>
+      <w:r>
+        <w:rPr>
+          <w:rFonts w:ascii="Times New Roman" w:hAnsi="Times New Roman" w:cs="Times New Roman"/>
+          <w:color w:val="000000" w:themeColor="text1"/>
+          <w:sz w:val="26"/>
+          <w:szCs w:val="26"/>
+        </w:rPr>
+        <w:t xml:space="preserve"> Ch</w:t>
       </w:r>
       <w:r>
         <w:rPr>
@@ -12643,7 +13230,27 @@
           <w:sz w:val="26"/>
           <w:szCs w:val="26"/>
         </w:rPr>
-        <w:t>t cho Android, iOS và Windows Phone.</w:t>
+        <w:t xml:space="preserve">t cho </w:t>
+      </w:r>
+      <w:proofErr w:type="gramStart"/>
+      <w:r>
+        <w:rPr>
+          <w:rFonts w:ascii="Times New Roman" w:hAnsi="Times New Roman" w:cs="Times New Roman"/>
+          <w:color w:val="000000" w:themeColor="text1"/>
+          <w:sz w:val="26"/>
+          <w:szCs w:val="26"/>
+        </w:rPr>
+        <w:t>Android</w:t>
+      </w:r>
+      <w:proofErr w:type="gramEnd"/>
+      <w:r>
+        <w:rPr>
+          <w:rFonts w:ascii="Times New Roman" w:hAnsi="Times New Roman" w:cs="Times New Roman"/>
+          <w:color w:val="000000" w:themeColor="text1"/>
+          <w:sz w:val="26"/>
+          <w:szCs w:val="26"/>
+        </w:rPr>
+        <w:t>, iOS và Windows Phone.</w:t>
       </w:r>
     </w:p>
     <w:p>
@@ -12680,6 +13287,15 @@
           <w:szCs w:val="26"/>
         </w:rPr>
         <w:tab/>
+      </w:r>
+      <w:proofErr w:type="gramStart"/>
+      <w:r>
+        <w:rPr>
+          <w:rFonts w:ascii="Times New Roman" w:hAnsi="Times New Roman" w:cs="Times New Roman"/>
+          <w:color w:val="000000" w:themeColor="text1"/>
+          <w:sz w:val="26"/>
+          <w:szCs w:val="26"/>
+        </w:rPr>
         <w:t>M</w:t>
       </w:r>
       <w:r>
@@ -13000,7 +13616,17 @@
           <w:sz w:val="26"/>
           <w:szCs w:val="26"/>
         </w:rPr>
-        <w:t xml:space="preserve">n này. </w:t>
+        <w:t>n này.</w:t>
+      </w:r>
+      <w:proofErr w:type="gramEnd"/>
+      <w:r>
+        <w:rPr>
+          <w:rFonts w:ascii="Times New Roman" w:hAnsi="Times New Roman" w:cs="Times New Roman"/>
+          <w:color w:val="000000" w:themeColor="text1"/>
+          <w:sz w:val="26"/>
+          <w:szCs w:val="26"/>
+        </w:rPr>
+        <w:t xml:space="preserve"> </w:t>
       </w:r>
     </w:p>
     <w:p>
@@ -13436,6 +14062,7 @@
           <w:sz w:val="26"/>
           <w:szCs w:val="26"/>
         </w:rPr>
+        <w:lastRenderedPageBreak/>
         <w:t>T</w:t>
       </w:r>
       <w:r>
@@ -13631,7 +14258,6 @@
           <w:sz w:val="26"/>
           <w:szCs w:val="26"/>
         </w:rPr>
-        <w:lastRenderedPageBreak/>
         <w:t xml:space="preserve">Không </w:t>
       </w:r>
       <w:r>
@@ -14334,7 +14960,7 @@
                     </pic:cNvPicPr>
                   </pic:nvPicPr>
                   <pic:blipFill>
-                    <a:blip r:embed="rId13">
+                    <a:blip r:embed="rId14">
                       <a:extLst>
                         <a:ext uri="{28A0092B-C50C-407E-A947-70E740481C1C}">
                           <a14:useLocalDpi xmlns:a14="http://schemas.microsoft.com/office/drawing/2010/main" val="0"/>
@@ -14368,16 +14994,12 @@
     </w:p>
     <w:p>
       <w:pPr>
-        <w:pStyle w:val="ListParagraph"/>
-        <w:numPr>
-          <w:ilvl w:val="1"/>
-          <w:numId w:val="17"/>
-        </w:numPr>
         <w:tabs>
           <w:tab w:val="left" w:pos="360"/>
           <w:tab w:val="left" w:pos="720"/>
         </w:tabs>
         <w:spacing w:line="360" w:lineRule="auto"/>
+        <w:ind w:left="360"/>
         <w:jc w:val="both"/>
         <w:rPr>
           <w:rFonts w:ascii="Times New Roman" w:hAnsi="Times New Roman" w:cs="Times New Roman"/>
@@ -14540,6 +15162,15 @@
           <w:szCs w:val="26"/>
         </w:rPr>
         <w:tab/>
+      </w:r>
+      <w:proofErr w:type="gramStart"/>
+      <w:r>
+        <w:rPr>
+          <w:rFonts w:ascii="Times New Roman" w:eastAsia="Times New Roman" w:hAnsi="Times New Roman" w:cs="Times New Roman"/>
+          <w:color w:val="000000" w:themeColor="text1"/>
+          <w:sz w:val="26"/>
+          <w:szCs w:val="26"/>
+        </w:rPr>
         <w:t>Th</w:t>
       </w:r>
       <w:r>
@@ -14792,7 +15423,17 @@
           <w:sz w:val="26"/>
           <w:szCs w:val="26"/>
         </w:rPr>
-        <w:t>n cũng có. Máy thì có kh</w:t>
+        <w:t>n cũng có.</w:t>
+      </w:r>
+      <w:proofErr w:type="gramEnd"/>
+      <w:r>
+        <w:rPr>
+          <w:rFonts w:ascii="Times New Roman" w:eastAsia="Times New Roman" w:hAnsi="Times New Roman" w:cs="Times New Roman"/>
+          <w:color w:val="000000" w:themeColor="text1"/>
+          <w:sz w:val="26"/>
+          <w:szCs w:val="26"/>
+        </w:rPr>
+        <w:t xml:space="preserve"> Máy thì có kh</w:t>
       </w:r>
       <w:r>
         <w:rPr>
@@ -15494,7 +16135,18 @@
           <w:szCs w:val="28"/>
         </w:rPr>
         <w:tab/>
-        <w:t xml:space="preserve">1.2.1 </w:t>
+      </w:r>
+      <w:r>
+        <w:rPr>
+          <w:rStyle w:val="Strong"/>
+          <w:rFonts w:ascii="Times New Roman" w:hAnsi="Times New Roman" w:cs="Times New Roman"/>
+          <w:b w:val="0"/>
+          <w:i/>
+          <w:color w:val="000000" w:themeColor="text1"/>
+          <w:sz w:val="28"/>
+          <w:szCs w:val="28"/>
+        </w:rPr>
+        <w:tab/>
       </w:r>
       <w:r>
         <w:rPr>
@@ -16168,6 +16820,7 @@
         <w:rPr>
           <w:noProof/>
         </w:rPr>
+        <w:lastRenderedPageBreak/>
         <w:drawing>
           <wp:inline distT="0" distB="0" distL="0" distR="0" wp14:anchorId="11019628" wp14:editId="04EA3242">
             <wp:extent cx="2804705" cy="1715135"/>
@@ -16186,7 +16839,7 @@
                     </pic:cNvPicPr>
                   </pic:nvPicPr>
                   <pic:blipFill>
-                    <a:blip r:embed="rId14">
+                    <a:blip r:embed="rId15">
                       <a:extLst>
                         <a:ext uri="{28A0092B-C50C-407E-A947-70E740481C1C}">
                           <a14:useLocalDpi xmlns:a14="http://schemas.microsoft.com/office/drawing/2010/main" val="0"/>
@@ -16245,7 +16898,6 @@
           <w:sz w:val="28"/>
           <w:szCs w:val="28"/>
         </w:rPr>
-        <w:lastRenderedPageBreak/>
         <w:tab/>
       </w:r>
       <w:r>
@@ -16258,7 +16910,19 @@
           <w:sz w:val="28"/>
           <w:szCs w:val="28"/>
         </w:rPr>
-        <w:t>1.2.2 Mô-đul Camera và các xu h</w:t>
+        <w:tab/>
+      </w:r>
+      <w:r>
+        <w:rPr>
+          <w:rStyle w:val="Strong"/>
+          <w:rFonts w:ascii="Times New Roman" w:hAnsi="Times New Roman" w:cs="Times New Roman"/>
+          <w:b w:val="0"/>
+          <w:i/>
+          <w:color w:val="000000" w:themeColor="text1"/>
+          <w:sz w:val="28"/>
+          <w:szCs w:val="28"/>
+        </w:rPr>
+        <w:t>Mô-đul Camera và các xu h</w:t>
       </w:r>
       <w:r>
         <w:rPr>
@@ -16345,6 +17009,7 @@
           <w:rFonts w:ascii="Times New Roman" w:hAnsi="Times New Roman" w:cs="Times New Roman"/>
         </w:rPr>
       </w:pPr>
+      <w:proofErr w:type="gramStart"/>
       <w:r>
         <w:rPr>
           <w:rFonts w:ascii="Times New Roman" w:hAnsi="Times New Roman" w:cs="Times New Roman"/>
@@ -16442,7 +17107,19 @@
           <w:sz w:val="26"/>
           <w:szCs w:val="26"/>
         </w:rPr>
-        <w:t xml:space="preserve"> Mô-đul Camera. </w:t>
+        <w:t xml:space="preserve"> Mô-đul Camera.</w:t>
+      </w:r>
+      <w:proofErr w:type="gramEnd"/>
+      <w:r>
+        <w:rPr>
+          <w:rStyle w:val="Strong"/>
+          <w:rFonts w:ascii="Times New Roman" w:hAnsi="Times New Roman" w:cs="Times New Roman"/>
+          <w:b w:val="0"/>
+          <w:color w:val="000000" w:themeColor="text1"/>
+          <w:sz w:val="26"/>
+          <w:szCs w:val="26"/>
+        </w:rPr>
+        <w:t xml:space="preserve"> </w:t>
       </w:r>
       <w:r>
         <w:rPr>
@@ -16632,7 +17309,29 @@
           <w:szCs w:val="26"/>
           <w:shd w:val="clear" w:color="auto" w:fill="FDFDFD"/>
         </w:rPr>
-        <w:t>n các tia h</w:t>
+        <w:t xml:space="preserve">n các </w:t>
+      </w:r>
+      <w:proofErr w:type="gramStart"/>
+      <w:r>
+        <w:rPr>
+          <w:rFonts w:ascii="Times New Roman" w:eastAsia="Times New Roman" w:hAnsi="Times New Roman" w:cs="Times New Roman"/>
+          <w:color w:val="000000"/>
+          <w:sz w:val="26"/>
+          <w:szCs w:val="26"/>
+          <w:shd w:val="clear" w:color="auto" w:fill="FDFDFD"/>
+        </w:rPr>
+        <w:t>tia</w:t>
+      </w:r>
+      <w:proofErr w:type="gramEnd"/>
+      <w:r>
+        <w:rPr>
+          <w:rFonts w:ascii="Times New Roman" w:eastAsia="Times New Roman" w:hAnsi="Times New Roman" w:cs="Times New Roman"/>
+          <w:color w:val="000000"/>
+          <w:sz w:val="26"/>
+          <w:szCs w:val="26"/>
+          <w:shd w:val="clear" w:color="auto" w:fill="FDFDFD"/>
+        </w:rPr>
+        <w:t xml:space="preserve"> h</w:t>
       </w:r>
       <w:r>
         <w:rPr>
@@ -17230,6 +17929,16 @@
           <w:shd w:val="clear" w:color="auto" w:fill="FDFDFD"/>
         </w:rPr>
         <w:tab/>
+      </w:r>
+      <w:proofErr w:type="gramStart"/>
+      <w:r>
+        <w:rPr>
+          <w:rFonts w:ascii="Times New Roman" w:eastAsia="Times New Roman" w:hAnsi="Times New Roman" w:cs="Times New Roman"/>
+          <w:color w:val="000000"/>
+          <w:sz w:val="26"/>
+          <w:szCs w:val="26"/>
+          <w:shd w:val="clear" w:color="auto" w:fill="FDFDFD"/>
+        </w:rPr>
         <w:t>Sau khi đi qua mô-đul này, các tín hi</w:t>
       </w:r>
       <w:r>
@@ -17330,7 +18039,29 @@
           <w:szCs w:val="26"/>
           <w:shd w:val="clear" w:color="auto" w:fill="FDFDFD"/>
         </w:rPr>
-        <w:t>nh CMOS. Các chip CMOS cho smartphone th</w:t>
+        <w:t>nh CMOS.</w:t>
+      </w:r>
+      <w:proofErr w:type="gramEnd"/>
+      <w:r>
+        <w:rPr>
+          <w:rFonts w:ascii="Times New Roman" w:eastAsia="Times New Roman" w:hAnsi="Times New Roman" w:cs="Times New Roman"/>
+          <w:color w:val="000000"/>
+          <w:sz w:val="26"/>
+          <w:szCs w:val="26"/>
+          <w:shd w:val="clear" w:color="auto" w:fill="FDFDFD"/>
+        </w:rPr>
+        <w:t xml:space="preserve"> </w:t>
+      </w:r>
+      <w:proofErr w:type="gramStart"/>
+      <w:r>
+        <w:rPr>
+          <w:rFonts w:ascii="Times New Roman" w:eastAsia="Times New Roman" w:hAnsi="Times New Roman" w:cs="Times New Roman"/>
+          <w:color w:val="000000"/>
+          <w:sz w:val="26"/>
+          <w:szCs w:val="26"/>
+          <w:shd w:val="clear" w:color="auto" w:fill="FDFDFD"/>
+        </w:rPr>
+        <w:t>Các chip CMOS cho smartphone th</w:t>
       </w:r>
       <w:r>
         <w:rPr>
@@ -17370,7 +18101,29 @@
           <w:szCs w:val="26"/>
           <w:shd w:val="clear" w:color="auto" w:fill="FDFDFD"/>
         </w:rPr>
-        <w:t xml:space="preserve"> 1/4 ~ 1/3 inch. Dĩ nhiên là cũng có nh</w:t>
+        <w:t xml:space="preserve"> 1/4 ~ 1/3 inch.</w:t>
+      </w:r>
+      <w:proofErr w:type="gramEnd"/>
+      <w:r>
+        <w:rPr>
+          <w:rFonts w:ascii="Times New Roman" w:eastAsia="Times New Roman" w:hAnsi="Times New Roman" w:cs="Times New Roman"/>
+          <w:color w:val="000000"/>
+          <w:sz w:val="26"/>
+          <w:szCs w:val="26"/>
+          <w:shd w:val="clear" w:color="auto" w:fill="FDFDFD"/>
+        </w:rPr>
+        <w:t xml:space="preserve"> </w:t>
+      </w:r>
+      <w:proofErr w:type="gramStart"/>
+      <w:r>
+        <w:rPr>
+          <w:rFonts w:ascii="Times New Roman" w:eastAsia="Times New Roman" w:hAnsi="Times New Roman" w:cs="Times New Roman"/>
+          <w:color w:val="000000"/>
+          <w:sz w:val="26"/>
+          <w:szCs w:val="26"/>
+          <w:shd w:val="clear" w:color="auto" w:fill="FDFDFD"/>
+        </w:rPr>
+        <w:t>Dĩ nhiên là cũng có nh</w:t>
       </w:r>
       <w:r>
         <w:rPr>
@@ -17530,7 +18283,29 @@
           <w:szCs w:val="26"/>
           <w:shd w:val="clear" w:color="auto" w:fill="FDFDFD"/>
         </w:rPr>
-        <w:t>t. Các c</w:t>
+        <w:t>t.</w:t>
+      </w:r>
+      <w:proofErr w:type="gramEnd"/>
+      <w:r>
+        <w:rPr>
+          <w:rFonts w:ascii="Times New Roman" w:eastAsia="Times New Roman" w:hAnsi="Times New Roman" w:cs="Times New Roman"/>
+          <w:color w:val="000000"/>
+          <w:sz w:val="26"/>
+          <w:szCs w:val="26"/>
+          <w:shd w:val="clear" w:color="auto" w:fill="FDFDFD"/>
+        </w:rPr>
+        <w:t xml:space="preserve"> </w:t>
+      </w:r>
+      <w:proofErr w:type="gramStart"/>
+      <w:r>
+        <w:rPr>
+          <w:rFonts w:ascii="Times New Roman" w:eastAsia="Times New Roman" w:hAnsi="Times New Roman" w:cs="Times New Roman"/>
+          <w:color w:val="000000"/>
+          <w:sz w:val="26"/>
+          <w:szCs w:val="26"/>
+          <w:shd w:val="clear" w:color="auto" w:fill="FDFDFD"/>
+        </w:rPr>
+        <w:t>Các c</w:t>
       </w:r>
       <w:r>
         <w:rPr>
@@ -17670,7 +18445,18 @@
           <w:szCs w:val="26"/>
           <w:shd w:val="clear" w:color="auto" w:fill="FDFDFD"/>
         </w:rPr>
-        <w:t>n. Các c</w:t>
+        <w:t>n.</w:t>
+      </w:r>
+      <w:proofErr w:type="gramEnd"/>
+      <w:r>
+        <w:rPr>
+          <w:rFonts w:ascii="Times New Roman" w:eastAsia="Times New Roman" w:hAnsi="Times New Roman" w:cs="Times New Roman"/>
+          <w:color w:val="000000"/>
+          <w:sz w:val="26"/>
+          <w:szCs w:val="26"/>
+          <w:shd w:val="clear" w:color="auto" w:fill="FDFDFD"/>
+        </w:rPr>
+        <w:t xml:space="preserve"> Các c</w:t>
       </w:r>
       <w:r>
         <w:rPr>
@@ -18314,16 +19100,6 @@
       </w:pPr>
       <w:r>
         <w:rPr>
-          <w:rFonts w:ascii="Times New Roman" w:eastAsia="Times New Roman" w:hAnsi="Times New Roman" w:cs="Times New Roman"/>
-          <w:color w:val="000000"/>
-          <w:sz w:val="26"/>
-          <w:szCs w:val="26"/>
-          <w:shd w:val="clear" w:color="auto" w:fill="FDFDFD"/>
-        </w:rPr>
-        <w:tab/>
-      </w:r>
-      <w:r>
-        <w:rPr>
           <w:rStyle w:val="Strong"/>
           <w:rFonts w:ascii="Times New Roman" w:hAnsi="Times New Roman" w:cs="Times New Roman"/>
           <w:b w:val="0"/>
@@ -18332,7 +19108,31 @@
           <w:sz w:val="28"/>
           <w:szCs w:val="28"/>
         </w:rPr>
-        <w:t>1.2.3 Ch</w:t>
+        <w:tab/>
+      </w:r>
+      <w:r>
+        <w:rPr>
+          <w:rStyle w:val="Strong"/>
+          <w:rFonts w:ascii="Times New Roman" w:hAnsi="Times New Roman" w:cs="Times New Roman"/>
+          <w:b w:val="0"/>
+          <w:i/>
+          <w:color w:val="000000" w:themeColor="text1"/>
+          <w:sz w:val="28"/>
+          <w:szCs w:val="28"/>
+        </w:rPr>
+        <w:tab/>
+      </w:r>
+      <w:r>
+        <w:rPr>
+          <w:rStyle w:val="Strong"/>
+          <w:rFonts w:ascii="Times New Roman" w:hAnsi="Times New Roman" w:cs="Times New Roman"/>
+          <w:b w:val="0"/>
+          <w:i/>
+          <w:color w:val="000000" w:themeColor="text1"/>
+          <w:sz w:val="28"/>
+          <w:szCs w:val="28"/>
+        </w:rPr>
+        <w:t>Ch</w:t>
       </w:r>
       <w:r>
         <w:rPr>
@@ -18440,6 +19240,15 @@
           <w:szCs w:val="26"/>
         </w:rPr>
         <w:tab/>
+      </w:r>
+      <w:proofErr w:type="gramStart"/>
+      <w:r>
+        <w:rPr>
+          <w:rFonts w:ascii="Times New Roman" w:hAnsi="Times New Roman" w:cs="Times New Roman"/>
+          <w:color w:val="000000" w:themeColor="text1"/>
+          <w:sz w:val="26"/>
+          <w:szCs w:val="26"/>
+        </w:rPr>
         <w:t>Tr</w:t>
       </w:r>
       <w:r>
@@ -18638,7 +19447,17 @@
           <w:sz w:val="26"/>
           <w:szCs w:val="26"/>
         </w:rPr>
-        <w:t>i module (MTF). M</w:t>
+        <w:t>i module (MTF).</w:t>
+      </w:r>
+      <w:proofErr w:type="gramEnd"/>
+      <w:r>
+        <w:rPr>
+          <w:rFonts w:ascii="Times New Roman" w:hAnsi="Times New Roman" w:cs="Times New Roman"/>
+          <w:color w:val="000000" w:themeColor="text1"/>
+          <w:sz w:val="26"/>
+          <w:szCs w:val="26"/>
+        </w:rPr>
+        <w:t xml:space="preserve"> M</w:t>
       </w:r>
       <w:r>
         <w:rPr>
@@ -18944,7 +19763,17 @@
           <w:sz w:val="26"/>
           <w:szCs w:val="26"/>
         </w:rPr>
-        <w:t>n là bao nhiêu. MTF cũng cho bi</w:t>
+        <w:t xml:space="preserve">n là bao nhiêu. </w:t>
+      </w:r>
+      <w:proofErr w:type="gramStart"/>
+      <w:r>
+        <w:rPr>
+          <w:rFonts w:ascii="Times New Roman" w:hAnsi="Times New Roman" w:cs="Times New Roman"/>
+          <w:color w:val="000000" w:themeColor="text1"/>
+          <w:sz w:val="26"/>
+          <w:szCs w:val="26"/>
+        </w:rPr>
+        <w:t>MTF cũng cho bi</w:t>
       </w:r>
       <w:r>
         <w:rPr>
@@ -19232,7 +20061,17 @@
           <w:sz w:val="26"/>
           <w:szCs w:val="26"/>
         </w:rPr>
-        <w:t>nh. K</w:t>
+        <w:t>nh.</w:t>
+      </w:r>
+      <w:proofErr w:type="gramEnd"/>
+      <w:r>
+        <w:rPr>
+          <w:rFonts w:ascii="Times New Roman" w:hAnsi="Times New Roman" w:cs="Times New Roman"/>
+          <w:color w:val="000000" w:themeColor="text1"/>
+          <w:sz w:val="26"/>
+          <w:szCs w:val="26"/>
+        </w:rPr>
+        <w:t xml:space="preserve"> K</w:t>
       </w:r>
       <w:r>
         <w:rPr>
@@ -19442,7 +20281,18 @@
           <w:szCs w:val="26"/>
           <w:shd w:val="clear" w:color="auto" w:fill="FDFDFD"/>
         </w:rPr>
-        <w:t>a các quang sai. V</w:t>
+        <w:t xml:space="preserve">a các quang sai. </w:t>
+      </w:r>
+      <w:proofErr w:type="gramStart"/>
+      <w:r>
+        <w:rPr>
+          <w:rFonts w:ascii="Times New Roman" w:eastAsia="Times New Roman" w:hAnsi="Times New Roman" w:cs="Times New Roman"/>
+          <w:color w:val="000000" w:themeColor="text1"/>
+          <w:sz w:val="26"/>
+          <w:szCs w:val="26"/>
+          <w:shd w:val="clear" w:color="auto" w:fill="FDFDFD"/>
+        </w:rPr>
+        <w:t>V</w:t>
       </w:r>
       <w:r>
         <w:rPr>
@@ -19704,6 +20554,7 @@
         </w:rPr>
         <w:t>nh.</w:t>
       </w:r>
+      <w:proofErr w:type="gramEnd"/>
     </w:p>
     <w:p>
       <w:pPr>
@@ -19727,23 +20578,37 @@
         <w:rPr>
           <w:rStyle w:val="Strong"/>
           <w:rFonts w:ascii="Times New Roman" w:hAnsi="Times New Roman" w:cs="Times New Roman"/>
-          <w:color w:val="000000" w:themeColor="text1"/>
-          <w:sz w:val="26"/>
-          <w:szCs w:val="26"/>
-        </w:rPr>
-        <w:tab/>
-      </w:r>
-      <w:r>
-        <w:rPr>
-          <w:rStyle w:val="Strong"/>
-          <w:rFonts w:ascii="Times New Roman" w:hAnsi="Times New Roman" w:cs="Times New Roman"/>
           <w:b w:val="0"/>
           <w:i/>
           <w:color w:val="000000" w:themeColor="text1"/>
           <w:sz w:val="28"/>
           <w:szCs w:val="28"/>
         </w:rPr>
-        <w:t>1.2.4 Các xu h</w:t>
+        <w:tab/>
+      </w:r>
+      <w:r>
+        <w:rPr>
+          <w:rStyle w:val="Strong"/>
+          <w:rFonts w:ascii="Times New Roman" w:hAnsi="Times New Roman" w:cs="Times New Roman"/>
+          <w:b w:val="0"/>
+          <w:i/>
+          <w:color w:val="000000" w:themeColor="text1"/>
+          <w:sz w:val="28"/>
+          <w:szCs w:val="28"/>
+        </w:rPr>
+        <w:tab/>
+      </w:r>
+      <w:r>
+        <w:rPr>
+          <w:rStyle w:val="Strong"/>
+          <w:rFonts w:ascii="Times New Roman" w:hAnsi="Times New Roman" w:cs="Times New Roman"/>
+          <w:b w:val="0"/>
+          <w:i/>
+          <w:color w:val="000000" w:themeColor="text1"/>
+          <w:sz w:val="28"/>
+          <w:szCs w:val="28"/>
+        </w:rPr>
+        <w:t>Các xu h</w:t>
       </w:r>
       <w:r>
         <w:rPr>
@@ -19826,6 +20691,15 @@
           <w:szCs w:val="26"/>
         </w:rPr>
         <w:tab/>
+      </w:r>
+      <w:proofErr w:type="gramStart"/>
+      <w:r>
+        <w:rPr>
+          <w:rFonts w:ascii="Times New Roman" w:hAnsi="Times New Roman" w:cs="Times New Roman"/>
+          <w:color w:val="000000"/>
+          <w:sz w:val="26"/>
+          <w:szCs w:val="26"/>
+        </w:rPr>
         <w:t>Các biên t</w:t>
       </w:r>
       <w:r>
@@ -20044,6 +20918,7 @@
         </w:rPr>
         <w:t>a camera trên smartphone.</w:t>
       </w:r>
+      <w:proofErr w:type="gramEnd"/>
     </w:p>
     <w:p>
       <w:pPr>
@@ -20067,6 +20942,7 @@
           <w:sz w:val="26"/>
           <w:szCs w:val="26"/>
         </w:rPr>
+        <w:lastRenderedPageBreak/>
         <w:tab/>
       </w:r>
       <w:r>
@@ -20522,8 +21398,10 @@
         <w:jc w:val="both"/>
         <w:rPr>
           <w:rFonts w:ascii="Times New Roman" w:eastAsia="Times New Roman" w:hAnsi="Times New Roman" w:cs="Times New Roman"/>
-          <w:sz w:val="26"/>
-          <w:szCs w:val="26"/>
+          <w:color w:val="000000"/>
+          <w:sz w:val="26"/>
+          <w:szCs w:val="26"/>
+          <w:shd w:val="clear" w:color="auto" w:fill="FDFDFD"/>
         </w:rPr>
       </w:pPr>
       <w:r>
@@ -20545,6 +21423,16 @@
           <w:shd w:val="clear" w:color="auto" w:fill="FDFDFD"/>
         </w:rPr>
         <w:tab/>
+      </w:r>
+      <w:proofErr w:type="gramStart"/>
+      <w:r>
+        <w:rPr>
+          <w:rFonts w:ascii="Times New Roman" w:eastAsia="Times New Roman" w:hAnsi="Times New Roman" w:cs="Times New Roman"/>
+          <w:color w:val="000000"/>
+          <w:sz w:val="26"/>
+          <w:szCs w:val="26"/>
+          <w:shd w:val="clear" w:color="auto" w:fill="FDFDFD"/>
+        </w:rPr>
         <w:t>Không th</w:t>
       </w:r>
       <w:r>
@@ -20705,7 +21593,18 @@
           <w:szCs w:val="26"/>
           <w:shd w:val="clear" w:color="auto" w:fill="FDFDFD"/>
         </w:rPr>
-        <w:t>ng. S</w:t>
+        <w:t>ng.</w:t>
+      </w:r>
+      <w:proofErr w:type="gramEnd"/>
+      <w:r>
+        <w:rPr>
+          <w:rFonts w:ascii="Times New Roman" w:eastAsia="Times New Roman" w:hAnsi="Times New Roman" w:cs="Times New Roman"/>
+          <w:color w:val="000000"/>
+          <w:sz w:val="26"/>
+          <w:szCs w:val="26"/>
+          <w:shd w:val="clear" w:color="auto" w:fill="FDFDFD"/>
+        </w:rPr>
+        <w:t xml:space="preserve"> S</w:t>
       </w:r>
       <w:r>
         <w:rPr>
@@ -21065,7 +21964,18 @@
           <w:szCs w:val="26"/>
           <w:shd w:val="clear" w:color="auto" w:fill="FDFDFD"/>
         </w:rPr>
-        <w:t>n smartphone. Quan tr</w:t>
+        <w:t xml:space="preserve">n smartphone. </w:t>
+      </w:r>
+      <w:proofErr w:type="gramStart"/>
+      <w:r>
+        <w:rPr>
+          <w:rFonts w:ascii="Times New Roman" w:eastAsia="Times New Roman" w:hAnsi="Times New Roman" w:cs="Times New Roman"/>
+          <w:color w:val="000000"/>
+          <w:sz w:val="26"/>
+          <w:szCs w:val="26"/>
+          <w:shd w:val="clear" w:color="auto" w:fill="FDFDFD"/>
+        </w:rPr>
+        <w:t>Quan tr</w:t>
       </w:r>
       <w:r>
         <w:rPr>
@@ -21267,19 +22177,22 @@
         </w:rPr>
         <w:t>.</w:t>
       </w:r>
+      <w:proofErr w:type="gramEnd"/>
     </w:p>
     <w:p>
       <w:pPr>
-        <w:pStyle w:val="NormalWeb"/>
-        <w:shd w:val="clear" w:color="auto" w:fill="FDFDFD"/>
         <w:tabs>
           <w:tab w:val="left" w:pos="360"/>
           <w:tab w:val="left" w:pos="720"/>
         </w:tabs>
-        <w:spacing w:before="0" w:beforeAutospacing="0" w:after="240" w:afterAutospacing="0" w:line="360" w:lineRule="auto"/>
+        <w:spacing w:line="360" w:lineRule="auto"/>
         <w:jc w:val="both"/>
         <w:rPr>
-          <w:color w:val="000000"/>
+          <w:rFonts w:ascii="Times New Roman" w:eastAsia="Times New Roman" w:hAnsi="Times New Roman" w:cs="Times New Roman"/>
+          <w:color w:val="000000"/>
+          <w:sz w:val="26"/>
+          <w:szCs w:val="26"/>
+          <w:shd w:val="clear" w:color="auto" w:fill="FDFDFD"/>
         </w:rPr>
       </w:pPr>
     </w:p>
@@ -21293,10 +22206,59 @@
         <w:jc w:val="both"/>
         <w:rPr>
           <w:rFonts w:ascii="Times New Roman" w:eastAsia="Times New Roman" w:hAnsi="Times New Roman" w:cs="Times New Roman"/>
-          <w:sz w:val="26"/>
-          <w:szCs w:val="26"/>
+          <w:b/>
+          <w:color w:val="000000"/>
+          <w:sz w:val="28"/>
+          <w:szCs w:val="28"/>
+          <w:shd w:val="clear" w:color="auto" w:fill="FDFDFD"/>
         </w:rPr>
       </w:pPr>
+      <w:r>
+        <w:rPr>
+          <w:rFonts w:ascii="Times New Roman" w:eastAsia="Times New Roman" w:hAnsi="Times New Roman" w:cs="Times New Roman"/>
+          <w:b/>
+          <w:color w:val="000000"/>
+          <w:sz w:val="28"/>
+          <w:szCs w:val="28"/>
+          <w:shd w:val="clear" w:color="auto" w:fill="FDFDFD"/>
+        </w:rPr>
+        <w:tab/>
+        <w:t>1.1</w:t>
+      </w:r>
+      <w:r>
+        <w:rPr>
+          <w:rFonts w:ascii="Times New Roman" w:eastAsia="Times New Roman" w:hAnsi="Times New Roman" w:cs="Times New Roman"/>
+          <w:b/>
+          <w:color w:val="000000"/>
+          <w:sz w:val="28"/>
+          <w:szCs w:val="28"/>
+          <w:shd w:val="clear" w:color="auto" w:fill="FDFDFD"/>
+        </w:rPr>
+        <w:tab/>
+        <w:t xml:space="preserve"> </w:t>
+      </w:r>
+      <w:r>
+        <w:rPr>
+          <w:rFonts w:ascii="Times New Roman" w:eastAsia="Times New Roman" w:hAnsi="Times New Roman" w:cs="Times New Roman"/>
+          <w:b/>
+          <w:color w:val="000000"/>
+          <w:sz w:val="28"/>
+          <w:szCs w:val="28"/>
+          <w:shd w:val="clear" w:color="auto" w:fill="FDFDFD"/>
+        </w:rPr>
+        <w:t>Nhiệm vụ đồ án</w:t>
+      </w:r>
+      <w:r>
+        <w:rPr>
+          <w:rFonts w:ascii="Times New Roman" w:eastAsia="Times New Roman" w:hAnsi="Times New Roman" w:cs="Times New Roman"/>
+          <w:b/>
+          <w:color w:val="000000"/>
+          <w:sz w:val="28"/>
+          <w:szCs w:val="28"/>
+          <w:shd w:val="clear" w:color="auto" w:fill="FDFDFD"/>
+        </w:rPr>
+        <w:t>:</w:t>
+      </w:r>
     </w:p>
     <w:p>
       <w:pPr>
@@ -21308,25 +22270,47 @@
         <w:jc w:val="both"/>
         <w:rPr>
           <w:rFonts w:ascii="Times New Roman" w:eastAsia="Times New Roman" w:hAnsi="Times New Roman" w:cs="Times New Roman"/>
-          <w:sz w:val="26"/>
-          <w:szCs w:val="26"/>
+          <w:i/>
+          <w:color w:val="000000"/>
+          <w:sz w:val="28"/>
+          <w:szCs w:val="28"/>
+          <w:shd w:val="clear" w:color="auto" w:fill="FDFDFD"/>
         </w:rPr>
       </w:pPr>
-    </w:p>
-    <w:p>
-      <w:pPr>
-        <w:pStyle w:val="NormalWeb"/>
-        <w:shd w:val="clear" w:color="auto" w:fill="FDFDFD"/>
-        <w:tabs>
-          <w:tab w:val="left" w:pos="360"/>
-          <w:tab w:val="left" w:pos="720"/>
-        </w:tabs>
-        <w:spacing w:before="0" w:beforeAutospacing="0" w:after="240" w:afterAutospacing="0" w:line="360" w:lineRule="auto"/>
-        <w:jc w:val="both"/>
-        <w:rPr>
-          <w:color w:val="000000" w:themeColor="text1"/>
-        </w:rPr>
-      </w:pPr>
+      <w:r>
+        <w:rPr>
+          <w:rFonts w:ascii="Times New Roman" w:eastAsia="Times New Roman" w:hAnsi="Times New Roman" w:cs="Times New Roman"/>
+          <w:i/>
+          <w:color w:val="000000"/>
+          <w:sz w:val="28"/>
+          <w:szCs w:val="28"/>
+          <w:shd w:val="clear" w:color="auto" w:fill="FDFDFD"/>
+        </w:rPr>
+        <w:tab/>
+      </w:r>
+      <w:r>
+        <w:rPr>
+          <w:rFonts w:ascii="Times New Roman" w:eastAsia="Times New Roman" w:hAnsi="Times New Roman" w:cs="Times New Roman"/>
+          <w:i/>
+          <w:color w:val="000000"/>
+          <w:sz w:val="28"/>
+          <w:szCs w:val="28"/>
+          <w:shd w:val="clear" w:color="auto" w:fill="FDFDFD"/>
+        </w:rPr>
+        <w:tab/>
+        <w:t>1.1.1 Tính cấp thiết của đề tài</w:t>
+      </w:r>
+      <w:r>
+        <w:rPr>
+          <w:rFonts w:ascii="Times New Roman" w:eastAsia="Times New Roman" w:hAnsi="Times New Roman" w:cs="Times New Roman"/>
+          <w:i/>
+          <w:color w:val="000000"/>
+          <w:sz w:val="28"/>
+          <w:szCs w:val="28"/>
+          <w:shd w:val="clear" w:color="auto" w:fill="FDFDFD"/>
+        </w:rPr>
+        <w:t>:</w:t>
+      </w:r>
     </w:p>
     <w:p>
       <w:pPr>
@@ -21338,27 +22322,406 @@
         <w:jc w:val="both"/>
         <w:rPr>
           <w:rFonts w:ascii="Times New Roman" w:eastAsia="Times New Roman" w:hAnsi="Times New Roman" w:cs="Times New Roman"/>
+          <w:color w:val="000000" w:themeColor="text1"/>
+          <w:sz w:val="26"/>
+          <w:szCs w:val="26"/>
+          <w:shd w:val="clear" w:color="auto" w:fill="FDFDFD"/>
         </w:rPr>
       </w:pPr>
-    </w:p>
-    <w:p>
-      <w:pPr>
-        <w:pStyle w:val="ListParagraph"/>
-        <w:tabs>
-          <w:tab w:val="left" w:pos="360"/>
-          <w:tab w:val="left" w:pos="720"/>
-        </w:tabs>
-        <w:spacing w:before="300" w:after="300" w:line="360" w:lineRule="auto"/>
-        <w:ind w:left="360"/>
-        <w:jc w:val="both"/>
-        <w:outlineLvl w:val="1"/>
-        <w:rPr>
-          <w:rFonts w:ascii="Times New Roman" w:eastAsia="Times New Roman" w:hAnsi="Times New Roman" w:cs="Times New Roman"/>
-          <w:color w:val="333333"/>
-          <w:sz w:val="26"/>
-          <w:szCs w:val="26"/>
-        </w:rPr>
-      </w:pPr>
+      <w:r>
+        <w:rPr>
+          <w:rFonts w:ascii="Times New Roman" w:eastAsia="Times New Roman" w:hAnsi="Times New Roman" w:cs="Times New Roman"/>
+          <w:color w:val="000000" w:themeColor="text1"/>
+          <w:sz w:val="26"/>
+          <w:szCs w:val="26"/>
+          <w:shd w:val="clear" w:color="auto" w:fill="FDFDFD"/>
+        </w:rPr>
+        <w:tab/>
+      </w:r>
+      <w:r>
+        <w:rPr>
+          <w:rFonts w:ascii="Times New Roman" w:eastAsia="Times New Roman" w:hAnsi="Times New Roman" w:cs="Times New Roman"/>
+          <w:color w:val="000000" w:themeColor="text1"/>
+          <w:sz w:val="26"/>
+          <w:szCs w:val="26"/>
+          <w:shd w:val="clear" w:color="auto" w:fill="FDFDFD"/>
+        </w:rPr>
+        <w:tab/>
+      </w:r>
+      <w:r>
+        <w:rPr>
+          <w:rFonts w:ascii="Times New Roman" w:eastAsia="Times New Roman" w:hAnsi="Times New Roman" w:cs="Times New Roman"/>
+          <w:color w:val="000000" w:themeColor="text1"/>
+          <w:sz w:val="26"/>
+          <w:szCs w:val="26"/>
+          <w:shd w:val="clear" w:color="auto" w:fill="FDFDFD"/>
+        </w:rPr>
+        <w:t>Trong những năm gần đ</w:t>
+      </w:r>
+      <w:r>
+        <w:rPr>
+          <w:rFonts w:ascii="Times New Roman" w:eastAsia="Times New Roman" w:hAnsi="Times New Roman" w:cs="Times New Roman"/>
+          <w:color w:val="000000" w:themeColor="text1"/>
+          <w:sz w:val="26"/>
+          <w:szCs w:val="26"/>
+          <w:shd w:val="clear" w:color="auto" w:fill="FDFDFD"/>
+        </w:rPr>
+        <w:t>â</w:t>
+      </w:r>
+      <w:r>
+        <w:rPr>
+          <w:rFonts w:ascii="Times New Roman" w:eastAsia="Times New Roman" w:hAnsi="Times New Roman" w:cs="Times New Roman"/>
+          <w:color w:val="000000" w:themeColor="text1"/>
+          <w:sz w:val="26"/>
+          <w:szCs w:val="26"/>
+          <w:shd w:val="clear" w:color="auto" w:fill="FDFDFD"/>
+        </w:rPr>
+        <w:t>y, Revie</w:t>
+      </w:r>
+      <w:r>
+        <w:rPr>
+          <w:rFonts w:ascii="Times New Roman" w:eastAsia="Times New Roman" w:hAnsi="Times New Roman" w:cs="Times New Roman"/>
+          <w:color w:val="000000" w:themeColor="text1"/>
+          <w:sz w:val="26"/>
+          <w:szCs w:val="26"/>
+          <w:shd w:val="clear" w:color="auto" w:fill="FDFDFD"/>
+        </w:rPr>
+        <w:t>w đang trở thành một</w:t>
+      </w:r>
+      <w:r>
+        <w:rPr>
+          <w:rFonts w:ascii="Times New Roman" w:eastAsia="Times New Roman" w:hAnsi="Times New Roman" w:cs="Times New Roman"/>
+          <w:color w:val="000000" w:themeColor="text1"/>
+          <w:sz w:val="26"/>
+          <w:szCs w:val="26"/>
+          <w:shd w:val="clear" w:color="auto" w:fill="FDFDFD"/>
+        </w:rPr>
+        <w:t xml:space="preserve"> trào lưu trong</w:t>
+      </w:r>
+      <w:r>
+        <w:rPr>
+          <w:rFonts w:ascii="Times New Roman" w:eastAsia="Times New Roman" w:hAnsi="Times New Roman" w:cs="Times New Roman"/>
+          <w:color w:val="000000" w:themeColor="text1"/>
+          <w:sz w:val="26"/>
+          <w:szCs w:val="26"/>
+          <w:shd w:val="clear" w:color="auto" w:fill="FDFDFD"/>
+        </w:rPr>
+        <w:t xml:space="preserve"> thị trường </w:t>
+      </w:r>
+      <w:r>
+        <w:rPr>
+          <w:rFonts w:ascii="Times New Roman" w:eastAsia="Times New Roman" w:hAnsi="Times New Roman" w:cs="Times New Roman"/>
+          <w:color w:val="000000" w:themeColor="text1"/>
+          <w:sz w:val="26"/>
+          <w:szCs w:val="26"/>
+          <w:shd w:val="clear" w:color="auto" w:fill="FDFDFD"/>
+        </w:rPr>
+        <w:t>marketing</w:t>
+      </w:r>
+      <w:r>
+        <w:rPr>
+          <w:rFonts w:ascii="Times New Roman" w:eastAsia="Times New Roman" w:hAnsi="Times New Roman" w:cs="Times New Roman"/>
+          <w:color w:val="000000" w:themeColor="text1"/>
+          <w:sz w:val="26"/>
+          <w:szCs w:val="26"/>
+          <w:shd w:val="clear" w:color="auto" w:fill="FDFDFD"/>
+        </w:rPr>
+        <w:t xml:space="preserve"> nói </w:t>
+      </w:r>
+      <w:proofErr w:type="gramStart"/>
+      <w:r>
+        <w:rPr>
+          <w:rFonts w:ascii="Times New Roman" w:eastAsia="Times New Roman" w:hAnsi="Times New Roman" w:cs="Times New Roman"/>
+          <w:color w:val="000000" w:themeColor="text1"/>
+          <w:sz w:val="26"/>
+          <w:szCs w:val="26"/>
+          <w:shd w:val="clear" w:color="auto" w:fill="FDFDFD"/>
+        </w:rPr>
+        <w:t>chung</w:t>
+      </w:r>
+      <w:proofErr w:type="gramEnd"/>
+      <w:r>
+        <w:rPr>
+          <w:rFonts w:ascii="Times New Roman" w:eastAsia="Times New Roman" w:hAnsi="Times New Roman" w:cs="Times New Roman"/>
+          <w:color w:val="000000" w:themeColor="text1"/>
+          <w:sz w:val="26"/>
+          <w:szCs w:val="26"/>
+          <w:shd w:val="clear" w:color="auto" w:fill="FDFDFD"/>
+        </w:rPr>
+        <w:t xml:space="preserve"> và ng</w:t>
+      </w:r>
+      <w:r>
+        <w:rPr>
+          <w:rFonts w:ascii="Times New Roman" w:eastAsia="Times New Roman" w:hAnsi="Times New Roman" w:cs="Times New Roman"/>
+          <w:color w:val="000000" w:themeColor="text1"/>
+          <w:sz w:val="26"/>
+          <w:szCs w:val="26"/>
+          <w:shd w:val="clear" w:color="auto" w:fill="FDFDFD"/>
+        </w:rPr>
+        <w:t>ành công nghệ</w:t>
+      </w:r>
+      <w:r>
+        <w:rPr>
+          <w:rFonts w:ascii="Times New Roman" w:eastAsia="Times New Roman" w:hAnsi="Times New Roman" w:cs="Times New Roman"/>
+          <w:color w:val="000000" w:themeColor="text1"/>
+          <w:sz w:val="26"/>
+          <w:szCs w:val="26"/>
+          <w:shd w:val="clear" w:color="auto" w:fill="FDFDFD"/>
+        </w:rPr>
+        <w:t xml:space="preserve"> nói riêng. Công việc review hiện nay còn được định nghĩa là nghề Reviewer</w:t>
+      </w:r>
+      <w:r>
+        <w:rPr>
+          <w:rFonts w:ascii="Times New Roman" w:eastAsia="Times New Roman" w:hAnsi="Times New Roman" w:cs="Times New Roman"/>
+          <w:color w:val="000000" w:themeColor="text1"/>
+          <w:sz w:val="26"/>
+          <w:szCs w:val="26"/>
+          <w:shd w:val="clear" w:color="auto" w:fill="FDFDFD"/>
+        </w:rPr>
+        <w:t>.</w:t>
+      </w:r>
+      <w:r>
+        <w:rPr>
+          <w:rFonts w:ascii="Times New Roman" w:eastAsia="Times New Roman" w:hAnsi="Times New Roman" w:cs="Times New Roman"/>
+          <w:color w:val="000000" w:themeColor="text1"/>
+          <w:sz w:val="26"/>
+          <w:szCs w:val="26"/>
+          <w:shd w:val="clear" w:color="auto" w:fill="FDFDFD"/>
+        </w:rPr>
+        <w:t xml:space="preserve"> Reviewer là những người đánh giá sản phẩm dịch vụ dựa trên quan điểm của cá nhân mình, thông qua một kênh phương tiện truyền thông nổi tiếng hiện nay như Youtube, Facebook, Blog</w:t>
+      </w:r>
+      <w:proofErr w:type="gramStart"/>
+      <w:r>
+        <w:rPr>
+          <w:rFonts w:ascii="Times New Roman" w:eastAsia="Times New Roman" w:hAnsi="Times New Roman" w:cs="Times New Roman"/>
+          <w:color w:val="000000" w:themeColor="text1"/>
+          <w:sz w:val="26"/>
+          <w:szCs w:val="26"/>
+          <w:shd w:val="clear" w:color="auto" w:fill="FDFDFD"/>
+        </w:rPr>
+        <w:t>,…</w:t>
+      </w:r>
+      <w:proofErr w:type="gramEnd"/>
+      <w:r>
+        <w:rPr>
+          <w:rFonts w:ascii="Times New Roman" w:eastAsia="Times New Roman" w:hAnsi="Times New Roman" w:cs="Times New Roman"/>
+          <w:color w:val="000000" w:themeColor="text1"/>
+          <w:sz w:val="26"/>
+          <w:szCs w:val="26"/>
+          <w:shd w:val="clear" w:color="auto" w:fill="FDFDFD"/>
+        </w:rPr>
+        <w:t xml:space="preserve"> Review mang đế</w:t>
+      </w:r>
+      <w:r>
+        <w:rPr>
+          <w:rFonts w:ascii="Times New Roman" w:eastAsia="Times New Roman" w:hAnsi="Times New Roman" w:cs="Times New Roman"/>
+          <w:color w:val="000000" w:themeColor="text1"/>
+          <w:sz w:val="26"/>
+          <w:szCs w:val="26"/>
+          <w:shd w:val="clear" w:color="auto" w:fill="FDFDFD"/>
+        </w:rPr>
+        <w:t xml:space="preserve">n cho người </w:t>
+      </w:r>
+      <w:r>
+        <w:rPr>
+          <w:rFonts w:ascii="Times New Roman" w:eastAsia="Times New Roman" w:hAnsi="Times New Roman" w:cs="Times New Roman"/>
+          <w:color w:val="000000" w:themeColor="text1"/>
+          <w:sz w:val="26"/>
+          <w:szCs w:val="26"/>
+          <w:shd w:val="clear" w:color="auto" w:fill="FDFDFD"/>
+        </w:rPr>
+        <w:t>dù</w:t>
+      </w:r>
+      <w:r>
+        <w:rPr>
+          <w:rFonts w:ascii="Times New Roman" w:eastAsia="Times New Roman" w:hAnsi="Times New Roman" w:cs="Times New Roman"/>
+          <w:color w:val="000000" w:themeColor="text1"/>
+          <w:sz w:val="26"/>
+          <w:szCs w:val="26"/>
+          <w:shd w:val="clear" w:color="auto" w:fill="FDFDFD"/>
+        </w:rPr>
+        <w:t>ng mộ</w:t>
+      </w:r>
+      <w:r>
+        <w:rPr>
+          <w:rFonts w:ascii="Times New Roman" w:eastAsia="Times New Roman" w:hAnsi="Times New Roman" w:cs="Times New Roman"/>
+          <w:color w:val="000000" w:themeColor="text1"/>
+          <w:sz w:val="26"/>
+          <w:szCs w:val="26"/>
+          <w:shd w:val="clear" w:color="auto" w:fill="FDFDFD"/>
+        </w:rPr>
+        <w:t>t cái nhìn tổng quan về chất lượng cũng của sản phẩm đó</w:t>
+      </w:r>
+      <w:r>
+        <w:rPr>
+          <w:rFonts w:ascii="Times New Roman" w:eastAsia="Times New Roman" w:hAnsi="Times New Roman" w:cs="Times New Roman"/>
+          <w:color w:val="000000" w:themeColor="text1"/>
+          <w:sz w:val="26"/>
+          <w:szCs w:val="26"/>
+          <w:shd w:val="clear" w:color="auto" w:fill="FDFDFD"/>
+        </w:rPr>
+        <w:t xml:space="preserve"> </w:t>
+      </w:r>
+      <w:r>
+        <w:rPr>
+          <w:rFonts w:ascii="Times New Roman" w:eastAsia="Times New Roman" w:hAnsi="Times New Roman" w:cs="Times New Roman"/>
+          <w:color w:val="000000" w:themeColor="text1"/>
+          <w:sz w:val="26"/>
+          <w:szCs w:val="26"/>
+          <w:shd w:val="clear" w:color="auto" w:fill="FDFDFD"/>
+        </w:rPr>
+        <w:t>trước</w:t>
+      </w:r>
+      <w:r>
+        <w:rPr>
+          <w:rFonts w:ascii="Times New Roman" w:eastAsia="Times New Roman" w:hAnsi="Times New Roman" w:cs="Times New Roman"/>
+          <w:color w:val="000000" w:themeColor="text1"/>
+          <w:sz w:val="26"/>
+          <w:szCs w:val="26"/>
+          <w:shd w:val="clear" w:color="auto" w:fill="FDFDFD"/>
+        </w:rPr>
+        <w:t xml:space="preserve"> khi mua sản phẩm </w:t>
+      </w:r>
+      <w:r>
+        <w:rPr>
+          <w:rFonts w:ascii="Times New Roman" w:eastAsia="Times New Roman" w:hAnsi="Times New Roman" w:cs="Times New Roman"/>
+          <w:color w:val="000000" w:themeColor="text1"/>
+          <w:sz w:val="26"/>
+          <w:szCs w:val="26"/>
+          <w:shd w:val="clear" w:color="auto" w:fill="FDFDFD"/>
+        </w:rPr>
+        <w:t>hay dịch vụ nào đó</w:t>
+      </w:r>
+      <w:r>
+        <w:rPr>
+          <w:rFonts w:ascii="Times New Roman" w:eastAsia="Times New Roman" w:hAnsi="Times New Roman" w:cs="Times New Roman"/>
+          <w:color w:val="000000" w:themeColor="text1"/>
+          <w:sz w:val="26"/>
+          <w:szCs w:val="26"/>
+          <w:shd w:val="clear" w:color="auto" w:fill="FDFDFD"/>
+        </w:rPr>
+        <w:t>, d</w:t>
+      </w:r>
+      <w:r>
+        <w:rPr>
+          <w:rFonts w:ascii="Times New Roman" w:eastAsia="Times New Roman" w:hAnsi="Times New Roman" w:cs="Times New Roman"/>
+          <w:color w:val="000000" w:themeColor="text1"/>
+          <w:sz w:val="26"/>
+          <w:szCs w:val="26"/>
+          <w:shd w:val="clear" w:color="auto" w:fill="FDFDFD"/>
+        </w:rPr>
+        <w:t>ưới</w:t>
+      </w:r>
+      <w:r>
+        <w:rPr>
+          <w:rFonts w:ascii="Times New Roman" w:eastAsia="Times New Roman" w:hAnsi="Times New Roman" w:cs="Times New Roman"/>
+          <w:color w:val="000000" w:themeColor="text1"/>
+          <w:sz w:val="26"/>
+          <w:szCs w:val="26"/>
+          <w:shd w:val="clear" w:color="auto" w:fill="FDFDFD"/>
+        </w:rPr>
+        <w:t xml:space="preserve"> góc nhìn</w:t>
+      </w:r>
+      <w:r>
+        <w:rPr>
+          <w:rFonts w:ascii="Times New Roman" w:eastAsia="Times New Roman" w:hAnsi="Times New Roman" w:cs="Times New Roman"/>
+          <w:color w:val="000000" w:themeColor="text1"/>
+          <w:sz w:val="26"/>
+          <w:szCs w:val="26"/>
+          <w:shd w:val="clear" w:color="auto" w:fill="FDFDFD"/>
+        </w:rPr>
+        <w:t xml:space="preserve"> và</w:t>
+      </w:r>
+      <w:r>
+        <w:rPr>
+          <w:rFonts w:ascii="Times New Roman" w:eastAsia="Times New Roman" w:hAnsi="Times New Roman" w:cs="Times New Roman"/>
+          <w:color w:val="000000" w:themeColor="text1"/>
+          <w:sz w:val="26"/>
+          <w:szCs w:val="26"/>
+          <w:shd w:val="clear" w:color="auto" w:fill="FDFDFD"/>
+        </w:rPr>
+        <w:t xml:space="preserve"> trải </w:t>
+      </w:r>
+      <w:r>
+        <w:rPr>
+          <w:rFonts w:ascii="Times New Roman" w:eastAsia="Times New Roman" w:hAnsi="Times New Roman" w:cs="Times New Roman"/>
+          <w:color w:val="000000" w:themeColor="text1"/>
+          <w:sz w:val="26"/>
+          <w:szCs w:val="26"/>
+          <w:shd w:val="clear" w:color="auto" w:fill="FDFDFD"/>
+        </w:rPr>
+        <w:t>nghiệm của mộ</w:t>
+      </w:r>
+      <w:r>
+        <w:rPr>
+          <w:rFonts w:ascii="Times New Roman" w:eastAsia="Times New Roman" w:hAnsi="Times New Roman" w:cs="Times New Roman"/>
+          <w:color w:val="000000" w:themeColor="text1"/>
+          <w:sz w:val="26"/>
+          <w:szCs w:val="26"/>
+          <w:shd w:val="clear" w:color="auto" w:fill="FDFDFD"/>
+        </w:rPr>
+        <w:t>t cá nhân</w:t>
+      </w:r>
+      <w:r>
+        <w:rPr>
+          <w:rFonts w:ascii="Times New Roman" w:eastAsia="Times New Roman" w:hAnsi="Times New Roman" w:cs="Times New Roman"/>
+          <w:color w:val="000000" w:themeColor="text1"/>
+          <w:sz w:val="26"/>
+          <w:szCs w:val="26"/>
+          <w:shd w:val="clear" w:color="auto" w:fill="FDFDFD"/>
+        </w:rPr>
+        <w:t xml:space="preserve"> (ở đây là người reviewer).</w:t>
+      </w:r>
+      <w:r>
+        <w:rPr>
+          <w:rFonts w:ascii="Times New Roman" w:eastAsia="Times New Roman" w:hAnsi="Times New Roman" w:cs="Times New Roman"/>
+          <w:color w:val="000000" w:themeColor="text1"/>
+          <w:sz w:val="26"/>
+          <w:szCs w:val="26"/>
+          <w:shd w:val="clear" w:color="auto" w:fill="FDFDFD"/>
+        </w:rPr>
+        <w:t xml:space="preserve"> </w:t>
+      </w:r>
+      <w:r>
+        <w:rPr>
+          <w:rFonts w:ascii="Times New Roman" w:eastAsia="Times New Roman" w:hAnsi="Times New Roman" w:cs="Times New Roman"/>
+          <w:color w:val="000000" w:themeColor="text1"/>
+          <w:sz w:val="26"/>
+          <w:szCs w:val="26"/>
+          <w:shd w:val="clear" w:color="auto" w:fill="FDFDFD"/>
+        </w:rPr>
+        <w:t xml:space="preserve">Dù những đánh giá này mang tính cá nhân của người review, </w:t>
+      </w:r>
+      <w:r>
+        <w:rPr>
+          <w:rFonts w:ascii="Times New Roman" w:eastAsia="Times New Roman" w:hAnsi="Times New Roman" w:cs="Times New Roman"/>
+          <w:color w:val="000000" w:themeColor="text1"/>
+          <w:sz w:val="26"/>
+          <w:szCs w:val="26"/>
+          <w:shd w:val="clear" w:color="auto" w:fill="FDFDFD"/>
+        </w:rPr>
+        <w:t>nhưng</w:t>
+      </w:r>
+      <w:r>
+        <w:rPr>
+          <w:rFonts w:ascii="Times New Roman" w:eastAsia="Times New Roman" w:hAnsi="Times New Roman" w:cs="Times New Roman"/>
+          <w:color w:val="000000" w:themeColor="text1"/>
+          <w:sz w:val="26"/>
+          <w:szCs w:val="26"/>
+          <w:shd w:val="clear" w:color="auto" w:fill="FDFDFD"/>
+        </w:rPr>
+        <w:t xml:space="preserve"> từ những đánh giá của nhiều reviewer, có thể mang lại cho ngườ</w:t>
+      </w:r>
+      <w:r>
+        <w:rPr>
+          <w:rFonts w:ascii="Times New Roman" w:eastAsia="Times New Roman" w:hAnsi="Times New Roman" w:cs="Times New Roman"/>
+          <w:color w:val="000000" w:themeColor="text1"/>
+          <w:sz w:val="26"/>
+          <w:szCs w:val="26"/>
+          <w:shd w:val="clear" w:color="auto" w:fill="FDFDFD"/>
+        </w:rPr>
+        <w:t>i dùng những kiến thưc tổng hợp, có những sự lựa chọn sản phẩm hay dịch vụ nào phù hợp với nhu cầu của bản thân.</w:t>
+      </w:r>
     </w:p>
     <w:p>
       <w:pPr>
@@ -21369,13 +22732,411 @@
         <w:spacing w:line="360" w:lineRule="auto"/>
         <w:jc w:val="both"/>
         <w:rPr>
-          <w:rFonts w:ascii="Times New Roman" w:hAnsi="Times New Roman" w:cs="Times New Roman"/>
-          <w:sz w:val="26"/>
-          <w:szCs w:val="26"/>
+          <w:rFonts w:ascii="Times New Roman" w:eastAsia="Times New Roman" w:hAnsi="Times New Roman" w:cs="Times New Roman"/>
+          <w:color w:val="000000" w:themeColor="text1"/>
+          <w:sz w:val="26"/>
+          <w:szCs w:val="26"/>
+          <w:shd w:val="clear" w:color="auto" w:fill="FDFDFD"/>
         </w:rPr>
       </w:pPr>
+      <w:r>
+        <w:rPr>
+          <w:rFonts w:ascii="Times New Roman" w:eastAsia="Times New Roman" w:hAnsi="Times New Roman" w:cs="Times New Roman"/>
+          <w:color w:val="000000" w:themeColor="text1"/>
+          <w:sz w:val="26"/>
+          <w:szCs w:val="26"/>
+          <w:shd w:val="clear" w:color="auto" w:fill="FDFDFD"/>
+        </w:rPr>
+        <w:tab/>
+      </w:r>
+      <w:r>
+        <w:rPr>
+          <w:rFonts w:ascii="Times New Roman" w:eastAsia="Times New Roman" w:hAnsi="Times New Roman" w:cs="Times New Roman"/>
+          <w:color w:val="000000" w:themeColor="text1"/>
+          <w:sz w:val="26"/>
+          <w:szCs w:val="26"/>
+          <w:shd w:val="clear" w:color="auto" w:fill="FDFDFD"/>
+        </w:rPr>
+        <w:tab/>
+        <w:t>Cũng từ đây, Re</w:t>
+      </w:r>
+      <w:r>
+        <w:rPr>
+          <w:rFonts w:ascii="Times New Roman" w:eastAsia="Times New Roman" w:hAnsi="Times New Roman" w:cs="Times New Roman"/>
+          <w:color w:val="000000" w:themeColor="text1"/>
+          <w:sz w:val="26"/>
+          <w:szCs w:val="26"/>
+          <w:shd w:val="clear" w:color="auto" w:fill="FDFDFD"/>
+        </w:rPr>
+        <w:t>viewer đang mang lại một giá trị nhất định cho nề</w:t>
+      </w:r>
+      <w:r>
+        <w:rPr>
+          <w:rFonts w:ascii="Times New Roman" w:eastAsia="Times New Roman" w:hAnsi="Times New Roman" w:cs="Times New Roman"/>
+          <w:color w:val="000000" w:themeColor="text1"/>
+          <w:sz w:val="26"/>
+          <w:szCs w:val="26"/>
+          <w:shd w:val="clear" w:color="auto" w:fill="FDFDFD"/>
+        </w:rPr>
+        <w:t>n kinh tế hiện nay, không những hỗ trợ rất lớn cho nhà sản xuất và</w:t>
+      </w:r>
+      <w:r>
+        <w:rPr>
+          <w:rFonts w:ascii="Times New Roman" w:eastAsia="Times New Roman" w:hAnsi="Times New Roman" w:cs="Times New Roman"/>
+          <w:color w:val="000000" w:themeColor="text1"/>
+          <w:sz w:val="26"/>
+          <w:szCs w:val="26"/>
+          <w:shd w:val="clear" w:color="auto" w:fill="FDFDFD"/>
+        </w:rPr>
+        <w:t xml:space="preserve"> thươn</w:t>
+      </w:r>
+      <w:r>
+        <w:rPr>
+          <w:rFonts w:ascii="Times New Roman" w:eastAsia="Times New Roman" w:hAnsi="Times New Roman" w:cs="Times New Roman"/>
+          <w:color w:val="000000" w:themeColor="text1"/>
+          <w:sz w:val="26"/>
+          <w:szCs w:val="26"/>
+          <w:shd w:val="clear" w:color="auto" w:fill="FDFDFD"/>
+        </w:rPr>
+        <w:t>g</w:t>
+      </w:r>
+      <w:r>
+        <w:rPr>
+          <w:rFonts w:ascii="Times New Roman" w:eastAsia="Times New Roman" w:hAnsi="Times New Roman" w:cs="Times New Roman"/>
+          <w:color w:val="000000" w:themeColor="text1"/>
+          <w:sz w:val="26"/>
+          <w:szCs w:val="26"/>
+          <w:shd w:val="clear" w:color="auto" w:fill="FDFDFD"/>
+        </w:rPr>
+        <w:t xml:space="preserve"> hiệu</w:t>
+      </w:r>
+      <w:r>
+        <w:rPr>
+          <w:rFonts w:ascii="Times New Roman" w:eastAsia="Times New Roman" w:hAnsi="Times New Roman" w:cs="Times New Roman"/>
+          <w:color w:val="000000" w:themeColor="text1"/>
+          <w:sz w:val="26"/>
+          <w:szCs w:val="26"/>
+          <w:shd w:val="clear" w:color="auto" w:fill="FDFDFD"/>
+        </w:rPr>
+        <w:t xml:space="preserve"> có</w:t>
+      </w:r>
+      <w:r>
+        <w:rPr>
+          <w:rFonts w:ascii="Times New Roman" w:eastAsia="Times New Roman" w:hAnsi="Times New Roman" w:cs="Times New Roman"/>
+          <w:color w:val="000000" w:themeColor="text1"/>
+          <w:sz w:val="26"/>
+          <w:szCs w:val="26"/>
+          <w:shd w:val="clear" w:color="auto" w:fill="FDFDFD"/>
+        </w:rPr>
+        <w:t xml:space="preserve"> một nguồ</w:t>
+      </w:r>
+      <w:r>
+        <w:rPr>
+          <w:rFonts w:ascii="Times New Roman" w:eastAsia="Times New Roman" w:hAnsi="Times New Roman" w:cs="Times New Roman"/>
+          <w:color w:val="000000" w:themeColor="text1"/>
+          <w:sz w:val="26"/>
+          <w:szCs w:val="26"/>
+          <w:shd w:val="clear" w:color="auto" w:fill="FDFDFD"/>
+        </w:rPr>
+        <w:t>n</w:t>
+      </w:r>
+      <w:r>
+        <w:rPr>
+          <w:rFonts w:ascii="Times New Roman" w:eastAsia="Times New Roman" w:hAnsi="Times New Roman" w:cs="Times New Roman"/>
+          <w:color w:val="000000" w:themeColor="text1"/>
+          <w:sz w:val="26"/>
+          <w:szCs w:val="26"/>
+          <w:shd w:val="clear" w:color="auto" w:fill="FDFDFD"/>
+        </w:rPr>
+        <w:t xml:space="preserve"> kênh quảng cáo</w:t>
+      </w:r>
+      <w:r>
+        <w:rPr>
+          <w:rFonts w:ascii="Times New Roman" w:eastAsia="Times New Roman" w:hAnsi="Times New Roman" w:cs="Times New Roman"/>
+          <w:color w:val="000000" w:themeColor="text1"/>
+          <w:sz w:val="26"/>
+          <w:szCs w:val="26"/>
+          <w:shd w:val="clear" w:color="auto" w:fill="FDFDFD"/>
+        </w:rPr>
+        <w:t xml:space="preserve"> sản phẩm mạnh mẽ, mà còn</w:t>
+      </w:r>
+      <w:r>
+        <w:rPr>
+          <w:rFonts w:ascii="Times New Roman" w:eastAsia="Times New Roman" w:hAnsi="Times New Roman" w:cs="Times New Roman"/>
+          <w:color w:val="000000" w:themeColor="text1"/>
+          <w:sz w:val="26"/>
+          <w:szCs w:val="26"/>
+          <w:shd w:val="clear" w:color="auto" w:fill="FDFDFD"/>
+        </w:rPr>
+        <w:t xml:space="preserve"> </w:t>
+      </w:r>
+      <w:r>
+        <w:rPr>
+          <w:rFonts w:ascii="Times New Roman" w:eastAsia="Times New Roman" w:hAnsi="Times New Roman" w:cs="Times New Roman"/>
+          <w:color w:val="000000" w:themeColor="text1"/>
+          <w:sz w:val="26"/>
+          <w:szCs w:val="26"/>
+          <w:shd w:val="clear" w:color="auto" w:fill="FDFDFD"/>
+        </w:rPr>
+        <w:t>giúp cho những nhà cung cấp sản phẩm này có thể phân loại được đối tượng khách hàng mà sản phẩm</w:t>
+      </w:r>
+      <w:r>
+        <w:rPr>
+          <w:rFonts w:ascii="Times New Roman" w:eastAsia="Times New Roman" w:hAnsi="Times New Roman" w:cs="Times New Roman"/>
+          <w:color w:val="000000" w:themeColor="text1"/>
+          <w:sz w:val="26"/>
+          <w:szCs w:val="26"/>
+          <w:shd w:val="clear" w:color="auto" w:fill="FDFDFD"/>
+        </w:rPr>
+        <w:t xml:space="preserve"> của mình</w:t>
+      </w:r>
+      <w:r>
+        <w:rPr>
+          <w:rFonts w:ascii="Times New Roman" w:eastAsia="Times New Roman" w:hAnsi="Times New Roman" w:cs="Times New Roman"/>
+          <w:color w:val="000000" w:themeColor="text1"/>
+          <w:sz w:val="26"/>
+          <w:szCs w:val="26"/>
+          <w:shd w:val="clear" w:color="auto" w:fill="FDFDFD"/>
+        </w:rPr>
+        <w:t xml:space="preserve"> sẽ nhắm đến trên thị trường. </w:t>
+      </w:r>
+      <w:r>
+        <w:rPr>
+          <w:rFonts w:ascii="Times New Roman" w:eastAsia="Times New Roman" w:hAnsi="Times New Roman" w:cs="Times New Roman"/>
+          <w:color w:val="000000" w:themeColor="text1"/>
+          <w:sz w:val="26"/>
+          <w:szCs w:val="26"/>
+          <w:shd w:val="clear" w:color="auto" w:fill="FDFDFD"/>
+        </w:rPr>
+        <w:t>Hai nền tảng lớn nhất mà các reviewer đang hoạt động là Facebook và Youtube, ngoài ra thì còn có những kênh review k</w:t>
+      </w:r>
+      <w:r>
+        <w:rPr>
+          <w:rFonts w:ascii="Times New Roman" w:eastAsia="Times New Roman" w:hAnsi="Times New Roman" w:cs="Times New Roman"/>
+          <w:color w:val="000000" w:themeColor="text1"/>
+          <w:sz w:val="26"/>
+          <w:szCs w:val="26"/>
+          <w:shd w:val="clear" w:color="auto" w:fill="FDFDFD"/>
+        </w:rPr>
+        <w:t>hác như blog hay w</w:t>
+      </w:r>
+      <w:r>
+        <w:rPr>
+          <w:rFonts w:ascii="Times New Roman" w:eastAsia="Times New Roman" w:hAnsi="Times New Roman" w:cs="Times New Roman"/>
+          <w:color w:val="000000" w:themeColor="text1"/>
+          <w:sz w:val="26"/>
+          <w:szCs w:val="26"/>
+          <w:shd w:val="clear" w:color="auto" w:fill="FDFDFD"/>
+        </w:rPr>
+        <w:t>ebsite riêng, vì đây là những kênh truyền thông có khả nang dễ tiếp cận những người xem và những đối tượng khách hàng khác nhau</w:t>
+      </w:r>
+      <w:r>
+        <w:rPr>
+          <w:rFonts w:ascii="Times New Roman" w:eastAsia="Times New Roman" w:hAnsi="Times New Roman" w:cs="Times New Roman"/>
+          <w:color w:val="000000" w:themeColor="text1"/>
+          <w:sz w:val="26"/>
+          <w:szCs w:val="26"/>
+          <w:shd w:val="clear" w:color="auto" w:fill="FDFDFD"/>
+        </w:rPr>
+        <w:t>.</w:t>
+      </w:r>
     </w:p>
-    <w:p/>
+    <w:p>
+      <w:pPr>
+        <w:tabs>
+          <w:tab w:val="left" w:pos="360"/>
+          <w:tab w:val="left" w:pos="720"/>
+        </w:tabs>
+        <w:spacing w:line="360" w:lineRule="auto"/>
+        <w:jc w:val="both"/>
+        <w:rPr>
+          <w:rFonts w:ascii="Times New Roman" w:eastAsia="Times New Roman" w:hAnsi="Times New Roman" w:cs="Times New Roman"/>
+          <w:color w:val="000000" w:themeColor="text1"/>
+          <w:sz w:val="26"/>
+          <w:szCs w:val="26"/>
+          <w:shd w:val="clear" w:color="auto" w:fill="FDFDFD"/>
+        </w:rPr>
+      </w:pPr>
+      <w:r>
+        <w:rPr>
+          <w:rFonts w:ascii="Times New Roman" w:eastAsia="Times New Roman" w:hAnsi="Times New Roman" w:cs="Times New Roman"/>
+          <w:color w:val="000000" w:themeColor="text1"/>
+          <w:sz w:val="26"/>
+          <w:szCs w:val="26"/>
+          <w:shd w:val="clear" w:color="auto" w:fill="FDFDFD"/>
+        </w:rPr>
+        <w:lastRenderedPageBreak/>
+        <w:tab/>
+      </w:r>
+      <w:r>
+        <w:rPr>
+          <w:rFonts w:ascii="Times New Roman" w:eastAsia="Times New Roman" w:hAnsi="Times New Roman" w:cs="Times New Roman"/>
+          <w:color w:val="000000" w:themeColor="text1"/>
+          <w:sz w:val="26"/>
+          <w:szCs w:val="26"/>
+          <w:shd w:val="clear" w:color="auto" w:fill="FDFDFD"/>
+        </w:rPr>
+        <w:tab/>
+      </w:r>
+      <w:r>
+        <w:rPr>
+          <w:rFonts w:ascii="Times New Roman" w:eastAsia="Times New Roman" w:hAnsi="Times New Roman" w:cs="Times New Roman"/>
+          <w:color w:val="000000" w:themeColor="text1"/>
+          <w:sz w:val="26"/>
+          <w:szCs w:val="26"/>
+          <w:shd w:val="clear" w:color="auto" w:fill="FDFDFD"/>
+        </w:rPr>
+        <w:t xml:space="preserve">Và đây cũng là một </w:t>
+      </w:r>
+      <w:r>
+        <w:rPr>
+          <w:rFonts w:ascii="Times New Roman" w:eastAsia="Times New Roman" w:hAnsi="Times New Roman" w:cs="Times New Roman"/>
+          <w:color w:val="000000" w:themeColor="text1"/>
+          <w:sz w:val="26"/>
+          <w:szCs w:val="26"/>
+          <w:shd w:val="clear" w:color="auto" w:fill="FDFDFD"/>
+        </w:rPr>
+        <w:t>n</w:t>
+      </w:r>
+      <w:r>
+        <w:rPr>
+          <w:rFonts w:ascii="Times New Roman" w:eastAsia="Times New Roman" w:hAnsi="Times New Roman" w:cs="Times New Roman"/>
+          <w:color w:val="000000" w:themeColor="text1"/>
+          <w:sz w:val="26"/>
+          <w:szCs w:val="26"/>
+          <w:shd w:val="clear" w:color="auto" w:fill="FDFDFD"/>
+        </w:rPr>
+        <w:t xml:space="preserve">guồn </w:t>
+      </w:r>
+      <w:proofErr w:type="gramStart"/>
+      <w:r>
+        <w:rPr>
+          <w:rFonts w:ascii="Times New Roman" w:eastAsia="Times New Roman" w:hAnsi="Times New Roman" w:cs="Times New Roman"/>
+          <w:color w:val="000000" w:themeColor="text1"/>
+          <w:sz w:val="26"/>
+          <w:szCs w:val="26"/>
+          <w:shd w:val="clear" w:color="auto" w:fill="FDFDFD"/>
+        </w:rPr>
+        <w:t>thu</w:t>
+      </w:r>
+      <w:proofErr w:type="gramEnd"/>
+      <w:r>
+        <w:rPr>
+          <w:rFonts w:ascii="Times New Roman" w:eastAsia="Times New Roman" w:hAnsi="Times New Roman" w:cs="Times New Roman"/>
+          <w:color w:val="000000" w:themeColor="text1"/>
+          <w:sz w:val="26"/>
+          <w:szCs w:val="26"/>
+          <w:shd w:val="clear" w:color="auto" w:fill="FDFDFD"/>
+        </w:rPr>
+        <w:t xml:space="preserve"> nhập cá nhân đầy tiềm năng. </w:t>
+      </w:r>
+      <w:proofErr w:type="gramStart"/>
+      <w:r>
+        <w:rPr>
+          <w:rFonts w:ascii="Times New Roman" w:eastAsia="Times New Roman" w:hAnsi="Times New Roman" w:cs="Times New Roman"/>
+          <w:color w:val="000000" w:themeColor="text1"/>
+          <w:sz w:val="26"/>
+          <w:szCs w:val="26"/>
+          <w:shd w:val="clear" w:color="auto" w:fill="FDFDFD"/>
+        </w:rPr>
+        <w:t xml:space="preserve">Nếu có kiến thức chuyên môn tốt về sản phẩm và dịch vụ và khả năng giao tiếp, thuyết trình tốt, mọi người đều </w:t>
+      </w:r>
+      <w:r>
+        <w:rPr>
+          <w:rFonts w:ascii="Times New Roman" w:eastAsia="Times New Roman" w:hAnsi="Times New Roman" w:cs="Times New Roman"/>
+          <w:color w:val="000000" w:themeColor="text1"/>
+          <w:sz w:val="26"/>
+          <w:szCs w:val="26"/>
+          <w:shd w:val="clear" w:color="auto" w:fill="FDFDFD"/>
+        </w:rPr>
+        <w:t>có khả năng làm reviewer sản phẩm.</w:t>
+      </w:r>
+      <w:proofErr w:type="gramEnd"/>
+      <w:r>
+        <w:rPr>
+          <w:rFonts w:ascii="Times New Roman" w:eastAsia="Times New Roman" w:hAnsi="Times New Roman" w:cs="Times New Roman"/>
+          <w:color w:val="000000" w:themeColor="text1"/>
+          <w:sz w:val="26"/>
+          <w:szCs w:val="26"/>
+          <w:shd w:val="clear" w:color="auto" w:fill="FDFDFD"/>
+        </w:rPr>
+        <w:t xml:space="preserve"> Ngoài ra còn có thể nhận được nhiều sự tài trợ của nhà sản xuất, nếu reviewer có khả năng tạo được doanh </w:t>
+      </w:r>
+      <w:proofErr w:type="gramStart"/>
+      <w:r>
+        <w:rPr>
+          <w:rFonts w:ascii="Times New Roman" w:eastAsia="Times New Roman" w:hAnsi="Times New Roman" w:cs="Times New Roman"/>
+          <w:color w:val="000000" w:themeColor="text1"/>
+          <w:sz w:val="26"/>
+          <w:szCs w:val="26"/>
+          <w:shd w:val="clear" w:color="auto" w:fill="FDFDFD"/>
+        </w:rPr>
+        <w:t>thu</w:t>
+      </w:r>
+      <w:proofErr w:type="gramEnd"/>
+      <w:r>
+        <w:rPr>
+          <w:rFonts w:ascii="Times New Roman" w:eastAsia="Times New Roman" w:hAnsi="Times New Roman" w:cs="Times New Roman"/>
+          <w:color w:val="000000" w:themeColor="text1"/>
+          <w:sz w:val="26"/>
+          <w:szCs w:val="26"/>
+          <w:shd w:val="clear" w:color="auto" w:fill="FDFDFD"/>
+        </w:rPr>
+        <w:t xml:space="preserve"> cho nhà sản xuất từ nguồn kênh của mình. Vì thế trong thời đại nền kinh tế đang bước vào thời đại Công nghiệp 4.0, Review sản phẩm sẽ là công việc đầy tiềm năng</w:t>
+      </w:r>
+      <w:r>
+        <w:rPr>
+          <w:rFonts w:ascii="Times New Roman" w:eastAsia="Times New Roman" w:hAnsi="Times New Roman" w:cs="Times New Roman"/>
+          <w:color w:val="000000" w:themeColor="text1"/>
+          <w:sz w:val="26"/>
+          <w:szCs w:val="26"/>
+          <w:shd w:val="clear" w:color="auto" w:fill="FDFDFD"/>
+        </w:rPr>
+        <w:t xml:space="preserve"> và không thể thiếu </w:t>
+      </w:r>
+      <w:r>
+        <w:rPr>
+          <w:rFonts w:ascii="Times New Roman" w:eastAsia="Times New Roman" w:hAnsi="Times New Roman" w:cs="Times New Roman"/>
+          <w:color w:val="000000" w:themeColor="text1"/>
+          <w:sz w:val="26"/>
+          <w:szCs w:val="26"/>
+          <w:shd w:val="clear" w:color="auto" w:fill="FDFDFD"/>
+        </w:rPr>
+        <w:t xml:space="preserve"> cho nền kinh tế thế giới, đẩ</w:t>
+      </w:r>
+      <w:r>
+        <w:rPr>
+          <w:rFonts w:ascii="Times New Roman" w:eastAsia="Times New Roman" w:hAnsi="Times New Roman" w:cs="Times New Roman"/>
+          <w:color w:val="000000" w:themeColor="text1"/>
+          <w:sz w:val="26"/>
+          <w:szCs w:val="26"/>
+          <w:shd w:val="clear" w:color="auto" w:fill="FDFDFD"/>
+        </w:rPr>
+        <w:t>y mạnh khả năng thương mại và</w:t>
+      </w:r>
+      <w:r>
+        <w:rPr>
+          <w:rFonts w:ascii="Times New Roman" w:eastAsia="Times New Roman" w:hAnsi="Times New Roman" w:cs="Times New Roman"/>
+          <w:color w:val="000000" w:themeColor="text1"/>
+          <w:sz w:val="26"/>
+          <w:szCs w:val="26"/>
+          <w:shd w:val="clear" w:color="auto" w:fill="FDFDFD"/>
+        </w:rPr>
+        <w:t xml:space="preserve"> mang sản phẩm dịch vụ đến gần hơn với</w:t>
+      </w:r>
+      <w:r>
+        <w:rPr>
+          <w:rFonts w:ascii="Times New Roman" w:eastAsia="Times New Roman" w:hAnsi="Times New Roman" w:cs="Times New Roman"/>
+          <w:color w:val="000000" w:themeColor="text1"/>
+          <w:sz w:val="26"/>
+          <w:szCs w:val="26"/>
+          <w:shd w:val="clear" w:color="auto" w:fill="FDFDFD"/>
+        </w:rPr>
+        <w:t xml:space="preserve"> người tiêu dùng.</w:t>
+      </w:r>
+      <w:bookmarkStart w:id="0" w:name="_GoBack"/>
+      <w:bookmarkEnd w:id="0"/>
+    </w:p>
     <w:sectPr>
       <w:pgSz w:w="11900" w:h="16840"/>
       <w:pgMar w:top="1701" w:right="1134" w:bottom="1418" w:left="1701" w:header="706" w:footer="706" w:gutter="0"/>
@@ -21387,8 +23148,8 @@
 </file>
 
 <file path=word/numbering.xml><?xml version="1.0" encoding="utf-8"?>
-<w:numbering xmlns:wpc="http://schemas.microsoft.com/office/word/2010/wordprocessingCanvas" xmlns:cx="http://schemas.microsoft.com/office/drawing/2014/chartex" xmlns:cx1="http://schemas.microsoft.com/office/drawing/2015/9/8/chartex" xmlns:cx2="http://schemas.microsoft.com/office/drawing/2015/10/21/chartex" xmlns:cx3="http://schemas.microsoft.com/office/drawing/2016/5/9/chartex" xmlns:cx4="http://schemas.microsoft.com/office/drawing/2016/5/10/chartex" xmlns:cx5="http://schemas.microsoft.com/office/drawing/2016/5/11/chartex" xmlns:cx6="http://schemas.microsoft.com/office/drawing/2016/5/12/chartex" xmlns:cx7="http://schemas.microsoft.com/office/drawing/2016/5/13/chartex" xmlns:cx8="http://schemas.microsoft.com/office/drawing/2016/5/14/chartex" xmlns:mc="http://schemas.openxmlformats.org/markup-compatibility/2006" xmlns:aink="http://schemas.microsoft.com/office/drawing/2016/ink" xmlns:am3d="http://schemas.microsoft.com/office/drawing/2017/model3d" xmlns:o="urn:schemas-microsoft-com:office:office" xmlns:r="http://schemas.openxmlformats.org/officeDocument/2006/relationships" xmlns:m="http://schemas.openxmlformats.org/officeDocument/2006/math" xmlns:v="urn:schemas-microsoft-com:vml" xmlns:wp14="http://schemas.microsoft.com/office/word/2010/wordprocessingDrawing" xmlns:wp="http://schemas.openxmlformats.org/drawingml/2006/wordprocessingDrawing" xmlns:w10="urn:schemas-microsoft-com:office:word" xmlns:w="http://schemas.openxmlformats.org/wordprocessingml/2006/main" xmlns:w14="http://schemas.microsoft.com/office/word/2010/wordml" xmlns:w15="http://schemas.microsoft.com/office/word/2012/wordml" xmlns:w16cid="http://schemas.microsoft.com/office/word/2016/wordml/cid" xmlns:w16se="http://schemas.microsoft.com/office/word/2015/wordml/symex" xmlns:wpg="http://schemas.microsoft.com/office/word/2010/wordprocessingGroup" xmlns:wpi="http://schemas.microsoft.com/office/word/2010/wordprocessingInk" xmlns:wne="http://schemas.microsoft.com/office/word/2006/wordml" xmlns:wps="http://schemas.microsoft.com/office/word/2010/wordprocessingShape" mc:Ignorable="w14 w15 w16se w16cid wp14">
-  <w:abstractNum w:abstractNumId="0" w15:restartNumberingAfterBreak="0">
+<w:numbering xmlns:wpc="http://schemas.microsoft.com/office/word/2010/wordprocessingCanvas" xmlns:mc="http://schemas.openxmlformats.org/markup-compatibility/2006" xmlns:o="urn:schemas-microsoft-com:office:office" xmlns:r="http://schemas.openxmlformats.org/officeDocument/2006/relationships" xmlns:m="http://schemas.openxmlformats.org/officeDocument/2006/math" xmlns:v="urn:schemas-microsoft-com:vml" xmlns:wp14="http://schemas.microsoft.com/office/word/2010/wordprocessingDrawing" xmlns:wp="http://schemas.openxmlformats.org/drawingml/2006/wordprocessingDrawing" xmlns:w10="urn:schemas-microsoft-com:office:word" xmlns:w="http://schemas.openxmlformats.org/wordprocessingml/2006/main" xmlns:w14="http://schemas.microsoft.com/office/word/2010/wordml" xmlns:wpg="http://schemas.microsoft.com/office/word/2010/wordprocessingGroup" xmlns:wpi="http://schemas.microsoft.com/office/word/2010/wordprocessingInk" xmlns:wne="http://schemas.microsoft.com/office/word/2006/wordml" xmlns:wps="http://schemas.microsoft.com/office/word/2010/wordprocessingShape" mc:Ignorable="w14 wp14">
+  <w:abstractNum w:abstractNumId="0">
     <w:nsid w:val="00000001"/>
     <w:multiLevelType w:val="hybridMultilevel"/>
     <w:tmpl w:val="00000001"/>
@@ -21442,7 +23203,7 @@
       <w:lvlJc w:val="left"/>
     </w:lvl>
   </w:abstractNum>
-  <w:abstractNum w:abstractNumId="1" w15:restartNumberingAfterBreak="0">
+  <w:abstractNum w:abstractNumId="1">
     <w:nsid w:val="03230775"/>
     <w:multiLevelType w:val="multilevel"/>
     <w:tmpl w:val="7DAC9B2C"/>
@@ -21591,7 +23352,7 @@
       </w:rPr>
     </w:lvl>
   </w:abstractNum>
-  <w:abstractNum w:abstractNumId="2" w15:restartNumberingAfterBreak="0">
+  <w:abstractNum w:abstractNumId="2">
     <w:nsid w:val="19063EE1"/>
     <w:multiLevelType w:val="multilevel"/>
     <w:tmpl w:val="F2A8C54E"/>
@@ -21740,7 +23501,7 @@
       </w:rPr>
     </w:lvl>
   </w:abstractNum>
-  <w:abstractNum w:abstractNumId="3" w15:restartNumberingAfterBreak="0">
+  <w:abstractNum w:abstractNumId="3">
     <w:nsid w:val="238B5241"/>
     <w:multiLevelType w:val="multilevel"/>
     <w:tmpl w:val="778A8E36"/>
@@ -21889,7 +23650,7 @@
       </w:rPr>
     </w:lvl>
   </w:abstractNum>
-  <w:abstractNum w:abstractNumId="4" w15:restartNumberingAfterBreak="0">
+  <w:abstractNum w:abstractNumId="4">
     <w:nsid w:val="27592893"/>
     <w:multiLevelType w:val="multilevel"/>
     <w:tmpl w:val="A26C722C"/>
@@ -22038,7 +23799,7 @@
       </w:rPr>
     </w:lvl>
   </w:abstractNum>
-  <w:abstractNum w:abstractNumId="5" w15:restartNumberingAfterBreak="0">
+  <w:abstractNum w:abstractNumId="5">
     <w:nsid w:val="3A371E48"/>
     <w:multiLevelType w:val="multilevel"/>
     <w:tmpl w:val="C07273C0"/>
@@ -22187,7 +23948,7 @@
       </w:rPr>
     </w:lvl>
   </w:abstractNum>
-  <w:abstractNum w:abstractNumId="6" w15:restartNumberingAfterBreak="0">
+  <w:abstractNum w:abstractNumId="6">
     <w:nsid w:val="3E522050"/>
     <w:multiLevelType w:val="multilevel"/>
     <w:tmpl w:val="C4769AD8"/>
@@ -22336,7 +24097,7 @@
       </w:rPr>
     </w:lvl>
   </w:abstractNum>
-  <w:abstractNum w:abstractNumId="7" w15:restartNumberingAfterBreak="0">
+  <w:abstractNum w:abstractNumId="7">
     <w:nsid w:val="3EA03C25"/>
     <w:multiLevelType w:val="multilevel"/>
     <w:tmpl w:val="2A36A534"/>
@@ -22485,7 +24246,7 @@
       </w:rPr>
     </w:lvl>
   </w:abstractNum>
-  <w:abstractNum w:abstractNumId="8" w15:restartNumberingAfterBreak="0">
+  <w:abstractNum w:abstractNumId="8">
     <w:nsid w:val="426133DB"/>
     <w:multiLevelType w:val="multilevel"/>
     <w:tmpl w:val="3EFA7962"/>
@@ -22634,7 +24395,7 @@
       </w:rPr>
     </w:lvl>
   </w:abstractNum>
-  <w:abstractNum w:abstractNumId="9" w15:restartNumberingAfterBreak="0">
+  <w:abstractNum w:abstractNumId="9">
     <w:nsid w:val="4A625D40"/>
     <w:multiLevelType w:val="multilevel"/>
     <w:tmpl w:val="79285538"/>
@@ -22747,7 +24508,7 @@
       </w:rPr>
     </w:lvl>
   </w:abstractNum>
-  <w:abstractNum w:abstractNumId="10" w15:restartNumberingAfterBreak="0">
+  <w:abstractNum w:abstractNumId="10">
     <w:nsid w:val="53483B5A"/>
     <w:multiLevelType w:val="hybridMultilevel"/>
     <w:tmpl w:val="21A4FAEA"/>
@@ -22836,7 +24597,7 @@
       </w:pPr>
     </w:lvl>
   </w:abstractNum>
-  <w:abstractNum w:abstractNumId="11" w15:restartNumberingAfterBreak="0">
+  <w:abstractNum w:abstractNumId="11">
     <w:nsid w:val="56A36ACB"/>
     <w:multiLevelType w:val="multilevel"/>
     <w:tmpl w:val="BB1239EE"/>
@@ -22957,7 +24718,7 @@
       </w:rPr>
     </w:lvl>
   </w:abstractNum>
-  <w:abstractNum w:abstractNumId="12" w15:restartNumberingAfterBreak="0">
+  <w:abstractNum w:abstractNumId="12">
     <w:nsid w:val="635040C0"/>
     <w:multiLevelType w:val="hybridMultilevel"/>
     <w:tmpl w:val="847E3740"/>
@@ -23046,7 +24807,7 @@
       </w:pPr>
     </w:lvl>
   </w:abstractNum>
-  <w:abstractNum w:abstractNumId="13" w15:restartNumberingAfterBreak="0">
+  <w:abstractNum w:abstractNumId="13">
     <w:nsid w:val="7B4E24AD"/>
     <w:multiLevelType w:val="hybridMultilevel"/>
     <w:tmpl w:val="F046437A"/>
@@ -23135,7 +24896,7 @@
       </w:pPr>
     </w:lvl>
   </w:abstractNum>
-  <w:abstractNum w:abstractNumId="14" w15:restartNumberingAfterBreak="0">
+  <w:abstractNum w:abstractNumId="14">
     <w:nsid w:val="7C6623FE"/>
     <w:multiLevelType w:val="multilevel"/>
     <w:tmpl w:val="DAC41B44"/>
@@ -23284,7 +25045,7 @@
       </w:rPr>
     </w:lvl>
   </w:abstractNum>
-  <w:abstractNum w:abstractNumId="15" w15:restartNumberingAfterBreak="0">
+  <w:abstractNum w:abstractNumId="15">
     <w:nsid w:val="7F441ED7"/>
     <w:multiLevelType w:val="hybridMultilevel"/>
     <w:tmpl w:val="ECC4E018"/>
@@ -23373,7 +25134,7 @@
       </w:pPr>
     </w:lvl>
   </w:abstractNum>
-  <w:abstractNum w:abstractNumId="16" w15:restartNumberingAfterBreak="0">
+  <w:abstractNum w:abstractNumId="16">
     <w:nsid w:val="7FA82582"/>
     <w:multiLevelType w:val="multilevel"/>
     <w:tmpl w:val="3EFE1DD0"/>
@@ -23577,7 +25338,7 @@
 </file>
 
 <file path=word/styles.xml><?xml version="1.0" encoding="utf-8"?>
-<w:styles xmlns:mc="http://schemas.openxmlformats.org/markup-compatibility/2006" xmlns:r="http://schemas.openxmlformats.org/officeDocument/2006/relationships" xmlns:w="http://schemas.openxmlformats.org/wordprocessingml/2006/main" xmlns:w14="http://schemas.microsoft.com/office/word/2010/wordml" xmlns:w15="http://schemas.microsoft.com/office/word/2012/wordml" xmlns:w16cid="http://schemas.microsoft.com/office/word/2016/wordml/cid" xmlns:w16se="http://schemas.microsoft.com/office/word/2015/wordml/symex" mc:Ignorable="w14 w15 w16se w16cid">
+<w:styles xmlns:mc="http://schemas.openxmlformats.org/markup-compatibility/2006" xmlns:r="http://schemas.openxmlformats.org/officeDocument/2006/relationships" xmlns:w="http://schemas.openxmlformats.org/wordprocessingml/2006/main" xmlns:w14="http://schemas.microsoft.com/office/word/2010/wordml" mc:Ignorable="w14">
   <w:docDefaults>
     <w:rPrDefault>
       <w:rPr>
@@ -23589,380 +25350,576 @@
     </w:rPrDefault>
     <w:pPrDefault/>
   </w:docDefaults>
-  <w:latentStyles w:defLockedState="0" w:defUIPriority="99" w:defSemiHidden="0" w:defUnhideWhenUsed="0" w:defQFormat="0" w:count="376">
-    <w:lsdException w:name="Normal" w:uiPriority="0" w:qFormat="1"/>
-    <w:lsdException w:name="heading 1" w:uiPriority="9" w:qFormat="1"/>
-    <w:lsdException w:name="heading 2" w:semiHidden="1" w:uiPriority="9" w:unhideWhenUsed="1" w:qFormat="1"/>
-    <w:lsdException w:name="heading 3" w:semiHidden="1" w:uiPriority="9" w:unhideWhenUsed="1" w:qFormat="1"/>
-    <w:lsdException w:name="heading 4" w:semiHidden="1" w:uiPriority="9" w:unhideWhenUsed="1" w:qFormat="1"/>
-    <w:lsdException w:name="heading 5" w:semiHidden="1" w:uiPriority="9" w:unhideWhenUsed="1" w:qFormat="1"/>
-    <w:lsdException w:name="heading 6" w:semiHidden="1" w:uiPriority="9" w:unhideWhenUsed="1" w:qFormat="1"/>
-    <w:lsdException w:name="heading 7" w:semiHidden="1" w:uiPriority="9" w:unhideWhenUsed="1" w:qFormat="1"/>
-    <w:lsdException w:name="heading 8" w:semiHidden="1" w:uiPriority="9" w:unhideWhenUsed="1" w:qFormat="1"/>
-    <w:lsdException w:name="heading 9" w:semiHidden="1" w:uiPriority="9" w:unhideWhenUsed="1" w:qFormat="1"/>
-    <w:lsdException w:name="index 1" w:semiHidden="1" w:unhideWhenUsed="1"/>
-    <w:lsdException w:name="index 2" w:semiHidden="1" w:unhideWhenUsed="1"/>
-    <w:lsdException w:name="index 3" w:semiHidden="1" w:unhideWhenUsed="1"/>
-    <w:lsdException w:name="index 4" w:semiHidden="1" w:unhideWhenUsed="1"/>
-    <w:lsdException w:name="index 5" w:semiHidden="1" w:unhideWhenUsed="1"/>
-    <w:lsdException w:name="index 6" w:semiHidden="1" w:unhideWhenUsed="1"/>
-    <w:lsdException w:name="index 7" w:semiHidden="1" w:unhideWhenUsed="1"/>
-    <w:lsdException w:name="index 8" w:semiHidden="1" w:unhideWhenUsed="1"/>
-    <w:lsdException w:name="index 9" w:semiHidden="1" w:unhideWhenUsed="1"/>
-    <w:lsdException w:name="toc 1" w:semiHidden="1" w:uiPriority="39" w:unhideWhenUsed="1"/>
-    <w:lsdException w:name="toc 2" w:semiHidden="1" w:uiPriority="39" w:unhideWhenUsed="1"/>
-    <w:lsdException w:name="toc 3" w:semiHidden="1" w:uiPriority="39" w:unhideWhenUsed="1"/>
-    <w:lsdException w:name="toc 4" w:semiHidden="1" w:uiPriority="39" w:unhideWhenUsed="1"/>
-    <w:lsdException w:name="toc 5" w:semiHidden="1" w:uiPriority="39" w:unhideWhenUsed="1"/>
-    <w:lsdException w:name="toc 6" w:semiHidden="1" w:uiPriority="39" w:unhideWhenUsed="1"/>
-    <w:lsdException w:name="toc 7" w:semiHidden="1" w:uiPriority="39" w:unhideWhenUsed="1"/>
-    <w:lsdException w:name="toc 8" w:semiHidden="1" w:uiPriority="39" w:unhideWhenUsed="1"/>
-    <w:lsdException w:name="toc 9" w:semiHidden="1" w:uiPriority="39" w:unhideWhenUsed="1"/>
-    <w:lsdException w:name="Normal Indent" w:semiHidden="1" w:unhideWhenUsed="1"/>
-    <w:lsdException w:name="footnote text" w:semiHidden="1" w:unhideWhenUsed="1"/>
-    <w:lsdException w:name="annotation text" w:semiHidden="1" w:unhideWhenUsed="1"/>
-    <w:lsdException w:name="header" w:semiHidden="1" w:unhideWhenUsed="1"/>
-    <w:lsdException w:name="footer" w:semiHidden="1" w:unhideWhenUsed="1"/>
-    <w:lsdException w:name="index heading" w:semiHidden="1" w:unhideWhenUsed="1"/>
-    <w:lsdException w:name="caption" w:semiHidden="1" w:uiPriority="35" w:unhideWhenUsed="1" w:qFormat="1"/>
-    <w:lsdException w:name="table of figures" w:semiHidden="1" w:unhideWhenUsed="1"/>
-    <w:lsdException w:name="envelope address" w:semiHidden="1" w:unhideWhenUsed="1"/>
-    <w:lsdException w:name="envelope return" w:semiHidden="1" w:unhideWhenUsed="1"/>
-    <w:lsdException w:name="footnote reference" w:semiHidden="1" w:unhideWhenUsed="1"/>
-    <w:lsdException w:name="annotation reference" w:semiHidden="1" w:unhideWhenUsed="1"/>
-    <w:lsdException w:name="line number" w:semiHidden="1" w:unhideWhenUsed="1"/>
-    <w:lsdException w:name="page number" w:semiHidden="1" w:unhideWhenUsed="1"/>
-    <w:lsdException w:name="endnote reference" w:semiHidden="1" w:unhideWhenUsed="1"/>
-    <w:lsdException w:name="endnote text" w:semiHidden="1" w:unhideWhenUsed="1"/>
-    <w:lsdException w:name="table of authorities" w:semiHidden="1" w:unhideWhenUsed="1"/>
-    <w:lsdException w:name="macro" w:semiHidden="1" w:unhideWhenUsed="1"/>
-    <w:lsdException w:name="toa heading" w:semiHidden="1" w:unhideWhenUsed="1"/>
-    <w:lsdException w:name="List" w:semiHidden="1" w:unhideWhenUsed="1"/>
-    <w:lsdException w:name="List Bullet" w:semiHidden="1" w:unhideWhenUsed="1"/>
-    <w:lsdException w:name="List Number" w:semiHidden="1" w:unhideWhenUsed="1"/>
-    <w:lsdException w:name="List 2" w:semiHidden="1" w:unhideWhenUsed="1"/>
-    <w:lsdException w:name="List 3" w:semiHidden="1" w:unhideWhenUsed="1"/>
-    <w:lsdException w:name="List 4" w:semiHidden="1" w:unhideWhenUsed="1"/>
-    <w:lsdException w:name="List 5" w:semiHidden="1" w:unhideWhenUsed="1"/>
-    <w:lsdException w:name="List Bullet 2" w:semiHidden="1" w:unhideWhenUsed="1"/>
-    <w:lsdException w:name="List Bullet 3" w:semiHidden="1" w:unhideWhenUsed="1"/>
-    <w:lsdException w:name="List Bullet 4" w:semiHidden="1" w:unhideWhenUsed="1"/>
-    <w:lsdException w:name="List Bullet 5" w:semiHidden="1" w:unhideWhenUsed="1"/>
-    <w:lsdException w:name="List Number 2" w:semiHidden="1" w:unhideWhenUsed="1"/>
-    <w:lsdException w:name="List Number 3" w:semiHidden="1" w:unhideWhenUsed="1"/>
-    <w:lsdException w:name="List Number 4" w:semiHidden="1" w:unhideWhenUsed="1"/>
-    <w:lsdException w:name="List Number 5" w:semiHidden="1" w:unhideWhenUsed="1"/>
-    <w:lsdException w:name="Title" w:uiPriority="10" w:qFormat="1"/>
-    <w:lsdException w:name="Closing" w:semiHidden="1" w:unhideWhenUsed="1"/>
-    <w:lsdException w:name="Signature" w:semiHidden="1" w:unhideWhenUsed="1"/>
-    <w:lsdException w:name="Default Paragraph Font" w:semiHidden="1" w:uiPriority="1" w:unhideWhenUsed="1"/>
-    <w:lsdException w:name="Body Text" w:semiHidden="1" w:unhideWhenUsed="1"/>
-    <w:lsdException w:name="Body Text Indent" w:semiHidden="1" w:unhideWhenUsed="1"/>
-    <w:lsdException w:name="List Continue" w:semiHidden="1" w:unhideWhenUsed="1"/>
-    <w:lsdException w:name="List Continue 2" w:semiHidden="1" w:unhideWhenUsed="1"/>
-    <w:lsdException w:name="List Continue 3" w:semiHidden="1" w:unhideWhenUsed="1"/>
-    <w:lsdException w:name="List Continue 4" w:semiHidden="1" w:unhideWhenUsed="1"/>
-    <w:lsdException w:name="List Continue 5" w:semiHidden="1" w:unhideWhenUsed="1"/>
-    <w:lsdException w:name="Message Header" w:semiHidden="1" w:unhideWhenUsed="1"/>
-    <w:lsdException w:name="Subtitle" w:uiPriority="11" w:qFormat="1"/>
-    <w:lsdException w:name="Salutation" w:semiHidden="1" w:unhideWhenUsed="1"/>
-    <w:lsdException w:name="Date" w:semiHidden="1" w:unhideWhenUsed="1"/>
-    <w:lsdException w:name="Body Text First Indent" w:semiHidden="1" w:unhideWhenUsed="1"/>
-    <w:lsdException w:name="Body Text First Indent 2" w:semiHidden="1" w:unhideWhenUsed="1"/>
-    <w:lsdException w:name="Note Heading" w:semiHidden="1" w:unhideWhenUsed="1"/>
-    <w:lsdException w:name="Body Text 2" w:semiHidden="1" w:unhideWhenUsed="1"/>
-    <w:lsdException w:name="Body Text 3" w:semiHidden="1" w:unhideWhenUsed="1"/>
-    <w:lsdException w:name="Body Text Indent 2" w:semiHidden="1" w:unhideWhenUsed="1"/>
-    <w:lsdException w:name="Body Text Indent 3" w:semiHidden="1" w:unhideWhenUsed="1"/>
-    <w:lsdException w:name="Block Text" w:semiHidden="1" w:unhideWhenUsed="1"/>
-    <w:lsdException w:name="Hyperlink" w:semiHidden="1" w:unhideWhenUsed="1"/>
-    <w:lsdException w:name="FollowedHyperlink" w:semiHidden="1" w:unhideWhenUsed="1"/>
-    <w:lsdException w:name="Strong" w:uiPriority="22" w:qFormat="1"/>
-    <w:lsdException w:name="Emphasis" w:uiPriority="20" w:qFormat="1"/>
-    <w:lsdException w:name="Document Map" w:semiHidden="1" w:unhideWhenUsed="1"/>
-    <w:lsdException w:name="Plain Text" w:semiHidden="1" w:unhideWhenUsed="1"/>
-    <w:lsdException w:name="E-mail Signature" w:semiHidden="1" w:unhideWhenUsed="1"/>
-    <w:lsdException w:name="HTML Top of Form" w:semiHidden="1" w:unhideWhenUsed="1"/>
-    <w:lsdException w:name="HTML Bottom of Form" w:semiHidden="1" w:unhideWhenUsed="1"/>
-    <w:lsdException w:name="Normal (Web)" w:semiHidden="1" w:unhideWhenUsed="1"/>
-    <w:lsdException w:name="HTML Acronym" w:semiHidden="1" w:unhideWhenUsed="1"/>
-    <w:lsdException w:name="HTML Address" w:semiHidden="1" w:unhideWhenUsed="1"/>
-    <w:lsdException w:name="HTML Cite" w:semiHidden="1" w:unhideWhenUsed="1"/>
-    <w:lsdException w:name="HTML Code" w:semiHidden="1" w:unhideWhenUsed="1"/>
-    <w:lsdException w:name="HTML Definition" w:semiHidden="1" w:unhideWhenUsed="1"/>
-    <w:lsdException w:name="HTML Keyboard" w:semiHidden="1" w:unhideWhenUsed="1"/>
-    <w:lsdException w:name="HTML Preformatted" w:semiHidden="1" w:unhideWhenUsed="1"/>
-    <w:lsdException w:name="HTML Sample" w:semiHidden="1" w:unhideWhenUsed="1"/>
-    <w:lsdException w:name="HTML Typewriter" w:semiHidden="1" w:unhideWhenUsed="1"/>
-    <w:lsdException w:name="HTML Variable" w:semiHidden="1" w:unhideWhenUsed="1"/>
-    <w:lsdException w:name="Normal Table" w:semiHidden="1" w:unhideWhenUsed="1"/>
-    <w:lsdException w:name="annotation subject" w:semiHidden="1" w:unhideWhenUsed="1"/>
-    <w:lsdException w:name="No List" w:semiHidden="1" w:unhideWhenUsed="1"/>
-    <w:lsdException w:name="Outline List 1" w:semiHidden="1" w:unhideWhenUsed="1"/>
-    <w:lsdException w:name="Outline List 2" w:semiHidden="1" w:unhideWhenUsed="1"/>
-    <w:lsdException w:name="Outline List 3" w:semiHidden="1" w:unhideWhenUsed="1"/>
-    <w:lsdException w:name="Table Simple 1" w:semiHidden="1" w:unhideWhenUsed="1"/>
-    <w:lsdException w:name="Table Simple 2" w:semiHidden="1" w:unhideWhenUsed="1"/>
-    <w:lsdException w:name="Table Simple 3" w:semiHidden="1" w:unhideWhenUsed="1"/>
-    <w:lsdException w:name="Table Classic 1" w:semiHidden="1" w:unhideWhenUsed="1"/>
-    <w:lsdException w:name="Table Classic 2" w:semiHidden="1" w:unhideWhenUsed="1"/>
-    <w:lsdException w:name="Table Classic 3" w:semiHidden="1" w:unhideWhenUsed="1"/>
-    <w:lsdException w:name="Table Classic 4" w:semiHidden="1" w:unhideWhenUsed="1"/>
-    <w:lsdException w:name="Table Colorful 1" w:semiHidden="1" w:unhideWhenUsed="1"/>
-    <w:lsdException w:name="Table Colorful 2" w:semiHidden="1" w:unhideWhenUsed="1"/>
-    <w:lsdException w:name="Table Colorful 3" w:semiHidden="1" w:unhideWhenUsed="1"/>
-    <w:lsdException w:name="Table Columns 1" w:semiHidden="1" w:unhideWhenUsed="1"/>
-    <w:lsdException w:name="Table Columns 2" w:semiHidden="1" w:unhideWhenUsed="1"/>
-    <w:lsdException w:name="Table Columns 3" w:semiHidden="1" w:unhideWhenUsed="1"/>
-    <w:lsdException w:name="Table Columns 4" w:semiHidden="1" w:unhideWhenUsed="1"/>
-    <w:lsdException w:name="Table Columns 5" w:semiHidden="1" w:unhideWhenUsed="1"/>
-    <w:lsdException w:name="Table Grid 1" w:semiHidden="1" w:unhideWhenUsed="1"/>
-    <w:lsdException w:name="Table Grid 2" w:semiHidden="1" w:unhideWhenUsed="1"/>
-    <w:lsdException w:name="Table Grid 3" w:semiHidden="1" w:unhideWhenUsed="1"/>
-    <w:lsdException w:name="Table Grid 4" w:semiHidden="1" w:unhideWhenUsed="1"/>
-    <w:lsdException w:name="Table Grid 5" w:semiHidden="1" w:unhideWhenUsed="1"/>
-    <w:lsdException w:name="Table Grid 6" w:semiHidden="1" w:unhideWhenUsed="1"/>
-    <w:lsdException w:name="Table Grid 7" w:semiHidden="1" w:unhideWhenUsed="1"/>
-    <w:lsdException w:name="Table Grid 8" w:semiHidden="1" w:unhideWhenUsed="1"/>
-    <w:lsdException w:name="Table List 1" w:semiHidden="1" w:unhideWhenUsed="1"/>
-    <w:lsdException w:name="Table List 2" w:semiHidden="1" w:unhideWhenUsed="1"/>
-    <w:lsdException w:name="Table List 3" w:semiHidden="1" w:unhideWhenUsed="1"/>
-    <w:lsdException w:name="Table List 4" w:semiHidden="1" w:unhideWhenUsed="1"/>
-    <w:lsdException w:name="Table List 5" w:semiHidden="1" w:unhideWhenUsed="1"/>
-    <w:lsdException w:name="Table List 6" w:semiHidden="1" w:unhideWhenUsed="1"/>
-    <w:lsdException w:name="Table List 7" w:semiHidden="1" w:unhideWhenUsed="1"/>
-    <w:lsdException w:name="Table List 8" w:semiHidden="1" w:unhideWhenUsed="1"/>
-    <w:lsdException w:name="Table 3D effects 1" w:semiHidden="1" w:unhideWhenUsed="1"/>
-    <w:lsdException w:name="Table 3D effects 2" w:semiHidden="1" w:unhideWhenUsed="1"/>
-    <w:lsdException w:name="Table 3D effects 3" w:semiHidden="1" w:unhideWhenUsed="1"/>
-    <w:lsdException w:name="Table Contemporary" w:semiHidden="1" w:unhideWhenUsed="1"/>
-    <w:lsdException w:name="Table Elegant" w:semiHidden="1" w:unhideWhenUsed="1"/>
-    <w:lsdException w:name="Table Professional" w:semiHidden="1" w:unhideWhenUsed="1"/>
-    <w:lsdException w:name="Table Subtle 1" w:semiHidden="1" w:unhideWhenUsed="1"/>
-    <w:lsdException w:name="Table Subtle 2" w:semiHidden="1" w:unhideWhenUsed="1"/>
-    <w:lsdException w:name="Table Web 1" w:semiHidden="1" w:unhideWhenUsed="1"/>
-    <w:lsdException w:name="Table Web 2" w:semiHidden="1" w:unhideWhenUsed="1"/>
-    <w:lsdException w:name="Table Web 3" w:semiHidden="1" w:unhideWhenUsed="1"/>
-    <w:lsdException w:name="Balloon Text" w:semiHidden="1" w:unhideWhenUsed="1"/>
-    <w:lsdException w:name="Table Grid" w:uiPriority="39"/>
-    <w:lsdException w:name="Table Theme" w:semiHidden="1" w:unhideWhenUsed="1"/>
-    <w:lsdException w:name="Placeholder Text" w:semiHidden="1"/>
-    <w:lsdException w:name="No Spacing" w:uiPriority="1" w:qFormat="1"/>
-    <w:lsdException w:name="Light Shading" w:uiPriority="60"/>
-    <w:lsdException w:name="Light List" w:uiPriority="61"/>
-    <w:lsdException w:name="Light Grid" w:uiPriority="62"/>
-    <w:lsdException w:name="Medium Shading 1" w:uiPriority="63"/>
-    <w:lsdException w:name="Medium Shading 2" w:uiPriority="64"/>
-    <w:lsdException w:name="Medium List 1" w:uiPriority="65"/>
-    <w:lsdException w:name="Medium List 2" w:uiPriority="66"/>
-    <w:lsdException w:name="Medium Grid 1" w:uiPriority="67"/>
-    <w:lsdException w:name="Medium Grid 2" w:uiPriority="68"/>
-    <w:lsdException w:name="Medium Grid 3" w:uiPriority="69"/>
-    <w:lsdException w:name="Dark List" w:uiPriority="70"/>
-    <w:lsdException w:name="Colorful Shading" w:uiPriority="71"/>
-    <w:lsdException w:name="Colorful List" w:uiPriority="72"/>
-    <w:lsdException w:name="Colorful Grid" w:uiPriority="73"/>
-    <w:lsdException w:name="Light Shading Accent 1" w:uiPriority="60"/>
-    <w:lsdException w:name="Light List Accent 1" w:uiPriority="61"/>
-    <w:lsdException w:name="Light Grid Accent 1" w:uiPriority="62"/>
-    <w:lsdException w:name="Medium Shading 1 Accent 1" w:uiPriority="63"/>
-    <w:lsdException w:name="Medium Shading 2 Accent 1" w:uiPriority="64"/>
-    <w:lsdException w:name="Medium List 1 Accent 1" w:uiPriority="65"/>
-    <w:lsdException w:name="Revision" w:semiHidden="1"/>
-    <w:lsdException w:name="List Paragraph" w:uiPriority="34" w:qFormat="1"/>
-    <w:lsdException w:name="Quote" w:uiPriority="29" w:qFormat="1"/>
-    <w:lsdException w:name="Intense Quote" w:uiPriority="30" w:qFormat="1"/>
-    <w:lsdException w:name="Medium List 2 Accent 1" w:uiPriority="66"/>
-    <w:lsdException w:name="Medium Grid 1 Accent 1" w:uiPriority="67"/>
-    <w:lsdException w:name="Medium Grid 2 Accent 1" w:uiPriority="68"/>
-    <w:lsdException w:name="Medium Grid 3 Accent 1" w:uiPriority="69"/>
-    <w:lsdException w:name="Dark List Accent 1" w:uiPriority="70"/>
-    <w:lsdException w:name="Colorful Shading Accent 1" w:uiPriority="71"/>
-    <w:lsdException w:name="Colorful List Accent 1" w:uiPriority="72"/>
-    <w:lsdException w:name="Colorful Grid Accent 1" w:uiPriority="73"/>
-    <w:lsdException w:name="Light Shading Accent 2" w:uiPriority="60"/>
-    <w:lsdException w:name="Light List Accent 2" w:uiPriority="61"/>
-    <w:lsdException w:name="Light Grid Accent 2" w:uiPriority="62"/>
-    <w:lsdException w:name="Medium Shading 1 Accent 2" w:uiPriority="63"/>
-    <w:lsdException w:name="Medium Shading 2 Accent 2" w:uiPriority="64"/>
-    <w:lsdException w:name="Medium List 1 Accent 2" w:uiPriority="65"/>
-    <w:lsdException w:name="Medium List 2 Accent 2" w:uiPriority="66"/>
-    <w:lsdException w:name="Medium Grid 1 Accent 2" w:uiPriority="67"/>
-    <w:lsdException w:name="Medium Grid 2 Accent 2" w:uiPriority="68"/>
-    <w:lsdException w:name="Medium Grid 3 Accent 2" w:uiPriority="69"/>
-    <w:lsdException w:name="Dark List Accent 2" w:uiPriority="70"/>
-    <w:lsdException w:name="Colorful Shading Accent 2" w:uiPriority="71"/>
-    <w:lsdException w:name="Colorful List Accent 2" w:uiPriority="72"/>
-    <w:lsdException w:name="Colorful Grid Accent 2" w:uiPriority="73"/>
-    <w:lsdException w:name="Light Shading Accent 3" w:uiPriority="60"/>
-    <w:lsdException w:name="Light List Accent 3" w:uiPriority="61"/>
-    <w:lsdException w:name="Light Grid Accent 3" w:uiPriority="62"/>
-    <w:lsdException w:name="Medium Shading 1 Accent 3" w:uiPriority="63"/>
-    <w:lsdException w:name="Medium Shading 2 Accent 3" w:uiPriority="64"/>
-    <w:lsdException w:name="Medium List 1 Accent 3" w:uiPriority="65"/>
-    <w:lsdException w:name="Medium List 2 Accent 3" w:uiPriority="66"/>
-    <w:lsdException w:name="Medium Grid 1 Accent 3" w:uiPriority="67"/>
-    <w:lsdException w:name="Medium Grid 2 Accent 3" w:uiPriority="68"/>
-    <w:lsdException w:name="Medium Grid 3 Accent 3" w:uiPriority="69"/>
-    <w:lsdException w:name="Dark List Accent 3" w:uiPriority="70"/>
-    <w:lsdException w:name="Colorful Shading Accent 3" w:uiPriority="71"/>
-    <w:lsdException w:name="Colorful List Accent 3" w:uiPriority="72"/>
-    <w:lsdException w:name="Colorful Grid Accent 3" w:uiPriority="73"/>
-    <w:lsdException w:name="Light Shading Accent 4" w:uiPriority="60"/>
-    <w:lsdException w:name="Light List Accent 4" w:uiPriority="61"/>
-    <w:lsdException w:name="Light Grid Accent 4" w:uiPriority="62"/>
-    <w:lsdException w:name="Medium Shading 1 Accent 4" w:uiPriority="63"/>
-    <w:lsdException w:name="Medium Shading 2 Accent 4" w:uiPriority="64"/>
-    <w:lsdException w:name="Medium List 1 Accent 4" w:uiPriority="65"/>
-    <w:lsdException w:name="Medium List 2 Accent 4" w:uiPriority="66"/>
-    <w:lsdException w:name="Medium Grid 1 Accent 4" w:uiPriority="67"/>
-    <w:lsdException w:name="Medium Grid 2 Accent 4" w:uiPriority="68"/>
-    <w:lsdException w:name="Medium Grid 3 Accent 4" w:uiPriority="69"/>
-    <w:lsdException w:name="Dark List Accent 4" w:uiPriority="70"/>
-    <w:lsdException w:name="Colorful Shading Accent 4" w:uiPriority="71"/>
-    <w:lsdException w:name="Colorful List Accent 4" w:uiPriority="72"/>
-    <w:lsdException w:name="Colorful Grid Accent 4" w:uiPriority="73"/>
-    <w:lsdException w:name="Light Shading Accent 5" w:uiPriority="60"/>
-    <w:lsdException w:name="Light List Accent 5" w:uiPriority="61"/>
-    <w:lsdException w:name="Light Grid Accent 5" w:uiPriority="62"/>
-    <w:lsdException w:name="Medium Shading 1 Accent 5" w:uiPriority="63"/>
-    <w:lsdException w:name="Medium Shading 2 Accent 5" w:uiPriority="64"/>
-    <w:lsdException w:name="Medium List 1 Accent 5" w:uiPriority="65"/>
-    <w:lsdException w:name="Medium List 2 Accent 5" w:uiPriority="66"/>
-    <w:lsdException w:name="Medium Grid 1 Accent 5" w:uiPriority="67"/>
-    <w:lsdException w:name="Medium Grid 2 Accent 5" w:uiPriority="68"/>
-    <w:lsdException w:name="Medium Grid 3 Accent 5" w:uiPriority="69"/>
-    <w:lsdException w:name="Dark List Accent 5" w:uiPriority="70"/>
-    <w:lsdException w:name="Colorful Shading Accent 5" w:uiPriority="71"/>
-    <w:lsdException w:name="Colorful List Accent 5" w:uiPriority="72"/>
-    <w:lsdException w:name="Colorful Grid Accent 5" w:uiPriority="73"/>
-    <w:lsdException w:name="Light Shading Accent 6" w:uiPriority="60"/>
-    <w:lsdException w:name="Light List Accent 6" w:uiPriority="61"/>
-    <w:lsdException w:name="Light Grid Accent 6" w:uiPriority="62"/>
-    <w:lsdException w:name="Medium Shading 1 Accent 6" w:uiPriority="63"/>
-    <w:lsdException w:name="Medium Shading 2 Accent 6" w:uiPriority="64"/>
-    <w:lsdException w:name="Medium List 1 Accent 6" w:uiPriority="65"/>
-    <w:lsdException w:name="Medium List 2 Accent 6" w:uiPriority="66"/>
-    <w:lsdException w:name="Medium Grid 1 Accent 6" w:uiPriority="67"/>
-    <w:lsdException w:name="Medium Grid 2 Accent 6" w:uiPriority="68"/>
-    <w:lsdException w:name="Medium Grid 3 Accent 6" w:uiPriority="69"/>
-    <w:lsdException w:name="Dark List Accent 6" w:uiPriority="70"/>
-    <w:lsdException w:name="Colorful Shading Accent 6" w:uiPriority="71"/>
-    <w:lsdException w:name="Colorful List Accent 6" w:uiPriority="72"/>
-    <w:lsdException w:name="Colorful Grid Accent 6" w:uiPriority="73"/>
-    <w:lsdException w:name="Subtle Emphasis" w:uiPriority="19" w:qFormat="1"/>
-    <w:lsdException w:name="Intense Emphasis" w:uiPriority="21" w:qFormat="1"/>
-    <w:lsdException w:name="Subtle Reference" w:uiPriority="31" w:qFormat="1"/>
-    <w:lsdException w:name="Intense Reference" w:uiPriority="32" w:qFormat="1"/>
-    <w:lsdException w:name="Book Title" w:uiPriority="33" w:qFormat="1"/>
-    <w:lsdException w:name="Bibliography" w:semiHidden="1" w:uiPriority="37" w:unhideWhenUsed="1"/>
-    <w:lsdException w:name="TOC Heading" w:semiHidden="1" w:uiPriority="39" w:unhideWhenUsed="1" w:qFormat="1"/>
-    <w:lsdException w:name="Plain Table 1" w:uiPriority="41"/>
-    <w:lsdException w:name="Plain Table 2" w:uiPriority="42"/>
-    <w:lsdException w:name="Plain Table 3" w:uiPriority="43"/>
-    <w:lsdException w:name="Plain Table 4" w:uiPriority="44"/>
-    <w:lsdException w:name="Plain Table 5" w:uiPriority="45"/>
-    <w:lsdException w:name="Grid Table Light" w:uiPriority="40"/>
-    <w:lsdException w:name="Grid Table 1 Light" w:uiPriority="46"/>
-    <w:lsdException w:name="Grid Table 2" w:uiPriority="47"/>
-    <w:lsdException w:name="Grid Table 3" w:uiPriority="48"/>
-    <w:lsdException w:name="Grid Table 4" w:uiPriority="49"/>
-    <w:lsdException w:name="Grid Table 5 Dark" w:uiPriority="50"/>
-    <w:lsdException w:name="Grid Table 6 Colorful" w:uiPriority="51"/>
-    <w:lsdException w:name="Grid Table 7 Colorful" w:uiPriority="52"/>
-    <w:lsdException w:name="Grid Table 1 Light Accent 1" w:uiPriority="46"/>
-    <w:lsdException w:name="Grid Table 2 Accent 1" w:uiPriority="47"/>
-    <w:lsdException w:name="Grid Table 3 Accent 1" w:uiPriority="48"/>
-    <w:lsdException w:name="Grid Table 4 Accent 1" w:uiPriority="49"/>
-    <w:lsdException w:name="Grid Table 5 Dark Accent 1" w:uiPriority="50"/>
-    <w:lsdException w:name="Grid Table 6 Colorful Accent 1" w:uiPriority="51"/>
-    <w:lsdException w:name="Grid Table 7 Colorful Accent 1" w:uiPriority="52"/>
-    <w:lsdException w:name="Grid Table 1 Light Accent 2" w:uiPriority="46"/>
-    <w:lsdException w:name="Grid Table 2 Accent 2" w:uiPriority="47"/>
-    <w:lsdException w:name="Grid Table 3 Accent 2" w:uiPriority="48"/>
-    <w:lsdException w:name="Grid Table 4 Accent 2" w:uiPriority="49"/>
-    <w:lsdException w:name="Grid Table 5 Dark Accent 2" w:uiPriority="50"/>
-    <w:lsdException w:name="Grid Table 6 Colorful Accent 2" w:uiPriority="51"/>
-    <w:lsdException w:name="Grid Table 7 Colorful Accent 2" w:uiPriority="52"/>
-    <w:lsdException w:name="Grid Table 1 Light Accent 3" w:uiPriority="46"/>
-    <w:lsdException w:name="Grid Table 2 Accent 3" w:uiPriority="47"/>
-    <w:lsdException w:name="Grid Table 3 Accent 3" w:uiPriority="48"/>
-    <w:lsdException w:name="Grid Table 4 Accent 3" w:uiPriority="49"/>
-    <w:lsdException w:name="Grid Table 5 Dark Accent 3" w:uiPriority="50"/>
-    <w:lsdException w:name="Grid Table 6 Colorful Accent 3" w:uiPriority="51"/>
-    <w:lsdException w:name="Grid Table 7 Colorful Accent 3" w:uiPriority="52"/>
-    <w:lsdException w:name="Grid Table 1 Light Accent 4" w:uiPriority="46"/>
-    <w:lsdException w:name="Grid Table 2 Accent 4" w:uiPriority="47"/>
-    <w:lsdException w:name="Grid Table 3 Accent 4" w:uiPriority="48"/>
-    <w:lsdException w:name="Grid Table 4 Accent 4" w:uiPriority="49"/>
-    <w:lsdException w:name="Grid Table 5 Dark Accent 4" w:uiPriority="50"/>
-    <w:lsdException w:name="Grid Table 6 Colorful Accent 4" w:uiPriority="51"/>
-    <w:lsdException w:name="Grid Table 7 Colorful Accent 4" w:uiPriority="52"/>
-    <w:lsdException w:name="Grid Table 1 Light Accent 5" w:uiPriority="46"/>
-    <w:lsdException w:name="Grid Table 2 Accent 5" w:uiPriority="47"/>
-    <w:lsdException w:name="Grid Table 3 Accent 5" w:uiPriority="48"/>
-    <w:lsdException w:name="Grid Table 4 Accent 5" w:uiPriority="49"/>
-    <w:lsdException w:name="Grid Table 5 Dark Accent 5" w:uiPriority="50"/>
-    <w:lsdException w:name="Grid Table 6 Colorful Accent 5" w:uiPriority="51"/>
-    <w:lsdException w:name="Grid Table 7 Colorful Accent 5" w:uiPriority="52"/>
-    <w:lsdException w:name="Grid Table 1 Light Accent 6" w:uiPriority="46"/>
-    <w:lsdException w:name="Grid Table 2 Accent 6" w:uiPriority="47"/>
-    <w:lsdException w:name="Grid Table 3 Accent 6" w:uiPriority="48"/>
-    <w:lsdException w:name="Grid Table 4 Accent 6" w:uiPriority="49"/>
-    <w:lsdException w:name="Grid Table 5 Dark Accent 6" w:uiPriority="50"/>
-    <w:lsdException w:name="Grid Table 6 Colorful Accent 6" w:uiPriority="51"/>
-    <w:lsdException w:name="Grid Table 7 Colorful Accent 6" w:uiPriority="52"/>
-    <w:lsdException w:name="List Table 1 Light" w:uiPriority="46"/>
-    <w:lsdException w:name="List Table 2" w:uiPriority="47"/>
-    <w:lsdException w:name="List Table 3" w:uiPriority="48"/>
-    <w:lsdException w:name="List Table 4" w:uiPriority="49"/>
-    <w:lsdException w:name="List Table 5 Dark" w:uiPriority="50"/>
-    <w:lsdException w:name="List Table 6 Colorful" w:uiPriority="51"/>
-    <w:lsdException w:name="List Table 7 Colorful" w:uiPriority="52"/>
-    <w:lsdException w:name="List Table 1 Light Accent 1" w:uiPriority="46"/>
-    <w:lsdException w:name="List Table 2 Accent 1" w:uiPriority="47"/>
-    <w:lsdException w:name="List Table 3 Accent 1" w:uiPriority="48"/>
-    <w:lsdException w:name="List Table 4 Accent 1" w:uiPriority="49"/>
-    <w:lsdException w:name="List Table 5 Dark Accent 1" w:uiPriority="50"/>
-    <w:lsdException w:name="List Table 6 Colorful Accent 1" w:uiPriority="51"/>
-    <w:lsdException w:name="List Table 7 Colorful Accent 1" w:uiPriority="52"/>
-    <w:lsdException w:name="List Table 1 Light Accent 2" w:uiPriority="46"/>
-    <w:lsdException w:name="List Table 2 Accent 2" w:uiPriority="47"/>
-    <w:lsdException w:name="List Table 3 Accent 2" w:uiPriority="48"/>
-    <w:lsdException w:name="List Table 4 Accent 2" w:uiPriority="49"/>
-    <w:lsdException w:name="List Table 5 Dark Accent 2" w:uiPriority="50"/>
-    <w:lsdException w:name="List Table 6 Colorful Accent 2" w:uiPriority="51"/>
-    <w:lsdException w:name="List Table 7 Colorful Accent 2" w:uiPriority="52"/>
-    <w:lsdException w:name="List Table 1 Light Accent 3" w:uiPriority="46"/>
-    <w:lsdException w:name="List Table 2 Accent 3" w:uiPriority="47"/>
-    <w:lsdException w:name="List Table 3 Accent 3" w:uiPriority="48"/>
-    <w:lsdException w:name="List Table 4 Accent 3" w:uiPriority="49"/>
-    <w:lsdException w:name="List Table 5 Dark Accent 3" w:uiPriority="50"/>
-    <w:lsdException w:name="List Table 6 Colorful Accent 3" w:uiPriority="51"/>
-    <w:lsdException w:name="List Table 7 Colorful Accent 3" w:uiPriority="52"/>
-    <w:lsdException w:name="List Table 1 Light Accent 4" w:uiPriority="46"/>
-    <w:lsdException w:name="List Table 2 Accent 4" w:uiPriority="47"/>
-    <w:lsdException w:name="List Table 3 Accent 4" w:uiPriority="48"/>
-    <w:lsdException w:name="List Table 4 Accent 4" w:uiPriority="49"/>
-    <w:lsdException w:name="List Table 5 Dark Accent 4" w:uiPriority="50"/>
-    <w:lsdException w:name="List Table 6 Colorful Accent 4" w:uiPriority="51"/>
-    <w:lsdException w:name="List Table 7 Colorful Accent 4" w:uiPriority="52"/>
-    <w:lsdException w:name="List Table 1 Light Accent 5" w:uiPriority="46"/>
-    <w:lsdException w:name="List Table 2 Accent 5" w:uiPriority="47"/>
-    <w:lsdException w:name="List Table 3 Accent 5" w:uiPriority="48"/>
-    <w:lsdException w:name="List Table 4 Accent 5" w:uiPriority="49"/>
-    <w:lsdException w:name="List Table 5 Dark Accent 5" w:uiPriority="50"/>
-    <w:lsdException w:name="List Table 6 Colorful Accent 5" w:uiPriority="51"/>
-    <w:lsdException w:name="List Table 7 Colorful Accent 5" w:uiPriority="52"/>
-    <w:lsdException w:name="List Table 1 Light Accent 6" w:uiPriority="46"/>
-    <w:lsdException w:name="List Table 2 Accent 6" w:uiPriority="47"/>
-    <w:lsdException w:name="List Table 3 Accent 6" w:uiPriority="48"/>
-    <w:lsdException w:name="List Table 4 Accent 6" w:uiPriority="49"/>
-    <w:lsdException w:name="List Table 5 Dark Accent 6" w:uiPriority="50"/>
-    <w:lsdException w:name="List Table 6 Colorful Accent 6" w:uiPriority="51"/>
-    <w:lsdException w:name="List Table 7 Colorful Accent 6" w:uiPriority="52"/>
-    <w:lsdException w:name="Mention" w:semiHidden="1" w:unhideWhenUsed="1"/>
-    <w:lsdException w:name="Smart Hyperlink" w:semiHidden="1" w:unhideWhenUsed="1"/>
+  <w:latentStyles w:defLockedState="0" w:defUIPriority="99" w:defSemiHidden="1" w:defUnhideWhenUsed="1" w:defQFormat="0" w:count="267">
+    <w:lsdException w:name="Normal" w:semiHidden="0" w:uiPriority="0" w:unhideWhenUsed="0" w:qFormat="1"/>
+    <w:lsdException w:name="heading 1" w:semiHidden="0" w:uiPriority="9" w:unhideWhenUsed="0" w:qFormat="1"/>
+    <w:lsdException w:name="heading 2" w:uiPriority="9" w:qFormat="1"/>
+    <w:lsdException w:name="heading 3" w:uiPriority="9" w:qFormat="1"/>
+    <w:lsdException w:name="heading 4" w:uiPriority="9" w:qFormat="1"/>
+    <w:lsdException w:name="heading 5" w:uiPriority="9" w:qFormat="1"/>
+    <w:lsdException w:name="heading 6" w:uiPriority="9" w:qFormat="1"/>
+    <w:lsdException w:name="heading 7" w:uiPriority="9" w:qFormat="1"/>
+    <w:lsdException w:name="heading 8" w:uiPriority="9" w:qFormat="1"/>
+    <w:lsdException w:name="heading 9" w:uiPriority="9" w:qFormat="1"/>
+    <w:lsdException w:name="toc 1" w:uiPriority="39"/>
+    <w:lsdException w:name="toc 2" w:uiPriority="39"/>
+    <w:lsdException w:name="toc 3" w:uiPriority="39"/>
+    <w:lsdException w:name="toc 4" w:uiPriority="39"/>
+    <w:lsdException w:name="toc 5" w:uiPriority="39"/>
+    <w:lsdException w:name="toc 6" w:uiPriority="39"/>
+    <w:lsdException w:name="toc 7" w:uiPriority="39"/>
+    <w:lsdException w:name="toc 8" w:uiPriority="39"/>
+    <w:lsdException w:name="toc 9" w:uiPriority="39"/>
+    <w:lsdException w:name="caption" w:uiPriority="35" w:qFormat="1"/>
+    <w:lsdException w:name="Title" w:semiHidden="0" w:uiPriority="10" w:unhideWhenUsed="0" w:qFormat="1"/>
+    <w:lsdException w:name="Default Paragraph Font" w:uiPriority="1"/>
+    <w:lsdException w:name="Subtitle" w:semiHidden="0" w:uiPriority="11" w:unhideWhenUsed="0" w:qFormat="1"/>
+    <w:lsdException w:name="Strong" w:semiHidden="0" w:uiPriority="22" w:unhideWhenUsed="0" w:qFormat="1"/>
+    <w:lsdException w:name="Emphasis" w:semiHidden="0" w:uiPriority="20" w:unhideWhenUsed="0" w:qFormat="1"/>
+    <w:lsdException w:name="Table Grid" w:semiHidden="0" w:uiPriority="39" w:unhideWhenUsed="0"/>
+    <w:lsdException w:name="Placeholder Text" w:unhideWhenUsed="0"/>
+    <w:lsdException w:name="No Spacing" w:semiHidden="0" w:uiPriority="1" w:unhideWhenUsed="0" w:qFormat="1"/>
+    <w:lsdException w:name="Light Shading" w:semiHidden="0" w:uiPriority="60" w:unhideWhenUsed="0"/>
+    <w:lsdException w:name="Light List" w:semiHidden="0" w:uiPriority="61" w:unhideWhenUsed="0"/>
+    <w:lsdException w:name="Light Grid" w:semiHidden="0" w:uiPriority="62" w:unhideWhenUsed="0"/>
+    <w:lsdException w:name="Medium Shading 1" w:semiHidden="0" w:uiPriority="63" w:unhideWhenUsed="0"/>
+    <w:lsdException w:name="Medium Shading 2" w:semiHidden="0" w:uiPriority="64" w:unhideWhenUsed="0"/>
+    <w:lsdException w:name="Medium List 1" w:semiHidden="0" w:uiPriority="65" w:unhideWhenUsed="0"/>
+    <w:lsdException w:name="Medium List 2" w:semiHidden="0" w:uiPriority="66" w:unhideWhenUsed="0"/>
+    <w:lsdException w:name="Medium Grid 1" w:semiHidden="0" w:uiPriority="67" w:unhideWhenUsed="0"/>
+    <w:lsdException w:name="Medium Grid 2" w:semiHidden="0" w:uiPriority="68" w:unhideWhenUsed="0"/>
+    <w:lsdException w:name="Medium Grid 3" w:semiHidden="0" w:uiPriority="69" w:unhideWhenUsed="0"/>
+    <w:lsdException w:name="Dark List" w:semiHidden="0" w:uiPriority="70" w:unhideWhenUsed="0"/>
+    <w:lsdException w:name="Colorful Shading" w:semiHidden="0" w:uiPriority="71" w:unhideWhenUsed="0"/>
+    <w:lsdException w:name="Colorful List" w:semiHidden="0" w:uiPriority="72" w:unhideWhenUsed="0"/>
+    <w:lsdException w:name="Colorful Grid" w:semiHidden="0" w:uiPriority="73" w:unhideWhenUsed="0"/>
+    <w:lsdException w:name="Light Shading Accent 1" w:semiHidden="0" w:uiPriority="60" w:unhideWhenUsed="0"/>
+    <w:lsdException w:name="Light List Accent 1" w:semiHidden="0" w:uiPriority="61" w:unhideWhenUsed="0"/>
+    <w:lsdException w:name="Light Grid Accent 1" w:semiHidden="0" w:uiPriority="62" w:unhideWhenUsed="0"/>
+    <w:lsdException w:name="Medium Shading 1 Accent 1" w:semiHidden="0" w:uiPriority="63" w:unhideWhenUsed="0"/>
+    <w:lsdException w:name="Medium Shading 2 Accent 1" w:semiHidden="0" w:uiPriority="64" w:unhideWhenUsed="0"/>
+    <w:lsdException w:name="Medium List 1 Accent 1" w:semiHidden="0" w:uiPriority="65" w:unhideWhenUsed="0"/>
+    <w:lsdException w:name="Revision" w:unhideWhenUsed="0"/>
+    <w:lsdException w:name="List Paragraph" w:semiHidden="0" w:uiPriority="34" w:unhideWhenUsed="0" w:qFormat="1"/>
+    <w:lsdException w:name="Quote" w:semiHidden="0" w:uiPriority="29" w:unhideWhenUsed="0" w:qFormat="1"/>
+    <w:lsdException w:name="Intense Quote" w:semiHidden="0" w:uiPriority="30" w:unhideWhenUsed="0" w:qFormat="1"/>
+    <w:lsdException w:name="Medium List 2 Accent 1" w:semiHidden="0" w:uiPriority="66" w:unhideWhenUsed="0"/>
+    <w:lsdException w:name="Medium Grid 1 Accent 1" w:semiHidden="0" w:uiPriority="67" w:unhideWhenUsed="0"/>
+    <w:lsdException w:name="Medium Grid 2 Accent 1" w:semiHidden="0" w:uiPriority="68" w:unhideWhenUsed="0"/>
+    <w:lsdException w:name="Medium Grid 3 Accent 1" w:semiHidden="0" w:uiPriority="69" w:unhideWhenUsed="0"/>
+    <w:lsdException w:name="Dark List Accent 1" w:semiHidden="0" w:uiPriority="70" w:unhideWhenUsed="0"/>
+    <w:lsdException w:name="Colorful Shading Accent 1" w:semiHidden="0" w:uiPriority="71" w:unhideWhenUsed="0"/>
+    <w:lsdException w:name="Colorful List Accent 1" w:semiHidden="0" w:uiPriority="72" w:unhideWhenUsed="0"/>
+    <w:lsdException w:name="Colorful Grid Accent 1" w:semiHidden="0" w:uiPriority="73" w:unhideWhenUsed="0"/>
+    <w:lsdException w:name="Light Shading Accent 2" w:semiHidden="0" w:uiPriority="60" w:unhideWhenUsed="0"/>
+    <w:lsdException w:name="Light List Accent 2" w:semiHidden="0" w:uiPriority="61" w:unhideWhenUsed="0"/>
+    <w:lsdException w:name="Light Grid Accent 2" w:semiHidden="0" w:uiPriority="62" w:unhideWhenUsed="0"/>
+    <w:lsdException w:name="Medium Shading 1 Accent 2" w:semiHidden="0" w:uiPriority="63" w:unhideWhenUsed="0"/>
+    <w:lsdException w:name="Medium Shading 2 Accent 2" w:semiHidden="0" w:uiPriority="64" w:unhideWhenUsed="0"/>
+    <w:lsdException w:name="Medium List 1 Accent 2" w:semiHidden="0" w:uiPriority="65" w:unhideWhenUsed="0"/>
+    <w:lsdException w:name="Medium List 2 Accent 2" w:semiHidden="0" w:uiPriority="66" w:unhideWhenUsed="0"/>
+    <w:lsdException w:name="Medium Grid 1 Accent 2" w:semiHidden="0" w:uiPriority="67" w:unhideWhenUsed="0"/>
+    <w:lsdException w:name="Medium Grid 2 Accent 2" w:semiHidden="0" w:uiPriority="68" w:unhideWhenUsed="0"/>
+    <w:lsdException w:name="Medium Grid 3 Accent 2" w:semiHidden="0" w:uiPriority="69" w:unhideWhenUsed="0"/>
+    <w:lsdException w:name="Dark List Accent 2" w:semiHidden="0" w:uiPriority="70" w:unhideWhenUsed="0"/>
+    <w:lsdException w:name="Colorful Shading Accent 2" w:semiHidden="0" w:uiPriority="71" w:unhideWhenUsed="0"/>
+    <w:lsdException w:name="Colorful List Accent 2" w:semiHidden="0" w:uiPriority="72" w:unhideWhenUsed="0"/>
+    <w:lsdException w:name="Colorful Grid Accent 2" w:semiHidden="0" w:uiPriority="73" w:unhideWhenUsed="0"/>
+    <w:lsdException w:name="Light Shading Accent 3" w:semiHidden="0" w:uiPriority="60" w:unhideWhenUsed="0"/>
+    <w:lsdException w:name="Light List Accent 3" w:semiHidden="0" w:uiPriority="61" w:unhideWhenUsed="0"/>
+    <w:lsdException w:name="Light Grid Accent 3" w:semiHidden="0" w:uiPriority="62" w:unhideWhenUsed="0"/>
+    <w:lsdException w:name="Medium Shading 1 Accent 3" w:semiHidden="0" w:uiPriority="63" w:unhideWhenUsed="0"/>
+    <w:lsdException w:name="Medium Shading 2 Accent 3" w:semiHidden="0" w:uiPriority="64" w:unhideWhenUsed="0"/>
+    <w:lsdException w:name="Medium List 1 Accent 3" w:semiHidden="0" w:uiPriority="65" w:unhideWhenUsed="0"/>
+    <w:lsdException w:name="Medium List 2 Accent 3" w:semiHidden="0" w:uiPriority="66" w:unhideWhenUsed="0"/>
+    <w:lsdException w:name="Medium Grid 1 Accent 3" w:semiHidden="0" w:uiPriority="67" w:unhideWhenUsed="0"/>
+    <w:lsdException w:name="Medium Grid 2 Accent 3" w:semiHidden="0" w:uiPriority="68" w:unhideWhenUsed="0"/>
+    <w:lsdException w:name="Medium Grid 3 Accent 3" w:semiHidden="0" w:uiPriority="69" w:unhideWhenUsed="0"/>
+    <w:lsdException w:name="Dark List Accent 3" w:semiHidden="0" w:uiPriority="70" w:unhideWhenUsed="0"/>
+    <w:lsdException w:name="Colorful Shading Accent 3" w:semiHidden="0" w:uiPriority="71" w:unhideWhenUsed="0"/>
+    <w:lsdException w:name="Colorful List Accent 3" w:semiHidden="0" w:uiPriority="72" w:unhideWhenUsed="0"/>
+    <w:lsdException w:name="Colorful Grid Accent 3" w:semiHidden="0" w:uiPriority="73" w:unhideWhenUsed="0"/>
+    <w:lsdException w:name="Light Shading Accent 4" w:semiHidden="0" w:uiPriority="60" w:unhideWhenUsed="0"/>
+    <w:lsdException w:name="Light List Accent 4" w:semiHidden="0" w:uiPriority="61" w:unhideWhenUsed="0"/>
+    <w:lsdException w:name="Light Grid Accent 4" w:semiHidden="0" w:uiPriority="62" w:unhideWhenUsed="0"/>
+    <w:lsdException w:name="Medium Shading 1 Accent 4" w:semiHidden="0" w:uiPriority="63" w:unhideWhenUsed="0"/>
+    <w:lsdException w:name="Medium Shading 2 Accent 4" w:semiHidden="0" w:uiPriority="64" w:unhideWhenUsed="0"/>
+    <w:lsdException w:name="Medium List 1 Accent 4" w:semiHidden="0" w:uiPriority="65" w:unhideWhenUsed="0"/>
+    <w:lsdException w:name="Medium List 2 Accent 4" w:semiHidden="0" w:uiPriority="66" w:unhideWhenUsed="0"/>
+    <w:lsdException w:name="Medium Grid 1 Accent 4" w:semiHidden="0" w:uiPriority="67" w:unhideWhenUsed="0"/>
+    <w:lsdException w:name="Medium Grid 2 Accent 4" w:semiHidden="0" w:uiPriority="68" w:unhideWhenUsed="0"/>
+    <w:lsdException w:name="Medium Grid 3 Accent 4" w:semiHidden="0" w:uiPriority="69" w:unhideWhenUsed="0"/>
+    <w:lsdException w:name="Dark List Accent 4" w:semiHidden="0" w:uiPriority="70" w:unhideWhenUsed="0"/>
+    <w:lsdException w:name="Colorful Shading Accent 4" w:semiHidden="0" w:uiPriority="71" w:unhideWhenUsed="0"/>
+    <w:lsdException w:name="Colorful List Accent 4" w:semiHidden="0" w:uiPriority="72" w:unhideWhenUsed="0"/>
+    <w:lsdException w:name="Colorful Grid Accent 4" w:semiHidden="0" w:uiPriority="73" w:unhideWhenUsed="0"/>
+    <w:lsdException w:name="Light Shading Accent 5" w:semiHidden="0" w:uiPriority="60" w:unhideWhenUsed="0"/>
+    <w:lsdException w:name="Light List Accent 5" w:semiHidden="0" w:uiPriority="61" w:unhideWhenUsed="0"/>
+    <w:lsdException w:name="Light Grid Accent 5" w:semiHidden="0" w:uiPriority="62" w:unhideWhenUsed="0"/>
+    <w:lsdException w:name="Medium Shading 1 Accent 5" w:semiHidden="0" w:uiPriority="63" w:unhideWhenUsed="0"/>
+    <w:lsdException w:name="Medium Shading 2 Accent 5" w:semiHidden="0" w:uiPriority="64" w:unhideWhenUsed="0"/>
+    <w:lsdException w:name="Medium List 1 Accent 5" w:semiHidden="0" w:uiPriority="65" w:unhideWhenUsed="0"/>
+    <w:lsdException w:name="Medium List 2 Accent 5" w:semiHidden="0" w:uiPriority="66" w:unhideWhenUsed="0"/>
+    <w:lsdException w:name="Medium Grid 1 Accent 5" w:semiHidden="0" w:uiPriority="67" w:unhideWhenUsed="0"/>
+    <w:lsdException w:name="Medium Grid 2 Accent 5" w:semiHidden="0" w:uiPriority="68" w:unhideWhenUsed="0"/>
+    <w:lsdException w:name="Medium Grid 3 Accent 5" w:semiHidden="0" w:uiPriority="69" w:unhideWhenUsed="0"/>
+    <w:lsdException w:name="Dark List Accent 5" w:semiHidden="0" w:uiPriority="70" w:unhideWhenUsed="0"/>
+    <w:lsdException w:name="Colorful Shading Accent 5" w:semiHidden="0" w:uiPriority="71" w:unhideWhenUsed="0"/>
+    <w:lsdException w:name="Colorful List Accent 5" w:semiHidden="0" w:uiPriority="72" w:unhideWhenUsed="0"/>
+    <w:lsdException w:name="Colorful Grid Accent 5" w:semiHidden="0" w:uiPriority="73" w:unhideWhenUsed="0"/>
+    <w:lsdException w:name="Light Shading Accent 6" w:semiHidden="0" w:uiPriority="60" w:unhideWhenUsed="0"/>
+    <w:lsdException w:name="Light List Accent 6" w:semiHidden="0" w:uiPriority="61" w:unhideWhenUsed="0"/>
+    <w:lsdException w:name="Light Grid Accent 6" w:semiHidden="0" w:uiPriority="62" w:unhideWhenUsed="0"/>
+    <w:lsdException w:name="Medium Shading 1 Accent 6" w:semiHidden="0" w:uiPriority="63" w:unhideWhenUsed="0"/>
+    <w:lsdException w:name="Medium Shading 2 Accent 6" w:semiHidden="0" w:uiPriority="64" w:unhideWhenUsed="0"/>
+    <w:lsdException w:name="Medium List 1 Accent 6" w:semiHidden="0" w:uiPriority="65" w:unhideWhenUsed="0"/>
+    <w:lsdException w:name="Medium List 2 Accent 6" w:semiHidden="0" w:uiPriority="66" w:unhideWhenUsed="0"/>
+    <w:lsdException w:name="Medium Grid 1 Accent 6" w:semiHidden="0" w:uiPriority="67" w:unhideWhenUsed="0"/>
+    <w:lsdException w:name="Medium Grid 2 Accent 6" w:semiHidden="0" w:uiPriority="68" w:unhideWhenUsed="0"/>
+    <w:lsdException w:name="Medium Grid 3 Accent 6" w:semiHidden="0" w:uiPriority="69" w:unhideWhenUsed="0"/>
+    <w:lsdException w:name="Dark List Accent 6" w:semiHidden="0" w:uiPriority="70" w:unhideWhenUsed="0"/>
+    <w:lsdException w:name="Colorful Shading Accent 6" w:semiHidden="0" w:uiPriority="71" w:unhideWhenUsed="0"/>
+    <w:lsdException w:name="Colorful List Accent 6" w:semiHidden="0" w:uiPriority="72" w:unhideWhenUsed="0"/>
+    <w:lsdException w:name="Colorful Grid Accent 6" w:semiHidden="0" w:uiPriority="73" w:unhideWhenUsed="0"/>
+    <w:lsdException w:name="Subtle Emphasis" w:semiHidden="0" w:uiPriority="19" w:unhideWhenUsed="0" w:qFormat="1"/>
+    <w:lsdException w:name="Intense Emphasis" w:semiHidden="0" w:uiPriority="21" w:unhideWhenUsed="0" w:qFormat="1"/>
+    <w:lsdException w:name="Subtle Reference" w:semiHidden="0" w:uiPriority="31" w:unhideWhenUsed="0" w:qFormat="1"/>
+    <w:lsdException w:name="Intense Reference" w:semiHidden="0" w:uiPriority="32" w:unhideWhenUsed="0" w:qFormat="1"/>
+    <w:lsdException w:name="Book Title" w:semiHidden="0" w:uiPriority="33" w:unhideWhenUsed="0" w:qFormat="1"/>
+    <w:lsdException w:name="Bibliography" w:uiPriority="37"/>
+    <w:lsdException w:name="TOC Heading" w:uiPriority="39" w:qFormat="1"/>
+  </w:latentStyles>
+  <w:style w:type="paragraph" w:default="1" w:styleId="Normal">
+    <w:name w:val="Normal"/>
+    <w:qFormat/>
+  </w:style>
+  <w:style w:type="paragraph" w:styleId="Heading1">
+    <w:name w:val="heading 1"/>
+    <w:basedOn w:val="Normal"/>
+    <w:next w:val="Normal"/>
+    <w:link w:val="Heading1Char"/>
+    <w:uiPriority w:val="9"/>
+    <w:qFormat/>
+    <w:rsid w:val="0038594E"/>
+    <w:pPr>
+      <w:keepNext/>
+      <w:keepLines/>
+      <w:spacing w:before="240"/>
+      <w:outlineLvl w:val="0"/>
+    </w:pPr>
+    <w:rPr>
+      <w:rFonts w:asciiTheme="majorHAnsi" w:eastAsiaTheme="majorEastAsia" w:hAnsiTheme="majorHAnsi" w:cstheme="majorBidi"/>
+      <w:color w:val="2F5496" w:themeColor="accent1" w:themeShade="BF"/>
+      <w:sz w:val="32"/>
+      <w:szCs w:val="32"/>
+    </w:rPr>
+  </w:style>
+  <w:style w:type="paragraph" w:styleId="Heading2">
+    <w:name w:val="heading 2"/>
+    <w:basedOn w:val="Normal"/>
+    <w:link w:val="Heading2Char"/>
+    <w:uiPriority w:val="9"/>
+    <w:qFormat/>
+    <w:rsid w:val="0038594E"/>
+    <w:pPr>
+      <w:spacing w:before="100" w:beforeAutospacing="1" w:after="100" w:afterAutospacing="1"/>
+      <w:outlineLvl w:val="1"/>
+    </w:pPr>
+    <w:rPr>
+      <w:rFonts w:ascii="Times New Roman" w:hAnsi="Times New Roman" w:cs="Times New Roman"/>
+      <w:b/>
+      <w:bCs/>
+      <w:sz w:val="36"/>
+      <w:szCs w:val="36"/>
+    </w:rPr>
+  </w:style>
+  <w:style w:type="paragraph" w:styleId="Heading3">
+    <w:name w:val="heading 3"/>
+    <w:basedOn w:val="Normal"/>
+    <w:link w:val="Heading3Char"/>
+    <w:uiPriority w:val="9"/>
+    <w:qFormat/>
+    <w:rsid w:val="00CD5C8A"/>
+    <w:pPr>
+      <w:spacing w:before="100" w:beforeAutospacing="1" w:after="100" w:afterAutospacing="1"/>
+      <w:outlineLvl w:val="2"/>
+    </w:pPr>
+    <w:rPr>
+      <w:rFonts w:ascii="Times New Roman" w:hAnsi="Times New Roman" w:cs="Times New Roman"/>
+      <w:b/>
+      <w:bCs/>
+      <w:sz w:val="27"/>
+      <w:szCs w:val="27"/>
+    </w:rPr>
+  </w:style>
+  <w:style w:type="paragraph" w:styleId="Heading8">
+    <w:name w:val="heading 8"/>
+    <w:basedOn w:val="Normal"/>
+    <w:next w:val="Normal"/>
+    <w:link w:val="Heading8Char"/>
+    <w:uiPriority w:val="9"/>
+    <w:semiHidden/>
+    <w:unhideWhenUsed/>
+    <w:qFormat/>
+    <w:rsid w:val="0038594E"/>
+    <w:pPr>
+      <w:keepNext/>
+      <w:keepLines/>
+      <w:spacing w:before="40"/>
+      <w:outlineLvl w:val="7"/>
+    </w:pPr>
+    <w:rPr>
+      <w:rFonts w:asciiTheme="majorHAnsi" w:eastAsiaTheme="majorEastAsia" w:hAnsiTheme="majorHAnsi" w:cstheme="majorBidi"/>
+      <w:color w:val="272727" w:themeColor="text1" w:themeTint="D8"/>
+      <w:sz w:val="21"/>
+      <w:szCs w:val="21"/>
+    </w:rPr>
+  </w:style>
+  <w:style w:type="character" w:default="1" w:styleId="DefaultParagraphFont">
+    <w:name w:val="Default Paragraph Font"/>
+    <w:uiPriority w:val="1"/>
+    <w:semiHidden/>
+    <w:unhideWhenUsed/>
+  </w:style>
+  <w:style w:type="table" w:default="1" w:styleId="TableNormal">
+    <w:name w:val="Normal Table"/>
+    <w:uiPriority w:val="99"/>
+    <w:semiHidden/>
+    <w:unhideWhenUsed/>
+    <w:tblPr>
+      <w:tblInd w:w="0" w:type="dxa"/>
+      <w:tblCellMar>
+        <w:top w:w="0" w:type="dxa"/>
+        <w:left w:w="108" w:type="dxa"/>
+        <w:bottom w:w="0" w:type="dxa"/>
+        <w:right w:w="108" w:type="dxa"/>
+      </w:tblCellMar>
+    </w:tblPr>
+  </w:style>
+  <w:style w:type="numbering" w:default="1" w:styleId="NoList">
+    <w:name w:val="No List"/>
+    <w:uiPriority w:val="99"/>
+    <w:semiHidden/>
+    <w:unhideWhenUsed/>
+  </w:style>
+  <w:style w:type="paragraph" w:styleId="ListParagraph">
+    <w:name w:val="List Paragraph"/>
+    <w:basedOn w:val="Normal"/>
+    <w:uiPriority w:val="34"/>
+    <w:qFormat/>
+    <w:rsid w:val="003F37FF"/>
+    <w:pPr>
+      <w:ind w:left="720"/>
+      <w:contextualSpacing/>
+    </w:pPr>
+  </w:style>
+  <w:style w:type="character" w:customStyle="1" w:styleId="apple-converted-space">
+    <w:name w:val="apple-converted-space"/>
+    <w:basedOn w:val="DefaultParagraphFont"/>
+    <w:rsid w:val="00D6415C"/>
+  </w:style>
+  <w:style w:type="character" w:styleId="Hyperlink">
+    <w:name w:val="Hyperlink"/>
+    <w:basedOn w:val="DefaultParagraphFont"/>
+    <w:uiPriority w:val="99"/>
+    <w:semiHidden/>
+    <w:unhideWhenUsed/>
+    <w:rsid w:val="00D6415C"/>
+    <w:rPr>
+      <w:color w:val="0000FF"/>
+      <w:u w:val="single"/>
+    </w:rPr>
+  </w:style>
+  <w:style w:type="paragraph" w:styleId="NormalWeb">
+    <w:name w:val="Normal (Web)"/>
+    <w:basedOn w:val="Normal"/>
+    <w:uiPriority w:val="99"/>
+    <w:unhideWhenUsed/>
+    <w:rsid w:val="00D6415C"/>
+    <w:pPr>
+      <w:spacing w:before="100" w:beforeAutospacing="1" w:after="100" w:afterAutospacing="1"/>
+    </w:pPr>
+    <w:rPr>
+      <w:rFonts w:ascii="Times New Roman" w:hAnsi="Times New Roman" w:cs="Times New Roman"/>
+    </w:rPr>
+  </w:style>
+  <w:style w:type="character" w:styleId="Strong">
+    <w:name w:val="Strong"/>
+    <w:basedOn w:val="DefaultParagraphFont"/>
+    <w:uiPriority w:val="22"/>
+    <w:qFormat/>
+    <w:rsid w:val="00D6415C"/>
+    <w:rPr>
+      <w:b/>
+      <w:bCs/>
+    </w:rPr>
+  </w:style>
+  <w:style w:type="character" w:customStyle="1" w:styleId="Heading3Char">
+    <w:name w:val="Heading 3 Char"/>
+    <w:basedOn w:val="DefaultParagraphFont"/>
+    <w:link w:val="Heading3"/>
+    <w:uiPriority w:val="9"/>
+    <w:rsid w:val="00CD5C8A"/>
+    <w:rPr>
+      <w:rFonts w:ascii="Times New Roman" w:hAnsi="Times New Roman" w:cs="Times New Roman"/>
+      <w:b/>
+      <w:bCs/>
+      <w:sz w:val="27"/>
+      <w:szCs w:val="27"/>
+    </w:rPr>
+  </w:style>
+  <w:style w:type="paragraph" w:styleId="BalloonText">
+    <w:name w:val="Balloon Text"/>
+    <w:basedOn w:val="Normal"/>
+    <w:link w:val="BalloonTextChar"/>
+    <w:uiPriority w:val="99"/>
+    <w:semiHidden/>
+    <w:unhideWhenUsed/>
+    <w:rsid w:val="00E566A5"/>
+    <w:rPr>
+      <w:rFonts w:ascii="Segoe UI" w:hAnsi="Segoe UI" w:cs="Segoe UI"/>
+      <w:sz w:val="18"/>
+      <w:szCs w:val="18"/>
+    </w:rPr>
+  </w:style>
+  <w:style w:type="character" w:customStyle="1" w:styleId="BalloonTextChar">
+    <w:name w:val="Balloon Text Char"/>
+    <w:basedOn w:val="DefaultParagraphFont"/>
+    <w:link w:val="BalloonText"/>
+    <w:uiPriority w:val="99"/>
+    <w:semiHidden/>
+    <w:rsid w:val="00E566A5"/>
+    <w:rPr>
+      <w:rFonts w:ascii="Segoe UI" w:hAnsi="Segoe UI" w:cs="Segoe UI"/>
+      <w:sz w:val="18"/>
+      <w:szCs w:val="18"/>
+    </w:rPr>
+  </w:style>
+  <w:style w:type="character" w:styleId="Emphasis">
+    <w:name w:val="Emphasis"/>
+    <w:basedOn w:val="DefaultParagraphFont"/>
+    <w:uiPriority w:val="20"/>
+    <w:qFormat/>
+    <w:rsid w:val="00ED6DD2"/>
+    <w:rPr>
+      <w:i/>
+      <w:iCs/>
+    </w:rPr>
+  </w:style>
+  <w:style w:type="character" w:customStyle="1" w:styleId="Heading1Char">
+    <w:name w:val="Heading 1 Char"/>
+    <w:basedOn w:val="DefaultParagraphFont"/>
+    <w:link w:val="Heading1"/>
+    <w:uiPriority w:val="9"/>
+    <w:rsid w:val="0038594E"/>
+    <w:rPr>
+      <w:rFonts w:asciiTheme="majorHAnsi" w:eastAsiaTheme="majorEastAsia" w:hAnsiTheme="majorHAnsi" w:cstheme="majorBidi"/>
+      <w:color w:val="2F5496" w:themeColor="accent1" w:themeShade="BF"/>
+      <w:sz w:val="32"/>
+      <w:szCs w:val="32"/>
+    </w:rPr>
+  </w:style>
+  <w:style w:type="character" w:customStyle="1" w:styleId="Heading2Char">
+    <w:name w:val="Heading 2 Char"/>
+    <w:basedOn w:val="DefaultParagraphFont"/>
+    <w:link w:val="Heading2"/>
+    <w:uiPriority w:val="9"/>
+    <w:rsid w:val="0038594E"/>
+    <w:rPr>
+      <w:rFonts w:ascii="Times New Roman" w:hAnsi="Times New Roman" w:cs="Times New Roman"/>
+      <w:b/>
+      <w:bCs/>
+      <w:sz w:val="36"/>
+      <w:szCs w:val="36"/>
+    </w:rPr>
+  </w:style>
+  <w:style w:type="character" w:customStyle="1" w:styleId="Heading8Char">
+    <w:name w:val="Heading 8 Char"/>
+    <w:basedOn w:val="DefaultParagraphFont"/>
+    <w:link w:val="Heading8"/>
+    <w:uiPriority w:val="9"/>
+    <w:semiHidden/>
+    <w:rsid w:val="0038594E"/>
+    <w:rPr>
+      <w:rFonts w:asciiTheme="majorHAnsi" w:eastAsiaTheme="majorEastAsia" w:hAnsiTheme="majorHAnsi" w:cstheme="majorBidi"/>
+      <w:color w:val="272727" w:themeColor="text1" w:themeTint="D8"/>
+      <w:sz w:val="21"/>
+      <w:szCs w:val="21"/>
+    </w:rPr>
+  </w:style>
+  <w:style w:type="character" w:styleId="FollowedHyperlink">
+    <w:name w:val="FollowedHyperlink"/>
+    <w:basedOn w:val="DefaultParagraphFont"/>
+    <w:uiPriority w:val="99"/>
+    <w:semiHidden/>
+    <w:unhideWhenUsed/>
+    <w:rsid w:val="0038594E"/>
+    <w:rPr>
+      <w:color w:val="954F72" w:themeColor="followedHyperlink"/>
+      <w:u w:val="single"/>
+    </w:rPr>
+  </w:style>
+  <w:style w:type="paragraph" w:styleId="Revision">
+    <w:name w:val="Revision"/>
+    <w:hidden/>
+    <w:uiPriority w:val="99"/>
+    <w:semiHidden/>
+    <w:rsid w:val="0038594E"/>
+  </w:style>
+</w:styles>
+</file>
+
+<file path=word/stylesWithEffects.xml><?xml version="1.0" encoding="utf-8"?>
+<w:styles xmlns:wpc="http://schemas.microsoft.com/office/word/2010/wordprocessingCanvas" xmlns:mc="http://schemas.openxmlformats.org/markup-compatibility/2006" xmlns:o="urn:schemas-microsoft-com:office:office" xmlns:r="http://schemas.openxmlformats.org/officeDocument/2006/relationships" xmlns:m="http://schemas.openxmlformats.org/officeDocument/2006/math" xmlns:v="urn:schemas-microsoft-com:vml" xmlns:wp14="http://schemas.microsoft.com/office/word/2010/wordprocessingDrawing" xmlns:wp="http://schemas.openxmlformats.org/drawingml/2006/wordprocessingDrawing" xmlns:w10="urn:schemas-microsoft-com:office:word" xmlns:w="http://schemas.openxmlformats.org/wordprocessingml/2006/main" xmlns:w14="http://schemas.microsoft.com/office/word/2010/wordml" xmlns:wpg="http://schemas.microsoft.com/office/word/2010/wordprocessingGroup" xmlns:wpi="http://schemas.microsoft.com/office/word/2010/wordprocessingInk" xmlns:wne="http://schemas.microsoft.com/office/word/2006/wordml" xmlns:wps="http://schemas.microsoft.com/office/word/2010/wordprocessingShape" mc:Ignorable="w14 wp14">
+  <w:docDefaults>
+    <w:rPrDefault>
+      <w:rPr>
+        <w:rFonts w:asciiTheme="minorHAnsi" w:eastAsiaTheme="minorHAnsi" w:hAnsiTheme="minorHAnsi" w:cstheme="minorBidi"/>
+        <w:sz w:val="24"/>
+        <w:szCs w:val="24"/>
+        <w:lang w:val="en-US" w:eastAsia="en-US" w:bidi="ar-SA"/>
+      </w:rPr>
+    </w:rPrDefault>
+    <w:pPrDefault/>
+  </w:docDefaults>
+  <w:latentStyles w:defLockedState="0" w:defUIPriority="99" w:defSemiHidden="1" w:defUnhideWhenUsed="1" w:defQFormat="0" w:count="267">
+    <w:lsdException w:name="Normal" w:semiHidden="0" w:uiPriority="0" w:unhideWhenUsed="0" w:qFormat="1"/>
+    <w:lsdException w:name="heading 1" w:semiHidden="0" w:uiPriority="9" w:unhideWhenUsed="0" w:qFormat="1"/>
+    <w:lsdException w:name="heading 2" w:uiPriority="9" w:qFormat="1"/>
+    <w:lsdException w:name="heading 3" w:uiPriority="9" w:qFormat="1"/>
+    <w:lsdException w:name="heading 4" w:uiPriority="9" w:qFormat="1"/>
+    <w:lsdException w:name="heading 5" w:uiPriority="9" w:qFormat="1"/>
+    <w:lsdException w:name="heading 6" w:uiPriority="9" w:qFormat="1"/>
+    <w:lsdException w:name="heading 7" w:uiPriority="9" w:qFormat="1"/>
+    <w:lsdException w:name="heading 8" w:uiPriority="9" w:qFormat="1"/>
+    <w:lsdException w:name="heading 9" w:uiPriority="9" w:qFormat="1"/>
+    <w:lsdException w:name="toc 1" w:uiPriority="39"/>
+    <w:lsdException w:name="toc 2" w:uiPriority="39"/>
+    <w:lsdException w:name="toc 3" w:uiPriority="39"/>
+    <w:lsdException w:name="toc 4" w:uiPriority="39"/>
+    <w:lsdException w:name="toc 5" w:uiPriority="39"/>
+    <w:lsdException w:name="toc 6" w:uiPriority="39"/>
+    <w:lsdException w:name="toc 7" w:uiPriority="39"/>
+    <w:lsdException w:name="toc 8" w:uiPriority="39"/>
+    <w:lsdException w:name="toc 9" w:uiPriority="39"/>
+    <w:lsdException w:name="caption" w:uiPriority="35" w:qFormat="1"/>
+    <w:lsdException w:name="Title" w:semiHidden="0" w:uiPriority="10" w:unhideWhenUsed="0" w:qFormat="1"/>
+    <w:lsdException w:name="Default Paragraph Font" w:uiPriority="1"/>
+    <w:lsdException w:name="Subtitle" w:semiHidden="0" w:uiPriority="11" w:unhideWhenUsed="0" w:qFormat="1"/>
+    <w:lsdException w:name="Strong" w:semiHidden="0" w:uiPriority="22" w:unhideWhenUsed="0" w:qFormat="1"/>
+    <w:lsdException w:name="Emphasis" w:semiHidden="0" w:uiPriority="20" w:unhideWhenUsed="0" w:qFormat="1"/>
+    <w:lsdException w:name="Table Grid" w:semiHidden="0" w:uiPriority="39" w:unhideWhenUsed="0"/>
+    <w:lsdException w:name="Placeholder Text" w:unhideWhenUsed="0"/>
+    <w:lsdException w:name="No Spacing" w:semiHidden="0" w:uiPriority="1" w:unhideWhenUsed="0" w:qFormat="1"/>
+    <w:lsdException w:name="Light Shading" w:semiHidden="0" w:uiPriority="60" w:unhideWhenUsed="0"/>
+    <w:lsdException w:name="Light List" w:semiHidden="0" w:uiPriority="61" w:unhideWhenUsed="0"/>
+    <w:lsdException w:name="Light Grid" w:semiHidden="0" w:uiPriority="62" w:unhideWhenUsed="0"/>
+    <w:lsdException w:name="Medium Shading 1" w:semiHidden="0" w:uiPriority="63" w:unhideWhenUsed="0"/>
+    <w:lsdException w:name="Medium Shading 2" w:semiHidden="0" w:uiPriority="64" w:unhideWhenUsed="0"/>
+    <w:lsdException w:name="Medium List 1" w:semiHidden="0" w:uiPriority="65" w:unhideWhenUsed="0"/>
+    <w:lsdException w:name="Medium List 2" w:semiHidden="0" w:uiPriority="66" w:unhideWhenUsed="0"/>
+    <w:lsdException w:name="Medium Grid 1" w:semiHidden="0" w:uiPriority="67" w:unhideWhenUsed="0"/>
+    <w:lsdException w:name="Medium Grid 2" w:semiHidden="0" w:uiPriority="68" w:unhideWhenUsed="0"/>
+    <w:lsdException w:name="Medium Grid 3" w:semiHidden="0" w:uiPriority="69" w:unhideWhenUsed="0"/>
+    <w:lsdException w:name="Dark List" w:semiHidden="0" w:uiPriority="70" w:unhideWhenUsed="0"/>
+    <w:lsdException w:name="Colorful Shading" w:semiHidden="0" w:uiPriority="71" w:unhideWhenUsed="0"/>
+    <w:lsdException w:name="Colorful List" w:semiHidden="0" w:uiPriority="72" w:unhideWhenUsed="0"/>
+    <w:lsdException w:name="Colorful Grid" w:semiHidden="0" w:uiPriority="73" w:unhideWhenUsed="0"/>
+    <w:lsdException w:name="Light Shading Accent 1" w:semiHidden="0" w:uiPriority="60" w:unhideWhenUsed="0"/>
+    <w:lsdException w:name="Light List Accent 1" w:semiHidden="0" w:uiPriority="61" w:unhideWhenUsed="0"/>
+    <w:lsdException w:name="Light Grid Accent 1" w:semiHidden="0" w:uiPriority="62" w:unhideWhenUsed="0"/>
+    <w:lsdException w:name="Medium Shading 1 Accent 1" w:semiHidden="0" w:uiPriority="63" w:unhideWhenUsed="0"/>
+    <w:lsdException w:name="Medium Shading 2 Accent 1" w:semiHidden="0" w:uiPriority="64" w:unhideWhenUsed="0"/>
+    <w:lsdException w:name="Medium List 1 Accent 1" w:semiHidden="0" w:uiPriority="65" w:unhideWhenUsed="0"/>
+    <w:lsdException w:name="Revision" w:unhideWhenUsed="0"/>
+    <w:lsdException w:name="List Paragraph" w:semiHidden="0" w:uiPriority="34" w:unhideWhenUsed="0" w:qFormat="1"/>
+    <w:lsdException w:name="Quote" w:semiHidden="0" w:uiPriority="29" w:unhideWhenUsed="0" w:qFormat="1"/>
+    <w:lsdException w:name="Intense Quote" w:semiHidden="0" w:uiPriority="30" w:unhideWhenUsed="0" w:qFormat="1"/>
+    <w:lsdException w:name="Medium List 2 Accent 1" w:semiHidden="0" w:uiPriority="66" w:unhideWhenUsed="0"/>
+    <w:lsdException w:name="Medium Grid 1 Accent 1" w:semiHidden="0" w:uiPriority="67" w:unhideWhenUsed="0"/>
+    <w:lsdException w:name="Medium Grid 2 Accent 1" w:semiHidden="0" w:uiPriority="68" w:unhideWhenUsed="0"/>
+    <w:lsdException w:name="Medium Grid 3 Accent 1" w:semiHidden="0" w:uiPriority="69" w:unhideWhenUsed="0"/>
+    <w:lsdException w:name="Dark List Accent 1" w:semiHidden="0" w:uiPriority="70" w:unhideWhenUsed="0"/>
+    <w:lsdException w:name="Colorful Shading Accent 1" w:semiHidden="0" w:uiPriority="71" w:unhideWhenUsed="0"/>
+    <w:lsdException w:name="Colorful List Accent 1" w:semiHidden="0" w:uiPriority="72" w:unhideWhenUsed="0"/>
+    <w:lsdException w:name="Colorful Grid Accent 1" w:semiHidden="0" w:uiPriority="73" w:unhideWhenUsed="0"/>
+    <w:lsdException w:name="Light Shading Accent 2" w:semiHidden="0" w:uiPriority="60" w:unhideWhenUsed="0"/>
+    <w:lsdException w:name="Light List Accent 2" w:semiHidden="0" w:uiPriority="61" w:unhideWhenUsed="0"/>
+    <w:lsdException w:name="Light Grid Accent 2" w:semiHidden="0" w:uiPriority="62" w:unhideWhenUsed="0"/>
+    <w:lsdException w:name="Medium Shading 1 Accent 2" w:semiHidden="0" w:uiPriority="63" w:unhideWhenUsed="0"/>
+    <w:lsdException w:name="Medium Shading 2 Accent 2" w:semiHidden="0" w:uiPriority="64" w:unhideWhenUsed="0"/>
+    <w:lsdException w:name="Medium List 1 Accent 2" w:semiHidden="0" w:uiPriority="65" w:unhideWhenUsed="0"/>
+    <w:lsdException w:name="Medium List 2 Accent 2" w:semiHidden="0" w:uiPriority="66" w:unhideWhenUsed="0"/>
+    <w:lsdException w:name="Medium Grid 1 Accent 2" w:semiHidden="0" w:uiPriority="67" w:unhideWhenUsed="0"/>
+    <w:lsdException w:name="Medium Grid 2 Accent 2" w:semiHidden="0" w:uiPriority="68" w:unhideWhenUsed="0"/>
+    <w:lsdException w:name="Medium Grid 3 Accent 2" w:semiHidden="0" w:uiPriority="69" w:unhideWhenUsed="0"/>
+    <w:lsdException w:name="Dark List Accent 2" w:semiHidden="0" w:uiPriority="70" w:unhideWhenUsed="0"/>
+    <w:lsdException w:name="Colorful Shading Accent 2" w:semiHidden="0" w:uiPriority="71" w:unhideWhenUsed="0"/>
+    <w:lsdException w:name="Colorful List Accent 2" w:semiHidden="0" w:uiPriority="72" w:unhideWhenUsed="0"/>
+    <w:lsdException w:name="Colorful Grid Accent 2" w:semiHidden="0" w:uiPriority="73" w:unhideWhenUsed="0"/>
+    <w:lsdException w:name="Light Shading Accent 3" w:semiHidden="0" w:uiPriority="60" w:unhideWhenUsed="0"/>
+    <w:lsdException w:name="Light List Accent 3" w:semiHidden="0" w:uiPriority="61" w:unhideWhenUsed="0"/>
+    <w:lsdException w:name="Light Grid Accent 3" w:semiHidden="0" w:uiPriority="62" w:unhideWhenUsed="0"/>
+    <w:lsdException w:name="Medium Shading 1 Accent 3" w:semiHidden="0" w:uiPriority="63" w:unhideWhenUsed="0"/>
+    <w:lsdException w:name="Medium Shading 2 Accent 3" w:semiHidden="0" w:uiPriority="64" w:unhideWhenUsed="0"/>
+    <w:lsdException w:name="Medium List 1 Accent 3" w:semiHidden="0" w:uiPriority="65" w:unhideWhenUsed="0"/>
+    <w:lsdException w:name="Medium List 2 Accent 3" w:semiHidden="0" w:uiPriority="66" w:unhideWhenUsed="0"/>
+    <w:lsdException w:name="Medium Grid 1 Accent 3" w:semiHidden="0" w:uiPriority="67" w:unhideWhenUsed="0"/>
+    <w:lsdException w:name="Medium Grid 2 Accent 3" w:semiHidden="0" w:uiPriority="68" w:unhideWhenUsed="0"/>
+    <w:lsdException w:name="Medium Grid 3 Accent 3" w:semiHidden="0" w:uiPriority="69" w:unhideWhenUsed="0"/>
+    <w:lsdException w:name="Dark List Accent 3" w:semiHidden="0" w:uiPriority="70" w:unhideWhenUsed="0"/>
+    <w:lsdException w:name="Colorful Shading Accent 3" w:semiHidden="0" w:uiPriority="71" w:unhideWhenUsed="0"/>
+    <w:lsdException w:name="Colorful List Accent 3" w:semiHidden="0" w:uiPriority="72" w:unhideWhenUsed="0"/>
+    <w:lsdException w:name="Colorful Grid Accent 3" w:semiHidden="0" w:uiPriority="73" w:unhideWhenUsed="0"/>
+    <w:lsdException w:name="Light Shading Accent 4" w:semiHidden="0" w:uiPriority="60" w:unhideWhenUsed="0"/>
+    <w:lsdException w:name="Light List Accent 4" w:semiHidden="0" w:uiPriority="61" w:unhideWhenUsed="0"/>
+    <w:lsdException w:name="Light Grid Accent 4" w:semiHidden="0" w:uiPriority="62" w:unhideWhenUsed="0"/>
+    <w:lsdException w:name="Medium Shading 1 Accent 4" w:semiHidden="0" w:uiPriority="63" w:unhideWhenUsed="0"/>
+    <w:lsdException w:name="Medium Shading 2 Accent 4" w:semiHidden="0" w:uiPriority="64" w:unhideWhenUsed="0"/>
+    <w:lsdException w:name="Medium List 1 Accent 4" w:semiHidden="0" w:uiPriority="65" w:unhideWhenUsed="0"/>
+    <w:lsdException w:name="Medium List 2 Accent 4" w:semiHidden="0" w:uiPriority="66" w:unhideWhenUsed="0"/>
+    <w:lsdException w:name="Medium Grid 1 Accent 4" w:semiHidden="0" w:uiPriority="67" w:unhideWhenUsed="0"/>
+    <w:lsdException w:name="Medium Grid 2 Accent 4" w:semiHidden="0" w:uiPriority="68" w:unhideWhenUsed="0"/>
+    <w:lsdException w:name="Medium Grid 3 Accent 4" w:semiHidden="0" w:uiPriority="69" w:unhideWhenUsed="0"/>
+    <w:lsdException w:name="Dark List Accent 4" w:semiHidden="0" w:uiPriority="70" w:unhideWhenUsed="0"/>
+    <w:lsdException w:name="Colorful Shading Accent 4" w:semiHidden="0" w:uiPriority="71" w:unhideWhenUsed="0"/>
+    <w:lsdException w:name="Colorful List Accent 4" w:semiHidden="0" w:uiPriority="72" w:unhideWhenUsed="0"/>
+    <w:lsdException w:name="Colorful Grid Accent 4" w:semiHidden="0" w:uiPriority="73" w:unhideWhenUsed="0"/>
+    <w:lsdException w:name="Light Shading Accent 5" w:semiHidden="0" w:uiPriority="60" w:unhideWhenUsed="0"/>
+    <w:lsdException w:name="Light List Accent 5" w:semiHidden="0" w:uiPriority="61" w:unhideWhenUsed="0"/>
+    <w:lsdException w:name="Light Grid Accent 5" w:semiHidden="0" w:uiPriority="62" w:unhideWhenUsed="0"/>
+    <w:lsdException w:name="Medium Shading 1 Accent 5" w:semiHidden="0" w:uiPriority="63" w:unhideWhenUsed="0"/>
+    <w:lsdException w:name="Medium Shading 2 Accent 5" w:semiHidden="0" w:uiPriority="64" w:unhideWhenUsed="0"/>
+    <w:lsdException w:name="Medium List 1 Accent 5" w:semiHidden="0" w:uiPriority="65" w:unhideWhenUsed="0"/>
+    <w:lsdException w:name="Medium List 2 Accent 5" w:semiHidden="0" w:uiPriority="66" w:unhideWhenUsed="0"/>
+    <w:lsdException w:name="Medium Grid 1 Accent 5" w:semiHidden="0" w:uiPriority="67" w:unhideWhenUsed="0"/>
+    <w:lsdException w:name="Medium Grid 2 Accent 5" w:semiHidden="0" w:uiPriority="68" w:unhideWhenUsed="0"/>
+    <w:lsdException w:name="Medium Grid 3 Accent 5" w:semiHidden="0" w:uiPriority="69" w:unhideWhenUsed="0"/>
+    <w:lsdException w:name="Dark List Accent 5" w:semiHidden="0" w:uiPriority="70" w:unhideWhenUsed="0"/>
+    <w:lsdException w:name="Colorful Shading Accent 5" w:semiHidden="0" w:uiPriority="71" w:unhideWhenUsed="0"/>
+    <w:lsdException w:name="Colorful List Accent 5" w:semiHidden="0" w:uiPriority="72" w:unhideWhenUsed="0"/>
+    <w:lsdException w:name="Colorful Grid Accent 5" w:semiHidden="0" w:uiPriority="73" w:unhideWhenUsed="0"/>
+    <w:lsdException w:name="Light Shading Accent 6" w:semiHidden="0" w:uiPriority="60" w:unhideWhenUsed="0"/>
+    <w:lsdException w:name="Light List Accent 6" w:semiHidden="0" w:uiPriority="61" w:unhideWhenUsed="0"/>
+    <w:lsdException w:name="Light Grid Accent 6" w:semiHidden="0" w:uiPriority="62" w:unhideWhenUsed="0"/>
+    <w:lsdException w:name="Medium Shading 1 Accent 6" w:semiHidden="0" w:uiPriority="63" w:unhideWhenUsed="0"/>
+    <w:lsdException w:name="Medium Shading 2 Accent 6" w:semiHidden="0" w:uiPriority="64" w:unhideWhenUsed="0"/>
+    <w:lsdException w:name="Medium List 1 Accent 6" w:semiHidden="0" w:uiPriority="65" w:unhideWhenUsed="0"/>
+    <w:lsdException w:name="Medium List 2 Accent 6" w:semiHidden="0" w:uiPriority="66" w:unhideWhenUsed="0"/>
+    <w:lsdException w:name="Medium Grid 1 Accent 6" w:semiHidden="0" w:uiPriority="67" w:unhideWhenUsed="0"/>
+    <w:lsdException w:name="Medium Grid 2 Accent 6" w:semiHidden="0" w:uiPriority="68" w:unhideWhenUsed="0"/>
+    <w:lsdException w:name="Medium Grid 3 Accent 6" w:semiHidden="0" w:uiPriority="69" w:unhideWhenUsed="0"/>
+    <w:lsdException w:name="Dark List Accent 6" w:semiHidden="0" w:uiPriority="70" w:unhideWhenUsed="0"/>
+    <w:lsdException w:name="Colorful Shading Accent 6" w:semiHidden="0" w:uiPriority="71" w:unhideWhenUsed="0"/>
+    <w:lsdException w:name="Colorful List Accent 6" w:semiHidden="0" w:uiPriority="72" w:unhideWhenUsed="0"/>
+    <w:lsdException w:name="Colorful Grid Accent 6" w:semiHidden="0" w:uiPriority="73" w:unhideWhenUsed="0"/>
+    <w:lsdException w:name="Subtle Emphasis" w:semiHidden="0" w:uiPriority="19" w:unhideWhenUsed="0" w:qFormat="1"/>
+    <w:lsdException w:name="Intense Emphasis" w:semiHidden="0" w:uiPriority="21" w:unhideWhenUsed="0" w:qFormat="1"/>
+    <w:lsdException w:name="Subtle Reference" w:semiHidden="0" w:uiPriority="31" w:unhideWhenUsed="0" w:qFormat="1"/>
+    <w:lsdException w:name="Intense Reference" w:semiHidden="0" w:uiPriority="32" w:unhideWhenUsed="0" w:qFormat="1"/>
+    <w:lsdException w:name="Book Title" w:semiHidden="0" w:uiPriority="33" w:unhideWhenUsed="0" w:qFormat="1"/>
+    <w:lsdException w:name="Bibliography" w:uiPriority="37"/>
+    <w:lsdException w:name="TOC Heading" w:uiPriority="39" w:qFormat="1"/>
   </w:latentStyles>
   <w:style w:type="paragraph" w:default="1" w:styleId="Normal">
     <w:name w:val="Normal"/>
@@ -24287,7 +26244,7 @@
     </a:clrScheme>
     <a:fontScheme name="Office">
       <a:majorFont>
-        <a:latin typeface="Calibri Light" panose="020F0302020204030204"/>
+        <a:latin typeface="Calibri Light"/>
         <a:ea typeface=""/>
         <a:cs typeface=""/>
         <a:font script="Jpan" typeface="Yu Gothic Light"/>
@@ -24322,7 +26279,7 @@
         <a:font script="Geor" typeface="Sylfaen"/>
       </a:majorFont>
       <a:minorFont>
-        <a:latin typeface="Calibri" panose="020F0502020204030204"/>
+        <a:latin typeface="Calibri"/>
         <a:ea typeface=""/>
         <a:cs typeface=""/>
         <a:font script="Jpan" typeface="Yu Mincho"/>
@@ -24499,7 +26456,7 @@
   <a:extraClrSchemeLst/>
   <a:extLst>
     <a:ext uri="{05A4C25C-085E-4340-85A3-A5531E510DB2}">
-      <thm15:themeFamily xmlns:thm15="http://schemas.microsoft.com/office/thememl/2012/main" name="Office Theme" id="{62F939B6-93AF-4DB8-9C6B-D6C7DFDC589F}" vid="{4A3C46E8-61CC-4603-A589-7422A47A8E4A}"/>
+      <thm15:themeFamily xmlns:thm15="http://schemas.microsoft.com/office/thememl/2012/main" xmlns="" name="Office Theme" id="{62F939B6-93AF-4DB8-9C6B-D6C7DFDC589F}" vid="{4A3C46E8-61CC-4603-A589-7422A47A8E4A}"/>
     </a:ext>
   </a:extLst>
 </a:theme>
@@ -24510,7 +26467,7 @@
 </file>
 
 <file path=customXml/itemProps1.xml><?xml version="1.0" encoding="utf-8"?>
-<ds:datastoreItem xmlns:ds="http://schemas.openxmlformats.org/officeDocument/2006/customXml" ds:itemID="{5BC3F5E6-8067-4053-A39D-7B251E78D80B}">
+<ds:datastoreItem xmlns:ds="http://schemas.openxmlformats.org/officeDocument/2006/customXml" ds:itemID="{A72F07BC-9991-470C-976A-3A18B302AD5F}">
   <ds:schemaRefs>
     <ds:schemaRef ds:uri="http://schemas.openxmlformats.org/officeDocument/2006/bibliography"/>
   </ds:schemaRefs>

</xml_diff>

<commit_message>
25/04/19-Tạm xong phần đồ án nhiệm vụ trong báo cáo
</commit_message>
<xml_diff>
--- a/Báo cáo/báo_cáo.docx
+++ b/Báo cáo/báo_cáo.docx
@@ -4206,8 +4206,60 @@
           <w:szCs w:val="26"/>
         </w:rPr>
         <w:tab/>
-      </w:r>
-      <w:proofErr w:type="gramStart"/>
+        <w:t>iOS</w:t>
+      </w:r>
+      <w:r>
+        <w:rPr>
+          <w:rStyle w:val="apple-converted-space"/>
+          <w:rFonts w:ascii="Times New Roman" w:eastAsia="Times New Roman" w:hAnsi="Times New Roman" w:cs="Times New Roman"/>
+          <w:color w:val="222222"/>
+          <w:sz w:val="26"/>
+          <w:szCs w:val="26"/>
+          <w:shd w:val="clear" w:color="auto" w:fill="FFFFFF"/>
+        </w:rPr>
+        <w:t> </w:t>
+      </w:r>
+      <w:r>
+        <w:rPr>
+          <w:rFonts w:ascii="Times New Roman" w:eastAsia="Times New Roman" w:hAnsi="Times New Roman" w:cs="Times New Roman"/>
+          <w:color w:val="222222"/>
+          <w:sz w:val="26"/>
+          <w:szCs w:val="26"/>
+          <w:shd w:val="clear" w:color="auto" w:fill="FFFFFF"/>
+        </w:rPr>
+        <w:t>(tr</w:t>
+      </w:r>
+      <w:r>
+        <w:rPr>
+          <w:rFonts w:ascii="Times New Roman" w:eastAsia="Calibri" w:hAnsi="Times New Roman" w:cs="Times New Roman"/>
+          <w:color w:val="222222"/>
+          <w:sz w:val="26"/>
+          <w:szCs w:val="26"/>
+          <w:shd w:val="clear" w:color="auto" w:fill="FFFFFF"/>
+        </w:rPr>
+        <w:t>ướ</w:t>
+      </w:r>
+      <w:r>
+        <w:rPr>
+          <w:rFonts w:ascii="Times New Roman" w:eastAsia="Times New Roman" w:hAnsi="Times New Roman" w:cs="Times New Roman"/>
+          <w:color w:val="222222"/>
+          <w:sz w:val="26"/>
+          <w:szCs w:val="26"/>
+          <w:shd w:val="clear" w:color="auto" w:fill="FFFFFF"/>
+        </w:rPr>
+        <w:t>c đây là</w:t>
+      </w:r>
+      <w:r>
+        <w:rPr>
+          <w:rStyle w:val="apple-converted-space"/>
+          <w:rFonts w:ascii="Times New Roman" w:eastAsia="Times New Roman" w:hAnsi="Times New Roman" w:cs="Times New Roman"/>
+          <w:color w:val="222222"/>
+          <w:sz w:val="26"/>
+          <w:szCs w:val="26"/>
+          <w:shd w:val="clear" w:color="auto" w:fill="FFFFFF"/>
+        </w:rPr>
+        <w:t> </w:t>
+      </w:r>
       <w:r>
         <w:rPr>
           <w:rFonts w:ascii="Times New Roman" w:eastAsia="Times New Roman" w:hAnsi="Times New Roman" w:cs="Times New Roman"/>
@@ -4216,69 +4268,6 @@
           <w:sz w:val="26"/>
           <w:szCs w:val="26"/>
         </w:rPr>
-        <w:t>iOS</w:t>
-      </w:r>
-      <w:proofErr w:type="gramEnd"/>
-      <w:r>
-        <w:rPr>
-          <w:rStyle w:val="apple-converted-space"/>
-          <w:rFonts w:ascii="Times New Roman" w:eastAsia="Times New Roman" w:hAnsi="Times New Roman" w:cs="Times New Roman"/>
-          <w:color w:val="222222"/>
-          <w:sz w:val="26"/>
-          <w:szCs w:val="26"/>
-          <w:shd w:val="clear" w:color="auto" w:fill="FFFFFF"/>
-        </w:rPr>
-        <w:t> </w:t>
-      </w:r>
-      <w:r>
-        <w:rPr>
-          <w:rFonts w:ascii="Times New Roman" w:eastAsia="Times New Roman" w:hAnsi="Times New Roman" w:cs="Times New Roman"/>
-          <w:color w:val="222222"/>
-          <w:sz w:val="26"/>
-          <w:szCs w:val="26"/>
-          <w:shd w:val="clear" w:color="auto" w:fill="FFFFFF"/>
-        </w:rPr>
-        <w:t>(tr</w:t>
-      </w:r>
-      <w:r>
-        <w:rPr>
-          <w:rFonts w:ascii="Times New Roman" w:eastAsia="Calibri" w:hAnsi="Times New Roman" w:cs="Times New Roman"/>
-          <w:color w:val="222222"/>
-          <w:sz w:val="26"/>
-          <w:szCs w:val="26"/>
-          <w:shd w:val="clear" w:color="auto" w:fill="FFFFFF"/>
-        </w:rPr>
-        <w:t>ướ</w:t>
-      </w:r>
-      <w:r>
-        <w:rPr>
-          <w:rFonts w:ascii="Times New Roman" w:eastAsia="Times New Roman" w:hAnsi="Times New Roman" w:cs="Times New Roman"/>
-          <w:color w:val="222222"/>
-          <w:sz w:val="26"/>
-          <w:szCs w:val="26"/>
-          <w:shd w:val="clear" w:color="auto" w:fill="FFFFFF"/>
-        </w:rPr>
-        <w:t>c đây là</w:t>
-      </w:r>
-      <w:r>
-        <w:rPr>
-          <w:rStyle w:val="apple-converted-space"/>
-          <w:rFonts w:ascii="Times New Roman" w:eastAsia="Times New Roman" w:hAnsi="Times New Roman" w:cs="Times New Roman"/>
-          <w:color w:val="222222"/>
-          <w:sz w:val="26"/>
-          <w:szCs w:val="26"/>
-          <w:shd w:val="clear" w:color="auto" w:fill="FFFFFF"/>
-        </w:rPr>
-        <w:t> </w:t>
-      </w:r>
-      <w:r>
-        <w:rPr>
-          <w:rFonts w:ascii="Times New Roman" w:eastAsia="Times New Roman" w:hAnsi="Times New Roman" w:cs="Times New Roman"/>
-          <w:bCs/>
-          <w:color w:val="222222"/>
-          <w:sz w:val="26"/>
-          <w:szCs w:val="26"/>
-        </w:rPr>
         <w:t>iPhone OS</w:t>
       </w:r>
       <w:r>
@@ -4621,7 +4610,6 @@
         </w:rPr>
         <w:t>i Android</w:t>
       </w:r>
-      <w:proofErr w:type="gramStart"/>
       <w:r>
         <w:rPr>
           <w:rFonts w:ascii="Times New Roman" w:hAnsi="Times New Roman" w:cs="Times New Roman"/>
@@ -4631,7 +4619,6 @@
         </w:rPr>
         <w:t>..</w:t>
       </w:r>
-      <w:proofErr w:type="gramEnd"/>
     </w:p>
     <w:p>
       <w:pPr>
@@ -4652,7 +4639,6 @@
           <w:szCs w:val="26"/>
         </w:rPr>
       </w:pPr>
-      <w:proofErr w:type="gramStart"/>
       <w:r>
         <w:rPr>
           <w:rFonts w:ascii="Times New Roman" w:hAnsi="Times New Roman" w:cs="Times New Roman"/>
@@ -4822,190 +4808,169 @@
           <w:sz w:val="26"/>
           <w:szCs w:val="26"/>
         </w:rPr>
-        <w:t>u hành MacOS.</w:t>
-      </w:r>
-      <w:proofErr w:type="gramEnd"/>
-      <w:r>
-        <w:rPr>
-          <w:rFonts w:ascii="Times New Roman" w:hAnsi="Times New Roman" w:cs="Times New Roman"/>
+        <w:t xml:space="preserve">u hành MacOS. </w:t>
+      </w:r>
+      <w:r>
+        <w:rPr>
+          <w:rFonts w:ascii="Times New Roman" w:eastAsia="Calibri" w:hAnsi="Times New Roman" w:cs="Times New Roman"/>
           <w:color w:val="202020"/>
           <w:sz w:val="26"/>
           <w:szCs w:val="26"/>
         </w:rPr>
-        <w:t xml:space="preserve"> </w:t>
-      </w:r>
-      <w:proofErr w:type="gramStart"/>
-      <w:r>
-        <w:rPr>
-          <w:rFonts w:ascii="Times New Roman" w:eastAsia="Calibri" w:hAnsi="Times New Roman" w:cs="Times New Roman"/>
+        <w:t>Ứ</w:t>
+      </w:r>
+      <w:r>
+        <w:rPr>
+          <w:rFonts w:ascii="Times New Roman" w:hAnsi="Times New Roman" w:cs="Times New Roman"/>
           <w:color w:val="202020"/>
           <w:sz w:val="26"/>
           <w:szCs w:val="26"/>
         </w:rPr>
-        <w:t>Ứ</w:t>
-      </w:r>
-      <w:r>
-        <w:rPr>
-          <w:rFonts w:ascii="Times New Roman" w:hAnsi="Times New Roman" w:cs="Times New Roman"/>
+        <w:t>ng d</w:t>
+      </w:r>
+      <w:r>
+        <w:rPr>
+          <w:rFonts w:ascii="Times New Roman" w:eastAsia="Calibri" w:hAnsi="Times New Roman" w:cs="Times New Roman"/>
           <w:color w:val="202020"/>
           <w:sz w:val="26"/>
           <w:szCs w:val="26"/>
         </w:rPr>
-        <w:t>ng d</w:t>
-      </w:r>
-      <w:r>
-        <w:rPr>
-          <w:rFonts w:ascii="Times New Roman" w:eastAsia="Calibri" w:hAnsi="Times New Roman" w:cs="Times New Roman"/>
+        <w:t>ụ</w:t>
+      </w:r>
+      <w:r>
+        <w:rPr>
+          <w:rFonts w:ascii="Times New Roman" w:hAnsi="Times New Roman" w:cs="Times New Roman"/>
           <w:color w:val="202020"/>
           <w:sz w:val="26"/>
           <w:szCs w:val="26"/>
         </w:rPr>
-        <w:t>ụ</w:t>
-      </w:r>
-      <w:r>
-        <w:rPr>
-          <w:rFonts w:ascii="Times New Roman" w:hAnsi="Times New Roman" w:cs="Times New Roman"/>
+        <w:t>ng iOS đ</w:t>
+      </w:r>
+      <w:r>
+        <w:rPr>
+          <w:rFonts w:ascii="Times New Roman" w:eastAsia="Calibri" w:hAnsi="Times New Roman" w:cs="Times New Roman"/>
           <w:color w:val="202020"/>
           <w:sz w:val="26"/>
           <w:szCs w:val="26"/>
         </w:rPr>
-        <w:t>ng iOS đ</w:t>
-      </w:r>
-      <w:r>
-        <w:rPr>
-          <w:rFonts w:ascii="Times New Roman" w:eastAsia="Calibri" w:hAnsi="Times New Roman" w:cs="Times New Roman"/>
+        <w:t>ượ</w:t>
+      </w:r>
+      <w:r>
+        <w:rPr>
+          <w:rFonts w:ascii="Times New Roman" w:hAnsi="Times New Roman" w:cs="Times New Roman"/>
           <w:color w:val="202020"/>
           <w:sz w:val="26"/>
           <w:szCs w:val="26"/>
         </w:rPr>
-        <w:t>ượ</w:t>
-      </w:r>
-      <w:r>
-        <w:rPr>
-          <w:rFonts w:ascii="Times New Roman" w:hAnsi="Times New Roman" w:cs="Times New Roman"/>
+        <w:t>c vi</w:t>
+      </w:r>
+      <w:r>
+        <w:rPr>
+          <w:rFonts w:ascii="Times New Roman" w:eastAsia="Calibri" w:hAnsi="Times New Roman" w:cs="Times New Roman"/>
           <w:color w:val="202020"/>
           <w:sz w:val="26"/>
           <w:szCs w:val="26"/>
         </w:rPr>
-        <w:t>c vi</w:t>
-      </w:r>
-      <w:r>
-        <w:rPr>
-          <w:rFonts w:ascii="Times New Roman" w:eastAsia="Calibri" w:hAnsi="Times New Roman" w:cs="Times New Roman"/>
+        <w:t>ế</w:t>
+      </w:r>
+      <w:r>
+        <w:rPr>
+          <w:rFonts w:ascii="Times New Roman" w:hAnsi="Times New Roman" w:cs="Times New Roman"/>
           <w:color w:val="202020"/>
           <w:sz w:val="26"/>
           <w:szCs w:val="26"/>
         </w:rPr>
-        <w:t>ế</w:t>
-      </w:r>
-      <w:r>
-        <w:rPr>
-          <w:rFonts w:ascii="Times New Roman" w:hAnsi="Times New Roman" w:cs="Times New Roman"/>
+        <w:t>t b</w:t>
+      </w:r>
+      <w:r>
+        <w:rPr>
+          <w:rFonts w:ascii="Times New Roman" w:eastAsia="Calibri" w:hAnsi="Times New Roman" w:cs="Times New Roman"/>
           <w:color w:val="202020"/>
           <w:sz w:val="26"/>
           <w:szCs w:val="26"/>
         </w:rPr>
-        <w:t>t b</w:t>
-      </w:r>
-      <w:r>
-        <w:rPr>
-          <w:rFonts w:ascii="Times New Roman" w:eastAsia="Calibri" w:hAnsi="Times New Roman" w:cs="Times New Roman"/>
+        <w:t>ằ</w:t>
+      </w:r>
+      <w:r>
+        <w:rPr>
+          <w:rFonts w:ascii="Times New Roman" w:hAnsi="Times New Roman" w:cs="Times New Roman"/>
           <w:color w:val="202020"/>
           <w:sz w:val="26"/>
           <w:szCs w:val="26"/>
         </w:rPr>
-        <w:t>ằ</w:t>
-      </w:r>
-      <w:r>
-        <w:rPr>
-          <w:rFonts w:ascii="Times New Roman" w:hAnsi="Times New Roman" w:cs="Times New Roman"/>
+        <w:t>ng ngôn ng</w:t>
+      </w:r>
+      <w:r>
+        <w:rPr>
+          <w:rFonts w:ascii="Times New Roman" w:eastAsia="Calibri" w:hAnsi="Times New Roman" w:cs="Times New Roman"/>
           <w:color w:val="202020"/>
           <w:sz w:val="26"/>
           <w:szCs w:val="26"/>
         </w:rPr>
-        <w:t>ng ngôn ng</w:t>
-      </w:r>
-      <w:r>
-        <w:rPr>
-          <w:rFonts w:ascii="Times New Roman" w:eastAsia="Calibri" w:hAnsi="Times New Roman" w:cs="Times New Roman"/>
+        <w:t>ữ</w:t>
+      </w:r>
+      <w:r>
+        <w:rPr>
+          <w:rFonts w:ascii="Times New Roman" w:hAnsi="Times New Roman" w:cs="Times New Roman"/>
           <w:color w:val="202020"/>
           <w:sz w:val="26"/>
           <w:szCs w:val="26"/>
         </w:rPr>
-        <w:t>ữ</w:t>
-      </w:r>
-      <w:r>
-        <w:rPr>
-          <w:rFonts w:ascii="Times New Roman" w:hAnsi="Times New Roman" w:cs="Times New Roman"/>
+        <w:t xml:space="preserve"> Objective-C (Gi</w:t>
+      </w:r>
+      <w:r>
+        <w:rPr>
+          <w:rFonts w:ascii="Times New Roman" w:eastAsia="Calibri" w:hAnsi="Times New Roman" w:cs="Times New Roman"/>
           <w:color w:val="202020"/>
           <w:sz w:val="26"/>
           <w:szCs w:val="26"/>
         </w:rPr>
-        <w:t xml:space="preserve"> Objective-C (Gi</w:t>
-      </w:r>
-      <w:r>
-        <w:rPr>
-          <w:rFonts w:ascii="Times New Roman" w:eastAsia="Calibri" w:hAnsi="Times New Roman" w:cs="Times New Roman"/>
+        <w:t>ố</w:t>
+      </w:r>
+      <w:r>
+        <w:rPr>
+          <w:rFonts w:ascii="Times New Roman" w:hAnsi="Times New Roman" w:cs="Times New Roman"/>
           <w:color w:val="202020"/>
           <w:sz w:val="26"/>
           <w:szCs w:val="26"/>
         </w:rPr>
-        <w:t>ố</w:t>
-      </w:r>
-      <w:r>
-        <w:rPr>
-          <w:rFonts w:ascii="Times New Roman" w:hAnsi="Times New Roman" w:cs="Times New Roman"/>
+        <w:t>ng C nh</w:t>
+      </w:r>
+      <w:r>
+        <w:rPr>
+          <w:rFonts w:ascii="Times New Roman" w:eastAsia="Calibri" w:hAnsi="Times New Roman" w:cs="Times New Roman"/>
           <w:color w:val="202020"/>
           <w:sz w:val="26"/>
           <w:szCs w:val="26"/>
         </w:rPr>
-        <w:t>ng C nh</w:t>
-      </w:r>
-      <w:r>
-        <w:rPr>
-          <w:rFonts w:ascii="Times New Roman" w:eastAsia="Calibri" w:hAnsi="Times New Roman" w:cs="Times New Roman"/>
+        <w:t>ư</w:t>
+      </w:r>
+      <w:r>
+        <w:rPr>
+          <w:rFonts w:ascii="Times New Roman" w:hAnsi="Times New Roman" w:cs="Times New Roman"/>
           <w:color w:val="202020"/>
           <w:sz w:val="26"/>
           <w:szCs w:val="26"/>
         </w:rPr>
-        <w:t>ư</w:t>
-      </w:r>
-      <w:r>
-        <w:rPr>
-          <w:rFonts w:ascii="Times New Roman" w:hAnsi="Times New Roman" w:cs="Times New Roman"/>
+        <w:t>ng có thêm OOP) ho</w:t>
+      </w:r>
+      <w:r>
+        <w:rPr>
+          <w:rFonts w:ascii="Times New Roman" w:eastAsia="Calibri" w:hAnsi="Times New Roman" w:cs="Times New Roman"/>
           <w:color w:val="202020"/>
           <w:sz w:val="26"/>
           <w:szCs w:val="26"/>
         </w:rPr>
-        <w:t>ng có thêm OOP) ho</w:t>
-      </w:r>
-      <w:r>
-        <w:rPr>
-          <w:rFonts w:ascii="Times New Roman" w:eastAsia="Calibri" w:hAnsi="Times New Roman" w:cs="Times New Roman"/>
+        <w:t>ặ</w:t>
+      </w:r>
+      <w:r>
+        <w:rPr>
+          <w:rFonts w:ascii="Times New Roman" w:hAnsi="Times New Roman" w:cs="Times New Roman"/>
           <w:color w:val="202020"/>
           <w:sz w:val="26"/>
           <w:szCs w:val="26"/>
         </w:rPr>
-        <w:t>ặ</w:t>
-      </w:r>
-      <w:r>
-        <w:rPr>
-          <w:rFonts w:ascii="Times New Roman" w:hAnsi="Times New Roman" w:cs="Times New Roman"/>
-          <w:color w:val="202020"/>
-          <w:sz w:val="26"/>
-          <w:szCs w:val="26"/>
-        </w:rPr>
-        <w:t>c Swift.</w:t>
-      </w:r>
-      <w:proofErr w:type="gramEnd"/>
-      <w:r>
-        <w:rPr>
-          <w:rFonts w:ascii="Times New Roman" w:hAnsi="Times New Roman" w:cs="Times New Roman"/>
-          <w:color w:val="202020"/>
-          <w:sz w:val="26"/>
-          <w:szCs w:val="26"/>
-        </w:rPr>
-        <w:t xml:space="preserve"> Vi</w:t>
+        <w:t>c Swift. Vi</w:t>
       </w:r>
       <w:r>
         <w:rPr>
@@ -5251,20 +5216,18 @@
           <w:szCs w:val="26"/>
           <w:shd w:val="clear" w:color="auto" w:fill="FFFFFF"/>
         </w:rPr>
-        <w:t xml:space="preserve">ng </w:t>
-      </w:r>
-      <w:proofErr w:type="gramStart"/>
-      <w:r>
-        <w:rPr>
-          <w:rFonts w:ascii="Times New Roman" w:eastAsia="Times New Roman" w:hAnsi="Times New Roman" w:cs="Times New Roman"/>
+        <w:t>ng tay. Ng</w:t>
+      </w:r>
+      <w:r>
+        <w:rPr>
+          <w:rFonts w:ascii="Times New Roman" w:eastAsia="Calibri" w:hAnsi="Times New Roman" w:cs="Times New Roman"/>
           <w:color w:val="222222"/>
           <w:sz w:val="26"/>
           <w:szCs w:val="26"/>
           <w:shd w:val="clear" w:color="auto" w:fill="FFFFFF"/>
         </w:rPr>
-        <w:t>tay</w:t>
-      </w:r>
-      <w:proofErr w:type="gramEnd"/>
+        <w:t>ườ</w:t>
+      </w:r>
       <w:r>
         <w:rPr>
           <w:rFonts w:ascii="Times New Roman" w:eastAsia="Times New Roman" w:hAnsi="Times New Roman" w:cs="Times New Roman"/>
@@ -5273,7 +5236,7 @@
           <w:szCs w:val="26"/>
           <w:shd w:val="clear" w:color="auto" w:fill="FFFFFF"/>
         </w:rPr>
-        <w:t>. Ng</w:t>
+        <w:t>i dùng có th</w:t>
       </w:r>
       <w:r>
         <w:rPr>
@@ -5283,7 +5246,7 @@
           <w:szCs w:val="26"/>
           <w:shd w:val="clear" w:color="auto" w:fill="FFFFFF"/>
         </w:rPr>
-        <w:t>ườ</w:t>
+        <w:t>ể</w:t>
       </w:r>
       <w:r>
         <w:rPr>
@@ -5293,7 +5256,7 @@
           <w:szCs w:val="26"/>
           <w:shd w:val="clear" w:color="auto" w:fill="FFFFFF"/>
         </w:rPr>
-        <w:t>i dùng có th</w:t>
+        <w:t xml:space="preserve"> t</w:t>
       </w:r>
       <w:r>
         <w:rPr>
@@ -5303,7 +5266,7 @@
           <w:szCs w:val="26"/>
           <w:shd w:val="clear" w:color="auto" w:fill="FFFFFF"/>
         </w:rPr>
-        <w:t>ể</w:t>
+        <w:t>ươ</w:t>
       </w:r>
       <w:r>
         <w:rPr>
@@ -5313,7 +5276,7 @@
           <w:szCs w:val="26"/>
           <w:shd w:val="clear" w:color="auto" w:fill="FFFFFF"/>
         </w:rPr>
-        <w:t xml:space="preserve"> t</w:t>
+        <w:t>ng tác v</w:t>
       </w:r>
       <w:r>
         <w:rPr>
@@ -5323,7 +5286,7 @@
           <w:szCs w:val="26"/>
           <w:shd w:val="clear" w:color="auto" w:fill="FFFFFF"/>
         </w:rPr>
-        <w:t>ươ</w:t>
+        <w:t>ớ</w:t>
       </w:r>
       <w:r>
         <w:rPr>
@@ -5333,7 +5296,7 @@
           <w:szCs w:val="26"/>
           <w:shd w:val="clear" w:color="auto" w:fill="FFFFFF"/>
         </w:rPr>
-        <w:t>ng tác v</w:t>
+        <w:t>i h</w:t>
       </w:r>
       <w:r>
         <w:rPr>
@@ -5343,7 +5306,7 @@
           <w:szCs w:val="26"/>
           <w:shd w:val="clear" w:color="auto" w:fill="FFFFFF"/>
         </w:rPr>
-        <w:t>ớ</w:t>
+        <w:t>ệ</w:t>
       </w:r>
       <w:r>
         <w:rPr>
@@ -5353,7 +5316,7 @@
           <w:szCs w:val="26"/>
           <w:shd w:val="clear" w:color="auto" w:fill="FFFFFF"/>
         </w:rPr>
-        <w:t>i h</w:t>
+        <w:t xml:space="preserve"> đi</w:t>
       </w:r>
       <w:r>
         <w:rPr>
@@ -5363,7 +5326,7 @@
           <w:szCs w:val="26"/>
           <w:shd w:val="clear" w:color="auto" w:fill="FFFFFF"/>
         </w:rPr>
-        <w:t>ệ</w:t>
+        <w:t>ề</w:t>
       </w:r>
       <w:r>
         <w:rPr>
@@ -5373,7 +5336,7 @@
           <w:szCs w:val="26"/>
           <w:shd w:val="clear" w:color="auto" w:fill="FFFFFF"/>
         </w:rPr>
-        <w:t xml:space="preserve"> đi</w:t>
+        <w:t>u hành này thông qua r</w:t>
       </w:r>
       <w:r>
         <w:rPr>
@@ -5383,6 +5346,26 @@
           <w:szCs w:val="26"/>
           <w:shd w:val="clear" w:color="auto" w:fill="FFFFFF"/>
         </w:rPr>
+        <w:t>ấ</w:t>
+      </w:r>
+      <w:r>
+        <w:rPr>
+          <w:rFonts w:ascii="Times New Roman" w:eastAsia="Times New Roman" w:hAnsi="Times New Roman" w:cs="Times New Roman"/>
+          <w:color w:val="222222"/>
+          <w:sz w:val="26"/>
+          <w:szCs w:val="26"/>
+          <w:shd w:val="clear" w:color="auto" w:fill="FFFFFF"/>
+        </w:rPr>
+        <w:t>t nhi</w:t>
+      </w:r>
+      <w:r>
+        <w:rPr>
+          <w:rFonts w:ascii="Times New Roman" w:eastAsia="Calibri" w:hAnsi="Times New Roman" w:cs="Times New Roman"/>
+          <w:color w:val="222222"/>
+          <w:sz w:val="26"/>
+          <w:szCs w:val="26"/>
+          <w:shd w:val="clear" w:color="auto" w:fill="FFFFFF"/>
+        </w:rPr>
         <w:t>ề</w:t>
       </w:r>
       <w:r>
@@ -5393,7 +5376,7 @@
           <w:szCs w:val="26"/>
           <w:shd w:val="clear" w:color="auto" w:fill="FFFFFF"/>
         </w:rPr>
-        <w:t>u hành này thông qua r</w:t>
+        <w:t>u đ</w:t>
       </w:r>
       <w:r>
         <w:rPr>
@@ -5403,7 +5386,7 @@
           <w:szCs w:val="26"/>
           <w:shd w:val="clear" w:color="auto" w:fill="FFFFFF"/>
         </w:rPr>
-        <w:t>ấ</w:t>
+        <w:t>ộ</w:t>
       </w:r>
       <w:r>
         <w:rPr>
@@ -5413,7 +5396,7 @@
           <w:szCs w:val="26"/>
           <w:shd w:val="clear" w:color="auto" w:fill="FFFFFF"/>
         </w:rPr>
-        <w:t>t nhi</w:t>
+        <w:t>ng tác b</w:t>
       </w:r>
       <w:r>
         <w:rPr>
@@ -5423,7 +5406,7 @@
           <w:szCs w:val="26"/>
           <w:shd w:val="clear" w:color="auto" w:fill="FFFFFF"/>
         </w:rPr>
-        <w:t>ề</w:t>
+        <w:t>ằ</w:t>
       </w:r>
       <w:r>
         <w:rPr>
@@ -5433,69 +5416,7 @@
           <w:szCs w:val="26"/>
           <w:shd w:val="clear" w:color="auto" w:fill="FFFFFF"/>
         </w:rPr>
-        <w:t>u đ</w:t>
-      </w:r>
-      <w:r>
-        <w:rPr>
-          <w:rFonts w:ascii="Times New Roman" w:eastAsia="Calibri" w:hAnsi="Times New Roman" w:cs="Times New Roman"/>
-          <w:color w:val="222222"/>
-          <w:sz w:val="26"/>
-          <w:szCs w:val="26"/>
-          <w:shd w:val="clear" w:color="auto" w:fill="FFFFFF"/>
-        </w:rPr>
-        <w:t>ộ</w:t>
-      </w:r>
-      <w:r>
-        <w:rPr>
-          <w:rFonts w:ascii="Times New Roman" w:eastAsia="Times New Roman" w:hAnsi="Times New Roman" w:cs="Times New Roman"/>
-          <w:color w:val="222222"/>
-          <w:sz w:val="26"/>
-          <w:szCs w:val="26"/>
-          <w:shd w:val="clear" w:color="auto" w:fill="FFFFFF"/>
-        </w:rPr>
-        <w:t>ng tác b</w:t>
-      </w:r>
-      <w:r>
-        <w:rPr>
-          <w:rFonts w:ascii="Times New Roman" w:eastAsia="Calibri" w:hAnsi="Times New Roman" w:cs="Times New Roman"/>
-          <w:color w:val="222222"/>
-          <w:sz w:val="26"/>
-          <w:szCs w:val="26"/>
-          <w:shd w:val="clear" w:color="auto" w:fill="FFFFFF"/>
-        </w:rPr>
-        <w:t>ằ</w:t>
-      </w:r>
-      <w:r>
-        <w:rPr>
-          <w:rFonts w:ascii="Times New Roman" w:eastAsia="Times New Roman" w:hAnsi="Times New Roman" w:cs="Times New Roman"/>
-          <w:color w:val="222222"/>
-          <w:sz w:val="26"/>
-          <w:szCs w:val="26"/>
-          <w:shd w:val="clear" w:color="auto" w:fill="FFFFFF"/>
-        </w:rPr>
-        <w:t xml:space="preserve">ng </w:t>
-      </w:r>
-      <w:proofErr w:type="gramStart"/>
-      <w:r>
-        <w:rPr>
-          <w:rFonts w:ascii="Times New Roman" w:eastAsia="Times New Roman" w:hAnsi="Times New Roman" w:cs="Times New Roman"/>
-          <w:color w:val="222222"/>
-          <w:sz w:val="26"/>
-          <w:szCs w:val="26"/>
-          <w:shd w:val="clear" w:color="auto" w:fill="FFFFFF"/>
-        </w:rPr>
-        <w:t>tay</w:t>
-      </w:r>
-      <w:proofErr w:type="gramEnd"/>
-      <w:r>
-        <w:rPr>
-          <w:rFonts w:ascii="Times New Roman" w:eastAsia="Times New Roman" w:hAnsi="Times New Roman" w:cs="Times New Roman"/>
-          <w:color w:val="222222"/>
-          <w:sz w:val="26"/>
-          <w:szCs w:val="26"/>
-          <w:shd w:val="clear" w:color="auto" w:fill="FFFFFF"/>
-        </w:rPr>
-        <w:t xml:space="preserve"> trên màn hình c</w:t>
+        <w:t>ng tay trên màn hình c</w:t>
       </w:r>
       <w:r>
         <w:rPr>
@@ -5806,17 +5727,28 @@
           <w:szCs w:val="26"/>
         </w:rPr>
         <w:tab/>
-      </w:r>
-      <w:proofErr w:type="gramStart"/>
-      <w:r>
-        <w:rPr>
-          <w:rFonts w:ascii="Times New Roman" w:eastAsia="Times New Roman" w:hAnsi="Times New Roman" w:cs="Times New Roman"/>
-          <w:bCs/>
+        <w:t>Windows Phone</w:t>
+      </w:r>
+      <w:r>
+        <w:rPr>
+          <w:rStyle w:val="apple-converted-space"/>
+          <w:rFonts w:ascii="Times New Roman" w:eastAsia="Times New Roman" w:hAnsi="Times New Roman" w:cs="Times New Roman"/>
           <w:color w:val="222222"/>
           <w:sz w:val="26"/>
           <w:szCs w:val="26"/>
-        </w:rPr>
-        <w:t>Windows Phone</w:t>
+          <w:shd w:val="clear" w:color="auto" w:fill="FFFFFF"/>
+        </w:rPr>
+        <w:t> </w:t>
+      </w:r>
+      <w:r>
+        <w:rPr>
+          <w:rFonts w:ascii="Times New Roman" w:eastAsia="Times New Roman" w:hAnsi="Times New Roman" w:cs="Times New Roman"/>
+          <w:color w:val="222222"/>
+          <w:sz w:val="26"/>
+          <w:szCs w:val="26"/>
+          <w:shd w:val="clear" w:color="auto" w:fill="FFFFFF"/>
+        </w:rPr>
+        <w:t>là</w:t>
       </w:r>
       <w:r>
         <w:rPr>
@@ -5832,12 +5764,83 @@
       <w:r>
         <w:rPr>
           <w:rFonts w:ascii="Times New Roman" w:eastAsia="Times New Roman" w:hAnsi="Times New Roman" w:cs="Times New Roman"/>
+          <w:sz w:val="26"/>
+          <w:szCs w:val="26"/>
+        </w:rPr>
+        <w:t>h</w:t>
+      </w:r>
+      <w:r>
+        <w:rPr>
+          <w:rFonts w:ascii="Times New Roman" w:eastAsia="Calibri" w:hAnsi="Times New Roman" w:cs="Times New Roman"/>
+          <w:sz w:val="26"/>
+          <w:szCs w:val="26"/>
+        </w:rPr>
+        <w:t>ệ</w:t>
+      </w:r>
+      <w:r>
+        <w:rPr>
+          <w:rFonts w:ascii="Times New Roman" w:eastAsia="Times New Roman" w:hAnsi="Times New Roman" w:cs="Times New Roman"/>
+          <w:sz w:val="26"/>
+          <w:szCs w:val="26"/>
+        </w:rPr>
+        <w:t xml:space="preserve"> đi</w:t>
+      </w:r>
+      <w:r>
+        <w:rPr>
+          <w:rFonts w:ascii="Times New Roman" w:eastAsia="Calibri" w:hAnsi="Times New Roman" w:cs="Times New Roman"/>
+          <w:sz w:val="26"/>
+          <w:szCs w:val="26"/>
+        </w:rPr>
+        <w:t>ề</w:t>
+      </w:r>
+      <w:r>
+        <w:rPr>
+          <w:rFonts w:ascii="Times New Roman" w:eastAsia="Times New Roman" w:hAnsi="Times New Roman" w:cs="Times New Roman"/>
+          <w:sz w:val="26"/>
+          <w:szCs w:val="26"/>
+        </w:rPr>
+        <w:t>u hành</w:t>
+      </w:r>
+      <w:r>
+        <w:rPr>
+          <w:rStyle w:val="apple-converted-space"/>
+          <w:rFonts w:ascii="Times New Roman" w:eastAsia="Times New Roman" w:hAnsi="Times New Roman" w:cs="Times New Roman"/>
           <w:color w:val="222222"/>
           <w:sz w:val="26"/>
           <w:szCs w:val="26"/>
           <w:shd w:val="clear" w:color="auto" w:fill="FFFFFF"/>
         </w:rPr>
-        <w:t>là</w:t>
+        <w:t> </w:t>
+      </w:r>
+      <w:r>
+        <w:rPr>
+          <w:rFonts w:ascii="Times New Roman" w:eastAsia="Times New Roman" w:hAnsi="Times New Roman" w:cs="Times New Roman"/>
+          <w:color w:val="222222"/>
+          <w:sz w:val="26"/>
+          <w:szCs w:val="26"/>
+          <w:shd w:val="clear" w:color="auto" w:fill="FFFFFF"/>
+        </w:rPr>
+        <w:t>c</w:t>
+      </w:r>
+      <w:r>
+        <w:rPr>
+          <w:rFonts w:ascii="Times New Roman" w:eastAsia="Calibri" w:hAnsi="Times New Roman" w:cs="Times New Roman"/>
+          <w:color w:val="222222"/>
+          <w:sz w:val="26"/>
+          <w:szCs w:val="26"/>
+          <w:shd w:val="clear" w:color="auto" w:fill="FFFFFF"/>
+        </w:rPr>
+        <w:t>ủ</w:t>
+      </w:r>
+      <w:r>
+        <w:rPr>
+          <w:rFonts w:ascii="Times New Roman" w:eastAsia="Times New Roman" w:hAnsi="Times New Roman" w:cs="Times New Roman"/>
+          <w:color w:val="222222"/>
+          <w:sz w:val="26"/>
+          <w:szCs w:val="26"/>
+          <w:shd w:val="clear" w:color="auto" w:fill="FFFFFF"/>
+        </w:rPr>
+        <w:t>a</w:t>
       </w:r>
       <w:r>
         <w:rPr>
@@ -5856,23 +5859,127 @@
           <w:sz w:val="26"/>
           <w:szCs w:val="26"/>
         </w:rPr>
-        <w:t>h</w:t>
-      </w:r>
-      <w:r>
-        <w:rPr>
-          <w:rFonts w:ascii="Times New Roman" w:eastAsia="Calibri" w:hAnsi="Times New Roman" w:cs="Times New Roman"/>
-          <w:sz w:val="26"/>
-          <w:szCs w:val="26"/>
-        </w:rPr>
-        <w:t>ệ</w:t>
-      </w:r>
-      <w:r>
-        <w:rPr>
-          <w:rFonts w:ascii="Times New Roman" w:eastAsia="Times New Roman" w:hAnsi="Times New Roman" w:cs="Times New Roman"/>
-          <w:sz w:val="26"/>
-          <w:szCs w:val="26"/>
-        </w:rPr>
-        <w:t xml:space="preserve"> đi</w:t>
+        <w:t>Microsoft</w:t>
+      </w:r>
+      <w:r>
+        <w:rPr>
+          <w:rStyle w:val="apple-converted-space"/>
+          <w:rFonts w:ascii="Times New Roman" w:eastAsia="Times New Roman" w:hAnsi="Times New Roman" w:cs="Times New Roman"/>
+          <w:color w:val="222222"/>
+          <w:sz w:val="26"/>
+          <w:szCs w:val="26"/>
+          <w:shd w:val="clear" w:color="auto" w:fill="FFFFFF"/>
+        </w:rPr>
+        <w:t> </w:t>
+      </w:r>
+      <w:r>
+        <w:rPr>
+          <w:rFonts w:ascii="Times New Roman" w:eastAsia="Times New Roman" w:hAnsi="Times New Roman" w:cs="Times New Roman"/>
+          <w:color w:val="222222"/>
+          <w:sz w:val="26"/>
+          <w:szCs w:val="26"/>
+          <w:shd w:val="clear" w:color="auto" w:fill="FFFFFF"/>
+        </w:rPr>
+        <w:t>dành cho</w:t>
+      </w:r>
+      <w:r>
+        <w:rPr>
+          <w:rStyle w:val="apple-converted-space"/>
+          <w:rFonts w:ascii="Times New Roman" w:eastAsia="Times New Roman" w:hAnsi="Times New Roman" w:cs="Times New Roman"/>
+          <w:color w:val="222222"/>
+          <w:sz w:val="26"/>
+          <w:szCs w:val="26"/>
+          <w:shd w:val="clear" w:color="auto" w:fill="FFFFFF"/>
+        </w:rPr>
+        <w:t> </w:t>
+      </w:r>
+      <w:r>
+        <w:rPr>
+          <w:rFonts w:ascii="Times New Roman" w:eastAsia="Times New Roman" w:hAnsi="Times New Roman" w:cs="Times New Roman"/>
+          <w:sz w:val="26"/>
+          <w:szCs w:val="26"/>
+        </w:rPr>
+        <w:t>smartphone</w:t>
+      </w:r>
+      <w:r>
+        <w:rPr>
+          <w:rStyle w:val="apple-converted-space"/>
+          <w:rFonts w:ascii="Times New Roman" w:eastAsia="Times New Roman" w:hAnsi="Times New Roman" w:cs="Times New Roman"/>
+          <w:color w:val="222222"/>
+          <w:sz w:val="26"/>
+          <w:szCs w:val="26"/>
+          <w:shd w:val="clear" w:color="auto" w:fill="FFFFFF"/>
+        </w:rPr>
+        <w:t> </w:t>
+      </w:r>
+      <w:r>
+        <w:rPr>
+          <w:rFonts w:ascii="Times New Roman" w:eastAsia="Times New Roman" w:hAnsi="Times New Roman" w:cs="Times New Roman"/>
+          <w:color w:val="222222"/>
+          <w:sz w:val="26"/>
+          <w:szCs w:val="26"/>
+          <w:shd w:val="clear" w:color="auto" w:fill="FFFFFF"/>
+        </w:rPr>
+        <w:t>k</w:t>
+      </w:r>
+      <w:r>
+        <w:rPr>
+          <w:rFonts w:ascii="Times New Roman" w:eastAsia="Calibri" w:hAnsi="Times New Roman" w:cs="Times New Roman"/>
+          <w:color w:val="222222"/>
+          <w:sz w:val="26"/>
+          <w:szCs w:val="26"/>
+          <w:shd w:val="clear" w:color="auto" w:fill="FFFFFF"/>
+        </w:rPr>
+        <w:t>ế</w:t>
+      </w:r>
+      <w:r>
+        <w:rPr>
+          <w:rFonts w:ascii="Times New Roman" w:eastAsia="Times New Roman" w:hAnsi="Times New Roman" w:cs="Times New Roman"/>
+          <w:color w:val="222222"/>
+          <w:sz w:val="26"/>
+          <w:szCs w:val="26"/>
+          <w:shd w:val="clear" w:color="auto" w:fill="FFFFFF"/>
+        </w:rPr>
+        <w:t xml:space="preserve"> t</w:t>
+      </w:r>
+      <w:r>
+        <w:rPr>
+          <w:rFonts w:ascii="Times New Roman" w:eastAsia="Calibri" w:hAnsi="Times New Roman" w:cs="Times New Roman"/>
+          <w:color w:val="222222"/>
+          <w:sz w:val="26"/>
+          <w:szCs w:val="26"/>
+          <w:shd w:val="clear" w:color="auto" w:fill="FFFFFF"/>
+        </w:rPr>
+        <w:t>ụ</w:t>
+      </w:r>
+      <w:r>
+        <w:rPr>
+          <w:rFonts w:ascii="Times New Roman" w:eastAsia="Times New Roman" w:hAnsi="Times New Roman" w:cs="Times New Roman"/>
+          <w:color w:val="222222"/>
+          <w:sz w:val="26"/>
+          <w:szCs w:val="26"/>
+          <w:shd w:val="clear" w:color="auto" w:fill="FFFFFF"/>
+        </w:rPr>
+        <w:t>c</w:t>
+      </w:r>
+      <w:r>
+        <w:rPr>
+          <w:rStyle w:val="apple-converted-space"/>
+          <w:rFonts w:ascii="Times New Roman" w:eastAsia="Times New Roman" w:hAnsi="Times New Roman" w:cs="Times New Roman"/>
+          <w:color w:val="222222"/>
+          <w:sz w:val="26"/>
+          <w:szCs w:val="26"/>
+          <w:shd w:val="clear" w:color="auto" w:fill="FFFFFF"/>
+        </w:rPr>
+        <w:t> </w:t>
+      </w:r>
+      <w:r>
+        <w:rPr>
+          <w:rFonts w:ascii="Times New Roman" w:eastAsia="Times New Roman" w:hAnsi="Times New Roman" w:cs="Times New Roman"/>
+          <w:sz w:val="26"/>
+          <w:szCs w:val="26"/>
+        </w:rPr>
+        <w:t>n</w:t>
       </w:r>
       <w:r>
         <w:rPr>
@@ -5888,7 +5995,23 @@
           <w:sz w:val="26"/>
           <w:szCs w:val="26"/>
         </w:rPr>
-        <w:t>u hành</w:t>
+        <w:t>n t</w:t>
+      </w:r>
+      <w:r>
+        <w:rPr>
+          <w:rFonts w:ascii="Times New Roman" w:eastAsia="Calibri" w:hAnsi="Times New Roman" w:cs="Times New Roman"/>
+          <w:sz w:val="26"/>
+          <w:szCs w:val="26"/>
+        </w:rPr>
+        <w:t>ả</w:t>
+      </w:r>
+      <w:r>
+        <w:rPr>
+          <w:rFonts w:ascii="Times New Roman" w:eastAsia="Times New Roman" w:hAnsi="Times New Roman" w:cs="Times New Roman"/>
+          <w:sz w:val="26"/>
+          <w:szCs w:val="26"/>
+        </w:rPr>
+        <w:t>ng</w:t>
       </w:r>
       <w:r>
         <w:rPr>
@@ -5904,22 +6027,492 @@
       <w:r>
         <w:rPr>
           <w:rFonts w:ascii="Times New Roman" w:eastAsia="Times New Roman" w:hAnsi="Times New Roman" w:cs="Times New Roman"/>
+          <w:sz w:val="26"/>
+          <w:szCs w:val="26"/>
+        </w:rPr>
+        <w:t>Windows Mobile</w:t>
+      </w:r>
+      <w:r>
+        <w:rPr>
+          <w:rFonts w:ascii="Times New Roman" w:eastAsia="Times New Roman" w:hAnsi="Times New Roman" w:cs="Times New Roman"/>
           <w:color w:val="222222"/>
           <w:sz w:val="26"/>
           <w:szCs w:val="26"/>
           <w:shd w:val="clear" w:color="auto" w:fill="FFFFFF"/>
         </w:rPr>
+        <w:t>, m</w:t>
+      </w:r>
+      <w:r>
+        <w:rPr>
+          <w:rFonts w:ascii="Times New Roman" w:eastAsia="Calibri" w:hAnsi="Times New Roman" w:cs="Times New Roman"/>
+          <w:color w:val="222222"/>
+          <w:sz w:val="26"/>
+          <w:szCs w:val="26"/>
+          <w:shd w:val="clear" w:color="auto" w:fill="FFFFFF"/>
+        </w:rPr>
+        <w:t>ặ</w:t>
+      </w:r>
+      <w:r>
+        <w:rPr>
+          <w:rFonts w:ascii="Times New Roman" w:eastAsia="Times New Roman" w:hAnsi="Times New Roman" w:cs="Times New Roman"/>
+          <w:color w:val="222222"/>
+          <w:sz w:val="26"/>
+          <w:szCs w:val="26"/>
+          <w:shd w:val="clear" w:color="auto" w:fill="FFFFFF"/>
+        </w:rPr>
+        <w:t>c dù chúng không t</w:t>
+      </w:r>
+      <w:r>
+        <w:rPr>
+          <w:rFonts w:ascii="Times New Roman" w:eastAsia="Calibri" w:hAnsi="Times New Roman" w:cs="Times New Roman"/>
+          <w:color w:val="222222"/>
+          <w:sz w:val="26"/>
+          <w:szCs w:val="26"/>
+          <w:shd w:val="clear" w:color="auto" w:fill="FFFFFF"/>
+        </w:rPr>
+        <w:t>ươ</w:t>
+      </w:r>
+      <w:r>
+        <w:rPr>
+          <w:rFonts w:ascii="Times New Roman" w:eastAsia="Times New Roman" w:hAnsi="Times New Roman" w:cs="Times New Roman"/>
+          <w:color w:val="222222"/>
+          <w:sz w:val="26"/>
+          <w:szCs w:val="26"/>
+          <w:shd w:val="clear" w:color="auto" w:fill="FFFFFF"/>
+        </w:rPr>
+        <w:t>ng thích v</w:t>
+      </w:r>
+      <w:r>
+        <w:rPr>
+          <w:rFonts w:ascii="Times New Roman" w:eastAsia="Calibri" w:hAnsi="Times New Roman" w:cs="Times New Roman"/>
+          <w:color w:val="222222"/>
+          <w:sz w:val="26"/>
+          <w:szCs w:val="26"/>
+          <w:shd w:val="clear" w:color="auto" w:fill="FFFFFF"/>
+        </w:rPr>
+        <w:t>ớ</w:t>
+      </w:r>
+      <w:r>
+        <w:rPr>
+          <w:rFonts w:ascii="Times New Roman" w:eastAsia="Times New Roman" w:hAnsi="Times New Roman" w:cs="Times New Roman"/>
+          <w:color w:val="222222"/>
+          <w:sz w:val="26"/>
+          <w:szCs w:val="26"/>
+          <w:shd w:val="clear" w:color="auto" w:fill="FFFFFF"/>
+        </w:rPr>
+        <w:t>i nhau. Khác v</w:t>
+      </w:r>
+      <w:r>
+        <w:rPr>
+          <w:rFonts w:ascii="Times New Roman" w:eastAsia="Calibri" w:hAnsi="Times New Roman" w:cs="Times New Roman"/>
+          <w:color w:val="222222"/>
+          <w:sz w:val="26"/>
+          <w:szCs w:val="26"/>
+          <w:shd w:val="clear" w:color="auto" w:fill="FFFFFF"/>
+        </w:rPr>
+        <w:t>ớ</w:t>
+      </w:r>
+      <w:r>
+        <w:rPr>
+          <w:rFonts w:ascii="Times New Roman" w:eastAsia="Times New Roman" w:hAnsi="Times New Roman" w:cs="Times New Roman"/>
+          <w:color w:val="222222"/>
+          <w:sz w:val="26"/>
+          <w:szCs w:val="26"/>
+          <w:shd w:val="clear" w:color="auto" w:fill="FFFFFF"/>
+        </w:rPr>
+        <w:t>i Windows Mobile, Windows Phone t</w:t>
+      </w:r>
+      <w:r>
+        <w:rPr>
+          <w:rFonts w:ascii="Times New Roman" w:eastAsia="Calibri" w:hAnsi="Times New Roman" w:cs="Times New Roman"/>
+          <w:color w:val="222222"/>
+          <w:sz w:val="26"/>
+          <w:szCs w:val="26"/>
+          <w:shd w:val="clear" w:color="auto" w:fill="FFFFFF"/>
+        </w:rPr>
+        <w:t>ậ</w:t>
+      </w:r>
+      <w:r>
+        <w:rPr>
+          <w:rFonts w:ascii="Times New Roman" w:eastAsia="Times New Roman" w:hAnsi="Times New Roman" w:cs="Times New Roman"/>
+          <w:color w:val="222222"/>
+          <w:sz w:val="26"/>
+          <w:szCs w:val="26"/>
+          <w:shd w:val="clear" w:color="auto" w:fill="FFFFFF"/>
+        </w:rPr>
+        <w:t>p trung vào s</w:t>
+      </w:r>
+      <w:r>
+        <w:rPr>
+          <w:rFonts w:ascii="Times New Roman" w:eastAsia="Calibri" w:hAnsi="Times New Roman" w:cs="Times New Roman"/>
+          <w:color w:val="222222"/>
+          <w:sz w:val="26"/>
+          <w:szCs w:val="26"/>
+          <w:shd w:val="clear" w:color="auto" w:fill="FFFFFF"/>
+        </w:rPr>
+        <w:t>ự</w:t>
+      </w:r>
+      <w:r>
+        <w:rPr>
+          <w:rFonts w:ascii="Times New Roman" w:eastAsia="Times New Roman" w:hAnsi="Times New Roman" w:cs="Times New Roman"/>
+          <w:color w:val="222222"/>
+          <w:sz w:val="26"/>
+          <w:szCs w:val="26"/>
+          <w:shd w:val="clear" w:color="auto" w:fill="FFFFFF"/>
+        </w:rPr>
+        <w:t xml:space="preserve"> phát tri</w:t>
+      </w:r>
+      <w:r>
+        <w:rPr>
+          <w:rFonts w:ascii="Times New Roman" w:eastAsia="Calibri" w:hAnsi="Times New Roman" w:cs="Times New Roman"/>
+          <w:color w:val="222222"/>
+          <w:sz w:val="26"/>
+          <w:szCs w:val="26"/>
+          <w:shd w:val="clear" w:color="auto" w:fill="FFFFFF"/>
+        </w:rPr>
+        <w:t>ể</w:t>
+      </w:r>
+      <w:r>
+        <w:rPr>
+          <w:rFonts w:ascii="Times New Roman" w:eastAsia="Times New Roman" w:hAnsi="Times New Roman" w:cs="Times New Roman"/>
+          <w:color w:val="222222"/>
+          <w:sz w:val="26"/>
+          <w:szCs w:val="26"/>
+          <w:shd w:val="clear" w:color="auto" w:fill="FFFFFF"/>
+        </w:rPr>
+        <w:t>n c</w:t>
+      </w:r>
+      <w:r>
+        <w:rPr>
+          <w:rFonts w:ascii="Times New Roman" w:eastAsia="Calibri" w:hAnsi="Times New Roman" w:cs="Times New Roman"/>
+          <w:color w:val="222222"/>
+          <w:sz w:val="26"/>
+          <w:szCs w:val="26"/>
+          <w:shd w:val="clear" w:color="auto" w:fill="FFFFFF"/>
+        </w:rPr>
+        <w:t>ủ</w:t>
+      </w:r>
+      <w:r>
+        <w:rPr>
+          <w:rFonts w:ascii="Times New Roman" w:eastAsia="Times New Roman" w:hAnsi="Times New Roman" w:cs="Times New Roman"/>
+          <w:color w:val="222222"/>
+          <w:sz w:val="26"/>
+          <w:szCs w:val="26"/>
+          <w:shd w:val="clear" w:color="auto" w:fill="FFFFFF"/>
+        </w:rPr>
+        <w:t>a</w:t>
+      </w:r>
+      <w:r>
+        <w:rPr>
+          <w:rStyle w:val="apple-converted-space"/>
+          <w:rFonts w:ascii="Times New Roman" w:eastAsia="Times New Roman" w:hAnsi="Times New Roman" w:cs="Times New Roman"/>
+          <w:color w:val="222222"/>
+          <w:sz w:val="26"/>
+          <w:szCs w:val="26"/>
+          <w:shd w:val="clear" w:color="auto" w:fill="FFFFFF"/>
+        </w:rPr>
+        <w:t> </w:t>
+      </w:r>
+      <w:r>
+        <w:rPr>
+          <w:rFonts w:ascii="Times New Roman" w:eastAsia="Times New Roman" w:hAnsi="Times New Roman" w:cs="Times New Roman"/>
+          <w:sz w:val="26"/>
+          <w:szCs w:val="26"/>
+        </w:rPr>
+        <w:t>Marketplace</w:t>
+      </w:r>
+      <w:r>
+        <w:rPr>
+          <w:rStyle w:val="apple-converted-space"/>
+          <w:rFonts w:ascii="Times New Roman" w:eastAsia="Times New Roman" w:hAnsi="Times New Roman" w:cs="Times New Roman"/>
+          <w:color w:val="222222"/>
+          <w:sz w:val="26"/>
+          <w:szCs w:val="26"/>
+          <w:shd w:val="clear" w:color="auto" w:fill="FFFFFF"/>
+        </w:rPr>
+        <w:t> </w:t>
+      </w:r>
+      <w:r>
+        <w:rPr>
+          <w:rFonts w:ascii="Times New Roman" w:eastAsia="Times New Roman" w:hAnsi="Times New Roman" w:cs="Times New Roman"/>
+          <w:color w:val="222222"/>
+          <w:sz w:val="26"/>
+          <w:szCs w:val="26"/>
+          <w:shd w:val="clear" w:color="auto" w:fill="FFFFFF"/>
+        </w:rPr>
+        <w:t>- n</w:t>
+      </w:r>
+      <w:r>
+        <w:rPr>
+          <w:rFonts w:ascii="Times New Roman" w:eastAsia="Calibri" w:hAnsi="Times New Roman" w:cs="Times New Roman"/>
+          <w:color w:val="222222"/>
+          <w:sz w:val="26"/>
+          <w:szCs w:val="26"/>
+          <w:shd w:val="clear" w:color="auto" w:fill="FFFFFF"/>
+        </w:rPr>
+        <w:t>ơ</w:t>
+      </w:r>
+      <w:r>
+        <w:rPr>
+          <w:rFonts w:ascii="Times New Roman" w:eastAsia="Times New Roman" w:hAnsi="Times New Roman" w:cs="Times New Roman"/>
+          <w:color w:val="222222"/>
+          <w:sz w:val="26"/>
+          <w:szCs w:val="26"/>
+          <w:shd w:val="clear" w:color="auto" w:fill="FFFFFF"/>
+        </w:rPr>
+        <w:t>i các</w:t>
+      </w:r>
+      <w:r>
+        <w:rPr>
+          <w:rStyle w:val="apple-converted-space"/>
+          <w:rFonts w:ascii="Times New Roman" w:eastAsia="Times New Roman" w:hAnsi="Times New Roman" w:cs="Times New Roman"/>
+          <w:color w:val="222222"/>
+          <w:sz w:val="26"/>
+          <w:szCs w:val="26"/>
+          <w:shd w:val="clear" w:color="auto" w:fill="FFFFFF"/>
+        </w:rPr>
+        <w:t> </w:t>
+      </w:r>
+      <w:r>
+        <w:rPr>
+          <w:rFonts w:ascii="Times New Roman" w:eastAsia="Times New Roman" w:hAnsi="Times New Roman" w:cs="Times New Roman"/>
+          <w:sz w:val="26"/>
+          <w:szCs w:val="26"/>
+        </w:rPr>
+        <w:t>nhà phát tri</w:t>
+      </w:r>
+      <w:r>
+        <w:rPr>
+          <w:rFonts w:ascii="Times New Roman" w:eastAsia="Calibri" w:hAnsi="Times New Roman" w:cs="Times New Roman"/>
+          <w:sz w:val="26"/>
+          <w:szCs w:val="26"/>
+        </w:rPr>
+        <w:t>ể</w:t>
+      </w:r>
+      <w:r>
+        <w:rPr>
+          <w:rFonts w:ascii="Times New Roman" w:eastAsia="Times New Roman" w:hAnsi="Times New Roman" w:cs="Times New Roman"/>
+          <w:sz w:val="26"/>
+          <w:szCs w:val="26"/>
+        </w:rPr>
+        <w:t>n</w:t>
+      </w:r>
+      <w:r>
+        <w:rPr>
+          <w:rStyle w:val="apple-converted-space"/>
+          <w:rFonts w:ascii="Times New Roman" w:eastAsia="Times New Roman" w:hAnsi="Times New Roman" w:cs="Times New Roman"/>
+          <w:color w:val="222222"/>
+          <w:sz w:val="26"/>
+          <w:szCs w:val="26"/>
+          <w:shd w:val="clear" w:color="auto" w:fill="FFFFFF"/>
+        </w:rPr>
+        <w:t> </w:t>
+      </w:r>
+      <w:r>
+        <w:rPr>
+          <w:rFonts w:ascii="Times New Roman" w:eastAsia="Times New Roman" w:hAnsi="Times New Roman" w:cs="Times New Roman"/>
+          <w:color w:val="222222"/>
+          <w:sz w:val="26"/>
+          <w:szCs w:val="26"/>
+          <w:shd w:val="clear" w:color="auto" w:fill="FFFFFF"/>
+        </w:rPr>
+        <w:t>có th</w:t>
+      </w:r>
+      <w:r>
+        <w:rPr>
+          <w:rFonts w:ascii="Times New Roman" w:eastAsia="Calibri" w:hAnsi="Times New Roman" w:cs="Times New Roman"/>
+          <w:color w:val="222222"/>
+          <w:sz w:val="26"/>
+          <w:szCs w:val="26"/>
+          <w:shd w:val="clear" w:color="auto" w:fill="FFFFFF"/>
+        </w:rPr>
+        <w:t>ể</w:t>
+      </w:r>
+      <w:r>
+        <w:rPr>
+          <w:rFonts w:ascii="Times New Roman" w:eastAsia="Times New Roman" w:hAnsi="Times New Roman" w:cs="Times New Roman"/>
+          <w:color w:val="222222"/>
+          <w:sz w:val="26"/>
+          <w:szCs w:val="26"/>
+          <w:shd w:val="clear" w:color="auto" w:fill="FFFFFF"/>
+        </w:rPr>
+        <w:t xml:space="preserve"> cung c</w:t>
+      </w:r>
+      <w:r>
+        <w:rPr>
+          <w:rFonts w:ascii="Times New Roman" w:eastAsia="Calibri" w:hAnsi="Times New Roman" w:cs="Times New Roman"/>
+          <w:color w:val="222222"/>
+          <w:sz w:val="26"/>
+          <w:szCs w:val="26"/>
+          <w:shd w:val="clear" w:color="auto" w:fill="FFFFFF"/>
+        </w:rPr>
+        <w:t>ấ</w:t>
+      </w:r>
+      <w:r>
+        <w:rPr>
+          <w:rFonts w:ascii="Times New Roman" w:eastAsia="Times New Roman" w:hAnsi="Times New Roman" w:cs="Times New Roman"/>
+          <w:color w:val="222222"/>
+          <w:sz w:val="26"/>
+          <w:szCs w:val="26"/>
+          <w:shd w:val="clear" w:color="auto" w:fill="FFFFFF"/>
+        </w:rPr>
+        <w:t>p</w:t>
+      </w:r>
+      <w:r>
+        <w:rPr>
+          <w:rStyle w:val="apple-converted-space"/>
+          <w:rFonts w:ascii="Times New Roman" w:eastAsia="Times New Roman" w:hAnsi="Times New Roman" w:cs="Times New Roman"/>
+          <w:color w:val="222222"/>
+          <w:sz w:val="26"/>
+          <w:szCs w:val="26"/>
+          <w:shd w:val="clear" w:color="auto" w:fill="FFFFFF"/>
+        </w:rPr>
+        <w:t> </w:t>
+      </w:r>
+      <w:r>
+        <w:rPr>
+          <w:rFonts w:ascii="Times New Roman" w:eastAsia="Times New Roman" w:hAnsi="Times New Roman" w:cs="Times New Roman"/>
+          <w:sz w:val="26"/>
+          <w:szCs w:val="26"/>
+        </w:rPr>
+        <w:t>s</w:t>
+      </w:r>
+      <w:r>
+        <w:rPr>
+          <w:rFonts w:ascii="Times New Roman" w:eastAsia="Calibri" w:hAnsi="Times New Roman" w:cs="Times New Roman"/>
+          <w:sz w:val="26"/>
+          <w:szCs w:val="26"/>
+        </w:rPr>
+        <w:t>ả</w:t>
+      </w:r>
+      <w:r>
+        <w:rPr>
+          <w:rFonts w:ascii="Times New Roman" w:eastAsia="Times New Roman" w:hAnsi="Times New Roman" w:cs="Times New Roman"/>
+          <w:sz w:val="26"/>
+          <w:szCs w:val="26"/>
+        </w:rPr>
+        <w:t>n ph</w:t>
+      </w:r>
+      <w:r>
+        <w:rPr>
+          <w:rFonts w:ascii="Times New Roman" w:eastAsia="Calibri" w:hAnsi="Times New Roman" w:cs="Times New Roman"/>
+          <w:sz w:val="26"/>
+          <w:szCs w:val="26"/>
+        </w:rPr>
+        <w:t>ẩ</w:t>
+      </w:r>
+      <w:r>
+        <w:rPr>
+          <w:rFonts w:ascii="Times New Roman" w:eastAsia="Times New Roman" w:hAnsi="Times New Roman" w:cs="Times New Roman"/>
+          <w:sz w:val="26"/>
+          <w:szCs w:val="26"/>
+        </w:rPr>
+        <w:t>m</w:t>
+      </w:r>
+      <w:r>
+        <w:rPr>
+          <w:rStyle w:val="apple-converted-space"/>
+          <w:rFonts w:ascii="Times New Roman" w:eastAsia="Times New Roman" w:hAnsi="Times New Roman" w:cs="Times New Roman"/>
+          <w:color w:val="222222"/>
+          <w:sz w:val="26"/>
+          <w:szCs w:val="26"/>
+          <w:shd w:val="clear" w:color="auto" w:fill="FFFFFF"/>
+        </w:rPr>
+        <w:t> </w:t>
+      </w:r>
+      <w:r>
+        <w:rPr>
+          <w:rFonts w:ascii="Times New Roman" w:eastAsia="Times New Roman" w:hAnsi="Times New Roman" w:cs="Times New Roman"/>
+          <w:color w:val="222222"/>
+          <w:sz w:val="26"/>
+          <w:szCs w:val="26"/>
+          <w:shd w:val="clear" w:color="auto" w:fill="FFFFFF"/>
+        </w:rPr>
+        <w:t>(</w:t>
+      </w:r>
+      <w:r>
+        <w:rPr>
+          <w:rFonts w:ascii="Times New Roman" w:eastAsia="Times New Roman" w:hAnsi="Times New Roman" w:cs="Times New Roman"/>
+          <w:sz w:val="26"/>
+          <w:szCs w:val="26"/>
+        </w:rPr>
+        <w:t>mi</w:t>
+      </w:r>
+      <w:r>
+        <w:rPr>
+          <w:rFonts w:ascii="Times New Roman" w:eastAsia="Calibri" w:hAnsi="Times New Roman" w:cs="Times New Roman"/>
+          <w:sz w:val="26"/>
+          <w:szCs w:val="26"/>
+        </w:rPr>
+        <w:t>ễ</w:t>
+      </w:r>
+      <w:r>
+        <w:rPr>
+          <w:rFonts w:ascii="Times New Roman" w:eastAsia="Times New Roman" w:hAnsi="Times New Roman" w:cs="Times New Roman"/>
+          <w:sz w:val="26"/>
+          <w:szCs w:val="26"/>
+        </w:rPr>
+        <w:t>n phí</w:t>
+      </w:r>
+      <w:r>
+        <w:rPr>
+          <w:rStyle w:val="apple-converted-space"/>
+          <w:rFonts w:ascii="Times New Roman" w:eastAsia="Times New Roman" w:hAnsi="Times New Roman" w:cs="Times New Roman"/>
+          <w:color w:val="222222"/>
+          <w:sz w:val="26"/>
+          <w:szCs w:val="26"/>
+          <w:shd w:val="clear" w:color="auto" w:fill="FFFFFF"/>
+        </w:rPr>
+        <w:t> </w:t>
+      </w:r>
+      <w:r>
+        <w:rPr>
+          <w:rFonts w:ascii="Times New Roman" w:eastAsia="Times New Roman" w:hAnsi="Times New Roman" w:cs="Times New Roman"/>
+          <w:color w:val="222222"/>
+          <w:sz w:val="26"/>
+          <w:szCs w:val="26"/>
+          <w:shd w:val="clear" w:color="auto" w:fill="FFFFFF"/>
+        </w:rPr>
+        <w:t>ho</w:t>
+      </w:r>
+      <w:r>
+        <w:rPr>
+          <w:rFonts w:ascii="Times New Roman" w:eastAsia="Calibri" w:hAnsi="Times New Roman" w:cs="Times New Roman"/>
+          <w:color w:val="222222"/>
+          <w:sz w:val="26"/>
+          <w:szCs w:val="26"/>
+          <w:shd w:val="clear" w:color="auto" w:fill="FFFFFF"/>
+        </w:rPr>
+        <w:t>ặ</w:t>
+      </w:r>
+      <w:r>
+        <w:rPr>
+          <w:rFonts w:ascii="Times New Roman" w:eastAsia="Times New Roman" w:hAnsi="Times New Roman" w:cs="Times New Roman"/>
+          <w:color w:val="222222"/>
+          <w:sz w:val="26"/>
+          <w:szCs w:val="26"/>
+          <w:shd w:val="clear" w:color="auto" w:fill="FFFFFF"/>
+        </w:rPr>
         <w:t>c</w:t>
       </w:r>
       <w:r>
         <w:rPr>
-          <w:rFonts w:ascii="Times New Roman" w:eastAsia="Calibri" w:hAnsi="Times New Roman" w:cs="Times New Roman"/>
+          <w:rStyle w:val="apple-converted-space"/>
+          <w:rFonts w:ascii="Times New Roman" w:eastAsia="Times New Roman" w:hAnsi="Times New Roman" w:cs="Times New Roman"/>
           <w:color w:val="222222"/>
           <w:sz w:val="26"/>
           <w:szCs w:val="26"/>
           <w:shd w:val="clear" w:color="auto" w:fill="FFFFFF"/>
         </w:rPr>
-        <w:t>ủ</w:t>
+        <w:t> </w:t>
+      </w:r>
+      <w:r>
+        <w:rPr>
+          <w:rFonts w:ascii="Times New Roman" w:eastAsia="Times New Roman" w:hAnsi="Times New Roman" w:cs="Times New Roman"/>
+          <w:sz w:val="26"/>
+          <w:szCs w:val="26"/>
+        </w:rPr>
+        <w:t>có phí</w:t>
       </w:r>
       <w:r>
         <w:rPr>
@@ -5929,7 +6522,27 @@
           <w:szCs w:val="26"/>
           <w:shd w:val="clear" w:color="auto" w:fill="FFFFFF"/>
         </w:rPr>
-        <w:t>a</w:t>
+        <w:t>) t</w:t>
+      </w:r>
+      <w:r>
+        <w:rPr>
+          <w:rFonts w:ascii="Times New Roman" w:eastAsia="Calibri" w:hAnsi="Times New Roman" w:cs="Times New Roman"/>
+          <w:color w:val="222222"/>
+          <w:sz w:val="26"/>
+          <w:szCs w:val="26"/>
+          <w:shd w:val="clear" w:color="auto" w:fill="FFFFFF"/>
+        </w:rPr>
+        <w:t>ớ</w:t>
+      </w:r>
+      <w:r>
+        <w:rPr>
+          <w:rFonts w:ascii="Times New Roman" w:eastAsia="Times New Roman" w:hAnsi="Times New Roman" w:cs="Times New Roman"/>
+          <w:color w:val="222222"/>
+          <w:sz w:val="26"/>
+          <w:szCs w:val="26"/>
+          <w:shd w:val="clear" w:color="auto" w:fill="FFFFFF"/>
+        </w:rPr>
+        <w:t>i</w:t>
       </w:r>
       <w:r>
         <w:rPr>
@@ -5948,7 +6561,93 @@
           <w:sz w:val="26"/>
           <w:szCs w:val="26"/>
         </w:rPr>
-        <w:t>Microsoft</w:t>
+        <w:t>ng</w:t>
+      </w:r>
+      <w:r>
+        <w:rPr>
+          <w:rFonts w:ascii="Times New Roman" w:eastAsia="Calibri" w:hAnsi="Times New Roman" w:cs="Times New Roman"/>
+          <w:sz w:val="26"/>
+          <w:szCs w:val="26"/>
+        </w:rPr>
+        <w:t>ườ</w:t>
+      </w:r>
+      <w:r>
+        <w:rPr>
+          <w:rFonts w:ascii="Times New Roman" w:eastAsia="Times New Roman" w:hAnsi="Times New Roman" w:cs="Times New Roman"/>
+          <w:sz w:val="26"/>
+          <w:szCs w:val="26"/>
+        </w:rPr>
+        <w:t>i dùng</w:t>
+      </w:r>
+      <w:r>
+        <w:rPr>
+          <w:rFonts w:ascii="Times New Roman" w:eastAsia="Times New Roman" w:hAnsi="Times New Roman" w:cs="Times New Roman"/>
+          <w:color w:val="222222"/>
+          <w:sz w:val="26"/>
+          <w:szCs w:val="26"/>
+          <w:shd w:val="clear" w:color="auto" w:fill="FFFFFF"/>
+        </w:rPr>
+        <w:t>. Windows Phone đ</w:t>
+      </w:r>
+      <w:r>
+        <w:rPr>
+          <w:rFonts w:ascii="Times New Roman" w:eastAsia="Calibri" w:hAnsi="Times New Roman" w:cs="Times New Roman"/>
+          <w:color w:val="222222"/>
+          <w:sz w:val="26"/>
+          <w:szCs w:val="26"/>
+          <w:shd w:val="clear" w:color="auto" w:fill="FFFFFF"/>
+        </w:rPr>
+        <w:t>ượ</w:t>
+      </w:r>
+      <w:r>
+        <w:rPr>
+          <w:rFonts w:ascii="Times New Roman" w:eastAsia="Times New Roman" w:hAnsi="Times New Roman" w:cs="Times New Roman"/>
+          <w:color w:val="222222"/>
+          <w:sz w:val="26"/>
+          <w:szCs w:val="26"/>
+          <w:shd w:val="clear" w:color="auto" w:fill="FFFFFF"/>
+        </w:rPr>
+        <w:t>c bán vào tháng 10 năm 2010 và đ</w:t>
+      </w:r>
+      <w:r>
+        <w:rPr>
+          <w:rFonts w:ascii="Times New Roman" w:eastAsia="Calibri" w:hAnsi="Times New Roman" w:cs="Times New Roman"/>
+          <w:color w:val="222222"/>
+          <w:sz w:val="26"/>
+          <w:szCs w:val="26"/>
+          <w:shd w:val="clear" w:color="auto" w:fill="FFFFFF"/>
+        </w:rPr>
+        <w:t>ầ</w:t>
+      </w:r>
+      <w:r>
+        <w:rPr>
+          <w:rFonts w:ascii="Times New Roman" w:eastAsia="Times New Roman" w:hAnsi="Times New Roman" w:cs="Times New Roman"/>
+          <w:color w:val="222222"/>
+          <w:sz w:val="26"/>
+          <w:szCs w:val="26"/>
+          <w:shd w:val="clear" w:color="auto" w:fill="FFFFFF"/>
+        </w:rPr>
+        <w:t>u năm 2011 t</w:t>
+      </w:r>
+      <w:r>
+        <w:rPr>
+          <w:rFonts w:ascii="Times New Roman" w:eastAsia="Calibri" w:hAnsi="Times New Roman" w:cs="Times New Roman"/>
+          <w:color w:val="222222"/>
+          <w:sz w:val="26"/>
+          <w:szCs w:val="26"/>
+          <w:shd w:val="clear" w:color="auto" w:fill="FFFFFF"/>
+        </w:rPr>
+        <w:t>ạ</w:t>
+      </w:r>
+      <w:r>
+        <w:rPr>
+          <w:rFonts w:ascii="Times New Roman" w:eastAsia="Times New Roman" w:hAnsi="Times New Roman" w:cs="Times New Roman"/>
+          <w:color w:val="222222"/>
+          <w:sz w:val="26"/>
+          <w:szCs w:val="26"/>
+          <w:shd w:val="clear" w:color="auto" w:fill="FFFFFF"/>
+        </w:rPr>
+        <w:t>i</w:t>
       </w:r>
       <w:r>
         <w:rPr>
@@ -5964,854 +6663,21 @@
       <w:r>
         <w:rPr>
           <w:rFonts w:ascii="Times New Roman" w:eastAsia="Times New Roman" w:hAnsi="Times New Roman" w:cs="Times New Roman"/>
+          <w:sz w:val="26"/>
+          <w:szCs w:val="26"/>
+        </w:rPr>
+        <w:t>Châu Á</w:t>
+      </w:r>
+      <w:r>
+        <w:rPr>
+          <w:rFonts w:ascii="Times New Roman" w:eastAsia="Times New Roman" w:hAnsi="Times New Roman" w:cs="Times New Roman"/>
           <w:color w:val="222222"/>
           <w:sz w:val="26"/>
           <w:szCs w:val="26"/>
           <w:shd w:val="clear" w:color="auto" w:fill="FFFFFF"/>
         </w:rPr>
-        <w:t>dành cho</w:t>
-      </w:r>
-      <w:r>
-        <w:rPr>
-          <w:rStyle w:val="apple-converted-space"/>
-          <w:rFonts w:ascii="Times New Roman" w:eastAsia="Times New Roman" w:hAnsi="Times New Roman" w:cs="Times New Roman"/>
-          <w:color w:val="222222"/>
-          <w:sz w:val="26"/>
-          <w:szCs w:val="26"/>
-          <w:shd w:val="clear" w:color="auto" w:fill="FFFFFF"/>
-        </w:rPr>
-        <w:t> </w:t>
-      </w:r>
-      <w:r>
-        <w:rPr>
-          <w:rFonts w:ascii="Times New Roman" w:eastAsia="Times New Roman" w:hAnsi="Times New Roman" w:cs="Times New Roman"/>
-          <w:sz w:val="26"/>
-          <w:szCs w:val="26"/>
-        </w:rPr>
-        <w:t>smartphone</w:t>
-      </w:r>
-      <w:r>
-        <w:rPr>
-          <w:rStyle w:val="apple-converted-space"/>
-          <w:rFonts w:ascii="Times New Roman" w:eastAsia="Times New Roman" w:hAnsi="Times New Roman" w:cs="Times New Roman"/>
-          <w:color w:val="222222"/>
-          <w:sz w:val="26"/>
-          <w:szCs w:val="26"/>
-          <w:shd w:val="clear" w:color="auto" w:fill="FFFFFF"/>
-        </w:rPr>
-        <w:t> </w:t>
-      </w:r>
-      <w:r>
-        <w:rPr>
-          <w:rFonts w:ascii="Times New Roman" w:eastAsia="Times New Roman" w:hAnsi="Times New Roman" w:cs="Times New Roman"/>
-          <w:color w:val="222222"/>
-          <w:sz w:val="26"/>
-          <w:szCs w:val="26"/>
-          <w:shd w:val="clear" w:color="auto" w:fill="FFFFFF"/>
-        </w:rPr>
-        <w:t>k</w:t>
-      </w:r>
-      <w:r>
-        <w:rPr>
-          <w:rFonts w:ascii="Times New Roman" w:eastAsia="Calibri" w:hAnsi="Times New Roman" w:cs="Times New Roman"/>
-          <w:color w:val="222222"/>
-          <w:sz w:val="26"/>
-          <w:szCs w:val="26"/>
-          <w:shd w:val="clear" w:color="auto" w:fill="FFFFFF"/>
-        </w:rPr>
-        <w:t>ế</w:t>
-      </w:r>
-      <w:r>
-        <w:rPr>
-          <w:rFonts w:ascii="Times New Roman" w:eastAsia="Times New Roman" w:hAnsi="Times New Roman" w:cs="Times New Roman"/>
-          <w:color w:val="222222"/>
-          <w:sz w:val="26"/>
-          <w:szCs w:val="26"/>
-          <w:shd w:val="clear" w:color="auto" w:fill="FFFFFF"/>
-        </w:rPr>
-        <w:t xml:space="preserve"> t</w:t>
-      </w:r>
-      <w:r>
-        <w:rPr>
-          <w:rFonts w:ascii="Times New Roman" w:eastAsia="Calibri" w:hAnsi="Times New Roman" w:cs="Times New Roman"/>
-          <w:color w:val="222222"/>
-          <w:sz w:val="26"/>
-          <w:szCs w:val="26"/>
-          <w:shd w:val="clear" w:color="auto" w:fill="FFFFFF"/>
-        </w:rPr>
-        <w:t>ụ</w:t>
-      </w:r>
-      <w:r>
-        <w:rPr>
-          <w:rFonts w:ascii="Times New Roman" w:eastAsia="Times New Roman" w:hAnsi="Times New Roman" w:cs="Times New Roman"/>
-          <w:color w:val="222222"/>
-          <w:sz w:val="26"/>
-          <w:szCs w:val="26"/>
-          <w:shd w:val="clear" w:color="auto" w:fill="FFFFFF"/>
-        </w:rPr>
-        <w:t>c</w:t>
-      </w:r>
-      <w:r>
-        <w:rPr>
-          <w:rStyle w:val="apple-converted-space"/>
-          <w:rFonts w:ascii="Times New Roman" w:eastAsia="Times New Roman" w:hAnsi="Times New Roman" w:cs="Times New Roman"/>
-          <w:color w:val="222222"/>
-          <w:sz w:val="26"/>
-          <w:szCs w:val="26"/>
-          <w:shd w:val="clear" w:color="auto" w:fill="FFFFFF"/>
-        </w:rPr>
-        <w:t> </w:t>
-      </w:r>
-      <w:r>
-        <w:rPr>
-          <w:rFonts w:ascii="Times New Roman" w:eastAsia="Times New Roman" w:hAnsi="Times New Roman" w:cs="Times New Roman"/>
-          <w:sz w:val="26"/>
-          <w:szCs w:val="26"/>
-        </w:rPr>
-        <w:t>n</w:t>
-      </w:r>
-      <w:r>
-        <w:rPr>
-          <w:rFonts w:ascii="Times New Roman" w:eastAsia="Calibri" w:hAnsi="Times New Roman" w:cs="Times New Roman"/>
-          <w:sz w:val="26"/>
-          <w:szCs w:val="26"/>
-        </w:rPr>
-        <w:t>ề</w:t>
-      </w:r>
-      <w:r>
-        <w:rPr>
-          <w:rFonts w:ascii="Times New Roman" w:eastAsia="Times New Roman" w:hAnsi="Times New Roman" w:cs="Times New Roman"/>
-          <w:sz w:val="26"/>
-          <w:szCs w:val="26"/>
-        </w:rPr>
-        <w:t>n t</w:t>
-      </w:r>
-      <w:r>
-        <w:rPr>
-          <w:rFonts w:ascii="Times New Roman" w:eastAsia="Calibri" w:hAnsi="Times New Roman" w:cs="Times New Roman"/>
-          <w:sz w:val="26"/>
-          <w:szCs w:val="26"/>
-        </w:rPr>
-        <w:t>ả</w:t>
-      </w:r>
-      <w:r>
-        <w:rPr>
-          <w:rFonts w:ascii="Times New Roman" w:eastAsia="Times New Roman" w:hAnsi="Times New Roman" w:cs="Times New Roman"/>
-          <w:sz w:val="26"/>
-          <w:szCs w:val="26"/>
-        </w:rPr>
-        <w:t>ng</w:t>
-      </w:r>
-      <w:r>
-        <w:rPr>
-          <w:rStyle w:val="apple-converted-space"/>
-          <w:rFonts w:ascii="Times New Roman" w:eastAsia="Times New Roman" w:hAnsi="Times New Roman" w:cs="Times New Roman"/>
-          <w:color w:val="222222"/>
-          <w:sz w:val="26"/>
-          <w:szCs w:val="26"/>
-          <w:shd w:val="clear" w:color="auto" w:fill="FFFFFF"/>
-        </w:rPr>
-        <w:t> </w:t>
-      </w:r>
-      <w:r>
-        <w:rPr>
-          <w:rFonts w:ascii="Times New Roman" w:eastAsia="Times New Roman" w:hAnsi="Times New Roman" w:cs="Times New Roman"/>
-          <w:sz w:val="26"/>
-          <w:szCs w:val="26"/>
-        </w:rPr>
-        <w:t>Windows Mobile</w:t>
-      </w:r>
-      <w:r>
-        <w:rPr>
-          <w:rFonts w:ascii="Times New Roman" w:eastAsia="Times New Roman" w:hAnsi="Times New Roman" w:cs="Times New Roman"/>
-          <w:color w:val="222222"/>
-          <w:sz w:val="26"/>
-          <w:szCs w:val="26"/>
-          <w:shd w:val="clear" w:color="auto" w:fill="FFFFFF"/>
-        </w:rPr>
-        <w:t>, m</w:t>
-      </w:r>
-      <w:r>
-        <w:rPr>
-          <w:rFonts w:ascii="Times New Roman" w:eastAsia="Calibri" w:hAnsi="Times New Roman" w:cs="Times New Roman"/>
-          <w:color w:val="222222"/>
-          <w:sz w:val="26"/>
-          <w:szCs w:val="26"/>
-          <w:shd w:val="clear" w:color="auto" w:fill="FFFFFF"/>
-        </w:rPr>
-        <w:t>ặ</w:t>
-      </w:r>
-      <w:r>
-        <w:rPr>
-          <w:rFonts w:ascii="Times New Roman" w:eastAsia="Times New Roman" w:hAnsi="Times New Roman" w:cs="Times New Roman"/>
-          <w:color w:val="222222"/>
-          <w:sz w:val="26"/>
-          <w:szCs w:val="26"/>
-          <w:shd w:val="clear" w:color="auto" w:fill="FFFFFF"/>
-        </w:rPr>
-        <w:t>c dù chúng không t</w:t>
-      </w:r>
-      <w:r>
-        <w:rPr>
-          <w:rFonts w:ascii="Times New Roman" w:eastAsia="Calibri" w:hAnsi="Times New Roman" w:cs="Times New Roman"/>
-          <w:color w:val="222222"/>
-          <w:sz w:val="26"/>
-          <w:szCs w:val="26"/>
-          <w:shd w:val="clear" w:color="auto" w:fill="FFFFFF"/>
-        </w:rPr>
-        <w:t>ươ</w:t>
-      </w:r>
-      <w:r>
-        <w:rPr>
-          <w:rFonts w:ascii="Times New Roman" w:eastAsia="Times New Roman" w:hAnsi="Times New Roman" w:cs="Times New Roman"/>
-          <w:color w:val="222222"/>
-          <w:sz w:val="26"/>
-          <w:szCs w:val="26"/>
-          <w:shd w:val="clear" w:color="auto" w:fill="FFFFFF"/>
-        </w:rPr>
-        <w:t>ng thích v</w:t>
-      </w:r>
-      <w:r>
-        <w:rPr>
-          <w:rFonts w:ascii="Times New Roman" w:eastAsia="Calibri" w:hAnsi="Times New Roman" w:cs="Times New Roman"/>
-          <w:color w:val="222222"/>
-          <w:sz w:val="26"/>
-          <w:szCs w:val="26"/>
-          <w:shd w:val="clear" w:color="auto" w:fill="FFFFFF"/>
-        </w:rPr>
-        <w:t>ớ</w:t>
-      </w:r>
-      <w:r>
-        <w:rPr>
-          <w:rFonts w:ascii="Times New Roman" w:eastAsia="Times New Roman" w:hAnsi="Times New Roman" w:cs="Times New Roman"/>
-          <w:color w:val="222222"/>
-          <w:sz w:val="26"/>
-          <w:szCs w:val="26"/>
-          <w:shd w:val="clear" w:color="auto" w:fill="FFFFFF"/>
-        </w:rPr>
-        <w:t>i nhau.</w:t>
-      </w:r>
-      <w:proofErr w:type="gramEnd"/>
-      <w:r>
-        <w:rPr>
-          <w:rFonts w:ascii="Times New Roman" w:eastAsia="Times New Roman" w:hAnsi="Times New Roman" w:cs="Times New Roman"/>
-          <w:color w:val="222222"/>
-          <w:sz w:val="26"/>
-          <w:szCs w:val="26"/>
-          <w:shd w:val="clear" w:color="auto" w:fill="FFFFFF"/>
-        </w:rPr>
-        <w:t xml:space="preserve"> </w:t>
-      </w:r>
-      <w:proofErr w:type="gramStart"/>
-      <w:r>
-        <w:rPr>
-          <w:rFonts w:ascii="Times New Roman" w:eastAsia="Times New Roman" w:hAnsi="Times New Roman" w:cs="Times New Roman"/>
-          <w:color w:val="222222"/>
-          <w:sz w:val="26"/>
-          <w:szCs w:val="26"/>
-          <w:shd w:val="clear" w:color="auto" w:fill="FFFFFF"/>
-        </w:rPr>
-        <w:t>Khác v</w:t>
-      </w:r>
-      <w:r>
-        <w:rPr>
-          <w:rFonts w:ascii="Times New Roman" w:eastAsia="Calibri" w:hAnsi="Times New Roman" w:cs="Times New Roman"/>
-          <w:color w:val="222222"/>
-          <w:sz w:val="26"/>
-          <w:szCs w:val="26"/>
-          <w:shd w:val="clear" w:color="auto" w:fill="FFFFFF"/>
-        </w:rPr>
-        <w:t>ớ</w:t>
-      </w:r>
-      <w:r>
-        <w:rPr>
-          <w:rFonts w:ascii="Times New Roman" w:eastAsia="Times New Roman" w:hAnsi="Times New Roman" w:cs="Times New Roman"/>
-          <w:color w:val="222222"/>
-          <w:sz w:val="26"/>
-          <w:szCs w:val="26"/>
-          <w:shd w:val="clear" w:color="auto" w:fill="FFFFFF"/>
-        </w:rPr>
-        <w:t>i Windows Mobile, Windows Phone t</w:t>
-      </w:r>
-      <w:r>
-        <w:rPr>
-          <w:rFonts w:ascii="Times New Roman" w:eastAsia="Calibri" w:hAnsi="Times New Roman" w:cs="Times New Roman"/>
-          <w:color w:val="222222"/>
-          <w:sz w:val="26"/>
-          <w:szCs w:val="26"/>
-          <w:shd w:val="clear" w:color="auto" w:fill="FFFFFF"/>
-        </w:rPr>
-        <w:t>ậ</w:t>
-      </w:r>
-      <w:r>
-        <w:rPr>
-          <w:rFonts w:ascii="Times New Roman" w:eastAsia="Times New Roman" w:hAnsi="Times New Roman" w:cs="Times New Roman"/>
-          <w:color w:val="222222"/>
-          <w:sz w:val="26"/>
-          <w:szCs w:val="26"/>
-          <w:shd w:val="clear" w:color="auto" w:fill="FFFFFF"/>
-        </w:rPr>
-        <w:t>p trung vào s</w:t>
-      </w:r>
-      <w:r>
-        <w:rPr>
-          <w:rFonts w:ascii="Times New Roman" w:eastAsia="Calibri" w:hAnsi="Times New Roman" w:cs="Times New Roman"/>
-          <w:color w:val="222222"/>
-          <w:sz w:val="26"/>
-          <w:szCs w:val="26"/>
-          <w:shd w:val="clear" w:color="auto" w:fill="FFFFFF"/>
-        </w:rPr>
-        <w:t>ự</w:t>
-      </w:r>
-      <w:r>
-        <w:rPr>
-          <w:rFonts w:ascii="Times New Roman" w:eastAsia="Times New Roman" w:hAnsi="Times New Roman" w:cs="Times New Roman"/>
-          <w:color w:val="222222"/>
-          <w:sz w:val="26"/>
-          <w:szCs w:val="26"/>
-          <w:shd w:val="clear" w:color="auto" w:fill="FFFFFF"/>
-        </w:rPr>
-        <w:t xml:space="preserve"> phát tri</w:t>
-      </w:r>
-      <w:r>
-        <w:rPr>
-          <w:rFonts w:ascii="Times New Roman" w:eastAsia="Calibri" w:hAnsi="Times New Roman" w:cs="Times New Roman"/>
-          <w:color w:val="222222"/>
-          <w:sz w:val="26"/>
-          <w:szCs w:val="26"/>
-          <w:shd w:val="clear" w:color="auto" w:fill="FFFFFF"/>
-        </w:rPr>
-        <w:t>ể</w:t>
-      </w:r>
-      <w:r>
-        <w:rPr>
-          <w:rFonts w:ascii="Times New Roman" w:eastAsia="Times New Roman" w:hAnsi="Times New Roman" w:cs="Times New Roman"/>
-          <w:color w:val="222222"/>
-          <w:sz w:val="26"/>
-          <w:szCs w:val="26"/>
-          <w:shd w:val="clear" w:color="auto" w:fill="FFFFFF"/>
-        </w:rPr>
-        <w:t>n c</w:t>
-      </w:r>
-      <w:r>
-        <w:rPr>
-          <w:rFonts w:ascii="Times New Roman" w:eastAsia="Calibri" w:hAnsi="Times New Roman" w:cs="Times New Roman"/>
-          <w:color w:val="222222"/>
-          <w:sz w:val="26"/>
-          <w:szCs w:val="26"/>
-          <w:shd w:val="clear" w:color="auto" w:fill="FFFFFF"/>
-        </w:rPr>
-        <w:t>ủ</w:t>
-      </w:r>
-      <w:r>
-        <w:rPr>
-          <w:rFonts w:ascii="Times New Roman" w:eastAsia="Times New Roman" w:hAnsi="Times New Roman" w:cs="Times New Roman"/>
-          <w:color w:val="222222"/>
-          <w:sz w:val="26"/>
-          <w:szCs w:val="26"/>
-          <w:shd w:val="clear" w:color="auto" w:fill="FFFFFF"/>
-        </w:rPr>
-        <w:t>a</w:t>
-      </w:r>
-      <w:r>
-        <w:rPr>
-          <w:rStyle w:val="apple-converted-space"/>
-          <w:rFonts w:ascii="Times New Roman" w:eastAsia="Times New Roman" w:hAnsi="Times New Roman" w:cs="Times New Roman"/>
-          <w:color w:val="222222"/>
-          <w:sz w:val="26"/>
-          <w:szCs w:val="26"/>
-          <w:shd w:val="clear" w:color="auto" w:fill="FFFFFF"/>
-        </w:rPr>
-        <w:t> </w:t>
-      </w:r>
-      <w:r>
-        <w:rPr>
-          <w:rFonts w:ascii="Times New Roman" w:eastAsia="Times New Roman" w:hAnsi="Times New Roman" w:cs="Times New Roman"/>
-          <w:sz w:val="26"/>
-          <w:szCs w:val="26"/>
-        </w:rPr>
-        <w:t>Marketplace</w:t>
-      </w:r>
-      <w:r>
-        <w:rPr>
-          <w:rStyle w:val="apple-converted-space"/>
-          <w:rFonts w:ascii="Times New Roman" w:eastAsia="Times New Roman" w:hAnsi="Times New Roman" w:cs="Times New Roman"/>
-          <w:color w:val="222222"/>
-          <w:sz w:val="26"/>
-          <w:szCs w:val="26"/>
-          <w:shd w:val="clear" w:color="auto" w:fill="FFFFFF"/>
-        </w:rPr>
-        <w:t> </w:t>
-      </w:r>
-      <w:r>
-        <w:rPr>
-          <w:rFonts w:ascii="Times New Roman" w:eastAsia="Times New Roman" w:hAnsi="Times New Roman" w:cs="Times New Roman"/>
-          <w:color w:val="222222"/>
-          <w:sz w:val="26"/>
-          <w:szCs w:val="26"/>
-          <w:shd w:val="clear" w:color="auto" w:fill="FFFFFF"/>
-        </w:rPr>
-        <w:t>- n</w:t>
-      </w:r>
-      <w:r>
-        <w:rPr>
-          <w:rFonts w:ascii="Times New Roman" w:eastAsia="Calibri" w:hAnsi="Times New Roman" w:cs="Times New Roman"/>
-          <w:color w:val="222222"/>
-          <w:sz w:val="26"/>
-          <w:szCs w:val="26"/>
-          <w:shd w:val="clear" w:color="auto" w:fill="FFFFFF"/>
-        </w:rPr>
-        <w:t>ơ</w:t>
-      </w:r>
-      <w:r>
-        <w:rPr>
-          <w:rFonts w:ascii="Times New Roman" w:eastAsia="Times New Roman" w:hAnsi="Times New Roman" w:cs="Times New Roman"/>
-          <w:color w:val="222222"/>
-          <w:sz w:val="26"/>
-          <w:szCs w:val="26"/>
-          <w:shd w:val="clear" w:color="auto" w:fill="FFFFFF"/>
-        </w:rPr>
-        <w:t>i các</w:t>
-      </w:r>
-      <w:r>
-        <w:rPr>
-          <w:rStyle w:val="apple-converted-space"/>
-          <w:rFonts w:ascii="Times New Roman" w:eastAsia="Times New Roman" w:hAnsi="Times New Roman" w:cs="Times New Roman"/>
-          <w:color w:val="222222"/>
-          <w:sz w:val="26"/>
-          <w:szCs w:val="26"/>
-          <w:shd w:val="clear" w:color="auto" w:fill="FFFFFF"/>
-        </w:rPr>
-        <w:t> </w:t>
-      </w:r>
-      <w:r>
-        <w:rPr>
-          <w:rFonts w:ascii="Times New Roman" w:eastAsia="Times New Roman" w:hAnsi="Times New Roman" w:cs="Times New Roman"/>
-          <w:sz w:val="26"/>
-          <w:szCs w:val="26"/>
-        </w:rPr>
-        <w:t>nhà phát tri</w:t>
-      </w:r>
-      <w:r>
-        <w:rPr>
-          <w:rFonts w:ascii="Times New Roman" w:eastAsia="Calibri" w:hAnsi="Times New Roman" w:cs="Times New Roman"/>
-          <w:sz w:val="26"/>
-          <w:szCs w:val="26"/>
-        </w:rPr>
-        <w:t>ể</w:t>
-      </w:r>
-      <w:r>
-        <w:rPr>
-          <w:rFonts w:ascii="Times New Roman" w:eastAsia="Times New Roman" w:hAnsi="Times New Roman" w:cs="Times New Roman"/>
-          <w:sz w:val="26"/>
-          <w:szCs w:val="26"/>
-        </w:rPr>
-        <w:t>n</w:t>
-      </w:r>
-      <w:r>
-        <w:rPr>
-          <w:rStyle w:val="apple-converted-space"/>
-          <w:rFonts w:ascii="Times New Roman" w:eastAsia="Times New Roman" w:hAnsi="Times New Roman" w:cs="Times New Roman"/>
-          <w:color w:val="222222"/>
-          <w:sz w:val="26"/>
-          <w:szCs w:val="26"/>
-          <w:shd w:val="clear" w:color="auto" w:fill="FFFFFF"/>
-        </w:rPr>
-        <w:t> </w:t>
-      </w:r>
-      <w:r>
-        <w:rPr>
-          <w:rFonts w:ascii="Times New Roman" w:eastAsia="Times New Roman" w:hAnsi="Times New Roman" w:cs="Times New Roman"/>
-          <w:color w:val="222222"/>
-          <w:sz w:val="26"/>
-          <w:szCs w:val="26"/>
-          <w:shd w:val="clear" w:color="auto" w:fill="FFFFFF"/>
-        </w:rPr>
-        <w:t>có th</w:t>
-      </w:r>
-      <w:r>
-        <w:rPr>
-          <w:rFonts w:ascii="Times New Roman" w:eastAsia="Calibri" w:hAnsi="Times New Roman" w:cs="Times New Roman"/>
-          <w:color w:val="222222"/>
-          <w:sz w:val="26"/>
-          <w:szCs w:val="26"/>
-          <w:shd w:val="clear" w:color="auto" w:fill="FFFFFF"/>
-        </w:rPr>
-        <w:t>ể</w:t>
-      </w:r>
-      <w:r>
-        <w:rPr>
-          <w:rFonts w:ascii="Times New Roman" w:eastAsia="Times New Roman" w:hAnsi="Times New Roman" w:cs="Times New Roman"/>
-          <w:color w:val="222222"/>
-          <w:sz w:val="26"/>
-          <w:szCs w:val="26"/>
-          <w:shd w:val="clear" w:color="auto" w:fill="FFFFFF"/>
-        </w:rPr>
-        <w:t xml:space="preserve"> cung c</w:t>
-      </w:r>
-      <w:r>
-        <w:rPr>
-          <w:rFonts w:ascii="Times New Roman" w:eastAsia="Calibri" w:hAnsi="Times New Roman" w:cs="Times New Roman"/>
-          <w:color w:val="222222"/>
-          <w:sz w:val="26"/>
-          <w:szCs w:val="26"/>
-          <w:shd w:val="clear" w:color="auto" w:fill="FFFFFF"/>
-        </w:rPr>
-        <w:t>ấ</w:t>
-      </w:r>
-      <w:r>
-        <w:rPr>
-          <w:rFonts w:ascii="Times New Roman" w:eastAsia="Times New Roman" w:hAnsi="Times New Roman" w:cs="Times New Roman"/>
-          <w:color w:val="222222"/>
-          <w:sz w:val="26"/>
-          <w:szCs w:val="26"/>
-          <w:shd w:val="clear" w:color="auto" w:fill="FFFFFF"/>
-        </w:rPr>
-        <w:t>p</w:t>
-      </w:r>
-      <w:r>
-        <w:rPr>
-          <w:rStyle w:val="apple-converted-space"/>
-          <w:rFonts w:ascii="Times New Roman" w:eastAsia="Times New Roman" w:hAnsi="Times New Roman" w:cs="Times New Roman"/>
-          <w:color w:val="222222"/>
-          <w:sz w:val="26"/>
-          <w:szCs w:val="26"/>
-          <w:shd w:val="clear" w:color="auto" w:fill="FFFFFF"/>
-        </w:rPr>
-        <w:t> </w:t>
-      </w:r>
-      <w:r>
-        <w:rPr>
-          <w:rFonts w:ascii="Times New Roman" w:eastAsia="Times New Roman" w:hAnsi="Times New Roman" w:cs="Times New Roman"/>
-          <w:sz w:val="26"/>
-          <w:szCs w:val="26"/>
-        </w:rPr>
-        <w:t>s</w:t>
-      </w:r>
-      <w:r>
-        <w:rPr>
-          <w:rFonts w:ascii="Times New Roman" w:eastAsia="Calibri" w:hAnsi="Times New Roman" w:cs="Times New Roman"/>
-          <w:sz w:val="26"/>
-          <w:szCs w:val="26"/>
-        </w:rPr>
-        <w:t>ả</w:t>
-      </w:r>
-      <w:r>
-        <w:rPr>
-          <w:rFonts w:ascii="Times New Roman" w:eastAsia="Times New Roman" w:hAnsi="Times New Roman" w:cs="Times New Roman"/>
-          <w:sz w:val="26"/>
-          <w:szCs w:val="26"/>
-        </w:rPr>
-        <w:t>n ph</w:t>
-      </w:r>
-      <w:r>
-        <w:rPr>
-          <w:rFonts w:ascii="Times New Roman" w:eastAsia="Calibri" w:hAnsi="Times New Roman" w:cs="Times New Roman"/>
-          <w:sz w:val="26"/>
-          <w:szCs w:val="26"/>
-        </w:rPr>
-        <w:t>ẩ</w:t>
-      </w:r>
-      <w:r>
-        <w:rPr>
-          <w:rFonts w:ascii="Times New Roman" w:eastAsia="Times New Roman" w:hAnsi="Times New Roman" w:cs="Times New Roman"/>
-          <w:sz w:val="26"/>
-          <w:szCs w:val="26"/>
-        </w:rPr>
-        <w:t>m</w:t>
-      </w:r>
-      <w:r>
-        <w:rPr>
-          <w:rStyle w:val="apple-converted-space"/>
-          <w:rFonts w:ascii="Times New Roman" w:eastAsia="Times New Roman" w:hAnsi="Times New Roman" w:cs="Times New Roman"/>
-          <w:color w:val="222222"/>
-          <w:sz w:val="26"/>
-          <w:szCs w:val="26"/>
-          <w:shd w:val="clear" w:color="auto" w:fill="FFFFFF"/>
-        </w:rPr>
-        <w:t> </w:t>
-      </w:r>
-      <w:r>
-        <w:rPr>
-          <w:rFonts w:ascii="Times New Roman" w:eastAsia="Times New Roman" w:hAnsi="Times New Roman" w:cs="Times New Roman"/>
-          <w:color w:val="222222"/>
-          <w:sz w:val="26"/>
-          <w:szCs w:val="26"/>
-          <w:shd w:val="clear" w:color="auto" w:fill="FFFFFF"/>
-        </w:rPr>
-        <w:t>(</w:t>
-      </w:r>
-      <w:r>
-        <w:rPr>
-          <w:rFonts w:ascii="Times New Roman" w:eastAsia="Times New Roman" w:hAnsi="Times New Roman" w:cs="Times New Roman"/>
-          <w:sz w:val="26"/>
-          <w:szCs w:val="26"/>
-        </w:rPr>
-        <w:t>mi</w:t>
-      </w:r>
-      <w:r>
-        <w:rPr>
-          <w:rFonts w:ascii="Times New Roman" w:eastAsia="Calibri" w:hAnsi="Times New Roman" w:cs="Times New Roman"/>
-          <w:sz w:val="26"/>
-          <w:szCs w:val="26"/>
-        </w:rPr>
-        <w:t>ễ</w:t>
-      </w:r>
-      <w:r>
-        <w:rPr>
-          <w:rFonts w:ascii="Times New Roman" w:eastAsia="Times New Roman" w:hAnsi="Times New Roman" w:cs="Times New Roman"/>
-          <w:sz w:val="26"/>
-          <w:szCs w:val="26"/>
-        </w:rPr>
-        <w:t>n phí</w:t>
-      </w:r>
-      <w:r>
-        <w:rPr>
-          <w:rStyle w:val="apple-converted-space"/>
-          <w:rFonts w:ascii="Times New Roman" w:eastAsia="Times New Roman" w:hAnsi="Times New Roman" w:cs="Times New Roman"/>
-          <w:color w:val="222222"/>
-          <w:sz w:val="26"/>
-          <w:szCs w:val="26"/>
-          <w:shd w:val="clear" w:color="auto" w:fill="FFFFFF"/>
-        </w:rPr>
-        <w:t> </w:t>
-      </w:r>
-      <w:r>
-        <w:rPr>
-          <w:rFonts w:ascii="Times New Roman" w:eastAsia="Times New Roman" w:hAnsi="Times New Roman" w:cs="Times New Roman"/>
-          <w:color w:val="222222"/>
-          <w:sz w:val="26"/>
-          <w:szCs w:val="26"/>
-          <w:shd w:val="clear" w:color="auto" w:fill="FFFFFF"/>
-        </w:rPr>
-        <w:t>ho</w:t>
-      </w:r>
-      <w:r>
-        <w:rPr>
-          <w:rFonts w:ascii="Times New Roman" w:eastAsia="Calibri" w:hAnsi="Times New Roman" w:cs="Times New Roman"/>
-          <w:color w:val="222222"/>
-          <w:sz w:val="26"/>
-          <w:szCs w:val="26"/>
-          <w:shd w:val="clear" w:color="auto" w:fill="FFFFFF"/>
-        </w:rPr>
-        <w:t>ặ</w:t>
-      </w:r>
-      <w:r>
-        <w:rPr>
-          <w:rFonts w:ascii="Times New Roman" w:eastAsia="Times New Roman" w:hAnsi="Times New Roman" w:cs="Times New Roman"/>
-          <w:color w:val="222222"/>
-          <w:sz w:val="26"/>
-          <w:szCs w:val="26"/>
-          <w:shd w:val="clear" w:color="auto" w:fill="FFFFFF"/>
-        </w:rPr>
-        <w:t>c</w:t>
-      </w:r>
-      <w:r>
-        <w:rPr>
-          <w:rStyle w:val="apple-converted-space"/>
-          <w:rFonts w:ascii="Times New Roman" w:eastAsia="Times New Roman" w:hAnsi="Times New Roman" w:cs="Times New Roman"/>
-          <w:color w:val="222222"/>
-          <w:sz w:val="26"/>
-          <w:szCs w:val="26"/>
-          <w:shd w:val="clear" w:color="auto" w:fill="FFFFFF"/>
-        </w:rPr>
-        <w:t> </w:t>
-      </w:r>
-      <w:r>
-        <w:rPr>
-          <w:rFonts w:ascii="Times New Roman" w:eastAsia="Times New Roman" w:hAnsi="Times New Roman" w:cs="Times New Roman"/>
-          <w:sz w:val="26"/>
-          <w:szCs w:val="26"/>
-        </w:rPr>
-        <w:t>có phí</w:t>
-      </w:r>
-      <w:r>
-        <w:rPr>
-          <w:rFonts w:ascii="Times New Roman" w:eastAsia="Times New Roman" w:hAnsi="Times New Roman" w:cs="Times New Roman"/>
-          <w:color w:val="222222"/>
-          <w:sz w:val="26"/>
-          <w:szCs w:val="26"/>
-          <w:shd w:val="clear" w:color="auto" w:fill="FFFFFF"/>
-        </w:rPr>
-        <w:t>) t</w:t>
-      </w:r>
-      <w:r>
-        <w:rPr>
-          <w:rFonts w:ascii="Times New Roman" w:eastAsia="Calibri" w:hAnsi="Times New Roman" w:cs="Times New Roman"/>
-          <w:color w:val="222222"/>
-          <w:sz w:val="26"/>
-          <w:szCs w:val="26"/>
-          <w:shd w:val="clear" w:color="auto" w:fill="FFFFFF"/>
-        </w:rPr>
-        <w:t>ớ</w:t>
-      </w:r>
-      <w:r>
-        <w:rPr>
-          <w:rFonts w:ascii="Times New Roman" w:eastAsia="Times New Roman" w:hAnsi="Times New Roman" w:cs="Times New Roman"/>
-          <w:color w:val="222222"/>
-          <w:sz w:val="26"/>
-          <w:szCs w:val="26"/>
-          <w:shd w:val="clear" w:color="auto" w:fill="FFFFFF"/>
-        </w:rPr>
-        <w:t>i</w:t>
-      </w:r>
-      <w:r>
-        <w:rPr>
-          <w:rStyle w:val="apple-converted-space"/>
-          <w:rFonts w:ascii="Times New Roman" w:eastAsia="Times New Roman" w:hAnsi="Times New Roman" w:cs="Times New Roman"/>
-          <w:color w:val="222222"/>
-          <w:sz w:val="26"/>
-          <w:szCs w:val="26"/>
-          <w:shd w:val="clear" w:color="auto" w:fill="FFFFFF"/>
-        </w:rPr>
-        <w:t> </w:t>
-      </w:r>
-      <w:r>
-        <w:rPr>
-          <w:rFonts w:ascii="Times New Roman" w:eastAsia="Times New Roman" w:hAnsi="Times New Roman" w:cs="Times New Roman"/>
-          <w:sz w:val="26"/>
-          <w:szCs w:val="26"/>
-        </w:rPr>
-        <w:t>ng</w:t>
-      </w:r>
-      <w:r>
-        <w:rPr>
-          <w:rFonts w:ascii="Times New Roman" w:eastAsia="Calibri" w:hAnsi="Times New Roman" w:cs="Times New Roman"/>
-          <w:sz w:val="26"/>
-          <w:szCs w:val="26"/>
-        </w:rPr>
-        <w:t>ườ</w:t>
-      </w:r>
-      <w:r>
-        <w:rPr>
-          <w:rFonts w:ascii="Times New Roman" w:eastAsia="Times New Roman" w:hAnsi="Times New Roman" w:cs="Times New Roman"/>
-          <w:sz w:val="26"/>
-          <w:szCs w:val="26"/>
-        </w:rPr>
-        <w:t>i dùng</w:t>
-      </w:r>
-      <w:r>
-        <w:rPr>
-          <w:rFonts w:ascii="Times New Roman" w:eastAsia="Times New Roman" w:hAnsi="Times New Roman" w:cs="Times New Roman"/>
-          <w:color w:val="222222"/>
-          <w:sz w:val="26"/>
-          <w:szCs w:val="26"/>
-          <w:shd w:val="clear" w:color="auto" w:fill="FFFFFF"/>
-        </w:rPr>
         <w:t>.</w:t>
       </w:r>
-      <w:proofErr w:type="gramEnd"/>
-      <w:r>
-        <w:rPr>
-          <w:rFonts w:ascii="Times New Roman" w:eastAsia="Times New Roman" w:hAnsi="Times New Roman" w:cs="Times New Roman"/>
-          <w:color w:val="222222"/>
-          <w:sz w:val="26"/>
-          <w:szCs w:val="26"/>
-          <w:shd w:val="clear" w:color="auto" w:fill="FFFFFF"/>
-        </w:rPr>
-        <w:t xml:space="preserve"> </w:t>
-      </w:r>
-      <w:proofErr w:type="gramStart"/>
-      <w:r>
-        <w:rPr>
-          <w:rFonts w:ascii="Times New Roman" w:eastAsia="Times New Roman" w:hAnsi="Times New Roman" w:cs="Times New Roman"/>
-          <w:color w:val="222222"/>
-          <w:sz w:val="26"/>
-          <w:szCs w:val="26"/>
-          <w:shd w:val="clear" w:color="auto" w:fill="FFFFFF"/>
-        </w:rPr>
-        <w:t>Windows Phone đ</w:t>
-      </w:r>
-      <w:r>
-        <w:rPr>
-          <w:rFonts w:ascii="Times New Roman" w:eastAsia="Calibri" w:hAnsi="Times New Roman" w:cs="Times New Roman"/>
-          <w:color w:val="222222"/>
-          <w:sz w:val="26"/>
-          <w:szCs w:val="26"/>
-          <w:shd w:val="clear" w:color="auto" w:fill="FFFFFF"/>
-        </w:rPr>
-        <w:t>ượ</w:t>
-      </w:r>
-      <w:r>
-        <w:rPr>
-          <w:rFonts w:ascii="Times New Roman" w:eastAsia="Times New Roman" w:hAnsi="Times New Roman" w:cs="Times New Roman"/>
-          <w:color w:val="222222"/>
-          <w:sz w:val="26"/>
-          <w:szCs w:val="26"/>
-          <w:shd w:val="clear" w:color="auto" w:fill="FFFFFF"/>
-        </w:rPr>
-        <w:t>c bán vào tháng 10 năm 2010 và đ</w:t>
-      </w:r>
-      <w:r>
-        <w:rPr>
-          <w:rFonts w:ascii="Times New Roman" w:eastAsia="Calibri" w:hAnsi="Times New Roman" w:cs="Times New Roman"/>
-          <w:color w:val="222222"/>
-          <w:sz w:val="26"/>
-          <w:szCs w:val="26"/>
-          <w:shd w:val="clear" w:color="auto" w:fill="FFFFFF"/>
-        </w:rPr>
-        <w:t>ầ</w:t>
-      </w:r>
-      <w:r>
-        <w:rPr>
-          <w:rFonts w:ascii="Times New Roman" w:eastAsia="Times New Roman" w:hAnsi="Times New Roman" w:cs="Times New Roman"/>
-          <w:color w:val="222222"/>
-          <w:sz w:val="26"/>
-          <w:szCs w:val="26"/>
-          <w:shd w:val="clear" w:color="auto" w:fill="FFFFFF"/>
-        </w:rPr>
-        <w:t>u năm 2011 t</w:t>
-      </w:r>
-      <w:r>
-        <w:rPr>
-          <w:rFonts w:ascii="Times New Roman" w:eastAsia="Calibri" w:hAnsi="Times New Roman" w:cs="Times New Roman"/>
-          <w:color w:val="222222"/>
-          <w:sz w:val="26"/>
-          <w:szCs w:val="26"/>
-          <w:shd w:val="clear" w:color="auto" w:fill="FFFFFF"/>
-        </w:rPr>
-        <w:t>ạ</w:t>
-      </w:r>
-      <w:r>
-        <w:rPr>
-          <w:rFonts w:ascii="Times New Roman" w:eastAsia="Times New Roman" w:hAnsi="Times New Roman" w:cs="Times New Roman"/>
-          <w:color w:val="222222"/>
-          <w:sz w:val="26"/>
-          <w:szCs w:val="26"/>
-          <w:shd w:val="clear" w:color="auto" w:fill="FFFFFF"/>
-        </w:rPr>
-        <w:t>i</w:t>
-      </w:r>
-      <w:r>
-        <w:rPr>
-          <w:rStyle w:val="apple-converted-space"/>
-          <w:rFonts w:ascii="Times New Roman" w:eastAsia="Times New Roman" w:hAnsi="Times New Roman" w:cs="Times New Roman"/>
-          <w:color w:val="222222"/>
-          <w:sz w:val="26"/>
-          <w:szCs w:val="26"/>
-          <w:shd w:val="clear" w:color="auto" w:fill="FFFFFF"/>
-        </w:rPr>
-        <w:t> </w:t>
-      </w:r>
-      <w:r>
-        <w:rPr>
-          <w:rFonts w:ascii="Times New Roman" w:eastAsia="Times New Roman" w:hAnsi="Times New Roman" w:cs="Times New Roman"/>
-          <w:sz w:val="26"/>
-          <w:szCs w:val="26"/>
-        </w:rPr>
-        <w:t>Châu Á</w:t>
-      </w:r>
-      <w:r>
-        <w:rPr>
-          <w:rFonts w:ascii="Times New Roman" w:eastAsia="Times New Roman" w:hAnsi="Times New Roman" w:cs="Times New Roman"/>
-          <w:color w:val="222222"/>
-          <w:sz w:val="26"/>
-          <w:szCs w:val="26"/>
-          <w:shd w:val="clear" w:color="auto" w:fill="FFFFFF"/>
-        </w:rPr>
-        <w:t>.</w:t>
-      </w:r>
-      <w:proofErr w:type="gramEnd"/>
     </w:p>
     <w:p>
       <w:pPr>
@@ -6978,15 +6844,6 @@
           <w:szCs w:val="26"/>
         </w:rPr>
         <w:tab/>
-      </w:r>
-      <w:proofErr w:type="gramStart"/>
-      <w:r>
-        <w:rPr>
-          <w:rFonts w:ascii="Times New Roman" w:hAnsi="Times New Roman" w:cs="Times New Roman"/>
-          <w:color w:val="000000" w:themeColor="text1"/>
-          <w:sz w:val="26"/>
-          <w:szCs w:val="26"/>
-        </w:rPr>
         <w:t>H</w:t>
       </w:r>
       <w:r>
@@ -7131,287 +6988,266 @@
           <w:sz w:val="26"/>
           <w:szCs w:val="26"/>
         </w:rPr>
+        <w:t>ng. Ta s</w:t>
+      </w:r>
+      <w:r>
+        <w:rPr>
+          <w:rFonts w:ascii="Times New Roman" w:eastAsia="Calibri" w:hAnsi="Times New Roman" w:cs="Times New Roman"/>
+          <w:color w:val="000000" w:themeColor="text1"/>
+          <w:sz w:val="26"/>
+          <w:szCs w:val="26"/>
+        </w:rPr>
+        <w:t>ẽ</w:t>
+      </w:r>
+      <w:r>
+        <w:rPr>
+          <w:rFonts w:ascii="Times New Roman" w:hAnsi="Times New Roman" w:cs="Times New Roman"/>
+          <w:color w:val="000000" w:themeColor="text1"/>
+          <w:sz w:val="26"/>
+          <w:szCs w:val="26"/>
+        </w:rPr>
+        <w:t> </w:t>
+      </w:r>
+      <w:r>
+        <w:rPr>
+          <w:rFonts w:ascii="Times New Roman" w:hAnsi="Times New Roman" w:cs="Times New Roman"/>
+          <w:bCs/>
+          <w:color w:val="000000" w:themeColor="text1"/>
+          <w:sz w:val="26"/>
+          <w:szCs w:val="26"/>
+          <w:bdr w:val="none" w:sz="0" w:space="0" w:color="auto" w:frame="1"/>
+        </w:rPr>
+        <w:t>t</w:t>
+      </w:r>
+      <w:r>
+        <w:rPr>
+          <w:rFonts w:ascii="Times New Roman" w:eastAsia="Calibri" w:hAnsi="Times New Roman" w:cs="Times New Roman"/>
+          <w:bCs/>
+          <w:color w:val="000000" w:themeColor="text1"/>
+          <w:sz w:val="26"/>
+          <w:szCs w:val="26"/>
+          <w:bdr w:val="none" w:sz="0" w:space="0" w:color="auto" w:frame="1"/>
+        </w:rPr>
+        <w:t>ạ</w:t>
+      </w:r>
+      <w:r>
+        <w:rPr>
+          <w:rFonts w:ascii="Times New Roman" w:hAnsi="Times New Roman" w:cs="Times New Roman"/>
+          <w:bCs/>
+          <w:color w:val="000000" w:themeColor="text1"/>
+          <w:sz w:val="26"/>
+          <w:szCs w:val="26"/>
+          <w:bdr w:val="none" w:sz="0" w:space="0" w:color="auto" w:frame="1"/>
+        </w:rPr>
+        <w:t>o thêm 1 trang web riêng cho mobile</w:t>
+      </w:r>
+      <w:r>
+        <w:rPr>
+          <w:rFonts w:ascii="Times New Roman" w:hAnsi="Times New Roman" w:cs="Times New Roman"/>
+          <w:color w:val="000000" w:themeColor="text1"/>
+          <w:sz w:val="26"/>
+          <w:szCs w:val="26"/>
+        </w:rPr>
+        <w:t>, s</w:t>
+      </w:r>
+      <w:r>
+        <w:rPr>
+          <w:rFonts w:ascii="Times New Roman" w:eastAsia="Calibri" w:hAnsi="Times New Roman" w:cs="Times New Roman"/>
+          <w:color w:val="000000" w:themeColor="text1"/>
+          <w:sz w:val="26"/>
+          <w:szCs w:val="26"/>
+        </w:rPr>
+        <w:t>ử</w:t>
+      </w:r>
+      <w:r>
+        <w:rPr>
+          <w:rFonts w:ascii="Times New Roman" w:hAnsi="Times New Roman" w:cs="Times New Roman"/>
+          <w:color w:val="000000" w:themeColor="text1"/>
+          <w:sz w:val="26"/>
+          <w:szCs w:val="26"/>
+        </w:rPr>
+        <w:t xml:space="preserve"> d</w:t>
+      </w:r>
+      <w:r>
+        <w:rPr>
+          <w:rFonts w:ascii="Times New Roman" w:eastAsia="Calibri" w:hAnsi="Times New Roman" w:cs="Times New Roman"/>
+          <w:color w:val="000000" w:themeColor="text1"/>
+          <w:sz w:val="26"/>
+          <w:szCs w:val="26"/>
+        </w:rPr>
+        <w:t>ụ</w:t>
+      </w:r>
+      <w:r>
+        <w:rPr>
+          <w:rFonts w:ascii="Times New Roman" w:hAnsi="Times New Roman" w:cs="Times New Roman"/>
+          <w:color w:val="000000" w:themeColor="text1"/>
+          <w:sz w:val="26"/>
+          <w:szCs w:val="26"/>
+        </w:rPr>
+        <w:t>ng HTML, CSS, m</w:t>
+      </w:r>
+      <w:r>
+        <w:rPr>
+          <w:rFonts w:ascii="Times New Roman" w:eastAsia="Calibri" w:hAnsi="Times New Roman" w:cs="Times New Roman"/>
+          <w:color w:val="000000" w:themeColor="text1"/>
+          <w:sz w:val="26"/>
+          <w:szCs w:val="26"/>
+        </w:rPr>
+        <w:t>ộ</w:t>
+      </w:r>
+      <w:r>
+        <w:rPr>
+          <w:rFonts w:ascii="Times New Roman" w:hAnsi="Times New Roman" w:cs="Times New Roman"/>
+          <w:color w:val="000000" w:themeColor="text1"/>
+          <w:sz w:val="26"/>
+          <w:szCs w:val="26"/>
+        </w:rPr>
+        <w:t>t s</w:t>
+      </w:r>
+      <w:r>
+        <w:rPr>
+          <w:rFonts w:ascii="Times New Roman" w:eastAsia="Calibri" w:hAnsi="Times New Roman" w:cs="Times New Roman"/>
+          <w:color w:val="000000" w:themeColor="text1"/>
+          <w:sz w:val="26"/>
+          <w:szCs w:val="26"/>
+        </w:rPr>
+        <w:t>ố</w:t>
+      </w:r>
+      <w:r>
+        <w:rPr>
+          <w:rFonts w:ascii="Times New Roman" w:hAnsi="Times New Roman" w:cs="Times New Roman"/>
+          <w:color w:val="000000" w:themeColor="text1"/>
+          <w:sz w:val="26"/>
+          <w:szCs w:val="26"/>
+        </w:rPr>
+        <w:t xml:space="preserve"> framework h</w:t>
+      </w:r>
+      <w:r>
+        <w:rPr>
+          <w:rFonts w:ascii="Times New Roman" w:eastAsia="Calibri" w:hAnsi="Times New Roman" w:cs="Times New Roman"/>
+          <w:color w:val="000000" w:themeColor="text1"/>
+          <w:sz w:val="26"/>
+          <w:szCs w:val="26"/>
+        </w:rPr>
+        <w:t>ỗ</w:t>
+      </w:r>
+      <w:r>
+        <w:rPr>
+          <w:rFonts w:ascii="Times New Roman" w:hAnsi="Times New Roman" w:cs="Times New Roman"/>
+          <w:color w:val="000000" w:themeColor="text1"/>
+          <w:sz w:val="26"/>
+          <w:szCs w:val="26"/>
+        </w:rPr>
+        <w:t xml:space="preserve"> tr</w:t>
+      </w:r>
+      <w:r>
+        <w:rPr>
+          <w:rFonts w:ascii="Times New Roman" w:eastAsia="Calibri" w:hAnsi="Times New Roman" w:cs="Times New Roman"/>
+          <w:color w:val="000000" w:themeColor="text1"/>
+          <w:sz w:val="26"/>
+          <w:szCs w:val="26"/>
+        </w:rPr>
+        <w:t>ợ</w:t>
+      </w:r>
+      <w:r>
+        <w:rPr>
+          <w:rFonts w:ascii="Times New Roman" w:hAnsi="Times New Roman" w:cs="Times New Roman"/>
+          <w:color w:val="000000" w:themeColor="text1"/>
+          <w:sz w:val="26"/>
+          <w:szCs w:val="26"/>
+        </w:rPr>
+        <w:t xml:space="preserve"> mobile và responsive (Bootstrap, jQuery Mobile, Materialize). Ng</w:t>
+      </w:r>
+      <w:r>
+        <w:rPr>
+          <w:rFonts w:ascii="Times New Roman" w:eastAsia="Calibri" w:hAnsi="Times New Roman" w:cs="Times New Roman"/>
+          <w:color w:val="000000" w:themeColor="text1"/>
+          <w:sz w:val="26"/>
+          <w:szCs w:val="26"/>
+        </w:rPr>
+        <w:t>ườ</w:t>
+      </w:r>
+      <w:r>
+        <w:rPr>
+          <w:rFonts w:ascii="Times New Roman" w:hAnsi="Times New Roman" w:cs="Times New Roman"/>
+          <w:color w:val="000000" w:themeColor="text1"/>
+          <w:sz w:val="26"/>
+          <w:szCs w:val="26"/>
+        </w:rPr>
+        <w:t>i dùng s</w:t>
+      </w:r>
+      <w:r>
+        <w:rPr>
+          <w:rFonts w:ascii="Times New Roman" w:eastAsia="Calibri" w:hAnsi="Times New Roman" w:cs="Times New Roman"/>
+          <w:color w:val="000000" w:themeColor="text1"/>
+          <w:sz w:val="26"/>
+          <w:szCs w:val="26"/>
+        </w:rPr>
+        <w:t>ẽ</w:t>
+      </w:r>
+      <w:r>
+        <w:rPr>
+          <w:rFonts w:ascii="Times New Roman" w:hAnsi="Times New Roman" w:cs="Times New Roman"/>
+          <w:color w:val="000000" w:themeColor="text1"/>
+          <w:sz w:val="26"/>
+          <w:szCs w:val="26"/>
+        </w:rPr>
+        <w:t xml:space="preserve"> trang web dành cho mobile đ</w:t>
+      </w:r>
+      <w:r>
+        <w:rPr>
+          <w:rFonts w:ascii="Times New Roman" w:eastAsia="Calibri" w:hAnsi="Times New Roman" w:cs="Times New Roman"/>
+          <w:color w:val="000000" w:themeColor="text1"/>
+          <w:sz w:val="26"/>
+          <w:szCs w:val="26"/>
+        </w:rPr>
+        <w:t>ể</w:t>
+      </w:r>
+      <w:r>
+        <w:rPr>
+          <w:rFonts w:ascii="Times New Roman" w:hAnsi="Times New Roman" w:cs="Times New Roman"/>
+          <w:color w:val="000000" w:themeColor="text1"/>
+          <w:sz w:val="26"/>
+          <w:szCs w:val="26"/>
+        </w:rPr>
+        <w:t xml:space="preserve"> dùng </w:t>
+      </w:r>
+      <w:r>
+        <w:rPr>
+          <w:rFonts w:ascii="Times New Roman" w:eastAsia="Calibri" w:hAnsi="Times New Roman" w:cs="Times New Roman"/>
+          <w:color w:val="000000" w:themeColor="text1"/>
+          <w:sz w:val="26"/>
+          <w:szCs w:val="26"/>
+        </w:rPr>
+        <w:t>ứ</w:t>
+      </w:r>
+      <w:r>
+        <w:rPr>
+          <w:rFonts w:ascii="Times New Roman" w:hAnsi="Times New Roman" w:cs="Times New Roman"/>
+          <w:color w:val="000000" w:themeColor="text1"/>
+          <w:sz w:val="26"/>
+          <w:szCs w:val="26"/>
+        </w:rPr>
+        <w:t>ng d</w:t>
+      </w:r>
+      <w:r>
+        <w:rPr>
+          <w:rFonts w:ascii="Times New Roman" w:eastAsia="Calibri" w:hAnsi="Times New Roman" w:cs="Times New Roman"/>
+          <w:color w:val="000000" w:themeColor="text1"/>
+          <w:sz w:val="26"/>
+          <w:szCs w:val="26"/>
+        </w:rPr>
+        <w:t>ụ</w:t>
+      </w:r>
+      <w:r>
+        <w:rPr>
+          <w:rFonts w:ascii="Times New Roman" w:hAnsi="Times New Roman" w:cs="Times New Roman"/>
+          <w:color w:val="000000" w:themeColor="text1"/>
+          <w:sz w:val="26"/>
+          <w:szCs w:val="26"/>
+        </w:rPr>
         <w:t>ng.</w:t>
       </w:r>
-      <w:proofErr w:type="gramEnd"/>
-      <w:r>
-        <w:rPr>
-          <w:rFonts w:ascii="Times New Roman" w:hAnsi="Times New Roman" w:cs="Times New Roman"/>
-          <w:color w:val="000000" w:themeColor="text1"/>
-          <w:sz w:val="26"/>
-          <w:szCs w:val="26"/>
-        </w:rPr>
-        <w:t xml:space="preserve"> Ta s</w:t>
-      </w:r>
-      <w:r>
-        <w:rPr>
-          <w:rFonts w:ascii="Times New Roman" w:eastAsia="Calibri" w:hAnsi="Times New Roman" w:cs="Times New Roman"/>
-          <w:color w:val="000000" w:themeColor="text1"/>
-          <w:sz w:val="26"/>
-          <w:szCs w:val="26"/>
-        </w:rPr>
-        <w:t>ẽ</w:t>
-      </w:r>
-      <w:r>
-        <w:rPr>
-          <w:rFonts w:ascii="Times New Roman" w:hAnsi="Times New Roman" w:cs="Times New Roman"/>
-          <w:color w:val="000000" w:themeColor="text1"/>
-          <w:sz w:val="26"/>
-          <w:szCs w:val="26"/>
-        </w:rPr>
-        <w:t> </w:t>
-      </w:r>
-      <w:r>
-        <w:rPr>
-          <w:rFonts w:ascii="Times New Roman" w:hAnsi="Times New Roman" w:cs="Times New Roman"/>
-          <w:bCs/>
-          <w:color w:val="000000" w:themeColor="text1"/>
-          <w:sz w:val="26"/>
-          <w:szCs w:val="26"/>
-          <w:bdr w:val="none" w:sz="0" w:space="0" w:color="auto" w:frame="1"/>
-        </w:rPr>
-        <w:t>t</w:t>
-      </w:r>
-      <w:r>
-        <w:rPr>
-          <w:rFonts w:ascii="Times New Roman" w:eastAsia="Calibri" w:hAnsi="Times New Roman" w:cs="Times New Roman"/>
-          <w:bCs/>
-          <w:color w:val="000000" w:themeColor="text1"/>
-          <w:sz w:val="26"/>
-          <w:szCs w:val="26"/>
-          <w:bdr w:val="none" w:sz="0" w:space="0" w:color="auto" w:frame="1"/>
-        </w:rPr>
-        <w:t>ạ</w:t>
-      </w:r>
-      <w:r>
-        <w:rPr>
-          <w:rFonts w:ascii="Times New Roman" w:hAnsi="Times New Roman" w:cs="Times New Roman"/>
-          <w:bCs/>
-          <w:color w:val="000000" w:themeColor="text1"/>
-          <w:sz w:val="26"/>
-          <w:szCs w:val="26"/>
-          <w:bdr w:val="none" w:sz="0" w:space="0" w:color="auto" w:frame="1"/>
-        </w:rPr>
-        <w:t>o thêm 1 trang web riêng cho mobile</w:t>
-      </w:r>
-      <w:r>
-        <w:rPr>
-          <w:rFonts w:ascii="Times New Roman" w:hAnsi="Times New Roman" w:cs="Times New Roman"/>
-          <w:color w:val="000000" w:themeColor="text1"/>
-          <w:sz w:val="26"/>
-          <w:szCs w:val="26"/>
-        </w:rPr>
-        <w:t>, s</w:t>
-      </w:r>
-      <w:r>
-        <w:rPr>
-          <w:rFonts w:ascii="Times New Roman" w:eastAsia="Calibri" w:hAnsi="Times New Roman" w:cs="Times New Roman"/>
-          <w:color w:val="000000" w:themeColor="text1"/>
-          <w:sz w:val="26"/>
-          <w:szCs w:val="26"/>
-        </w:rPr>
-        <w:t>ử</w:t>
-      </w:r>
-      <w:r>
-        <w:rPr>
-          <w:rFonts w:ascii="Times New Roman" w:hAnsi="Times New Roman" w:cs="Times New Roman"/>
-          <w:color w:val="000000" w:themeColor="text1"/>
-          <w:sz w:val="26"/>
-          <w:szCs w:val="26"/>
-        </w:rPr>
-        <w:t xml:space="preserve"> d</w:t>
-      </w:r>
-      <w:r>
-        <w:rPr>
-          <w:rFonts w:ascii="Times New Roman" w:eastAsia="Calibri" w:hAnsi="Times New Roman" w:cs="Times New Roman"/>
-          <w:color w:val="000000" w:themeColor="text1"/>
-          <w:sz w:val="26"/>
-          <w:szCs w:val="26"/>
-        </w:rPr>
-        <w:t>ụ</w:t>
-      </w:r>
-      <w:r>
-        <w:rPr>
-          <w:rFonts w:ascii="Times New Roman" w:hAnsi="Times New Roman" w:cs="Times New Roman"/>
-          <w:color w:val="000000" w:themeColor="text1"/>
-          <w:sz w:val="26"/>
-          <w:szCs w:val="26"/>
-        </w:rPr>
-        <w:t>ng HTML, CSS, m</w:t>
-      </w:r>
-      <w:r>
-        <w:rPr>
-          <w:rFonts w:ascii="Times New Roman" w:eastAsia="Calibri" w:hAnsi="Times New Roman" w:cs="Times New Roman"/>
-          <w:color w:val="000000" w:themeColor="text1"/>
-          <w:sz w:val="26"/>
-          <w:szCs w:val="26"/>
-        </w:rPr>
-        <w:t>ộ</w:t>
-      </w:r>
-      <w:r>
-        <w:rPr>
-          <w:rFonts w:ascii="Times New Roman" w:hAnsi="Times New Roman" w:cs="Times New Roman"/>
-          <w:color w:val="000000" w:themeColor="text1"/>
-          <w:sz w:val="26"/>
-          <w:szCs w:val="26"/>
-        </w:rPr>
-        <w:t>t s</w:t>
-      </w:r>
-      <w:r>
-        <w:rPr>
-          <w:rFonts w:ascii="Times New Roman" w:eastAsia="Calibri" w:hAnsi="Times New Roman" w:cs="Times New Roman"/>
-          <w:color w:val="000000" w:themeColor="text1"/>
-          <w:sz w:val="26"/>
-          <w:szCs w:val="26"/>
-        </w:rPr>
-        <w:t>ố</w:t>
-      </w:r>
-      <w:r>
-        <w:rPr>
-          <w:rFonts w:ascii="Times New Roman" w:hAnsi="Times New Roman" w:cs="Times New Roman"/>
-          <w:color w:val="000000" w:themeColor="text1"/>
-          <w:sz w:val="26"/>
-          <w:szCs w:val="26"/>
-        </w:rPr>
-        <w:t xml:space="preserve"> framework h</w:t>
-      </w:r>
-      <w:r>
-        <w:rPr>
-          <w:rFonts w:ascii="Times New Roman" w:eastAsia="Calibri" w:hAnsi="Times New Roman" w:cs="Times New Roman"/>
-          <w:color w:val="000000" w:themeColor="text1"/>
-          <w:sz w:val="26"/>
-          <w:szCs w:val="26"/>
-        </w:rPr>
-        <w:t>ỗ</w:t>
-      </w:r>
-      <w:r>
-        <w:rPr>
-          <w:rFonts w:ascii="Times New Roman" w:hAnsi="Times New Roman" w:cs="Times New Roman"/>
-          <w:color w:val="000000" w:themeColor="text1"/>
-          <w:sz w:val="26"/>
-          <w:szCs w:val="26"/>
-        </w:rPr>
-        <w:t xml:space="preserve"> tr</w:t>
-      </w:r>
-      <w:r>
-        <w:rPr>
-          <w:rFonts w:ascii="Times New Roman" w:eastAsia="Calibri" w:hAnsi="Times New Roman" w:cs="Times New Roman"/>
-          <w:color w:val="000000" w:themeColor="text1"/>
-          <w:sz w:val="26"/>
-          <w:szCs w:val="26"/>
-        </w:rPr>
-        <w:t>ợ</w:t>
-      </w:r>
-      <w:r>
-        <w:rPr>
-          <w:rFonts w:ascii="Times New Roman" w:hAnsi="Times New Roman" w:cs="Times New Roman"/>
-          <w:color w:val="000000" w:themeColor="text1"/>
-          <w:sz w:val="26"/>
-          <w:szCs w:val="26"/>
-        </w:rPr>
-        <w:t xml:space="preserve"> mobile và responsive (Bootstrap, jQuery Mobile, Materialize). </w:t>
-      </w:r>
-      <w:proofErr w:type="gramStart"/>
-      <w:r>
-        <w:rPr>
-          <w:rFonts w:ascii="Times New Roman" w:hAnsi="Times New Roman" w:cs="Times New Roman"/>
-          <w:color w:val="000000" w:themeColor="text1"/>
-          <w:sz w:val="26"/>
-          <w:szCs w:val="26"/>
-        </w:rPr>
-        <w:t>Ng</w:t>
-      </w:r>
-      <w:r>
-        <w:rPr>
-          <w:rFonts w:ascii="Times New Roman" w:eastAsia="Calibri" w:hAnsi="Times New Roman" w:cs="Times New Roman"/>
-          <w:color w:val="000000" w:themeColor="text1"/>
-          <w:sz w:val="26"/>
-          <w:szCs w:val="26"/>
-        </w:rPr>
-        <w:t>ườ</w:t>
-      </w:r>
-      <w:r>
-        <w:rPr>
-          <w:rFonts w:ascii="Times New Roman" w:hAnsi="Times New Roman" w:cs="Times New Roman"/>
-          <w:color w:val="000000" w:themeColor="text1"/>
-          <w:sz w:val="26"/>
-          <w:szCs w:val="26"/>
-        </w:rPr>
-        <w:t>i dùng s</w:t>
-      </w:r>
-      <w:r>
-        <w:rPr>
-          <w:rFonts w:ascii="Times New Roman" w:eastAsia="Calibri" w:hAnsi="Times New Roman" w:cs="Times New Roman"/>
-          <w:color w:val="000000" w:themeColor="text1"/>
-          <w:sz w:val="26"/>
-          <w:szCs w:val="26"/>
-        </w:rPr>
-        <w:t>ẽ</w:t>
-      </w:r>
-      <w:r>
-        <w:rPr>
-          <w:rFonts w:ascii="Times New Roman" w:hAnsi="Times New Roman" w:cs="Times New Roman"/>
-          <w:color w:val="000000" w:themeColor="text1"/>
-          <w:sz w:val="26"/>
-          <w:szCs w:val="26"/>
-        </w:rPr>
-        <w:t xml:space="preserve"> trang web dành cho mobile đ</w:t>
-      </w:r>
-      <w:r>
-        <w:rPr>
-          <w:rFonts w:ascii="Times New Roman" w:eastAsia="Calibri" w:hAnsi="Times New Roman" w:cs="Times New Roman"/>
-          <w:color w:val="000000" w:themeColor="text1"/>
-          <w:sz w:val="26"/>
-          <w:szCs w:val="26"/>
-        </w:rPr>
-        <w:t>ể</w:t>
-      </w:r>
-      <w:r>
-        <w:rPr>
-          <w:rFonts w:ascii="Times New Roman" w:hAnsi="Times New Roman" w:cs="Times New Roman"/>
-          <w:color w:val="000000" w:themeColor="text1"/>
-          <w:sz w:val="26"/>
-          <w:szCs w:val="26"/>
-        </w:rPr>
-        <w:t xml:space="preserve"> dùng </w:t>
-      </w:r>
-      <w:r>
-        <w:rPr>
-          <w:rFonts w:ascii="Times New Roman" w:eastAsia="Calibri" w:hAnsi="Times New Roman" w:cs="Times New Roman"/>
-          <w:color w:val="000000" w:themeColor="text1"/>
-          <w:sz w:val="26"/>
-          <w:szCs w:val="26"/>
-        </w:rPr>
-        <w:t>ứ</w:t>
-      </w:r>
-      <w:r>
-        <w:rPr>
-          <w:rFonts w:ascii="Times New Roman" w:hAnsi="Times New Roman" w:cs="Times New Roman"/>
-          <w:color w:val="000000" w:themeColor="text1"/>
-          <w:sz w:val="26"/>
-          <w:szCs w:val="26"/>
-        </w:rPr>
-        <w:t>ng d</w:t>
-      </w:r>
-      <w:r>
-        <w:rPr>
-          <w:rFonts w:ascii="Times New Roman" w:eastAsia="Calibri" w:hAnsi="Times New Roman" w:cs="Times New Roman"/>
-          <w:color w:val="000000" w:themeColor="text1"/>
-          <w:sz w:val="26"/>
-          <w:szCs w:val="26"/>
-        </w:rPr>
-        <w:t>ụ</w:t>
-      </w:r>
-      <w:r>
-        <w:rPr>
-          <w:rFonts w:ascii="Times New Roman" w:hAnsi="Times New Roman" w:cs="Times New Roman"/>
-          <w:color w:val="000000" w:themeColor="text1"/>
-          <w:sz w:val="26"/>
-          <w:szCs w:val="26"/>
-        </w:rPr>
-        <w:t>ng.</w:t>
-      </w:r>
-      <w:proofErr w:type="gramEnd"/>
     </w:p>
     <w:p>
       <w:pPr>
@@ -7447,15 +7283,6 @@
           <w:szCs w:val="26"/>
         </w:rPr>
         <w:tab/>
-      </w:r>
-      <w:proofErr w:type="gramStart"/>
-      <w:r>
-        <w:rPr>
-          <w:rFonts w:ascii="Times New Roman" w:hAnsi="Times New Roman" w:cs="Times New Roman"/>
-          <w:color w:val="000000" w:themeColor="text1"/>
-          <w:sz w:val="26"/>
-          <w:szCs w:val="26"/>
-        </w:rPr>
         <w:t>Các x</w:t>
       </w:r>
       <w:r>
@@ -7601,27 +7428,7 @@
           <w:sz w:val="26"/>
           <w:szCs w:val="26"/>
         </w:rPr>
-        <w:t>n phía trên server.</w:t>
-      </w:r>
-      <w:proofErr w:type="gramEnd"/>
-      <w:r>
-        <w:rPr>
-          <w:rFonts w:ascii="Times New Roman" w:hAnsi="Times New Roman" w:cs="Times New Roman"/>
-          <w:color w:val="000000" w:themeColor="text1"/>
-          <w:sz w:val="26"/>
-          <w:szCs w:val="26"/>
-        </w:rPr>
-        <w:t xml:space="preserve"> </w:t>
-      </w:r>
-      <w:proofErr w:type="gramStart"/>
-      <w:r>
-        <w:rPr>
-          <w:rFonts w:ascii="Times New Roman" w:hAnsi="Times New Roman" w:cs="Times New Roman"/>
-          <w:color w:val="000000" w:themeColor="text1"/>
-          <w:sz w:val="26"/>
-          <w:szCs w:val="26"/>
-        </w:rPr>
-        <w:t>V</w:t>
+        <w:t>n phía trên server. V</w:t>
       </w:r>
       <w:r>
         <w:rPr>
@@ -7962,17 +7769,7 @@
           <w:sz w:val="26"/>
           <w:szCs w:val="26"/>
         </w:rPr>
-        <w:t>.</w:t>
-      </w:r>
-      <w:proofErr w:type="gramEnd"/>
-      <w:r>
-        <w:rPr>
-          <w:rFonts w:ascii="Times New Roman" w:hAnsi="Times New Roman" w:cs="Times New Roman"/>
-          <w:color w:val="000000" w:themeColor="text1"/>
-          <w:sz w:val="26"/>
-          <w:szCs w:val="26"/>
-        </w:rPr>
-        <w:t xml:space="preserve"> </w:t>
+        <w:t xml:space="preserve">. </w:t>
       </w:r>
     </w:p>
     <w:p>
@@ -9898,17 +9695,7 @@
           <w:sz w:val="26"/>
           <w:szCs w:val="26"/>
         </w:rPr>
-        <w:t xml:space="preserve">t. </w:t>
-      </w:r>
-      <w:proofErr w:type="gramStart"/>
-      <w:r>
-        <w:rPr>
-          <w:rFonts w:ascii="Times New Roman" w:hAnsi="Times New Roman" w:cs="Times New Roman"/>
-          <w:color w:val="000000" w:themeColor="text1"/>
-          <w:sz w:val="26"/>
-          <w:szCs w:val="26"/>
-        </w:rPr>
-        <w:t>Ng</w:t>
+        <w:t>t. Ng</w:t>
       </w:r>
       <w:r>
         <w:rPr>
@@ -10054,7 +9841,6 @@
         </w:rPr>
         <w:t>y.</w:t>
       </w:r>
-      <w:proofErr w:type="gramEnd"/>
     </w:p>
     <w:p>
       <w:pPr>
@@ -10090,15 +9876,6 @@
           <w:szCs w:val="26"/>
         </w:rPr>
         <w:tab/>
-      </w:r>
-      <w:proofErr w:type="gramStart"/>
-      <w:r>
-        <w:rPr>
-          <w:rFonts w:ascii="Times New Roman" w:hAnsi="Times New Roman" w:cs="Times New Roman"/>
-          <w:color w:val="000000" w:themeColor="text1"/>
-          <w:sz w:val="26"/>
-          <w:szCs w:val="26"/>
-        </w:rPr>
         <w:t>V</w:t>
       </w:r>
       <w:r>
@@ -10343,27 +10120,7 @@
           <w:sz w:val="26"/>
           <w:szCs w:val="26"/>
         </w:rPr>
-        <w:t>.</w:t>
-      </w:r>
-      <w:proofErr w:type="gramEnd"/>
-      <w:r>
-        <w:rPr>
-          <w:rFonts w:ascii="Times New Roman" w:hAnsi="Times New Roman" w:cs="Times New Roman"/>
-          <w:color w:val="000000" w:themeColor="text1"/>
-          <w:sz w:val="26"/>
-          <w:szCs w:val="26"/>
-        </w:rPr>
-        <w:t xml:space="preserve"> </w:t>
-      </w:r>
-      <w:proofErr w:type="gramStart"/>
-      <w:r>
-        <w:rPr>
-          <w:rFonts w:ascii="Times New Roman" w:hAnsi="Times New Roman" w:cs="Times New Roman"/>
-          <w:color w:val="000000" w:themeColor="text1"/>
-          <w:sz w:val="26"/>
-          <w:szCs w:val="26"/>
-        </w:rPr>
-        <w:t>Server s</w:t>
+        <w:t>. Server s</w:t>
       </w:r>
       <w:r>
         <w:rPr>
@@ -10435,27 +10192,7 @@
           <w:sz w:val="26"/>
           <w:szCs w:val="26"/>
         </w:rPr>
-        <w:t xml:space="preserve"> API.</w:t>
-      </w:r>
-      <w:proofErr w:type="gramEnd"/>
-      <w:r>
-        <w:rPr>
-          <w:rFonts w:ascii="Times New Roman" w:hAnsi="Times New Roman" w:cs="Times New Roman"/>
-          <w:color w:val="000000" w:themeColor="text1"/>
-          <w:sz w:val="26"/>
-          <w:szCs w:val="26"/>
-        </w:rPr>
-        <w:t xml:space="preserve"> </w:t>
-      </w:r>
-      <w:proofErr w:type="gramStart"/>
-      <w:r>
-        <w:rPr>
-          <w:rFonts w:ascii="Times New Roman" w:hAnsi="Times New Roman" w:cs="Times New Roman"/>
-          <w:color w:val="000000" w:themeColor="text1"/>
-          <w:sz w:val="26"/>
-          <w:szCs w:val="26"/>
-        </w:rPr>
-        <w:t>Native app l</w:t>
+        <w:t xml:space="preserve"> API. Native app l</w:t>
       </w:r>
       <w:r>
         <w:rPr>
@@ -10583,7 +10320,6 @@
         </w:rPr>
         <w:t>u lên server thông qua các API này.</w:t>
       </w:r>
-      <w:proofErr w:type="gramEnd"/>
     </w:p>
     <w:p>
       <w:pPr>
@@ -11419,27 +11155,7 @@
           <w:sz w:val="26"/>
           <w:szCs w:val="26"/>
         </w:rPr>
-        <w:t xml:space="preserve"> (Eclipse, XCode, Android </w:t>
-      </w:r>
-      <w:proofErr w:type="gramStart"/>
-      <w:r>
-        <w:rPr>
-          <w:rFonts w:ascii="Times New Roman" w:eastAsia="Times New Roman" w:hAnsi="Times New Roman" w:cs="Times New Roman"/>
-          <w:color w:val="2B2B2B"/>
-          <w:sz w:val="26"/>
-          <w:szCs w:val="26"/>
-        </w:rPr>
-        <w:t>SDK, …)</w:t>
-      </w:r>
-      <w:proofErr w:type="gramEnd"/>
-      <w:r>
-        <w:rPr>
-          <w:rFonts w:ascii="Times New Roman" w:eastAsia="Times New Roman" w:hAnsi="Times New Roman" w:cs="Times New Roman"/>
-          <w:color w:val="2B2B2B"/>
-          <w:sz w:val="26"/>
-          <w:szCs w:val="26"/>
-        </w:rPr>
-        <w:t>, khó ti</w:t>
+        <w:t xml:space="preserve"> (Eclipse, XCode, Android SDK, …), khó ti</w:t>
       </w:r>
       <w:r>
         <w:rPr>
@@ -12700,19 +12416,8 @@
           <w:sz w:val="26"/>
           <w:szCs w:val="26"/>
         </w:rPr>
-        <w:t xml:space="preserve">p hình, GPS, </w:t>
-      </w:r>
-      <w:proofErr w:type="gramStart"/>
-      <w:r>
-        <w:rPr>
-          <w:rFonts w:ascii="Times New Roman" w:hAnsi="Times New Roman" w:cs="Times New Roman"/>
-          <w:color w:val="000000" w:themeColor="text1"/>
-          <w:sz w:val="26"/>
-          <w:szCs w:val="26"/>
-        </w:rPr>
-        <w:t>rung, ….</w:t>
-      </w:r>
-      <w:proofErr w:type="gramEnd"/>
+        <w:t>p hình, GPS, rung, ….</w:t>
+      </w:r>
     </w:p>
     <w:p>
       <w:pPr>
@@ -12848,37 +12553,7 @@
           <w:sz w:val="26"/>
           <w:szCs w:val="26"/>
         </w:rPr>
-        <w:t xml:space="preserve">: Cordova, Phonegap, </w:t>
-      </w:r>
-      <w:proofErr w:type="gramStart"/>
-      <w:r>
-        <w:rPr>
-          <w:rFonts w:ascii="Times New Roman" w:hAnsi="Times New Roman" w:cs="Times New Roman"/>
-          <w:color w:val="000000" w:themeColor="text1"/>
-          <w:sz w:val="26"/>
-          <w:szCs w:val="26"/>
-        </w:rPr>
-        <w:t>Titanium, ….</w:t>
-      </w:r>
-      <w:proofErr w:type="gramEnd"/>
-      <w:r>
-        <w:rPr>
-          <w:rFonts w:ascii="Times New Roman" w:hAnsi="Times New Roman" w:cs="Times New Roman"/>
-          <w:color w:val="000000" w:themeColor="text1"/>
-          <w:sz w:val="26"/>
-          <w:szCs w:val="26"/>
-        </w:rPr>
-        <w:t xml:space="preserve"> </w:t>
-      </w:r>
-      <w:proofErr w:type="gramStart"/>
-      <w:r>
-        <w:rPr>
-          <w:rFonts w:ascii="Times New Roman" w:hAnsi="Times New Roman" w:cs="Times New Roman"/>
-          <w:color w:val="000000" w:themeColor="text1"/>
-          <w:sz w:val="26"/>
-          <w:szCs w:val="26"/>
-        </w:rPr>
-        <w:t>Nh</w:t>
+        <w:t>: Cordova, Phonegap, Titanium, …. Nh</w:t>
       </w:r>
       <w:r>
         <w:rPr>
@@ -12986,17 +12661,7 @@
           <w:sz w:val="26"/>
           <w:szCs w:val="26"/>
         </w:rPr>
-        <w:t>ng Javascript.</w:t>
-      </w:r>
-      <w:proofErr w:type="gramEnd"/>
-      <w:r>
-        <w:rPr>
-          <w:rFonts w:ascii="Times New Roman" w:hAnsi="Times New Roman" w:cs="Times New Roman"/>
-          <w:color w:val="000000" w:themeColor="text1"/>
-          <w:sz w:val="26"/>
-          <w:szCs w:val="26"/>
-        </w:rPr>
-        <w:t xml:space="preserve"> Ch</w:t>
+        <w:t>ng Javascript. Ch</w:t>
       </w:r>
       <w:r>
         <w:rPr>
@@ -13230,27 +12895,7 @@
           <w:sz w:val="26"/>
           <w:szCs w:val="26"/>
         </w:rPr>
-        <w:t xml:space="preserve">t cho </w:t>
-      </w:r>
-      <w:proofErr w:type="gramStart"/>
-      <w:r>
-        <w:rPr>
-          <w:rFonts w:ascii="Times New Roman" w:hAnsi="Times New Roman" w:cs="Times New Roman"/>
-          <w:color w:val="000000" w:themeColor="text1"/>
-          <w:sz w:val="26"/>
-          <w:szCs w:val="26"/>
-        </w:rPr>
-        <w:t>Android</w:t>
-      </w:r>
-      <w:proofErr w:type="gramEnd"/>
-      <w:r>
-        <w:rPr>
-          <w:rFonts w:ascii="Times New Roman" w:hAnsi="Times New Roman" w:cs="Times New Roman"/>
-          <w:color w:val="000000" w:themeColor="text1"/>
-          <w:sz w:val="26"/>
-          <w:szCs w:val="26"/>
-        </w:rPr>
-        <w:t>, iOS và Windows Phone.</w:t>
+        <w:t>t cho Android, iOS và Windows Phone.</w:t>
       </w:r>
     </w:p>
     <w:p>
@@ -13287,15 +12932,6 @@
           <w:szCs w:val="26"/>
         </w:rPr>
         <w:tab/>
-      </w:r>
-      <w:proofErr w:type="gramStart"/>
-      <w:r>
-        <w:rPr>
-          <w:rFonts w:ascii="Times New Roman" w:hAnsi="Times New Roman" w:cs="Times New Roman"/>
-          <w:color w:val="000000" w:themeColor="text1"/>
-          <w:sz w:val="26"/>
-          <w:szCs w:val="26"/>
-        </w:rPr>
         <w:t>M</w:t>
       </w:r>
       <w:r>
@@ -13616,17 +13252,7 @@
           <w:sz w:val="26"/>
           <w:szCs w:val="26"/>
         </w:rPr>
-        <w:t>n này.</w:t>
-      </w:r>
-      <w:proofErr w:type="gramEnd"/>
-      <w:r>
-        <w:rPr>
-          <w:rFonts w:ascii="Times New Roman" w:hAnsi="Times New Roman" w:cs="Times New Roman"/>
-          <w:color w:val="000000" w:themeColor="text1"/>
-          <w:sz w:val="26"/>
-          <w:szCs w:val="26"/>
-        </w:rPr>
-        <w:t xml:space="preserve"> </w:t>
+        <w:t xml:space="preserve">n này. </w:t>
       </w:r>
     </w:p>
     <w:p>
@@ -15162,15 +14788,6 @@
           <w:szCs w:val="26"/>
         </w:rPr>
         <w:tab/>
-      </w:r>
-      <w:proofErr w:type="gramStart"/>
-      <w:r>
-        <w:rPr>
-          <w:rFonts w:ascii="Times New Roman" w:eastAsia="Times New Roman" w:hAnsi="Times New Roman" w:cs="Times New Roman"/>
-          <w:color w:val="000000" w:themeColor="text1"/>
-          <w:sz w:val="26"/>
-          <w:szCs w:val="26"/>
-        </w:rPr>
         <w:t>Th</w:t>
       </w:r>
       <w:r>
@@ -15423,17 +15040,7 @@
           <w:sz w:val="26"/>
           <w:szCs w:val="26"/>
         </w:rPr>
-        <w:t>n cũng có.</w:t>
-      </w:r>
-      <w:proofErr w:type="gramEnd"/>
-      <w:r>
-        <w:rPr>
-          <w:rFonts w:ascii="Times New Roman" w:eastAsia="Times New Roman" w:hAnsi="Times New Roman" w:cs="Times New Roman"/>
-          <w:color w:val="000000" w:themeColor="text1"/>
-          <w:sz w:val="26"/>
-          <w:szCs w:val="26"/>
-        </w:rPr>
-        <w:t xml:space="preserve"> Máy thì có kh</w:t>
+        <w:t>n cũng có. Máy thì có kh</w:t>
       </w:r>
       <w:r>
         <w:rPr>
@@ -17009,7 +16616,6 @@
           <w:rFonts w:ascii="Times New Roman" w:hAnsi="Times New Roman" w:cs="Times New Roman"/>
         </w:rPr>
       </w:pPr>
-      <w:proofErr w:type="gramStart"/>
       <w:r>
         <w:rPr>
           <w:rFonts w:ascii="Times New Roman" w:hAnsi="Times New Roman" w:cs="Times New Roman"/>
@@ -17107,19 +16713,7 @@
           <w:sz w:val="26"/>
           <w:szCs w:val="26"/>
         </w:rPr>
-        <w:t xml:space="preserve"> Mô-đul Camera.</w:t>
-      </w:r>
-      <w:proofErr w:type="gramEnd"/>
-      <w:r>
-        <w:rPr>
-          <w:rStyle w:val="Strong"/>
-          <w:rFonts w:ascii="Times New Roman" w:hAnsi="Times New Roman" w:cs="Times New Roman"/>
-          <w:b w:val="0"/>
-          <w:color w:val="000000" w:themeColor="text1"/>
-          <w:sz w:val="26"/>
-          <w:szCs w:val="26"/>
-        </w:rPr>
-        <w:t xml:space="preserve"> </w:t>
+        <w:t xml:space="preserve"> Mô-đul Camera. </w:t>
       </w:r>
       <w:r>
         <w:rPr>
@@ -17309,29 +16903,7 @@
           <w:szCs w:val="26"/>
           <w:shd w:val="clear" w:color="auto" w:fill="FDFDFD"/>
         </w:rPr>
-        <w:t xml:space="preserve">n các </w:t>
-      </w:r>
-      <w:proofErr w:type="gramStart"/>
-      <w:r>
-        <w:rPr>
-          <w:rFonts w:ascii="Times New Roman" w:eastAsia="Times New Roman" w:hAnsi="Times New Roman" w:cs="Times New Roman"/>
-          <w:color w:val="000000"/>
-          <w:sz w:val="26"/>
-          <w:szCs w:val="26"/>
-          <w:shd w:val="clear" w:color="auto" w:fill="FDFDFD"/>
-        </w:rPr>
-        <w:t>tia</w:t>
-      </w:r>
-      <w:proofErr w:type="gramEnd"/>
-      <w:r>
-        <w:rPr>
-          <w:rFonts w:ascii="Times New Roman" w:eastAsia="Times New Roman" w:hAnsi="Times New Roman" w:cs="Times New Roman"/>
-          <w:color w:val="000000"/>
-          <w:sz w:val="26"/>
-          <w:szCs w:val="26"/>
-          <w:shd w:val="clear" w:color="auto" w:fill="FDFDFD"/>
-        </w:rPr>
-        <w:t xml:space="preserve"> h</w:t>
+        <w:t>n các tia h</w:t>
       </w:r>
       <w:r>
         <w:rPr>
@@ -17929,16 +17501,6 @@
           <w:shd w:val="clear" w:color="auto" w:fill="FDFDFD"/>
         </w:rPr>
         <w:tab/>
-      </w:r>
-      <w:proofErr w:type="gramStart"/>
-      <w:r>
-        <w:rPr>
-          <w:rFonts w:ascii="Times New Roman" w:eastAsia="Times New Roman" w:hAnsi="Times New Roman" w:cs="Times New Roman"/>
-          <w:color w:val="000000"/>
-          <w:sz w:val="26"/>
-          <w:szCs w:val="26"/>
-          <w:shd w:val="clear" w:color="auto" w:fill="FDFDFD"/>
-        </w:rPr>
         <w:t>Sau khi đi qua mô-đul này, các tín hi</w:t>
       </w:r>
       <w:r>
@@ -18039,29 +17601,7 @@
           <w:szCs w:val="26"/>
           <w:shd w:val="clear" w:color="auto" w:fill="FDFDFD"/>
         </w:rPr>
-        <w:t>nh CMOS.</w:t>
-      </w:r>
-      <w:proofErr w:type="gramEnd"/>
-      <w:r>
-        <w:rPr>
-          <w:rFonts w:ascii="Times New Roman" w:eastAsia="Times New Roman" w:hAnsi="Times New Roman" w:cs="Times New Roman"/>
-          <w:color w:val="000000"/>
-          <w:sz w:val="26"/>
-          <w:szCs w:val="26"/>
-          <w:shd w:val="clear" w:color="auto" w:fill="FDFDFD"/>
-        </w:rPr>
-        <w:t xml:space="preserve"> </w:t>
-      </w:r>
-      <w:proofErr w:type="gramStart"/>
-      <w:r>
-        <w:rPr>
-          <w:rFonts w:ascii="Times New Roman" w:eastAsia="Times New Roman" w:hAnsi="Times New Roman" w:cs="Times New Roman"/>
-          <w:color w:val="000000"/>
-          <w:sz w:val="26"/>
-          <w:szCs w:val="26"/>
-          <w:shd w:val="clear" w:color="auto" w:fill="FDFDFD"/>
-        </w:rPr>
-        <w:t>Các chip CMOS cho smartphone th</w:t>
+        <w:t>nh CMOS. Các chip CMOS cho smartphone th</w:t>
       </w:r>
       <w:r>
         <w:rPr>
@@ -18101,29 +17641,7 @@
           <w:szCs w:val="26"/>
           <w:shd w:val="clear" w:color="auto" w:fill="FDFDFD"/>
         </w:rPr>
-        <w:t xml:space="preserve"> 1/4 ~ 1/3 inch.</w:t>
-      </w:r>
-      <w:proofErr w:type="gramEnd"/>
-      <w:r>
-        <w:rPr>
-          <w:rFonts w:ascii="Times New Roman" w:eastAsia="Times New Roman" w:hAnsi="Times New Roman" w:cs="Times New Roman"/>
-          <w:color w:val="000000"/>
-          <w:sz w:val="26"/>
-          <w:szCs w:val="26"/>
-          <w:shd w:val="clear" w:color="auto" w:fill="FDFDFD"/>
-        </w:rPr>
-        <w:t xml:space="preserve"> </w:t>
-      </w:r>
-      <w:proofErr w:type="gramStart"/>
-      <w:r>
-        <w:rPr>
-          <w:rFonts w:ascii="Times New Roman" w:eastAsia="Times New Roman" w:hAnsi="Times New Roman" w:cs="Times New Roman"/>
-          <w:color w:val="000000"/>
-          <w:sz w:val="26"/>
-          <w:szCs w:val="26"/>
-          <w:shd w:val="clear" w:color="auto" w:fill="FDFDFD"/>
-        </w:rPr>
-        <w:t>Dĩ nhiên là cũng có nh</w:t>
+        <w:t xml:space="preserve"> 1/4 ~ 1/3 inch. Dĩ nhiên là cũng có nh</w:t>
       </w:r>
       <w:r>
         <w:rPr>
@@ -18283,29 +17801,7 @@
           <w:szCs w:val="26"/>
           <w:shd w:val="clear" w:color="auto" w:fill="FDFDFD"/>
         </w:rPr>
-        <w:t>t.</w:t>
-      </w:r>
-      <w:proofErr w:type="gramEnd"/>
-      <w:r>
-        <w:rPr>
-          <w:rFonts w:ascii="Times New Roman" w:eastAsia="Times New Roman" w:hAnsi="Times New Roman" w:cs="Times New Roman"/>
-          <w:color w:val="000000"/>
-          <w:sz w:val="26"/>
-          <w:szCs w:val="26"/>
-          <w:shd w:val="clear" w:color="auto" w:fill="FDFDFD"/>
-        </w:rPr>
-        <w:t xml:space="preserve"> </w:t>
-      </w:r>
-      <w:proofErr w:type="gramStart"/>
-      <w:r>
-        <w:rPr>
-          <w:rFonts w:ascii="Times New Roman" w:eastAsia="Times New Roman" w:hAnsi="Times New Roman" w:cs="Times New Roman"/>
-          <w:color w:val="000000"/>
-          <w:sz w:val="26"/>
-          <w:szCs w:val="26"/>
-          <w:shd w:val="clear" w:color="auto" w:fill="FDFDFD"/>
-        </w:rPr>
-        <w:t>Các c</w:t>
+        <w:t>t. Các c</w:t>
       </w:r>
       <w:r>
         <w:rPr>
@@ -18445,18 +17941,7 @@
           <w:szCs w:val="26"/>
           <w:shd w:val="clear" w:color="auto" w:fill="FDFDFD"/>
         </w:rPr>
-        <w:t>n.</w:t>
-      </w:r>
-      <w:proofErr w:type="gramEnd"/>
-      <w:r>
-        <w:rPr>
-          <w:rFonts w:ascii="Times New Roman" w:eastAsia="Times New Roman" w:hAnsi="Times New Roman" w:cs="Times New Roman"/>
-          <w:color w:val="000000"/>
-          <w:sz w:val="26"/>
-          <w:szCs w:val="26"/>
-          <w:shd w:val="clear" w:color="auto" w:fill="FDFDFD"/>
-        </w:rPr>
-        <w:t xml:space="preserve"> Các c</w:t>
+        <w:t>n. Các c</w:t>
       </w:r>
       <w:r>
         <w:rPr>
@@ -19240,15 +18725,6 @@
           <w:szCs w:val="26"/>
         </w:rPr>
         <w:tab/>
-      </w:r>
-      <w:proofErr w:type="gramStart"/>
-      <w:r>
-        <w:rPr>
-          <w:rFonts w:ascii="Times New Roman" w:hAnsi="Times New Roman" w:cs="Times New Roman"/>
-          <w:color w:val="000000" w:themeColor="text1"/>
-          <w:sz w:val="26"/>
-          <w:szCs w:val="26"/>
-        </w:rPr>
         <w:t>Tr</w:t>
       </w:r>
       <w:r>
@@ -19447,17 +18923,7 @@
           <w:sz w:val="26"/>
           <w:szCs w:val="26"/>
         </w:rPr>
-        <w:t>i module (MTF).</w:t>
-      </w:r>
-      <w:proofErr w:type="gramEnd"/>
-      <w:r>
-        <w:rPr>
-          <w:rFonts w:ascii="Times New Roman" w:hAnsi="Times New Roman" w:cs="Times New Roman"/>
-          <w:color w:val="000000" w:themeColor="text1"/>
-          <w:sz w:val="26"/>
-          <w:szCs w:val="26"/>
-        </w:rPr>
-        <w:t xml:space="preserve"> M</w:t>
+        <w:t>i module (MTF). M</w:t>
       </w:r>
       <w:r>
         <w:rPr>
@@ -19763,17 +19229,7 @@
           <w:sz w:val="26"/>
           <w:szCs w:val="26"/>
         </w:rPr>
-        <w:t xml:space="preserve">n là bao nhiêu. </w:t>
-      </w:r>
-      <w:proofErr w:type="gramStart"/>
-      <w:r>
-        <w:rPr>
-          <w:rFonts w:ascii="Times New Roman" w:hAnsi="Times New Roman" w:cs="Times New Roman"/>
-          <w:color w:val="000000" w:themeColor="text1"/>
-          <w:sz w:val="26"/>
-          <w:szCs w:val="26"/>
-        </w:rPr>
-        <w:t>MTF cũng cho bi</w:t>
+        <w:t>n là bao nhiêu. MTF cũng cho bi</w:t>
       </w:r>
       <w:r>
         <w:rPr>
@@ -20061,500 +19517,478 @@
           <w:sz w:val="26"/>
           <w:szCs w:val="26"/>
         </w:rPr>
+        <w:t>nh. K</w:t>
+      </w:r>
+      <w:r>
+        <w:rPr>
+          <w:rFonts w:ascii="Times New Roman" w:eastAsia="Times New Roman" w:hAnsi="Times New Roman" w:cs="Times New Roman"/>
+          <w:color w:val="000000" w:themeColor="text1"/>
+          <w:sz w:val="26"/>
+          <w:szCs w:val="26"/>
+          <w:shd w:val="clear" w:color="auto" w:fill="FDFDFD"/>
+        </w:rPr>
+        <w:t>hông có h</w:t>
+      </w:r>
+      <w:r>
+        <w:rPr>
+          <w:rFonts w:ascii="Times New Roman" w:eastAsia="Calibri" w:hAnsi="Times New Roman" w:cs="Times New Roman"/>
+          <w:color w:val="000000" w:themeColor="text1"/>
+          <w:sz w:val="26"/>
+          <w:szCs w:val="26"/>
+          <w:shd w:val="clear" w:color="auto" w:fill="FDFDFD"/>
+        </w:rPr>
+        <w:t>ệ</w:t>
+      </w:r>
+      <w:r>
+        <w:rPr>
+          <w:rFonts w:ascii="Times New Roman" w:eastAsia="Times New Roman" w:hAnsi="Times New Roman" w:cs="Times New Roman"/>
+          <w:color w:val="000000" w:themeColor="text1"/>
+          <w:sz w:val="26"/>
+          <w:szCs w:val="26"/>
+          <w:shd w:val="clear" w:color="auto" w:fill="FDFDFD"/>
+        </w:rPr>
+        <w:t xml:space="preserve"> camera nào là hoàn h</w:t>
+      </w:r>
+      <w:r>
+        <w:rPr>
+          <w:rFonts w:ascii="Times New Roman" w:eastAsia="Calibri" w:hAnsi="Times New Roman" w:cs="Times New Roman"/>
+          <w:color w:val="000000" w:themeColor="text1"/>
+          <w:sz w:val="26"/>
+          <w:szCs w:val="26"/>
+          <w:shd w:val="clear" w:color="auto" w:fill="FDFDFD"/>
+        </w:rPr>
+        <w:t>ả</w:t>
+      </w:r>
+      <w:r>
+        <w:rPr>
+          <w:rFonts w:ascii="Times New Roman" w:eastAsia="Times New Roman" w:hAnsi="Times New Roman" w:cs="Times New Roman"/>
+          <w:color w:val="000000" w:themeColor="text1"/>
+          <w:sz w:val="26"/>
+          <w:szCs w:val="26"/>
+          <w:shd w:val="clear" w:color="auto" w:fill="FDFDFD"/>
+        </w:rPr>
+        <w:t>o, và các h</w:t>
+      </w:r>
+      <w:r>
+        <w:rPr>
+          <w:rFonts w:ascii="Times New Roman" w:eastAsia="Calibri" w:hAnsi="Times New Roman" w:cs="Times New Roman"/>
+          <w:color w:val="000000" w:themeColor="text1"/>
+          <w:sz w:val="26"/>
+          <w:szCs w:val="26"/>
+          <w:shd w:val="clear" w:color="auto" w:fill="FDFDFD"/>
+        </w:rPr>
+        <w:t>ệ</w:t>
+      </w:r>
+      <w:r>
+        <w:rPr>
+          <w:rFonts w:ascii="Times New Roman" w:eastAsia="Times New Roman" w:hAnsi="Times New Roman" w:cs="Times New Roman"/>
+          <w:color w:val="000000" w:themeColor="text1"/>
+          <w:sz w:val="26"/>
+          <w:szCs w:val="26"/>
+          <w:shd w:val="clear" w:color="auto" w:fill="FDFDFD"/>
+        </w:rPr>
+        <w:t xml:space="preserve"> th</w:t>
+      </w:r>
+      <w:r>
+        <w:rPr>
+          <w:rFonts w:ascii="Times New Roman" w:eastAsia="Calibri" w:hAnsi="Times New Roman" w:cs="Times New Roman"/>
+          <w:color w:val="000000" w:themeColor="text1"/>
+          <w:sz w:val="26"/>
+          <w:szCs w:val="26"/>
+          <w:shd w:val="clear" w:color="auto" w:fill="FDFDFD"/>
+        </w:rPr>
+        <w:t>ố</w:t>
+      </w:r>
+      <w:r>
+        <w:rPr>
+          <w:rFonts w:ascii="Times New Roman" w:eastAsia="Times New Roman" w:hAnsi="Times New Roman" w:cs="Times New Roman"/>
+          <w:color w:val="000000" w:themeColor="text1"/>
+          <w:sz w:val="26"/>
+          <w:szCs w:val="26"/>
+          <w:shd w:val="clear" w:color="auto" w:fill="FDFDFD"/>
+        </w:rPr>
+        <w:t>ng t</w:t>
+      </w:r>
+      <w:r>
+        <w:rPr>
+          <w:rFonts w:ascii="Times New Roman" w:eastAsia="Calibri" w:hAnsi="Times New Roman" w:cs="Times New Roman"/>
+          <w:color w:val="000000" w:themeColor="text1"/>
+          <w:sz w:val="26"/>
+          <w:szCs w:val="26"/>
+          <w:shd w:val="clear" w:color="auto" w:fill="FDFDFD"/>
+        </w:rPr>
+        <w:t>ố</w:t>
+      </w:r>
+      <w:r>
+        <w:rPr>
+          <w:rFonts w:ascii="Times New Roman" w:eastAsia="Times New Roman" w:hAnsi="Times New Roman" w:cs="Times New Roman"/>
+          <w:color w:val="000000" w:themeColor="text1"/>
+          <w:sz w:val="26"/>
+          <w:szCs w:val="26"/>
+          <w:shd w:val="clear" w:color="auto" w:fill="FDFDFD"/>
+        </w:rPr>
+        <w:t>t đ</w:t>
+      </w:r>
+      <w:r>
+        <w:rPr>
+          <w:rFonts w:ascii="Times New Roman" w:eastAsia="Calibri" w:hAnsi="Times New Roman" w:cs="Times New Roman"/>
+          <w:color w:val="000000" w:themeColor="text1"/>
+          <w:sz w:val="26"/>
+          <w:szCs w:val="26"/>
+          <w:shd w:val="clear" w:color="auto" w:fill="FDFDFD"/>
+        </w:rPr>
+        <w:t>ạ</w:t>
+      </w:r>
+      <w:r>
+        <w:rPr>
+          <w:rFonts w:ascii="Times New Roman" w:eastAsia="Times New Roman" w:hAnsi="Times New Roman" w:cs="Times New Roman"/>
+          <w:color w:val="000000" w:themeColor="text1"/>
+          <w:sz w:val="26"/>
+          <w:szCs w:val="26"/>
+          <w:shd w:val="clear" w:color="auto" w:fill="FDFDFD"/>
+        </w:rPr>
+        <w:t>t đ</w:t>
+      </w:r>
+      <w:r>
+        <w:rPr>
+          <w:rFonts w:ascii="Times New Roman" w:eastAsia="Calibri" w:hAnsi="Times New Roman" w:cs="Times New Roman"/>
+          <w:color w:val="000000" w:themeColor="text1"/>
+          <w:sz w:val="26"/>
+          <w:szCs w:val="26"/>
+          <w:shd w:val="clear" w:color="auto" w:fill="FDFDFD"/>
+        </w:rPr>
+        <w:t>ượ</w:t>
+      </w:r>
+      <w:r>
+        <w:rPr>
+          <w:rFonts w:ascii="Times New Roman" w:eastAsia="Times New Roman" w:hAnsi="Times New Roman" w:cs="Times New Roman"/>
+          <w:color w:val="000000" w:themeColor="text1"/>
+          <w:sz w:val="26"/>
+          <w:szCs w:val="26"/>
+          <w:shd w:val="clear" w:color="auto" w:fill="FDFDFD"/>
+        </w:rPr>
+        <w:t>c s</w:t>
+      </w:r>
+      <w:r>
+        <w:rPr>
+          <w:rFonts w:ascii="Times New Roman" w:eastAsia="Calibri" w:hAnsi="Times New Roman" w:cs="Times New Roman"/>
+          <w:color w:val="000000" w:themeColor="text1"/>
+          <w:sz w:val="26"/>
+          <w:szCs w:val="26"/>
+          <w:shd w:val="clear" w:color="auto" w:fill="FDFDFD"/>
+        </w:rPr>
+        <w:t>ự</w:t>
+      </w:r>
+      <w:r>
+        <w:rPr>
+          <w:rFonts w:ascii="Times New Roman" w:eastAsia="Times New Roman" w:hAnsi="Times New Roman" w:cs="Times New Roman"/>
+          <w:color w:val="000000" w:themeColor="text1"/>
+          <w:sz w:val="26"/>
+          <w:szCs w:val="26"/>
+          <w:shd w:val="clear" w:color="auto" w:fill="FDFDFD"/>
+        </w:rPr>
+        <w:t xml:space="preserve"> cân b</w:t>
+      </w:r>
+      <w:r>
+        <w:rPr>
+          <w:rFonts w:ascii="Times New Roman" w:eastAsia="Calibri" w:hAnsi="Times New Roman" w:cs="Times New Roman"/>
+          <w:color w:val="000000" w:themeColor="text1"/>
+          <w:sz w:val="26"/>
+          <w:szCs w:val="26"/>
+          <w:shd w:val="clear" w:color="auto" w:fill="FDFDFD"/>
+        </w:rPr>
+        <w:t>ằ</w:t>
+      </w:r>
+      <w:r>
+        <w:rPr>
+          <w:rFonts w:ascii="Times New Roman" w:eastAsia="Times New Roman" w:hAnsi="Times New Roman" w:cs="Times New Roman"/>
+          <w:color w:val="000000" w:themeColor="text1"/>
+          <w:sz w:val="26"/>
+          <w:szCs w:val="26"/>
+          <w:shd w:val="clear" w:color="auto" w:fill="FDFDFD"/>
+        </w:rPr>
+        <w:t>ng gi</w:t>
+      </w:r>
+      <w:r>
+        <w:rPr>
+          <w:rFonts w:ascii="Times New Roman" w:eastAsia="Calibri" w:hAnsi="Times New Roman" w:cs="Times New Roman"/>
+          <w:color w:val="000000" w:themeColor="text1"/>
+          <w:sz w:val="26"/>
+          <w:szCs w:val="26"/>
+          <w:shd w:val="clear" w:color="auto" w:fill="FDFDFD"/>
+        </w:rPr>
+        <w:t>ữ</w:t>
+      </w:r>
+      <w:r>
+        <w:rPr>
+          <w:rFonts w:ascii="Times New Roman" w:eastAsia="Times New Roman" w:hAnsi="Times New Roman" w:cs="Times New Roman"/>
+          <w:color w:val="000000" w:themeColor="text1"/>
+          <w:sz w:val="26"/>
+          <w:szCs w:val="26"/>
+          <w:shd w:val="clear" w:color="auto" w:fill="FDFDFD"/>
+        </w:rPr>
+        <w:t>a các quang sai. V</w:t>
+      </w:r>
+      <w:r>
+        <w:rPr>
+          <w:rFonts w:ascii="Times New Roman" w:eastAsia="Calibri" w:hAnsi="Times New Roman" w:cs="Times New Roman"/>
+          <w:color w:val="000000" w:themeColor="text1"/>
+          <w:sz w:val="26"/>
+          <w:szCs w:val="26"/>
+          <w:shd w:val="clear" w:color="auto" w:fill="FDFDFD"/>
+        </w:rPr>
+        <w:t>ị</w:t>
+      </w:r>
+      <w:r>
+        <w:rPr>
+          <w:rFonts w:ascii="Times New Roman" w:eastAsia="Times New Roman" w:hAnsi="Times New Roman" w:cs="Times New Roman"/>
+          <w:color w:val="000000" w:themeColor="text1"/>
+          <w:sz w:val="26"/>
+          <w:szCs w:val="26"/>
+          <w:shd w:val="clear" w:color="auto" w:fill="FDFDFD"/>
+        </w:rPr>
+        <w:t xml:space="preserve"> trí rìa c</w:t>
+      </w:r>
+      <w:r>
+        <w:rPr>
+          <w:rFonts w:ascii="Times New Roman" w:eastAsia="Calibri" w:hAnsi="Times New Roman" w:cs="Times New Roman"/>
+          <w:color w:val="000000" w:themeColor="text1"/>
+          <w:sz w:val="26"/>
+          <w:szCs w:val="26"/>
+          <w:shd w:val="clear" w:color="auto" w:fill="FDFDFD"/>
+        </w:rPr>
+        <w:t>ủ</w:t>
+      </w:r>
+      <w:r>
+        <w:rPr>
+          <w:rFonts w:ascii="Times New Roman" w:eastAsia="Times New Roman" w:hAnsi="Times New Roman" w:cs="Times New Roman"/>
+          <w:color w:val="000000" w:themeColor="text1"/>
+          <w:sz w:val="26"/>
+          <w:szCs w:val="26"/>
+          <w:shd w:val="clear" w:color="auto" w:fill="FDFDFD"/>
+        </w:rPr>
+        <w:t xml:space="preserve">a </w:t>
+      </w:r>
+      <w:r>
+        <w:rPr>
+          <w:rFonts w:ascii="Times New Roman" w:eastAsia="Calibri" w:hAnsi="Times New Roman" w:cs="Times New Roman"/>
+          <w:color w:val="000000" w:themeColor="text1"/>
+          <w:sz w:val="26"/>
+          <w:szCs w:val="26"/>
+          <w:shd w:val="clear" w:color="auto" w:fill="FDFDFD"/>
+        </w:rPr>
+        <w:t>ả</w:t>
+      </w:r>
+      <w:r>
+        <w:rPr>
+          <w:rFonts w:ascii="Times New Roman" w:eastAsia="Times New Roman" w:hAnsi="Times New Roman" w:cs="Times New Roman"/>
+          <w:color w:val="000000" w:themeColor="text1"/>
+          <w:sz w:val="26"/>
+          <w:szCs w:val="26"/>
+          <w:shd w:val="clear" w:color="auto" w:fill="FDFDFD"/>
+        </w:rPr>
+        <w:t>nh là ph</w:t>
+      </w:r>
+      <w:r>
+        <w:rPr>
+          <w:rFonts w:ascii="Times New Roman" w:eastAsia="Calibri" w:hAnsi="Times New Roman" w:cs="Times New Roman"/>
+          <w:color w:val="000000" w:themeColor="text1"/>
+          <w:sz w:val="26"/>
+          <w:szCs w:val="26"/>
+          <w:shd w:val="clear" w:color="auto" w:fill="FDFDFD"/>
+        </w:rPr>
+        <w:t>ầ</w:t>
+      </w:r>
+      <w:r>
+        <w:rPr>
+          <w:rFonts w:ascii="Times New Roman" w:eastAsia="Times New Roman" w:hAnsi="Times New Roman" w:cs="Times New Roman"/>
+          <w:color w:val="000000" w:themeColor="text1"/>
+          <w:sz w:val="26"/>
+          <w:szCs w:val="26"/>
+          <w:shd w:val="clear" w:color="auto" w:fill="FDFDFD"/>
+        </w:rPr>
+        <w:t>n khó nh</w:t>
+      </w:r>
+      <w:r>
+        <w:rPr>
+          <w:rFonts w:ascii="Times New Roman" w:eastAsia="Calibri" w:hAnsi="Times New Roman" w:cs="Times New Roman"/>
+          <w:color w:val="000000" w:themeColor="text1"/>
+          <w:sz w:val="26"/>
+          <w:szCs w:val="26"/>
+          <w:shd w:val="clear" w:color="auto" w:fill="FDFDFD"/>
+        </w:rPr>
+        <w:t>ấ</w:t>
+      </w:r>
+      <w:r>
+        <w:rPr>
+          <w:rFonts w:ascii="Times New Roman" w:eastAsia="Times New Roman" w:hAnsi="Times New Roman" w:cs="Times New Roman"/>
+          <w:color w:val="000000" w:themeColor="text1"/>
+          <w:sz w:val="26"/>
+          <w:szCs w:val="26"/>
+          <w:shd w:val="clear" w:color="auto" w:fill="FDFDFD"/>
+        </w:rPr>
+        <w:t>t, n</w:t>
+      </w:r>
+      <w:r>
+        <w:rPr>
+          <w:rFonts w:ascii="Times New Roman" w:eastAsia="Calibri" w:hAnsi="Times New Roman" w:cs="Times New Roman"/>
+          <w:color w:val="000000" w:themeColor="text1"/>
+          <w:sz w:val="26"/>
+          <w:szCs w:val="26"/>
+          <w:shd w:val="clear" w:color="auto" w:fill="FDFDFD"/>
+        </w:rPr>
+        <w:t>ơ</w:t>
+      </w:r>
+      <w:r>
+        <w:rPr>
+          <w:rFonts w:ascii="Times New Roman" w:eastAsia="Times New Roman" w:hAnsi="Times New Roman" w:cs="Times New Roman"/>
+          <w:color w:val="000000" w:themeColor="text1"/>
+          <w:sz w:val="26"/>
+          <w:szCs w:val="26"/>
+          <w:shd w:val="clear" w:color="auto" w:fill="FDFDFD"/>
+        </w:rPr>
+        <w:t>i có nhi</w:t>
+      </w:r>
+      <w:r>
+        <w:rPr>
+          <w:rFonts w:ascii="Times New Roman" w:eastAsia="Calibri" w:hAnsi="Times New Roman" w:cs="Times New Roman"/>
+          <w:color w:val="000000" w:themeColor="text1"/>
+          <w:sz w:val="26"/>
+          <w:szCs w:val="26"/>
+          <w:shd w:val="clear" w:color="auto" w:fill="FDFDFD"/>
+        </w:rPr>
+        <w:t>ề</w:t>
+      </w:r>
+      <w:r>
+        <w:rPr>
+          <w:rFonts w:ascii="Times New Roman" w:eastAsia="Times New Roman" w:hAnsi="Times New Roman" w:cs="Times New Roman"/>
+          <w:color w:val="000000" w:themeColor="text1"/>
+          <w:sz w:val="26"/>
+          <w:szCs w:val="26"/>
+          <w:shd w:val="clear" w:color="auto" w:fill="FDFDFD"/>
+        </w:rPr>
+        <w:t>u quang sai h</w:t>
+      </w:r>
+      <w:r>
+        <w:rPr>
+          <w:rFonts w:ascii="Times New Roman" w:eastAsia="Calibri" w:hAnsi="Times New Roman" w:cs="Times New Roman"/>
+          <w:color w:val="000000" w:themeColor="text1"/>
+          <w:sz w:val="26"/>
+          <w:szCs w:val="26"/>
+          <w:shd w:val="clear" w:color="auto" w:fill="FDFDFD"/>
+        </w:rPr>
+        <w:t>ơ</w:t>
+      </w:r>
+      <w:r>
+        <w:rPr>
+          <w:rFonts w:ascii="Times New Roman" w:eastAsia="Times New Roman" w:hAnsi="Times New Roman" w:cs="Times New Roman"/>
+          <w:color w:val="000000" w:themeColor="text1"/>
+          <w:sz w:val="26"/>
+          <w:szCs w:val="26"/>
+          <w:shd w:val="clear" w:color="auto" w:fill="FDFDFD"/>
+        </w:rPr>
+        <w:t>n so v</w:t>
+      </w:r>
+      <w:r>
+        <w:rPr>
+          <w:rFonts w:ascii="Times New Roman" w:eastAsia="Calibri" w:hAnsi="Times New Roman" w:cs="Times New Roman"/>
+          <w:color w:val="000000" w:themeColor="text1"/>
+          <w:sz w:val="26"/>
+          <w:szCs w:val="26"/>
+          <w:shd w:val="clear" w:color="auto" w:fill="FDFDFD"/>
+        </w:rPr>
+        <w:t>ớ</w:t>
+      </w:r>
+      <w:r>
+        <w:rPr>
+          <w:rFonts w:ascii="Times New Roman" w:eastAsia="Times New Roman" w:hAnsi="Times New Roman" w:cs="Times New Roman"/>
+          <w:color w:val="000000" w:themeColor="text1"/>
+          <w:sz w:val="26"/>
+          <w:szCs w:val="26"/>
+          <w:shd w:val="clear" w:color="auto" w:fill="FDFDFD"/>
+        </w:rPr>
+        <w:t>i ph</w:t>
+      </w:r>
+      <w:r>
+        <w:rPr>
+          <w:rFonts w:ascii="Times New Roman" w:eastAsia="Calibri" w:hAnsi="Times New Roman" w:cs="Times New Roman"/>
+          <w:color w:val="000000" w:themeColor="text1"/>
+          <w:sz w:val="26"/>
+          <w:szCs w:val="26"/>
+          <w:shd w:val="clear" w:color="auto" w:fill="FDFDFD"/>
+        </w:rPr>
+        <w:t>ầ</w:t>
+      </w:r>
+      <w:r>
+        <w:rPr>
+          <w:rFonts w:ascii="Times New Roman" w:eastAsia="Times New Roman" w:hAnsi="Times New Roman" w:cs="Times New Roman"/>
+          <w:color w:val="000000" w:themeColor="text1"/>
+          <w:sz w:val="26"/>
+          <w:szCs w:val="26"/>
+          <w:shd w:val="clear" w:color="auto" w:fill="FDFDFD"/>
+        </w:rPr>
+        <w:t>n gi</w:t>
+      </w:r>
+      <w:r>
+        <w:rPr>
+          <w:rFonts w:ascii="Times New Roman" w:eastAsia="Calibri" w:hAnsi="Times New Roman" w:cs="Times New Roman"/>
+          <w:color w:val="000000" w:themeColor="text1"/>
+          <w:sz w:val="26"/>
+          <w:szCs w:val="26"/>
+          <w:shd w:val="clear" w:color="auto" w:fill="FDFDFD"/>
+        </w:rPr>
+        <w:t>ữ</w:t>
+      </w:r>
+      <w:r>
+        <w:rPr>
+          <w:rFonts w:ascii="Times New Roman" w:eastAsia="Times New Roman" w:hAnsi="Times New Roman" w:cs="Times New Roman"/>
+          <w:color w:val="000000" w:themeColor="text1"/>
+          <w:sz w:val="26"/>
+          <w:szCs w:val="26"/>
+          <w:shd w:val="clear" w:color="auto" w:fill="FDFDFD"/>
+        </w:rPr>
+        <w:t>a c</w:t>
+      </w:r>
+      <w:r>
+        <w:rPr>
+          <w:rFonts w:ascii="Times New Roman" w:eastAsia="Calibri" w:hAnsi="Times New Roman" w:cs="Times New Roman"/>
+          <w:color w:val="000000" w:themeColor="text1"/>
+          <w:sz w:val="26"/>
+          <w:szCs w:val="26"/>
+          <w:shd w:val="clear" w:color="auto" w:fill="FDFDFD"/>
+        </w:rPr>
+        <w:t>ủ</w:t>
+      </w:r>
+      <w:r>
+        <w:rPr>
+          <w:rFonts w:ascii="Times New Roman" w:eastAsia="Times New Roman" w:hAnsi="Times New Roman" w:cs="Times New Roman"/>
+          <w:color w:val="000000" w:themeColor="text1"/>
+          <w:sz w:val="26"/>
+          <w:szCs w:val="26"/>
+          <w:shd w:val="clear" w:color="auto" w:fill="FDFDFD"/>
+        </w:rPr>
+        <w:t xml:space="preserve">a </w:t>
+      </w:r>
+      <w:r>
+        <w:rPr>
+          <w:rFonts w:ascii="Times New Roman" w:eastAsia="Calibri" w:hAnsi="Times New Roman" w:cs="Times New Roman"/>
+          <w:color w:val="000000" w:themeColor="text1"/>
+          <w:sz w:val="26"/>
+          <w:szCs w:val="26"/>
+          <w:shd w:val="clear" w:color="auto" w:fill="FDFDFD"/>
+        </w:rPr>
+        <w:t>ả</w:t>
+      </w:r>
+      <w:r>
+        <w:rPr>
+          <w:rFonts w:ascii="Times New Roman" w:eastAsia="Times New Roman" w:hAnsi="Times New Roman" w:cs="Times New Roman"/>
+          <w:color w:val="000000" w:themeColor="text1"/>
+          <w:sz w:val="26"/>
+          <w:szCs w:val="26"/>
+          <w:shd w:val="clear" w:color="auto" w:fill="FDFDFD"/>
+        </w:rPr>
         <w:t>nh.</w:t>
       </w:r>
-      <w:proofErr w:type="gramEnd"/>
-      <w:r>
-        <w:rPr>
-          <w:rFonts w:ascii="Times New Roman" w:hAnsi="Times New Roman" w:cs="Times New Roman"/>
-          <w:color w:val="000000" w:themeColor="text1"/>
-          <w:sz w:val="26"/>
-          <w:szCs w:val="26"/>
-        </w:rPr>
-        <w:t xml:space="preserve"> K</w:t>
-      </w:r>
-      <w:r>
-        <w:rPr>
-          <w:rFonts w:ascii="Times New Roman" w:eastAsia="Times New Roman" w:hAnsi="Times New Roman" w:cs="Times New Roman"/>
-          <w:color w:val="000000" w:themeColor="text1"/>
-          <w:sz w:val="26"/>
-          <w:szCs w:val="26"/>
-          <w:shd w:val="clear" w:color="auto" w:fill="FDFDFD"/>
-        </w:rPr>
-        <w:t>hông có h</w:t>
-      </w:r>
-      <w:r>
-        <w:rPr>
-          <w:rFonts w:ascii="Times New Roman" w:eastAsia="Calibri" w:hAnsi="Times New Roman" w:cs="Times New Roman"/>
-          <w:color w:val="000000" w:themeColor="text1"/>
-          <w:sz w:val="26"/>
-          <w:szCs w:val="26"/>
-          <w:shd w:val="clear" w:color="auto" w:fill="FDFDFD"/>
-        </w:rPr>
-        <w:t>ệ</w:t>
-      </w:r>
-      <w:r>
-        <w:rPr>
-          <w:rFonts w:ascii="Times New Roman" w:eastAsia="Times New Roman" w:hAnsi="Times New Roman" w:cs="Times New Roman"/>
-          <w:color w:val="000000" w:themeColor="text1"/>
-          <w:sz w:val="26"/>
-          <w:szCs w:val="26"/>
-          <w:shd w:val="clear" w:color="auto" w:fill="FDFDFD"/>
-        </w:rPr>
-        <w:t xml:space="preserve"> camera nào là hoàn h</w:t>
-      </w:r>
-      <w:r>
-        <w:rPr>
-          <w:rFonts w:ascii="Times New Roman" w:eastAsia="Calibri" w:hAnsi="Times New Roman" w:cs="Times New Roman"/>
-          <w:color w:val="000000" w:themeColor="text1"/>
-          <w:sz w:val="26"/>
-          <w:szCs w:val="26"/>
-          <w:shd w:val="clear" w:color="auto" w:fill="FDFDFD"/>
-        </w:rPr>
-        <w:t>ả</w:t>
-      </w:r>
-      <w:r>
-        <w:rPr>
-          <w:rFonts w:ascii="Times New Roman" w:eastAsia="Times New Roman" w:hAnsi="Times New Roman" w:cs="Times New Roman"/>
-          <w:color w:val="000000" w:themeColor="text1"/>
-          <w:sz w:val="26"/>
-          <w:szCs w:val="26"/>
-          <w:shd w:val="clear" w:color="auto" w:fill="FDFDFD"/>
-        </w:rPr>
-        <w:t>o, và các h</w:t>
-      </w:r>
-      <w:r>
-        <w:rPr>
-          <w:rFonts w:ascii="Times New Roman" w:eastAsia="Calibri" w:hAnsi="Times New Roman" w:cs="Times New Roman"/>
-          <w:color w:val="000000" w:themeColor="text1"/>
-          <w:sz w:val="26"/>
-          <w:szCs w:val="26"/>
-          <w:shd w:val="clear" w:color="auto" w:fill="FDFDFD"/>
-        </w:rPr>
-        <w:t>ệ</w:t>
-      </w:r>
-      <w:r>
-        <w:rPr>
-          <w:rFonts w:ascii="Times New Roman" w:eastAsia="Times New Roman" w:hAnsi="Times New Roman" w:cs="Times New Roman"/>
-          <w:color w:val="000000" w:themeColor="text1"/>
-          <w:sz w:val="26"/>
-          <w:szCs w:val="26"/>
-          <w:shd w:val="clear" w:color="auto" w:fill="FDFDFD"/>
-        </w:rPr>
-        <w:t xml:space="preserve"> th</w:t>
-      </w:r>
-      <w:r>
-        <w:rPr>
-          <w:rFonts w:ascii="Times New Roman" w:eastAsia="Calibri" w:hAnsi="Times New Roman" w:cs="Times New Roman"/>
-          <w:color w:val="000000" w:themeColor="text1"/>
-          <w:sz w:val="26"/>
-          <w:szCs w:val="26"/>
-          <w:shd w:val="clear" w:color="auto" w:fill="FDFDFD"/>
-        </w:rPr>
-        <w:t>ố</w:t>
-      </w:r>
-      <w:r>
-        <w:rPr>
-          <w:rFonts w:ascii="Times New Roman" w:eastAsia="Times New Roman" w:hAnsi="Times New Roman" w:cs="Times New Roman"/>
-          <w:color w:val="000000" w:themeColor="text1"/>
-          <w:sz w:val="26"/>
-          <w:szCs w:val="26"/>
-          <w:shd w:val="clear" w:color="auto" w:fill="FDFDFD"/>
-        </w:rPr>
-        <w:t>ng t</w:t>
-      </w:r>
-      <w:r>
-        <w:rPr>
-          <w:rFonts w:ascii="Times New Roman" w:eastAsia="Calibri" w:hAnsi="Times New Roman" w:cs="Times New Roman"/>
-          <w:color w:val="000000" w:themeColor="text1"/>
-          <w:sz w:val="26"/>
-          <w:szCs w:val="26"/>
-          <w:shd w:val="clear" w:color="auto" w:fill="FDFDFD"/>
-        </w:rPr>
-        <w:t>ố</w:t>
-      </w:r>
-      <w:r>
-        <w:rPr>
-          <w:rFonts w:ascii="Times New Roman" w:eastAsia="Times New Roman" w:hAnsi="Times New Roman" w:cs="Times New Roman"/>
-          <w:color w:val="000000" w:themeColor="text1"/>
-          <w:sz w:val="26"/>
-          <w:szCs w:val="26"/>
-          <w:shd w:val="clear" w:color="auto" w:fill="FDFDFD"/>
-        </w:rPr>
-        <w:t>t đ</w:t>
-      </w:r>
-      <w:r>
-        <w:rPr>
-          <w:rFonts w:ascii="Times New Roman" w:eastAsia="Calibri" w:hAnsi="Times New Roman" w:cs="Times New Roman"/>
-          <w:color w:val="000000" w:themeColor="text1"/>
-          <w:sz w:val="26"/>
-          <w:szCs w:val="26"/>
-          <w:shd w:val="clear" w:color="auto" w:fill="FDFDFD"/>
-        </w:rPr>
-        <w:t>ạ</w:t>
-      </w:r>
-      <w:r>
-        <w:rPr>
-          <w:rFonts w:ascii="Times New Roman" w:eastAsia="Times New Roman" w:hAnsi="Times New Roman" w:cs="Times New Roman"/>
-          <w:color w:val="000000" w:themeColor="text1"/>
-          <w:sz w:val="26"/>
-          <w:szCs w:val="26"/>
-          <w:shd w:val="clear" w:color="auto" w:fill="FDFDFD"/>
-        </w:rPr>
-        <w:t>t đ</w:t>
-      </w:r>
-      <w:r>
-        <w:rPr>
-          <w:rFonts w:ascii="Times New Roman" w:eastAsia="Calibri" w:hAnsi="Times New Roman" w:cs="Times New Roman"/>
-          <w:color w:val="000000" w:themeColor="text1"/>
-          <w:sz w:val="26"/>
-          <w:szCs w:val="26"/>
-          <w:shd w:val="clear" w:color="auto" w:fill="FDFDFD"/>
-        </w:rPr>
-        <w:t>ượ</w:t>
-      </w:r>
-      <w:r>
-        <w:rPr>
-          <w:rFonts w:ascii="Times New Roman" w:eastAsia="Times New Roman" w:hAnsi="Times New Roman" w:cs="Times New Roman"/>
-          <w:color w:val="000000" w:themeColor="text1"/>
-          <w:sz w:val="26"/>
-          <w:szCs w:val="26"/>
-          <w:shd w:val="clear" w:color="auto" w:fill="FDFDFD"/>
-        </w:rPr>
-        <w:t>c s</w:t>
-      </w:r>
-      <w:r>
-        <w:rPr>
-          <w:rFonts w:ascii="Times New Roman" w:eastAsia="Calibri" w:hAnsi="Times New Roman" w:cs="Times New Roman"/>
-          <w:color w:val="000000" w:themeColor="text1"/>
-          <w:sz w:val="26"/>
-          <w:szCs w:val="26"/>
-          <w:shd w:val="clear" w:color="auto" w:fill="FDFDFD"/>
-        </w:rPr>
-        <w:t>ự</w:t>
-      </w:r>
-      <w:r>
-        <w:rPr>
-          <w:rFonts w:ascii="Times New Roman" w:eastAsia="Times New Roman" w:hAnsi="Times New Roman" w:cs="Times New Roman"/>
-          <w:color w:val="000000" w:themeColor="text1"/>
-          <w:sz w:val="26"/>
-          <w:szCs w:val="26"/>
-          <w:shd w:val="clear" w:color="auto" w:fill="FDFDFD"/>
-        </w:rPr>
-        <w:t xml:space="preserve"> cân b</w:t>
-      </w:r>
-      <w:r>
-        <w:rPr>
-          <w:rFonts w:ascii="Times New Roman" w:eastAsia="Calibri" w:hAnsi="Times New Roman" w:cs="Times New Roman"/>
-          <w:color w:val="000000" w:themeColor="text1"/>
-          <w:sz w:val="26"/>
-          <w:szCs w:val="26"/>
-          <w:shd w:val="clear" w:color="auto" w:fill="FDFDFD"/>
-        </w:rPr>
-        <w:t>ằ</w:t>
-      </w:r>
-      <w:r>
-        <w:rPr>
-          <w:rFonts w:ascii="Times New Roman" w:eastAsia="Times New Roman" w:hAnsi="Times New Roman" w:cs="Times New Roman"/>
-          <w:color w:val="000000" w:themeColor="text1"/>
-          <w:sz w:val="26"/>
-          <w:szCs w:val="26"/>
-          <w:shd w:val="clear" w:color="auto" w:fill="FDFDFD"/>
-        </w:rPr>
-        <w:t>ng gi</w:t>
-      </w:r>
-      <w:r>
-        <w:rPr>
-          <w:rFonts w:ascii="Times New Roman" w:eastAsia="Calibri" w:hAnsi="Times New Roman" w:cs="Times New Roman"/>
-          <w:color w:val="000000" w:themeColor="text1"/>
-          <w:sz w:val="26"/>
-          <w:szCs w:val="26"/>
-          <w:shd w:val="clear" w:color="auto" w:fill="FDFDFD"/>
-        </w:rPr>
-        <w:t>ữ</w:t>
-      </w:r>
-      <w:r>
-        <w:rPr>
-          <w:rFonts w:ascii="Times New Roman" w:eastAsia="Times New Roman" w:hAnsi="Times New Roman" w:cs="Times New Roman"/>
-          <w:color w:val="000000" w:themeColor="text1"/>
-          <w:sz w:val="26"/>
-          <w:szCs w:val="26"/>
-          <w:shd w:val="clear" w:color="auto" w:fill="FDFDFD"/>
-        </w:rPr>
-        <w:t xml:space="preserve">a các quang sai. </w:t>
-      </w:r>
-      <w:proofErr w:type="gramStart"/>
-      <w:r>
-        <w:rPr>
-          <w:rFonts w:ascii="Times New Roman" w:eastAsia="Times New Roman" w:hAnsi="Times New Roman" w:cs="Times New Roman"/>
-          <w:color w:val="000000" w:themeColor="text1"/>
-          <w:sz w:val="26"/>
-          <w:szCs w:val="26"/>
-          <w:shd w:val="clear" w:color="auto" w:fill="FDFDFD"/>
-        </w:rPr>
-        <w:t>V</w:t>
-      </w:r>
-      <w:r>
-        <w:rPr>
-          <w:rFonts w:ascii="Times New Roman" w:eastAsia="Calibri" w:hAnsi="Times New Roman" w:cs="Times New Roman"/>
-          <w:color w:val="000000" w:themeColor="text1"/>
-          <w:sz w:val="26"/>
-          <w:szCs w:val="26"/>
-          <w:shd w:val="clear" w:color="auto" w:fill="FDFDFD"/>
-        </w:rPr>
-        <w:t>ị</w:t>
-      </w:r>
-      <w:r>
-        <w:rPr>
-          <w:rFonts w:ascii="Times New Roman" w:eastAsia="Times New Roman" w:hAnsi="Times New Roman" w:cs="Times New Roman"/>
-          <w:color w:val="000000" w:themeColor="text1"/>
-          <w:sz w:val="26"/>
-          <w:szCs w:val="26"/>
-          <w:shd w:val="clear" w:color="auto" w:fill="FDFDFD"/>
-        </w:rPr>
-        <w:t xml:space="preserve"> trí rìa c</w:t>
-      </w:r>
-      <w:r>
-        <w:rPr>
-          <w:rFonts w:ascii="Times New Roman" w:eastAsia="Calibri" w:hAnsi="Times New Roman" w:cs="Times New Roman"/>
-          <w:color w:val="000000" w:themeColor="text1"/>
-          <w:sz w:val="26"/>
-          <w:szCs w:val="26"/>
-          <w:shd w:val="clear" w:color="auto" w:fill="FDFDFD"/>
-        </w:rPr>
-        <w:t>ủ</w:t>
-      </w:r>
-      <w:r>
-        <w:rPr>
-          <w:rFonts w:ascii="Times New Roman" w:eastAsia="Times New Roman" w:hAnsi="Times New Roman" w:cs="Times New Roman"/>
-          <w:color w:val="000000" w:themeColor="text1"/>
-          <w:sz w:val="26"/>
-          <w:szCs w:val="26"/>
-          <w:shd w:val="clear" w:color="auto" w:fill="FDFDFD"/>
-        </w:rPr>
-        <w:t xml:space="preserve">a </w:t>
-      </w:r>
-      <w:r>
-        <w:rPr>
-          <w:rFonts w:ascii="Times New Roman" w:eastAsia="Calibri" w:hAnsi="Times New Roman" w:cs="Times New Roman"/>
-          <w:color w:val="000000" w:themeColor="text1"/>
-          <w:sz w:val="26"/>
-          <w:szCs w:val="26"/>
-          <w:shd w:val="clear" w:color="auto" w:fill="FDFDFD"/>
-        </w:rPr>
-        <w:t>ả</w:t>
-      </w:r>
-      <w:r>
-        <w:rPr>
-          <w:rFonts w:ascii="Times New Roman" w:eastAsia="Times New Roman" w:hAnsi="Times New Roman" w:cs="Times New Roman"/>
-          <w:color w:val="000000" w:themeColor="text1"/>
-          <w:sz w:val="26"/>
-          <w:szCs w:val="26"/>
-          <w:shd w:val="clear" w:color="auto" w:fill="FDFDFD"/>
-        </w:rPr>
-        <w:t>nh là ph</w:t>
-      </w:r>
-      <w:r>
-        <w:rPr>
-          <w:rFonts w:ascii="Times New Roman" w:eastAsia="Calibri" w:hAnsi="Times New Roman" w:cs="Times New Roman"/>
-          <w:color w:val="000000" w:themeColor="text1"/>
-          <w:sz w:val="26"/>
-          <w:szCs w:val="26"/>
-          <w:shd w:val="clear" w:color="auto" w:fill="FDFDFD"/>
-        </w:rPr>
-        <w:t>ầ</w:t>
-      </w:r>
-      <w:r>
-        <w:rPr>
-          <w:rFonts w:ascii="Times New Roman" w:eastAsia="Times New Roman" w:hAnsi="Times New Roman" w:cs="Times New Roman"/>
-          <w:color w:val="000000" w:themeColor="text1"/>
-          <w:sz w:val="26"/>
-          <w:szCs w:val="26"/>
-          <w:shd w:val="clear" w:color="auto" w:fill="FDFDFD"/>
-        </w:rPr>
-        <w:t>n khó nh</w:t>
-      </w:r>
-      <w:r>
-        <w:rPr>
-          <w:rFonts w:ascii="Times New Roman" w:eastAsia="Calibri" w:hAnsi="Times New Roman" w:cs="Times New Roman"/>
-          <w:color w:val="000000" w:themeColor="text1"/>
-          <w:sz w:val="26"/>
-          <w:szCs w:val="26"/>
-          <w:shd w:val="clear" w:color="auto" w:fill="FDFDFD"/>
-        </w:rPr>
-        <w:t>ấ</w:t>
-      </w:r>
-      <w:r>
-        <w:rPr>
-          <w:rFonts w:ascii="Times New Roman" w:eastAsia="Times New Roman" w:hAnsi="Times New Roman" w:cs="Times New Roman"/>
-          <w:color w:val="000000" w:themeColor="text1"/>
-          <w:sz w:val="26"/>
-          <w:szCs w:val="26"/>
-          <w:shd w:val="clear" w:color="auto" w:fill="FDFDFD"/>
-        </w:rPr>
-        <w:t>t, n</w:t>
-      </w:r>
-      <w:r>
-        <w:rPr>
-          <w:rFonts w:ascii="Times New Roman" w:eastAsia="Calibri" w:hAnsi="Times New Roman" w:cs="Times New Roman"/>
-          <w:color w:val="000000" w:themeColor="text1"/>
-          <w:sz w:val="26"/>
-          <w:szCs w:val="26"/>
-          <w:shd w:val="clear" w:color="auto" w:fill="FDFDFD"/>
-        </w:rPr>
-        <w:t>ơ</w:t>
-      </w:r>
-      <w:r>
-        <w:rPr>
-          <w:rFonts w:ascii="Times New Roman" w:eastAsia="Times New Roman" w:hAnsi="Times New Roman" w:cs="Times New Roman"/>
-          <w:color w:val="000000" w:themeColor="text1"/>
-          <w:sz w:val="26"/>
-          <w:szCs w:val="26"/>
-          <w:shd w:val="clear" w:color="auto" w:fill="FDFDFD"/>
-        </w:rPr>
-        <w:t>i có nhi</w:t>
-      </w:r>
-      <w:r>
-        <w:rPr>
-          <w:rFonts w:ascii="Times New Roman" w:eastAsia="Calibri" w:hAnsi="Times New Roman" w:cs="Times New Roman"/>
-          <w:color w:val="000000" w:themeColor="text1"/>
-          <w:sz w:val="26"/>
-          <w:szCs w:val="26"/>
-          <w:shd w:val="clear" w:color="auto" w:fill="FDFDFD"/>
-        </w:rPr>
-        <w:t>ề</w:t>
-      </w:r>
-      <w:r>
-        <w:rPr>
-          <w:rFonts w:ascii="Times New Roman" w:eastAsia="Times New Roman" w:hAnsi="Times New Roman" w:cs="Times New Roman"/>
-          <w:color w:val="000000" w:themeColor="text1"/>
-          <w:sz w:val="26"/>
-          <w:szCs w:val="26"/>
-          <w:shd w:val="clear" w:color="auto" w:fill="FDFDFD"/>
-        </w:rPr>
-        <w:t>u quang sai h</w:t>
-      </w:r>
-      <w:r>
-        <w:rPr>
-          <w:rFonts w:ascii="Times New Roman" w:eastAsia="Calibri" w:hAnsi="Times New Roman" w:cs="Times New Roman"/>
-          <w:color w:val="000000" w:themeColor="text1"/>
-          <w:sz w:val="26"/>
-          <w:szCs w:val="26"/>
-          <w:shd w:val="clear" w:color="auto" w:fill="FDFDFD"/>
-        </w:rPr>
-        <w:t>ơ</w:t>
-      </w:r>
-      <w:r>
-        <w:rPr>
-          <w:rFonts w:ascii="Times New Roman" w:eastAsia="Times New Roman" w:hAnsi="Times New Roman" w:cs="Times New Roman"/>
-          <w:color w:val="000000" w:themeColor="text1"/>
-          <w:sz w:val="26"/>
-          <w:szCs w:val="26"/>
-          <w:shd w:val="clear" w:color="auto" w:fill="FDFDFD"/>
-        </w:rPr>
-        <w:t>n so v</w:t>
-      </w:r>
-      <w:r>
-        <w:rPr>
-          <w:rFonts w:ascii="Times New Roman" w:eastAsia="Calibri" w:hAnsi="Times New Roman" w:cs="Times New Roman"/>
-          <w:color w:val="000000" w:themeColor="text1"/>
-          <w:sz w:val="26"/>
-          <w:szCs w:val="26"/>
-          <w:shd w:val="clear" w:color="auto" w:fill="FDFDFD"/>
-        </w:rPr>
-        <w:t>ớ</w:t>
-      </w:r>
-      <w:r>
-        <w:rPr>
-          <w:rFonts w:ascii="Times New Roman" w:eastAsia="Times New Roman" w:hAnsi="Times New Roman" w:cs="Times New Roman"/>
-          <w:color w:val="000000" w:themeColor="text1"/>
-          <w:sz w:val="26"/>
-          <w:szCs w:val="26"/>
-          <w:shd w:val="clear" w:color="auto" w:fill="FDFDFD"/>
-        </w:rPr>
-        <w:t>i ph</w:t>
-      </w:r>
-      <w:r>
-        <w:rPr>
-          <w:rFonts w:ascii="Times New Roman" w:eastAsia="Calibri" w:hAnsi="Times New Roman" w:cs="Times New Roman"/>
-          <w:color w:val="000000" w:themeColor="text1"/>
-          <w:sz w:val="26"/>
-          <w:szCs w:val="26"/>
-          <w:shd w:val="clear" w:color="auto" w:fill="FDFDFD"/>
-        </w:rPr>
-        <w:t>ầ</w:t>
-      </w:r>
-      <w:r>
-        <w:rPr>
-          <w:rFonts w:ascii="Times New Roman" w:eastAsia="Times New Roman" w:hAnsi="Times New Roman" w:cs="Times New Roman"/>
-          <w:color w:val="000000" w:themeColor="text1"/>
-          <w:sz w:val="26"/>
-          <w:szCs w:val="26"/>
-          <w:shd w:val="clear" w:color="auto" w:fill="FDFDFD"/>
-        </w:rPr>
-        <w:t>n gi</w:t>
-      </w:r>
-      <w:r>
-        <w:rPr>
-          <w:rFonts w:ascii="Times New Roman" w:eastAsia="Calibri" w:hAnsi="Times New Roman" w:cs="Times New Roman"/>
-          <w:color w:val="000000" w:themeColor="text1"/>
-          <w:sz w:val="26"/>
-          <w:szCs w:val="26"/>
-          <w:shd w:val="clear" w:color="auto" w:fill="FDFDFD"/>
-        </w:rPr>
-        <w:t>ữ</w:t>
-      </w:r>
-      <w:r>
-        <w:rPr>
-          <w:rFonts w:ascii="Times New Roman" w:eastAsia="Times New Roman" w:hAnsi="Times New Roman" w:cs="Times New Roman"/>
-          <w:color w:val="000000" w:themeColor="text1"/>
-          <w:sz w:val="26"/>
-          <w:szCs w:val="26"/>
-          <w:shd w:val="clear" w:color="auto" w:fill="FDFDFD"/>
-        </w:rPr>
-        <w:t>a c</w:t>
-      </w:r>
-      <w:r>
-        <w:rPr>
-          <w:rFonts w:ascii="Times New Roman" w:eastAsia="Calibri" w:hAnsi="Times New Roman" w:cs="Times New Roman"/>
-          <w:color w:val="000000" w:themeColor="text1"/>
-          <w:sz w:val="26"/>
-          <w:szCs w:val="26"/>
-          <w:shd w:val="clear" w:color="auto" w:fill="FDFDFD"/>
-        </w:rPr>
-        <w:t>ủ</w:t>
-      </w:r>
-      <w:r>
-        <w:rPr>
-          <w:rFonts w:ascii="Times New Roman" w:eastAsia="Times New Roman" w:hAnsi="Times New Roman" w:cs="Times New Roman"/>
-          <w:color w:val="000000" w:themeColor="text1"/>
-          <w:sz w:val="26"/>
-          <w:szCs w:val="26"/>
-          <w:shd w:val="clear" w:color="auto" w:fill="FDFDFD"/>
-        </w:rPr>
-        <w:t xml:space="preserve">a </w:t>
-      </w:r>
-      <w:r>
-        <w:rPr>
-          <w:rFonts w:ascii="Times New Roman" w:eastAsia="Calibri" w:hAnsi="Times New Roman" w:cs="Times New Roman"/>
-          <w:color w:val="000000" w:themeColor="text1"/>
-          <w:sz w:val="26"/>
-          <w:szCs w:val="26"/>
-          <w:shd w:val="clear" w:color="auto" w:fill="FDFDFD"/>
-        </w:rPr>
-        <w:t>ả</w:t>
-      </w:r>
-      <w:r>
-        <w:rPr>
-          <w:rFonts w:ascii="Times New Roman" w:eastAsia="Times New Roman" w:hAnsi="Times New Roman" w:cs="Times New Roman"/>
-          <w:color w:val="000000" w:themeColor="text1"/>
-          <w:sz w:val="26"/>
-          <w:szCs w:val="26"/>
-          <w:shd w:val="clear" w:color="auto" w:fill="FDFDFD"/>
-        </w:rPr>
-        <w:t>nh.</w:t>
-      </w:r>
-      <w:proofErr w:type="gramEnd"/>
     </w:p>
     <w:p>
       <w:pPr>
@@ -20691,15 +20125,6 @@
           <w:szCs w:val="26"/>
         </w:rPr>
         <w:tab/>
-      </w:r>
-      <w:proofErr w:type="gramStart"/>
-      <w:r>
-        <w:rPr>
-          <w:rFonts w:ascii="Times New Roman" w:hAnsi="Times New Roman" w:cs="Times New Roman"/>
-          <w:color w:val="000000"/>
-          <w:sz w:val="26"/>
-          <w:szCs w:val="26"/>
-        </w:rPr>
         <w:t>Các biên t</w:t>
       </w:r>
       <w:r>
@@ -20918,7 +20343,6 @@
         </w:rPr>
         <w:t>a camera trên smartphone.</w:t>
       </w:r>
-      <w:proofErr w:type="gramEnd"/>
     </w:p>
     <w:p>
       <w:pPr>
@@ -21423,16 +20847,6 @@
           <w:shd w:val="clear" w:color="auto" w:fill="FDFDFD"/>
         </w:rPr>
         <w:tab/>
-      </w:r>
-      <w:proofErr w:type="gramStart"/>
-      <w:r>
-        <w:rPr>
-          <w:rFonts w:ascii="Times New Roman" w:eastAsia="Times New Roman" w:hAnsi="Times New Roman" w:cs="Times New Roman"/>
-          <w:color w:val="000000"/>
-          <w:sz w:val="26"/>
-          <w:szCs w:val="26"/>
-          <w:shd w:val="clear" w:color="auto" w:fill="FDFDFD"/>
-        </w:rPr>
         <w:t>Không th</w:t>
       </w:r>
       <w:r>
@@ -21593,18 +21007,7 @@
           <w:szCs w:val="26"/>
           <w:shd w:val="clear" w:color="auto" w:fill="FDFDFD"/>
         </w:rPr>
-        <w:t>ng.</w:t>
-      </w:r>
-      <w:proofErr w:type="gramEnd"/>
-      <w:r>
-        <w:rPr>
-          <w:rFonts w:ascii="Times New Roman" w:eastAsia="Times New Roman" w:hAnsi="Times New Roman" w:cs="Times New Roman"/>
-          <w:color w:val="000000"/>
-          <w:sz w:val="26"/>
-          <w:szCs w:val="26"/>
-          <w:shd w:val="clear" w:color="auto" w:fill="FDFDFD"/>
-        </w:rPr>
-        <w:t xml:space="preserve"> S</w:t>
+        <w:t>ng. S</w:t>
       </w:r>
       <w:r>
         <w:rPr>
@@ -21964,18 +21367,7 @@
           <w:szCs w:val="26"/>
           <w:shd w:val="clear" w:color="auto" w:fill="FDFDFD"/>
         </w:rPr>
-        <w:t xml:space="preserve">n smartphone. </w:t>
-      </w:r>
-      <w:proofErr w:type="gramStart"/>
-      <w:r>
-        <w:rPr>
-          <w:rFonts w:ascii="Times New Roman" w:eastAsia="Times New Roman" w:hAnsi="Times New Roman" w:cs="Times New Roman"/>
-          <w:color w:val="000000"/>
-          <w:sz w:val="26"/>
-          <w:szCs w:val="26"/>
-          <w:shd w:val="clear" w:color="auto" w:fill="FDFDFD"/>
-        </w:rPr>
-        <w:t>Quan tr</w:t>
+        <w:t>n smartphone. Quan tr</w:t>
       </w:r>
       <w:r>
         <w:rPr>
@@ -22177,7 +21569,6 @@
         </w:rPr>
         <w:t>.</w:t>
       </w:r>
-      <w:proofErr w:type="gramEnd"/>
     </w:p>
     <w:p>
       <w:pPr>
@@ -22426,20 +21817,8 @@
           <w:szCs w:val="26"/>
           <w:shd w:val="clear" w:color="auto" w:fill="FDFDFD"/>
         </w:rPr>
-        <w:t xml:space="preserve"> nói </w:t>
-      </w:r>
-      <w:proofErr w:type="gramStart"/>
-      <w:r>
-        <w:rPr>
-          <w:rFonts w:ascii="Times New Roman" w:eastAsia="Times New Roman" w:hAnsi="Times New Roman" w:cs="Times New Roman"/>
-          <w:color w:val="000000" w:themeColor="text1"/>
-          <w:sz w:val="26"/>
-          <w:szCs w:val="26"/>
-          <w:shd w:val="clear" w:color="auto" w:fill="FDFDFD"/>
-        </w:rPr>
-        <w:t>chung</w:t>
-      </w:r>
-      <w:proofErr w:type="gramEnd"/>
+        <w:t xml:space="preserve"> nói chung</w:t>
+      </w:r>
       <w:r>
         <w:rPr>
           <w:rFonts w:ascii="Times New Roman" w:eastAsia="Times New Roman" w:hAnsi="Times New Roman" w:cs="Times New Roman"/>
@@ -22488,29 +21867,7 @@
           <w:szCs w:val="26"/>
           <w:shd w:val="clear" w:color="auto" w:fill="FDFDFD"/>
         </w:rPr>
-        <w:t xml:space="preserve"> Reviewer là những người đánh giá sản phẩm dịch vụ dựa trên quan điểm của cá nhân mình, thông qua một kênh phương tiện truyền thông nổi tiếng hiện nay như Youtube, Facebook, Blog</w:t>
-      </w:r>
-      <w:proofErr w:type="gramStart"/>
-      <w:r>
-        <w:rPr>
-          <w:rFonts w:ascii="Times New Roman" w:eastAsia="Times New Roman" w:hAnsi="Times New Roman" w:cs="Times New Roman"/>
-          <w:color w:val="000000" w:themeColor="text1"/>
-          <w:sz w:val="26"/>
-          <w:szCs w:val="26"/>
-          <w:shd w:val="clear" w:color="auto" w:fill="FDFDFD"/>
-        </w:rPr>
-        <w:t>,…</w:t>
-      </w:r>
-      <w:proofErr w:type="gramEnd"/>
-      <w:r>
-        <w:rPr>
-          <w:rFonts w:ascii="Times New Roman" w:eastAsia="Times New Roman" w:hAnsi="Times New Roman" w:cs="Times New Roman"/>
-          <w:color w:val="000000" w:themeColor="text1"/>
-          <w:sz w:val="26"/>
-          <w:szCs w:val="26"/>
-          <w:shd w:val="clear" w:color="auto" w:fill="FDFDFD"/>
-        </w:rPr>
-        <w:t xml:space="preserve"> Review mang đế</w:t>
+        <w:t xml:space="preserve"> Reviewer là những người đánh giá sản phẩm dịch vụ dựa trên quan điểm của cá nhân mình, thông qua một kênh phương tiện truyền thông nổi tiếng hiện nay như Youtube, Facebook, Blog,… Review mang đế</w:t>
       </w:r>
       <w:r>
         <w:rPr>
@@ -23028,39 +22385,37 @@
           <w:szCs w:val="26"/>
           <w:shd w:val="clear" w:color="auto" w:fill="FDFDFD"/>
         </w:rPr>
-        <w:t xml:space="preserve"> nhập cá nhân đầy tiềm năng. </w:t>
-      </w:r>
-      <w:proofErr w:type="gramStart"/>
-      <w:r>
-        <w:rPr>
-          <w:rFonts w:ascii="Times New Roman" w:eastAsia="Times New Roman" w:hAnsi="Times New Roman" w:cs="Times New Roman"/>
-          <w:color w:val="000000" w:themeColor="text1"/>
-          <w:sz w:val="26"/>
-          <w:szCs w:val="26"/>
-          <w:shd w:val="clear" w:color="auto" w:fill="FDFDFD"/>
-        </w:rPr>
-        <w:t xml:space="preserve">Nếu có kiến thức chuyên môn tốt về sản phẩm và dịch vụ và khả năng giao tiếp, thuyết trình tốt, mọi người đều </w:t>
-      </w:r>
-      <w:r>
-        <w:rPr>
-          <w:rFonts w:ascii="Times New Roman" w:eastAsia="Times New Roman" w:hAnsi="Times New Roman" w:cs="Times New Roman"/>
-          <w:color w:val="000000" w:themeColor="text1"/>
-          <w:sz w:val="26"/>
-          <w:szCs w:val="26"/>
-          <w:shd w:val="clear" w:color="auto" w:fill="FDFDFD"/>
-        </w:rPr>
-        <w:t>có khả năng làm reviewer sản phẩm.</w:t>
-      </w:r>
-      <w:proofErr w:type="gramEnd"/>
-      <w:r>
-        <w:rPr>
-          <w:rFonts w:ascii="Times New Roman" w:eastAsia="Times New Roman" w:hAnsi="Times New Roman" w:cs="Times New Roman"/>
-          <w:color w:val="000000" w:themeColor="text1"/>
-          <w:sz w:val="26"/>
-          <w:szCs w:val="26"/>
-          <w:shd w:val="clear" w:color="auto" w:fill="FDFDFD"/>
-        </w:rPr>
-        <w:t xml:space="preserve"> Ngoài ra còn có thể nhận được nhiều sự tài trợ của nhà sản xuất, nếu reviewer có khả năng tạo được doanh </w:t>
+        <w:t xml:space="preserve"> nhập cá nhân đầy tiềm năng. Nếu có kiến thứ</w:t>
+      </w:r>
+      <w:r>
+        <w:rPr>
+          <w:rFonts w:ascii="Times New Roman" w:eastAsia="Times New Roman" w:hAnsi="Times New Roman" w:cs="Times New Roman"/>
+          <w:color w:val="000000" w:themeColor="text1"/>
+          <w:sz w:val="26"/>
+          <w:szCs w:val="26"/>
+          <w:shd w:val="clear" w:color="auto" w:fill="FDFDFD"/>
+        </w:rPr>
+        <w:t xml:space="preserve">c chuyên môn tốt về sản phẩm, </w:t>
+      </w:r>
+      <w:r>
+        <w:rPr>
+          <w:rFonts w:ascii="Times New Roman" w:eastAsia="Times New Roman" w:hAnsi="Times New Roman" w:cs="Times New Roman"/>
+          <w:color w:val="000000" w:themeColor="text1"/>
+          <w:sz w:val="26"/>
+          <w:szCs w:val="26"/>
+          <w:shd w:val="clear" w:color="auto" w:fill="FDFDFD"/>
+        </w:rPr>
+        <w:t xml:space="preserve">dịch vụ và khả năng giao tiếp, thuyết trình tốt, mọi người đều </w:t>
+      </w:r>
+      <w:r>
+        <w:rPr>
+          <w:rFonts w:ascii="Times New Roman" w:eastAsia="Times New Roman" w:hAnsi="Times New Roman" w:cs="Times New Roman"/>
+          <w:color w:val="000000" w:themeColor="text1"/>
+          <w:sz w:val="26"/>
+          <w:szCs w:val="26"/>
+          <w:shd w:val="clear" w:color="auto" w:fill="FDFDFD"/>
+        </w:rPr>
+        <w:t xml:space="preserve">có khả năng làm reviewer sản phẩm. Ngoài ra còn có thể nhận được nhiều sự tài trợ của nhà sản xuất, nếu reviewer có khả năng tạo được doanh </w:t>
       </w:r>
       <w:proofErr w:type="gramStart"/>
       <w:r>
@@ -26467,7 +25822,7 @@
 </file>
 
 <file path=customXml/itemProps1.xml><?xml version="1.0" encoding="utf-8"?>
-<ds:datastoreItem xmlns:ds="http://schemas.openxmlformats.org/officeDocument/2006/customXml" ds:itemID="{A72F07BC-9991-470C-976A-3A18B302AD5F}">
+<ds:datastoreItem xmlns:ds="http://schemas.openxmlformats.org/officeDocument/2006/customXml" ds:itemID="{DB3FC7AF-9ACA-483D-ACEA-BAA7178AD91F}">
   <ds:schemaRefs>
     <ds:schemaRef ds:uri="http://schemas.openxmlformats.org/officeDocument/2006/bibliography"/>
   </ds:schemaRefs>

</xml_diff>

<commit_message>
7/5/19 - Bổ sung phần Tính cấp thiết và lý do hình thành đề tài của bài báo cáo
</commit_message>
<xml_diff>
--- a/Báo cáo/báo_cáo.docx
+++ b/Báo cáo/báo_cáo.docx
@@ -228,16 +228,6 @@
           <w:shd w:val="clear" w:color="auto" w:fill="FFFFFF"/>
         </w:rPr>
         <w:tab/>
-      </w:r>
-      <w:proofErr w:type="gramStart"/>
-      <w:r>
-        <w:rPr>
-          <w:rFonts w:ascii="Times New Roman" w:eastAsia="Times New Roman" w:hAnsi="Times New Roman" w:cs="Times New Roman"/>
-          <w:color w:val="2B2B2B"/>
-          <w:sz w:val="26"/>
-          <w:szCs w:val="26"/>
-          <w:shd w:val="clear" w:color="auto" w:fill="FFFFFF"/>
-        </w:rPr>
         <w:t>Trong kho</w:t>
       </w:r>
       <w:r>
@@ -358,18 +348,7 @@
           <w:szCs w:val="26"/>
           <w:shd w:val="clear" w:color="auto" w:fill="FFFFFF"/>
         </w:rPr>
-        <w:t>t ngành hot.</w:t>
-      </w:r>
-      <w:proofErr w:type="gramEnd"/>
-      <w:r>
-        <w:rPr>
-          <w:rFonts w:ascii="Times New Roman" w:eastAsia="Times New Roman" w:hAnsi="Times New Roman" w:cs="Times New Roman"/>
-          <w:color w:val="2B2B2B"/>
-          <w:sz w:val="26"/>
-          <w:szCs w:val="26"/>
-          <w:shd w:val="clear" w:color="auto" w:fill="FFFFFF"/>
-        </w:rPr>
-        <w:t xml:space="preserve"> Các m</w:t>
+        <w:t>t ngành hot. Các m</w:t>
       </w:r>
       <w:r>
         <w:rPr>
@@ -529,29 +508,7 @@
           <w:szCs w:val="26"/>
           <w:shd w:val="clear" w:color="auto" w:fill="FFFFFF"/>
         </w:rPr>
-        <w:t xml:space="preserve">n Android developer, iOS </w:t>
-      </w:r>
-      <w:proofErr w:type="gramStart"/>
-      <w:r>
-        <w:rPr>
-          <w:rFonts w:ascii="Times New Roman" w:eastAsia="Times New Roman" w:hAnsi="Times New Roman" w:cs="Times New Roman"/>
-          <w:color w:val="2B2B2B"/>
-          <w:sz w:val="26"/>
-          <w:szCs w:val="26"/>
-          <w:shd w:val="clear" w:color="auto" w:fill="FFFFFF"/>
-        </w:rPr>
-        <w:t>developer, …</w:t>
-      </w:r>
-      <w:proofErr w:type="gramEnd"/>
-      <w:r>
-        <w:rPr>
-          <w:rFonts w:ascii="Times New Roman" w:eastAsia="Times New Roman" w:hAnsi="Times New Roman" w:cs="Times New Roman"/>
-          <w:color w:val="2B2B2B"/>
-          <w:sz w:val="26"/>
-          <w:szCs w:val="26"/>
-          <w:shd w:val="clear" w:color="auto" w:fill="FFFFFF"/>
-        </w:rPr>
-        <w:t xml:space="preserve"> v</w:t>
+        <w:t>n Android developer, iOS developer, … v</w:t>
       </w:r>
       <w:r>
         <w:rPr>
@@ -953,25 +910,7 @@
           <w:sz w:val="26"/>
           <w:szCs w:val="26"/>
         </w:rPr>
-        <w:t xml:space="preserve">t </w:t>
-      </w:r>
-      <w:proofErr w:type="gramStart"/>
-      <w:r>
-        <w:rPr>
-          <w:color w:val="2B2B2B"/>
-          <w:sz w:val="26"/>
-          <w:szCs w:val="26"/>
-        </w:rPr>
-        <w:t>là :</w:t>
-      </w:r>
-      <w:proofErr w:type="gramEnd"/>
-      <w:r>
-        <w:rPr>
-          <w:color w:val="2B2B2B"/>
-          <w:sz w:val="26"/>
-          <w:szCs w:val="26"/>
-        </w:rPr>
-        <w:t xml:space="preserve"> Android, iOS và Window phone, ti</w:t>
+        <w:t>t là : Android, iOS và Window phone, ti</w:t>
       </w:r>
       <w:r>
         <w:rPr>
@@ -1223,15 +1162,6 @@
           <w:szCs w:val="26"/>
         </w:rPr>
         <w:tab/>
-      </w:r>
-      <w:proofErr w:type="gramStart"/>
-      <w:r>
-        <w:rPr>
-          <w:rFonts w:ascii="Times New Roman" w:hAnsi="Times New Roman" w:cs="Times New Roman"/>
-          <w:color w:val="202020"/>
-          <w:sz w:val="26"/>
-          <w:szCs w:val="26"/>
-        </w:rPr>
         <w:t>Theo bi</w:t>
       </w:r>
       <w:r>
@@ -1457,19 +1387,8 @@
           <w:sz w:val="26"/>
           <w:szCs w:val="26"/>
         </w:rPr>
-        <w:t>ng.</w:t>
-      </w:r>
-      <w:proofErr w:type="gramEnd"/>
-      <w:r>
-        <w:rPr>
-          <w:rFonts w:ascii="Times New Roman" w:hAnsi="Times New Roman" w:cs="Times New Roman"/>
-          <w:color w:val="202020"/>
-          <w:sz w:val="26"/>
-          <w:szCs w:val="26"/>
-        </w:rPr>
-        <w:t xml:space="preserve"> </w:t>
-      </w:r>
-      <w:proofErr w:type="gramStart"/>
+        <w:t xml:space="preserve">ng. </w:t>
+      </w:r>
       <w:r>
         <w:rPr>
           <w:rFonts w:ascii="Times New Roman" w:eastAsia="Times New Roman" w:hAnsi="Times New Roman" w:cs="Times New Roman"/>
@@ -2034,18 +1953,7 @@
           <w:szCs w:val="26"/>
           <w:shd w:val="clear" w:color="auto" w:fill="FFFFFF"/>
         </w:rPr>
-        <w:t>.</w:t>
-      </w:r>
-      <w:proofErr w:type="gramEnd"/>
-      <w:r>
-        <w:rPr>
-          <w:rFonts w:ascii="Times New Roman" w:eastAsia="Times New Roman" w:hAnsi="Times New Roman" w:cs="Times New Roman"/>
-          <w:color w:val="000000" w:themeColor="text1"/>
-          <w:sz w:val="26"/>
-          <w:szCs w:val="26"/>
-          <w:shd w:val="clear" w:color="auto" w:fill="FFFFFF"/>
-        </w:rPr>
-        <w:t xml:space="preserve"> Ban đ</w:t>
+        <w:t>. Ban đ</w:t>
       </w:r>
       <w:r>
         <w:rPr>
@@ -2470,27 +2378,7 @@
           <w:sz w:val="26"/>
           <w:szCs w:val="26"/>
         </w:rPr>
-        <w:t xml:space="preserve">m </w:t>
-      </w:r>
-      <w:proofErr w:type="gramStart"/>
-      <w:r>
-        <w:rPr>
-          <w:rFonts w:ascii="Times New Roman" w:eastAsia="Times New Roman" w:hAnsi="Times New Roman" w:cs="Times New Roman"/>
-          <w:color w:val="000000" w:themeColor="text1"/>
-          <w:sz w:val="26"/>
-          <w:szCs w:val="26"/>
-        </w:rPr>
-        <w:t>tay</w:t>
-      </w:r>
-      <w:proofErr w:type="gramEnd"/>
-      <w:r>
-        <w:rPr>
-          <w:rFonts w:ascii="Times New Roman" w:eastAsia="Times New Roman" w:hAnsi="Times New Roman" w:cs="Times New Roman"/>
-          <w:color w:val="000000" w:themeColor="text1"/>
-          <w:sz w:val="26"/>
-          <w:szCs w:val="26"/>
-        </w:rPr>
-        <w:t xml:space="preserve"> m</w:t>
+        <w:t>m tay m</w:t>
       </w:r>
       <w:r>
         <w:rPr>
@@ -4148,7 +4036,6 @@
         </w:rPr>
         <w:tab/>
       </w:r>
-      <w:proofErr w:type="gramStart"/>
       <w:r>
         <w:rPr>
           <w:rFonts w:ascii="Times New Roman" w:hAnsi="Times New Roman" w:cs="Times New Roman"/>
@@ -4158,19 +4045,7 @@
           <w:sz w:val="26"/>
           <w:szCs w:val="26"/>
         </w:rPr>
-        <w:t>iOS</w:t>
-      </w:r>
-      <w:proofErr w:type="gramEnd"/>
-      <w:r>
-        <w:rPr>
-          <w:rFonts w:ascii="Times New Roman" w:hAnsi="Times New Roman" w:cs="Times New Roman"/>
-          <w:bCs/>
-          <w:i/>
-          <w:color w:val="202020"/>
-          <w:sz w:val="26"/>
-          <w:szCs w:val="26"/>
-        </w:rPr>
-        <w:t xml:space="preserve"> </w:t>
+        <w:t xml:space="preserve">iOS </w:t>
       </w:r>
     </w:p>
     <w:p>
@@ -21689,7 +21564,29 @@
           <w:shd w:val="clear" w:color="auto" w:fill="FDFDFD"/>
         </w:rPr>
         <w:tab/>
-        <w:t>1.1.1 Tính cấp thiết của đề tài</w:t>
+        <w:t>1.1.1 Tính cấp thiết</w:t>
+      </w:r>
+      <w:r>
+        <w:rPr>
+          <w:rFonts w:ascii="Times New Roman" w:eastAsia="Times New Roman" w:hAnsi="Times New Roman" w:cs="Times New Roman"/>
+          <w:i/>
+          <w:color w:val="000000"/>
+          <w:sz w:val="28"/>
+          <w:szCs w:val="28"/>
+          <w:shd w:val="clear" w:color="auto" w:fill="FDFDFD"/>
+        </w:rPr>
+        <w:t xml:space="preserve"> và lý do hình thành</w:t>
+      </w:r>
+      <w:r>
+        <w:rPr>
+          <w:rFonts w:ascii="Times New Roman" w:eastAsia="Times New Roman" w:hAnsi="Times New Roman" w:cs="Times New Roman"/>
+          <w:i/>
+          <w:color w:val="000000"/>
+          <w:sz w:val="28"/>
+          <w:szCs w:val="28"/>
+          <w:shd w:val="clear" w:color="auto" w:fill="FDFDFD"/>
+        </w:rPr>
+        <w:t xml:space="preserve"> đề tài</w:t>
       </w:r>
       <w:r>
         <w:rPr>
@@ -21807,7 +21704,7 @@
           <w:szCs w:val="26"/>
           <w:shd w:val="clear" w:color="auto" w:fill="FDFDFD"/>
         </w:rPr>
-        <w:t>marketing</w:t>
+        <w:t>kinh tế</w:t>
       </w:r>
       <w:r>
         <w:rPr>
@@ -21867,7 +21764,47 @@
           <w:szCs w:val="26"/>
           <w:shd w:val="clear" w:color="auto" w:fill="FDFDFD"/>
         </w:rPr>
-        <w:t xml:space="preserve"> Reviewer là những người đánh giá sản phẩm dịch vụ dựa trên quan điểm của cá nhân mình, thông qua một kênh phương tiện truyền thông nổi tiếng hiện nay như Youtube, Facebook, Blog,… Review mang đế</w:t>
+        <w:t xml:space="preserve"> Reviewer là những người đánh giá sản phẩm dịch vụ dựa trên quan điểm của cá nhân mình, thông qua một</w:t>
+      </w:r>
+      <w:r>
+        <w:rPr>
+          <w:rFonts w:ascii="Times New Roman" w:eastAsia="Times New Roman" w:hAnsi="Times New Roman" w:cs="Times New Roman"/>
+          <w:color w:val="000000" w:themeColor="text1"/>
+          <w:sz w:val="26"/>
+          <w:szCs w:val="26"/>
+          <w:shd w:val="clear" w:color="auto" w:fill="FDFDFD"/>
+        </w:rPr>
+        <w:t xml:space="preserve"> số</w:t>
+      </w:r>
+      <w:r>
+        <w:rPr>
+          <w:rFonts w:ascii="Times New Roman" w:eastAsia="Times New Roman" w:hAnsi="Times New Roman" w:cs="Times New Roman"/>
+          <w:color w:val="000000" w:themeColor="text1"/>
+          <w:sz w:val="26"/>
+          <w:szCs w:val="26"/>
+          <w:shd w:val="clear" w:color="auto" w:fill="FDFDFD"/>
+        </w:rPr>
+        <w:t xml:space="preserve"> kênh phương tiện truyền thông nổi tiếng hiện nay như Youtube, Facebook, Blog,… Review</w:t>
+      </w:r>
+      <w:r>
+        <w:rPr>
+          <w:rFonts w:ascii="Times New Roman" w:eastAsia="Times New Roman" w:hAnsi="Times New Roman" w:cs="Times New Roman"/>
+          <w:color w:val="000000" w:themeColor="text1"/>
+          <w:sz w:val="26"/>
+          <w:szCs w:val="26"/>
+          <w:shd w:val="clear" w:color="auto" w:fill="FDFDFD"/>
+        </w:rPr>
+        <w:t xml:space="preserve"> sản phẩm</w:t>
+      </w:r>
+      <w:r>
+        <w:rPr>
+          <w:rFonts w:ascii="Times New Roman" w:eastAsia="Times New Roman" w:hAnsi="Times New Roman" w:cs="Times New Roman"/>
+          <w:color w:val="000000" w:themeColor="text1"/>
+          <w:sz w:val="26"/>
+          <w:szCs w:val="26"/>
+          <w:shd w:val="clear" w:color="auto" w:fill="FDFDFD"/>
+        </w:rPr>
+        <w:t xml:space="preserve"> mang đế</w:t>
       </w:r>
       <w:r>
         <w:rPr>
@@ -21907,7 +21844,27 @@
           <w:szCs w:val="26"/>
           <w:shd w:val="clear" w:color="auto" w:fill="FDFDFD"/>
         </w:rPr>
-        <w:t>t cái nhìn tổng quan về chất lượng cũng của sản phẩm đó</w:t>
+        <w:t>t cái nh</w:t>
+      </w:r>
+      <w:r>
+        <w:rPr>
+          <w:rFonts w:ascii="Times New Roman" w:eastAsia="Times New Roman" w:hAnsi="Times New Roman" w:cs="Times New Roman"/>
+          <w:color w:val="000000" w:themeColor="text1"/>
+          <w:sz w:val="26"/>
+          <w:szCs w:val="26"/>
+          <w:shd w:val="clear" w:color="auto" w:fill="FDFDFD"/>
+        </w:rPr>
+        <w:t xml:space="preserve">ìn tổng quan về chất lượng </w:t>
+      </w:r>
+      <w:r>
+        <w:rPr>
+          <w:rFonts w:ascii="Times New Roman" w:eastAsia="Times New Roman" w:hAnsi="Times New Roman" w:cs="Times New Roman"/>
+          <w:color w:val="000000" w:themeColor="text1"/>
+          <w:sz w:val="26"/>
+          <w:szCs w:val="26"/>
+          <w:shd w:val="clear" w:color="auto" w:fill="FDFDFD"/>
+        </w:rPr>
+        <w:t>của sản phẩm đó</w:t>
       </w:r>
       <w:r>
         <w:rPr>
@@ -22067,17 +22024,59 @@
           <w:szCs w:val="26"/>
           <w:shd w:val="clear" w:color="auto" w:fill="FDFDFD"/>
         </w:rPr>
-        <w:t xml:space="preserve"> từ những đánh giá của nhiều reviewer, có thể mang lại cho ngườ</w:t>
-      </w:r>
-      <w:r>
-        <w:rPr>
-          <w:rFonts w:ascii="Times New Roman" w:eastAsia="Times New Roman" w:hAnsi="Times New Roman" w:cs="Times New Roman"/>
-          <w:color w:val="000000" w:themeColor="text1"/>
-          <w:sz w:val="26"/>
-          <w:szCs w:val="26"/>
-          <w:shd w:val="clear" w:color="auto" w:fill="FDFDFD"/>
-        </w:rPr>
-        <w:t>i dùng những kiến thưc tổng hợp, có những sự lựa chọn sản phẩm hay dịch vụ nào phù hợp với nhu cầu của bản thân.</w:t>
+        <w:t xml:space="preserve"> từ những đánh giá của nhiều reviewer,</w:t>
+      </w:r>
+      <w:r>
+        <w:rPr>
+          <w:rFonts w:ascii="Times New Roman" w:eastAsia="Times New Roman" w:hAnsi="Times New Roman" w:cs="Times New Roman"/>
+          <w:color w:val="000000" w:themeColor="text1"/>
+          <w:sz w:val="26"/>
+          <w:szCs w:val="26"/>
+          <w:shd w:val="clear" w:color="auto" w:fill="FDFDFD"/>
+        </w:rPr>
+        <w:t xml:space="preserve"> thì</w:t>
+      </w:r>
+      <w:r>
+        <w:rPr>
+          <w:rFonts w:ascii="Times New Roman" w:eastAsia="Times New Roman" w:hAnsi="Times New Roman" w:cs="Times New Roman"/>
+          <w:color w:val="000000" w:themeColor="text1"/>
+          <w:sz w:val="26"/>
+          <w:szCs w:val="26"/>
+          <w:shd w:val="clear" w:color="auto" w:fill="FDFDFD"/>
+        </w:rPr>
+        <w:t xml:space="preserve"> có thể mang lại cho ngườ</w:t>
+      </w:r>
+      <w:r>
+        <w:rPr>
+          <w:rFonts w:ascii="Times New Roman" w:eastAsia="Times New Roman" w:hAnsi="Times New Roman" w:cs="Times New Roman"/>
+          <w:color w:val="000000" w:themeColor="text1"/>
+          <w:sz w:val="26"/>
+          <w:szCs w:val="26"/>
+          <w:shd w:val="clear" w:color="auto" w:fill="FDFDFD"/>
+        </w:rPr>
+        <w:t>i dùng những kiến thức</w:t>
+      </w:r>
+      <w:bookmarkStart w:id="0" w:name="_GoBack"/>
+      <w:bookmarkEnd w:id="0"/>
+      <w:r>
+        <w:rPr>
+          <w:rFonts w:ascii="Times New Roman" w:eastAsia="Times New Roman" w:hAnsi="Times New Roman" w:cs="Times New Roman"/>
+          <w:color w:val="000000" w:themeColor="text1"/>
+          <w:sz w:val="26"/>
+          <w:szCs w:val="26"/>
+          <w:shd w:val="clear" w:color="auto" w:fill="FDFDFD"/>
+        </w:rPr>
+        <w:t xml:space="preserve"> tổng hợp, có những sự lựa chọn sản phẩm hay dịch vụ nào p</w:t>
+      </w:r>
+      <w:r>
+        <w:rPr>
+          <w:rFonts w:ascii="Times New Roman" w:eastAsia="Times New Roman" w:hAnsi="Times New Roman" w:cs="Times New Roman"/>
+          <w:color w:val="000000" w:themeColor="text1"/>
+          <w:sz w:val="26"/>
+          <w:szCs w:val="26"/>
+          <w:shd w:val="clear" w:color="auto" w:fill="FDFDFD"/>
+        </w:rPr>
+        <w:t>hù hợp với nhu cầu của bản thân.</w:t>
       </w:r>
     </w:p>
     <w:p>
@@ -22096,207 +22095,6 @@
           <w:shd w:val="clear" w:color="auto" w:fill="FDFDFD"/>
         </w:rPr>
       </w:pPr>
-      <w:r>
-        <w:rPr>
-          <w:rFonts w:ascii="Times New Roman" w:eastAsia="Times New Roman" w:hAnsi="Times New Roman" w:cs="Times New Roman"/>
-          <w:color w:val="000000" w:themeColor="text1"/>
-          <w:sz w:val="26"/>
-          <w:szCs w:val="26"/>
-          <w:shd w:val="clear" w:color="auto" w:fill="FDFDFD"/>
-        </w:rPr>
-        <w:tab/>
-      </w:r>
-      <w:r>
-        <w:rPr>
-          <w:rFonts w:ascii="Times New Roman" w:eastAsia="Times New Roman" w:hAnsi="Times New Roman" w:cs="Times New Roman"/>
-          <w:color w:val="000000" w:themeColor="text1"/>
-          <w:sz w:val="26"/>
-          <w:szCs w:val="26"/>
-          <w:shd w:val="clear" w:color="auto" w:fill="FDFDFD"/>
-        </w:rPr>
-        <w:tab/>
-        <w:t>Cũng từ đây, Re</w:t>
-      </w:r>
-      <w:r>
-        <w:rPr>
-          <w:rFonts w:ascii="Times New Roman" w:eastAsia="Times New Roman" w:hAnsi="Times New Roman" w:cs="Times New Roman"/>
-          <w:color w:val="000000" w:themeColor="text1"/>
-          <w:sz w:val="26"/>
-          <w:szCs w:val="26"/>
-          <w:shd w:val="clear" w:color="auto" w:fill="FDFDFD"/>
-        </w:rPr>
-        <w:t>viewer đang mang lại một giá trị nhất định cho nề</w:t>
-      </w:r>
-      <w:r>
-        <w:rPr>
-          <w:rFonts w:ascii="Times New Roman" w:eastAsia="Times New Roman" w:hAnsi="Times New Roman" w:cs="Times New Roman"/>
-          <w:color w:val="000000" w:themeColor="text1"/>
-          <w:sz w:val="26"/>
-          <w:szCs w:val="26"/>
-          <w:shd w:val="clear" w:color="auto" w:fill="FDFDFD"/>
-        </w:rPr>
-        <w:t>n kinh tế hiện nay, không những hỗ trợ rất lớn cho nhà sản xuất và</w:t>
-      </w:r>
-      <w:r>
-        <w:rPr>
-          <w:rFonts w:ascii="Times New Roman" w:eastAsia="Times New Roman" w:hAnsi="Times New Roman" w:cs="Times New Roman"/>
-          <w:color w:val="000000" w:themeColor="text1"/>
-          <w:sz w:val="26"/>
-          <w:szCs w:val="26"/>
-          <w:shd w:val="clear" w:color="auto" w:fill="FDFDFD"/>
-        </w:rPr>
-        <w:t xml:space="preserve"> thươn</w:t>
-      </w:r>
-      <w:r>
-        <w:rPr>
-          <w:rFonts w:ascii="Times New Roman" w:eastAsia="Times New Roman" w:hAnsi="Times New Roman" w:cs="Times New Roman"/>
-          <w:color w:val="000000" w:themeColor="text1"/>
-          <w:sz w:val="26"/>
-          <w:szCs w:val="26"/>
-          <w:shd w:val="clear" w:color="auto" w:fill="FDFDFD"/>
-        </w:rPr>
-        <w:t>g</w:t>
-      </w:r>
-      <w:r>
-        <w:rPr>
-          <w:rFonts w:ascii="Times New Roman" w:eastAsia="Times New Roman" w:hAnsi="Times New Roman" w:cs="Times New Roman"/>
-          <w:color w:val="000000" w:themeColor="text1"/>
-          <w:sz w:val="26"/>
-          <w:szCs w:val="26"/>
-          <w:shd w:val="clear" w:color="auto" w:fill="FDFDFD"/>
-        </w:rPr>
-        <w:t xml:space="preserve"> hiệu</w:t>
-      </w:r>
-      <w:r>
-        <w:rPr>
-          <w:rFonts w:ascii="Times New Roman" w:eastAsia="Times New Roman" w:hAnsi="Times New Roman" w:cs="Times New Roman"/>
-          <w:color w:val="000000" w:themeColor="text1"/>
-          <w:sz w:val="26"/>
-          <w:szCs w:val="26"/>
-          <w:shd w:val="clear" w:color="auto" w:fill="FDFDFD"/>
-        </w:rPr>
-        <w:t xml:space="preserve"> có</w:t>
-      </w:r>
-      <w:r>
-        <w:rPr>
-          <w:rFonts w:ascii="Times New Roman" w:eastAsia="Times New Roman" w:hAnsi="Times New Roman" w:cs="Times New Roman"/>
-          <w:color w:val="000000" w:themeColor="text1"/>
-          <w:sz w:val="26"/>
-          <w:szCs w:val="26"/>
-          <w:shd w:val="clear" w:color="auto" w:fill="FDFDFD"/>
-        </w:rPr>
-        <w:t xml:space="preserve"> một nguồ</w:t>
-      </w:r>
-      <w:r>
-        <w:rPr>
-          <w:rFonts w:ascii="Times New Roman" w:eastAsia="Times New Roman" w:hAnsi="Times New Roman" w:cs="Times New Roman"/>
-          <w:color w:val="000000" w:themeColor="text1"/>
-          <w:sz w:val="26"/>
-          <w:szCs w:val="26"/>
-          <w:shd w:val="clear" w:color="auto" w:fill="FDFDFD"/>
-        </w:rPr>
-        <w:t>n</w:t>
-      </w:r>
-      <w:r>
-        <w:rPr>
-          <w:rFonts w:ascii="Times New Roman" w:eastAsia="Times New Roman" w:hAnsi="Times New Roman" w:cs="Times New Roman"/>
-          <w:color w:val="000000" w:themeColor="text1"/>
-          <w:sz w:val="26"/>
-          <w:szCs w:val="26"/>
-          <w:shd w:val="clear" w:color="auto" w:fill="FDFDFD"/>
-        </w:rPr>
-        <w:t xml:space="preserve"> kênh quảng cáo</w:t>
-      </w:r>
-      <w:r>
-        <w:rPr>
-          <w:rFonts w:ascii="Times New Roman" w:eastAsia="Times New Roman" w:hAnsi="Times New Roman" w:cs="Times New Roman"/>
-          <w:color w:val="000000" w:themeColor="text1"/>
-          <w:sz w:val="26"/>
-          <w:szCs w:val="26"/>
-          <w:shd w:val="clear" w:color="auto" w:fill="FDFDFD"/>
-        </w:rPr>
-        <w:t xml:space="preserve"> sản phẩm mạnh mẽ, mà còn</w:t>
-      </w:r>
-      <w:r>
-        <w:rPr>
-          <w:rFonts w:ascii="Times New Roman" w:eastAsia="Times New Roman" w:hAnsi="Times New Roman" w:cs="Times New Roman"/>
-          <w:color w:val="000000" w:themeColor="text1"/>
-          <w:sz w:val="26"/>
-          <w:szCs w:val="26"/>
-          <w:shd w:val="clear" w:color="auto" w:fill="FDFDFD"/>
-        </w:rPr>
-        <w:t xml:space="preserve"> </w:t>
-      </w:r>
-      <w:r>
-        <w:rPr>
-          <w:rFonts w:ascii="Times New Roman" w:eastAsia="Times New Roman" w:hAnsi="Times New Roman" w:cs="Times New Roman"/>
-          <w:color w:val="000000" w:themeColor="text1"/>
-          <w:sz w:val="26"/>
-          <w:szCs w:val="26"/>
-          <w:shd w:val="clear" w:color="auto" w:fill="FDFDFD"/>
-        </w:rPr>
-        <w:t>giúp cho những nhà cung cấp sản phẩm này có thể phân loại được đối tượng khách hàng mà sản phẩm</w:t>
-      </w:r>
-      <w:r>
-        <w:rPr>
-          <w:rFonts w:ascii="Times New Roman" w:eastAsia="Times New Roman" w:hAnsi="Times New Roman" w:cs="Times New Roman"/>
-          <w:color w:val="000000" w:themeColor="text1"/>
-          <w:sz w:val="26"/>
-          <w:szCs w:val="26"/>
-          <w:shd w:val="clear" w:color="auto" w:fill="FDFDFD"/>
-        </w:rPr>
-        <w:t xml:space="preserve"> của mình</w:t>
-      </w:r>
-      <w:r>
-        <w:rPr>
-          <w:rFonts w:ascii="Times New Roman" w:eastAsia="Times New Roman" w:hAnsi="Times New Roman" w:cs="Times New Roman"/>
-          <w:color w:val="000000" w:themeColor="text1"/>
-          <w:sz w:val="26"/>
-          <w:szCs w:val="26"/>
-          <w:shd w:val="clear" w:color="auto" w:fill="FDFDFD"/>
-        </w:rPr>
-        <w:t xml:space="preserve"> sẽ nhắm đến trên thị trường. </w:t>
-      </w:r>
-      <w:r>
-        <w:rPr>
-          <w:rFonts w:ascii="Times New Roman" w:eastAsia="Times New Roman" w:hAnsi="Times New Roman" w:cs="Times New Roman"/>
-          <w:color w:val="000000" w:themeColor="text1"/>
-          <w:sz w:val="26"/>
-          <w:szCs w:val="26"/>
-          <w:shd w:val="clear" w:color="auto" w:fill="FDFDFD"/>
-        </w:rPr>
-        <w:t>Hai nền tảng lớn nhất mà các reviewer đang hoạt động là Facebook và Youtube, ngoài ra thì còn có những kênh review k</w:t>
-      </w:r>
-      <w:r>
-        <w:rPr>
-          <w:rFonts w:ascii="Times New Roman" w:eastAsia="Times New Roman" w:hAnsi="Times New Roman" w:cs="Times New Roman"/>
-          <w:color w:val="000000" w:themeColor="text1"/>
-          <w:sz w:val="26"/>
-          <w:szCs w:val="26"/>
-          <w:shd w:val="clear" w:color="auto" w:fill="FDFDFD"/>
-        </w:rPr>
-        <w:t>hác như blog hay w</w:t>
-      </w:r>
-      <w:r>
-        <w:rPr>
-          <w:rFonts w:ascii="Times New Roman" w:eastAsia="Times New Roman" w:hAnsi="Times New Roman" w:cs="Times New Roman"/>
-          <w:color w:val="000000" w:themeColor="text1"/>
-          <w:sz w:val="26"/>
-          <w:szCs w:val="26"/>
-          <w:shd w:val="clear" w:color="auto" w:fill="FDFDFD"/>
-        </w:rPr>
-        <w:t>ebsite riêng, vì đây là những kênh truyền thông có khả nang dễ tiếp cận những người xem và những đối tượng khách hàng khác nhau</w:t>
-      </w:r>
-      <w:r>
-        <w:rPr>
-          <w:rFonts w:ascii="Times New Roman" w:eastAsia="Times New Roman" w:hAnsi="Times New Roman" w:cs="Times New Roman"/>
-          <w:color w:val="000000" w:themeColor="text1"/>
-          <w:sz w:val="26"/>
-          <w:szCs w:val="26"/>
-          <w:shd w:val="clear" w:color="auto" w:fill="FDFDFD"/>
-        </w:rPr>
-        <w:t>.</w:t>
-      </w:r>
     </w:p>
     <w:p>
       <w:pPr>
@@ -22308,6 +22106,477 @@
         <w:jc w:val="both"/>
         <w:rPr>
           <w:rFonts w:ascii="Times New Roman" w:eastAsia="Times New Roman" w:hAnsi="Times New Roman" w:cs="Times New Roman"/>
+          <w:color w:val="FFFFFF" w:themeColor="background1"/>
+          <w:sz w:val="26"/>
+          <w:szCs w:val="26"/>
+          <w:shd w:val="clear" w:color="auto" w:fill="FDFDFD"/>
+        </w:rPr>
+      </w:pPr>
+      <w:r>
+        <w:rPr>
+          <w:rFonts w:ascii="Times New Roman" w:eastAsia="Times New Roman" w:hAnsi="Times New Roman" w:cs="Times New Roman"/>
+          <w:color w:val="000000" w:themeColor="text1"/>
+          <w:sz w:val="26"/>
+          <w:szCs w:val="26"/>
+          <w:shd w:val="clear" w:color="auto" w:fill="FDFDFD"/>
+        </w:rPr>
+        <w:tab/>
+      </w:r>
+      <w:r>
+        <w:rPr>
+          <w:rFonts w:ascii="Times New Roman" w:eastAsia="Times New Roman" w:hAnsi="Times New Roman" w:cs="Times New Roman"/>
+          <w:color w:val="000000" w:themeColor="text1"/>
+          <w:sz w:val="26"/>
+          <w:szCs w:val="26"/>
+          <w:shd w:val="clear" w:color="auto" w:fill="FDFDFD"/>
+        </w:rPr>
+        <w:tab/>
+        <w:t xml:space="preserve">Ngày nay công việc reviewer đang từng ngày phát triển. Những lứa tuổi có thể làm reviewer rất đa dạng. Chỉ </w:t>
+      </w:r>
+      <w:r>
+        <w:rPr>
+          <w:rFonts w:ascii="Times New Roman" w:eastAsia="Times New Roman" w:hAnsi="Times New Roman" w:cs="Times New Roman"/>
+          <w:color w:val="000000" w:themeColor="text1"/>
+          <w:sz w:val="26"/>
+          <w:szCs w:val="26"/>
+          <w:shd w:val="clear" w:color="auto" w:fill="FDFDFD"/>
+        </w:rPr>
+        <w:t xml:space="preserve">cần có kiến thức về sản phẩm </w:t>
+      </w:r>
+      <w:r>
+        <w:rPr>
+          <w:rFonts w:ascii="Times New Roman" w:eastAsia="Times New Roman" w:hAnsi="Times New Roman" w:cs="Times New Roman"/>
+          <w:color w:val="000000" w:themeColor="text1"/>
+          <w:sz w:val="26"/>
+          <w:szCs w:val="26"/>
+          <w:shd w:val="clear" w:color="auto" w:fill="FDFDFD"/>
+        </w:rPr>
+        <w:t>đánh giá, kết hợp với khả năng ăn nói</w:t>
+      </w:r>
+      <w:r>
+        <w:rPr>
+          <w:rFonts w:ascii="Times New Roman" w:eastAsia="Times New Roman" w:hAnsi="Times New Roman" w:cs="Times New Roman"/>
+          <w:color w:val="000000" w:themeColor="text1"/>
+          <w:sz w:val="26"/>
+          <w:szCs w:val="26"/>
+          <w:shd w:val="clear" w:color="auto" w:fill="FDFDFD"/>
+        </w:rPr>
+        <w:t xml:space="preserve"> và</w:t>
+      </w:r>
+      <w:r>
+        <w:rPr>
+          <w:rFonts w:ascii="Times New Roman" w:eastAsia="Times New Roman" w:hAnsi="Times New Roman" w:cs="Times New Roman"/>
+          <w:color w:val="000000" w:themeColor="text1"/>
+          <w:sz w:val="26"/>
+          <w:szCs w:val="26"/>
+          <w:shd w:val="clear" w:color="auto" w:fill="FDFDFD"/>
+        </w:rPr>
+        <w:t xml:space="preserve"> diễn đạt tốt, thì</w:t>
+      </w:r>
+      <w:r>
+        <w:rPr>
+          <w:rFonts w:ascii="Times New Roman" w:eastAsia="Times New Roman" w:hAnsi="Times New Roman" w:cs="Times New Roman"/>
+          <w:color w:val="000000" w:themeColor="text1"/>
+          <w:sz w:val="26"/>
+          <w:szCs w:val="26"/>
+          <w:shd w:val="clear" w:color="auto" w:fill="FDFDFD"/>
+        </w:rPr>
+        <w:t xml:space="preserve"> về cơ bản</w:t>
+      </w:r>
+      <w:r>
+        <w:rPr>
+          <w:rFonts w:ascii="Times New Roman" w:eastAsia="Times New Roman" w:hAnsi="Times New Roman" w:cs="Times New Roman"/>
+          <w:color w:val="000000" w:themeColor="text1"/>
+          <w:sz w:val="26"/>
+          <w:szCs w:val="26"/>
+          <w:shd w:val="clear" w:color="auto" w:fill="FDFDFD"/>
+        </w:rPr>
+        <w:t xml:space="preserve"> đã có thể bắt đầu công việc reviewer. Nhưng bên cạnh đó, những công cụ hỗ trợ cho công việc reviewer cũng là một phần không thể thiếu cho công việc này. Đây luôn là những công cụ </w:t>
+      </w:r>
+      <w:r>
+        <w:rPr>
+          <w:rFonts w:ascii="Times New Roman" w:eastAsia="Times New Roman" w:hAnsi="Times New Roman" w:cs="Times New Roman"/>
+          <w:color w:val="000000" w:themeColor="text1"/>
+          <w:sz w:val="26"/>
+          <w:szCs w:val="26"/>
+          <w:shd w:val="clear" w:color="auto" w:fill="FDFDFD"/>
+        </w:rPr>
+        <w:t>hỗ trợ cho</w:t>
+      </w:r>
+      <w:r>
+        <w:rPr>
+          <w:rFonts w:ascii="Times New Roman" w:eastAsia="Times New Roman" w:hAnsi="Times New Roman" w:cs="Times New Roman"/>
+          <w:color w:val="000000" w:themeColor="text1"/>
+          <w:sz w:val="26"/>
+          <w:szCs w:val="26"/>
+          <w:shd w:val="clear" w:color="auto" w:fill="FDFDFD"/>
+        </w:rPr>
+        <w:t xml:space="preserve"> review</w:t>
+      </w:r>
+      <w:r>
+        <w:rPr>
+          <w:rFonts w:ascii="Times New Roman" w:eastAsia="Times New Roman" w:hAnsi="Times New Roman" w:cs="Times New Roman"/>
+          <w:color w:val="000000" w:themeColor="text1"/>
+          <w:sz w:val="26"/>
+          <w:szCs w:val="26"/>
+          <w:shd w:val="clear" w:color="auto" w:fill="FDFDFD"/>
+        </w:rPr>
+        <w:t>er có được những chất lượng ảnh hay video tốt nhất cho người xem. Và còn tùy vào chất lượng hình ảnh, video khác nhau cũng mang đến những chất riêng của mỗi người reviewer muốn truyền tải, dù trên cùng một sản phẩm</w:t>
+      </w:r>
+      <w:r>
+        <w:rPr>
+          <w:rFonts w:ascii="Times New Roman" w:eastAsia="Times New Roman" w:hAnsi="Times New Roman" w:cs="Times New Roman"/>
+          <w:color w:val="000000" w:themeColor="text1"/>
+          <w:sz w:val="26"/>
+          <w:szCs w:val="26"/>
+          <w:shd w:val="clear" w:color="auto" w:fill="FDFDFD"/>
+        </w:rPr>
+        <w:t xml:space="preserve">. Những công cụ không thể thiếu ban đầu </w:t>
+      </w:r>
+      <w:r>
+        <w:rPr>
+          <w:rFonts w:ascii="Times New Roman" w:eastAsia="Times New Roman" w:hAnsi="Times New Roman" w:cs="Times New Roman"/>
+          <w:color w:val="000000" w:themeColor="text1"/>
+          <w:sz w:val="26"/>
+          <w:szCs w:val="26"/>
+          <w:shd w:val="clear" w:color="auto" w:fill="FDFDFD"/>
+        </w:rPr>
+        <w:lastRenderedPageBreak/>
+        <w:t xml:space="preserve">có thể là máy quay video và mic thu âm, sau đó là những công cụ editor cho phần hậu kỳ để cho ra một sản phẩm đánh giá hoàn chỉnh. Thế nhưng, </w:t>
+      </w:r>
+      <w:r>
+        <w:rPr>
+          <w:rFonts w:ascii="Times New Roman" w:eastAsia="Times New Roman" w:hAnsi="Times New Roman" w:cs="Times New Roman"/>
+          <w:color w:val="000000" w:themeColor="text1"/>
+          <w:sz w:val="26"/>
+          <w:szCs w:val="26"/>
+          <w:shd w:val="clear" w:color="auto" w:fill="FDFDFD"/>
+        </w:rPr>
+        <w:t>không phải ai cũng có thể trang bị cho mình những công cụ cần thiết cho công việc review này, vì chi phí cho những công cụ này vẫn còn khá cao, so với mặt bằng chung của người Việt hiện nay</w:t>
+      </w:r>
+      <w:r>
+        <w:rPr>
+          <w:rFonts w:ascii="Times New Roman" w:eastAsia="Times New Roman" w:hAnsi="Times New Roman" w:cs="Times New Roman"/>
+          <w:color w:val="000000" w:themeColor="text1"/>
+          <w:sz w:val="26"/>
+          <w:szCs w:val="26"/>
+          <w:shd w:val="clear" w:color="auto" w:fill="FDFDFD"/>
+        </w:rPr>
+        <w:t>. Hay nói cách khác, nhiều người vẫn không muốn bỏ ra một chi phí đắt đỏ để có được những sản phẩm review chất lượng, nhưng vẫn muốn có</w:t>
+      </w:r>
+      <w:r>
+        <w:rPr>
+          <w:rFonts w:ascii="Times New Roman" w:eastAsia="Times New Roman" w:hAnsi="Times New Roman" w:cs="Times New Roman"/>
+          <w:color w:val="000000" w:themeColor="text1"/>
+          <w:sz w:val="26"/>
+          <w:szCs w:val="26"/>
+          <w:shd w:val="clear" w:color="auto" w:fill="FDFDFD"/>
+        </w:rPr>
+        <w:t xml:space="preserve"> được</w:t>
+      </w:r>
+      <w:r>
+        <w:rPr>
+          <w:rFonts w:ascii="Times New Roman" w:eastAsia="Times New Roman" w:hAnsi="Times New Roman" w:cs="Times New Roman"/>
+          <w:color w:val="000000" w:themeColor="text1"/>
+          <w:sz w:val="26"/>
+          <w:szCs w:val="26"/>
+          <w:shd w:val="clear" w:color="auto" w:fill="FDFDFD"/>
+        </w:rPr>
+        <w:t xml:space="preserve"> một sản phẩm review nhanh gọn, mà vẫn mang đến được mọi người cảm nhận của riêng mình. Nắm bắt được xu thế của một bộ phận nhỏ reviewer như vậy, sản phẩm Snap Review – công cụ chụ</w:t>
+      </w:r>
+      <w:r>
+        <w:rPr>
+          <w:rFonts w:ascii="Times New Roman" w:eastAsia="Times New Roman" w:hAnsi="Times New Roman" w:cs="Times New Roman"/>
+          <w:color w:val="000000" w:themeColor="text1"/>
+          <w:sz w:val="26"/>
+          <w:szCs w:val="26"/>
+          <w:shd w:val="clear" w:color="auto" w:fill="FDFDFD"/>
+        </w:rPr>
+        <w:t xml:space="preserve">p ảnh và đánh giá sản phẩm </w:t>
+      </w:r>
+      <w:r>
+        <w:rPr>
+          <w:rFonts w:ascii="Times New Roman" w:eastAsia="Times New Roman" w:hAnsi="Times New Roman" w:cs="Times New Roman"/>
+          <w:color w:val="000000" w:themeColor="text1"/>
+          <w:sz w:val="26"/>
+          <w:szCs w:val="26"/>
+          <w:shd w:val="clear" w:color="auto" w:fill="FDFDFD"/>
+        </w:rPr>
+        <w:t>trên điện thoại – sẽ là một công cụ review</w:t>
+      </w:r>
+      <w:r>
+        <w:rPr>
+          <w:rFonts w:ascii="Times New Roman" w:eastAsia="Times New Roman" w:hAnsi="Times New Roman" w:cs="Times New Roman"/>
+          <w:color w:val="000000" w:themeColor="text1"/>
+          <w:sz w:val="26"/>
+          <w:szCs w:val="26"/>
+          <w:shd w:val="clear" w:color="auto" w:fill="FDFDFD"/>
+        </w:rPr>
+        <w:t xml:space="preserve"> sản phẩm</w:t>
+      </w:r>
+      <w:r>
+        <w:rPr>
+          <w:rFonts w:ascii="Times New Roman" w:eastAsia="Times New Roman" w:hAnsi="Times New Roman" w:cs="Times New Roman"/>
+          <w:color w:val="000000" w:themeColor="text1"/>
+          <w:sz w:val="26"/>
+          <w:szCs w:val="26"/>
+          <w:shd w:val="clear" w:color="auto" w:fill="FDFDFD"/>
+        </w:rPr>
+        <w:t xml:space="preserve"> bằng chính điện thoại </w:t>
+      </w:r>
+      <w:r>
+        <w:rPr>
+          <w:rFonts w:ascii="Times New Roman" w:eastAsia="Times New Roman" w:hAnsi="Times New Roman" w:cs="Times New Roman"/>
+          <w:color w:val="000000" w:themeColor="text1"/>
+          <w:sz w:val="26"/>
+          <w:szCs w:val="26"/>
+          <w:shd w:val="clear" w:color="auto" w:fill="FDFDFD"/>
+        </w:rPr>
+        <w:t>của chúng ta</w:t>
+      </w:r>
+      <w:r>
+        <w:rPr>
+          <w:rFonts w:ascii="Times New Roman" w:eastAsia="Times New Roman" w:hAnsi="Times New Roman" w:cs="Times New Roman"/>
+          <w:color w:val="000000" w:themeColor="text1"/>
+          <w:sz w:val="26"/>
+          <w:szCs w:val="26"/>
+          <w:shd w:val="clear" w:color="auto" w:fill="FDFDFD"/>
+        </w:rPr>
+        <w:t xml:space="preserve">, giúp </w:t>
+      </w:r>
+      <w:r>
+        <w:rPr>
+          <w:rFonts w:ascii="Times New Roman" w:eastAsia="Times New Roman" w:hAnsi="Times New Roman" w:cs="Times New Roman"/>
+          <w:color w:val="000000" w:themeColor="text1"/>
+          <w:sz w:val="26"/>
+          <w:szCs w:val="26"/>
+          <w:shd w:val="clear" w:color="auto" w:fill="FDFDFD"/>
+        </w:rPr>
+        <w:t>mọi người có một sản phẩm review nhanh, ít tốn chi phí nhưng vẫn mang những giá trị cá nhân của những người reviewer đến với  người xem của mình.</w:t>
+      </w:r>
+    </w:p>
+    <w:p>
+      <w:pPr>
+        <w:tabs>
+          <w:tab w:val="left" w:pos="360"/>
+          <w:tab w:val="left" w:pos="720"/>
+        </w:tabs>
+        <w:spacing w:line="360" w:lineRule="auto"/>
+        <w:jc w:val="both"/>
+        <w:rPr>
+          <w:rFonts w:ascii="Times New Roman" w:eastAsia="Times New Roman" w:hAnsi="Times New Roman" w:cs="Times New Roman"/>
+          <w:color w:val="000000" w:themeColor="text1"/>
+          <w:sz w:val="26"/>
+          <w:szCs w:val="26"/>
+          <w:shd w:val="clear" w:color="auto" w:fill="FDFDFD"/>
+        </w:rPr>
+      </w:pPr>
+      <w:r>
+        <w:rPr>
+          <w:rFonts w:ascii="Times New Roman" w:eastAsia="Times New Roman" w:hAnsi="Times New Roman" w:cs="Times New Roman"/>
+          <w:color w:val="000000" w:themeColor="text1"/>
+          <w:sz w:val="26"/>
+          <w:szCs w:val="26"/>
+          <w:shd w:val="clear" w:color="auto" w:fill="FDFDFD"/>
+        </w:rPr>
+        <w:tab/>
+      </w:r>
+      <w:r>
+        <w:rPr>
+          <w:rFonts w:ascii="Times New Roman" w:eastAsia="Times New Roman" w:hAnsi="Times New Roman" w:cs="Times New Roman"/>
+          <w:color w:val="000000" w:themeColor="text1"/>
+          <w:sz w:val="26"/>
+          <w:szCs w:val="26"/>
+          <w:shd w:val="clear" w:color="auto" w:fill="FDFDFD"/>
+        </w:rPr>
+        <w:tab/>
+        <w:t>1.1.2 Ý nghĩa khoa học và thực tiễn:</w:t>
+      </w:r>
+    </w:p>
+    <w:p>
+      <w:pPr>
+        <w:tabs>
+          <w:tab w:val="left" w:pos="360"/>
+          <w:tab w:val="left" w:pos="720"/>
+        </w:tabs>
+        <w:spacing w:line="360" w:lineRule="auto"/>
+        <w:jc w:val="both"/>
+        <w:rPr>
+          <w:rFonts w:ascii="Times New Roman" w:eastAsia="Times New Roman" w:hAnsi="Times New Roman" w:cs="Times New Roman"/>
+          <w:color w:val="000000" w:themeColor="text1"/>
+          <w:sz w:val="26"/>
+          <w:szCs w:val="26"/>
+          <w:shd w:val="clear" w:color="auto" w:fill="FDFDFD"/>
+        </w:rPr>
+      </w:pPr>
+      <w:r>
+        <w:rPr>
+          <w:rFonts w:ascii="Times New Roman" w:eastAsia="Times New Roman" w:hAnsi="Times New Roman" w:cs="Times New Roman"/>
+          <w:color w:val="000000" w:themeColor="text1"/>
+          <w:sz w:val="26"/>
+          <w:szCs w:val="26"/>
+          <w:shd w:val="clear" w:color="auto" w:fill="FDFDFD"/>
+        </w:rPr>
+        <w:tab/>
+      </w:r>
+      <w:r>
+        <w:rPr>
+          <w:rFonts w:ascii="Times New Roman" w:eastAsia="Times New Roman" w:hAnsi="Times New Roman" w:cs="Times New Roman"/>
+          <w:color w:val="000000" w:themeColor="text1"/>
+          <w:sz w:val="26"/>
+          <w:szCs w:val="26"/>
+          <w:shd w:val="clear" w:color="auto" w:fill="FDFDFD"/>
+        </w:rPr>
+        <w:tab/>
+        <w:t xml:space="preserve">- Ý nghĩa khoa học: </w:t>
+      </w:r>
+      <w:r>
+        <w:rPr>
+          <w:rFonts w:ascii="Times New Roman" w:eastAsia="Times New Roman" w:hAnsi="Times New Roman" w:cs="Times New Roman"/>
+          <w:color w:val="000000" w:themeColor="text1"/>
+          <w:sz w:val="26"/>
+          <w:szCs w:val="26"/>
+          <w:shd w:val="clear" w:color="auto" w:fill="FDFDFD"/>
+        </w:rPr>
+        <w:t>Công việc của những reviewer sẽ được nâng cấp và trang bị hơn khi sử dụng phần mềm. Kết hợp giữa việc review sản phẩm truyền thống và review sản phẩm bằng phần mềm, công việc reviewer sẽ linh hoạt hơn, khi dễ chọn lọc hơn phương pháp nào sẽ phù hợp với sản phẩm mà mình sẽ đánh giá. Bên cạnh đó, việc tốc độ phát triển camera trên điện thoại hiện nay đang tăng trưởng mạnh, nên việc dùng phần mềm để review sản phẩm trong tương lai, buộc những nhà sản xuất phải đẩy mạnh chất lượng camera điện thoại để đáp ứng cho một bộ phận reviewer.</w:t>
+      </w:r>
+    </w:p>
+    <w:p>
+      <w:pPr>
+        <w:tabs>
+          <w:tab w:val="left" w:pos="360"/>
+          <w:tab w:val="left" w:pos="720"/>
+        </w:tabs>
+        <w:spacing w:line="360" w:lineRule="auto"/>
+        <w:jc w:val="both"/>
+        <w:rPr>
+          <w:rFonts w:ascii="Times New Roman" w:eastAsia="Times New Roman" w:hAnsi="Times New Roman" w:cs="Times New Roman"/>
+          <w:color w:val="000000" w:themeColor="text1"/>
+          <w:sz w:val="26"/>
+          <w:szCs w:val="26"/>
+          <w:shd w:val="clear" w:color="auto" w:fill="FDFDFD"/>
+        </w:rPr>
+      </w:pPr>
+      <w:r>
+        <w:rPr>
+          <w:rFonts w:ascii="Times New Roman" w:eastAsia="Times New Roman" w:hAnsi="Times New Roman" w:cs="Times New Roman"/>
+          <w:color w:val="000000" w:themeColor="text1"/>
+          <w:sz w:val="26"/>
+          <w:szCs w:val="26"/>
+          <w:shd w:val="clear" w:color="auto" w:fill="FDFDFD"/>
+        </w:rPr>
+        <w:tab/>
+      </w:r>
+      <w:r>
+        <w:rPr>
+          <w:rFonts w:ascii="Times New Roman" w:eastAsia="Times New Roman" w:hAnsi="Times New Roman" w:cs="Times New Roman"/>
+          <w:color w:val="000000" w:themeColor="text1"/>
+          <w:sz w:val="26"/>
+          <w:szCs w:val="26"/>
+          <w:shd w:val="clear" w:color="auto" w:fill="FDFDFD"/>
+        </w:rPr>
+        <w:tab/>
+        <w:t>- Ý nghĩa thực tiễn:</w:t>
+      </w:r>
+      <w:r>
+        <w:rPr>
+          <w:rFonts w:ascii="Times New Roman" w:eastAsia="Times New Roman" w:hAnsi="Times New Roman" w:cs="Times New Roman"/>
+          <w:color w:val="000000" w:themeColor="text1"/>
+          <w:sz w:val="26"/>
+          <w:szCs w:val="26"/>
+          <w:shd w:val="clear" w:color="auto" w:fill="FDFDFD"/>
+        </w:rPr>
+        <w:t xml:space="preserve"> Một sản phẩm bây giờ sẽ có nhiều đánh giá hơn từ nhiều bộ phận người dùng khác nhau trong xã hội. Từ đó cũng giúp cho các nhà sản xuất nắm bắt được tốt hơn xu hướng thị trường mà sản phẩm của mình đang hướng tới, những sản phẩm nào sẽ phù hợp với thị trường và phân khúc nào mà có nhiều đánh giá tích cực hơn</w:t>
+      </w:r>
+      <w:r>
+        <w:rPr>
+          <w:rFonts w:ascii="Times New Roman" w:eastAsia="Times New Roman" w:hAnsi="Times New Roman" w:cs="Times New Roman"/>
+          <w:color w:val="000000" w:themeColor="text1"/>
+          <w:sz w:val="26"/>
+          <w:szCs w:val="26"/>
+          <w:shd w:val="clear" w:color="auto" w:fill="FDFDFD"/>
+        </w:rPr>
+        <w:t xml:space="preserve"> và ngược lại</w:t>
+      </w:r>
+      <w:r>
+        <w:rPr>
+          <w:rFonts w:ascii="Times New Roman" w:eastAsia="Times New Roman" w:hAnsi="Times New Roman" w:cs="Times New Roman"/>
+          <w:color w:val="000000" w:themeColor="text1"/>
+          <w:sz w:val="26"/>
+          <w:szCs w:val="26"/>
+          <w:shd w:val="clear" w:color="auto" w:fill="FDFDFD"/>
+        </w:rPr>
+        <w:t>.</w:t>
+      </w:r>
+      <w:r>
+        <w:rPr>
+          <w:rFonts w:ascii="Times New Roman" w:eastAsia="Times New Roman" w:hAnsi="Times New Roman" w:cs="Times New Roman"/>
+          <w:color w:val="000000" w:themeColor="text1"/>
+          <w:sz w:val="26"/>
+          <w:szCs w:val="26"/>
+          <w:shd w:val="clear" w:color="auto" w:fill="FDFDFD"/>
+        </w:rPr>
+        <w:t xml:space="preserve"> Công việc review sản phẩm sẽ dễ </w:t>
+      </w:r>
+      <w:r>
+        <w:rPr>
+          <w:rFonts w:ascii="Times New Roman" w:eastAsia="Times New Roman" w:hAnsi="Times New Roman" w:cs="Times New Roman"/>
+          <w:color w:val="000000" w:themeColor="text1"/>
+          <w:sz w:val="26"/>
+          <w:szCs w:val="26"/>
+          <w:shd w:val="clear" w:color="auto" w:fill="FDFDFD"/>
+        </w:rPr>
+        <w:t>dàng tiếp cận với mọi người hơn, giúp cho những trải nghiệm cá nhân của mỗi người sẽ có được môi trường để thể hiện những quan điểm cá nhân mình về sản phẩm mà không tốn nhiều chi phí cũng như là thời gian thực hiện.</w:t>
+      </w:r>
+    </w:p>
+    <w:p>
+      <w:pPr>
+        <w:tabs>
+          <w:tab w:val="left" w:pos="360"/>
+          <w:tab w:val="left" w:pos="720"/>
+        </w:tabs>
+        <w:spacing w:line="360" w:lineRule="auto"/>
+        <w:jc w:val="both"/>
+        <w:rPr>
+          <w:rFonts w:ascii="Times New Roman" w:eastAsia="Times New Roman" w:hAnsi="Times New Roman" w:cs="Times New Roman"/>
+          <w:color w:val="000000" w:themeColor="text1"/>
+          <w:sz w:val="26"/>
+          <w:szCs w:val="26"/>
+          <w:shd w:val="clear" w:color="auto" w:fill="FDFDFD"/>
+        </w:rPr>
+      </w:pPr>
+      <w:r>
+        <w:rPr>
+          <w:rFonts w:ascii="Times New Roman" w:eastAsia="Times New Roman" w:hAnsi="Times New Roman" w:cs="Times New Roman"/>
+          <w:color w:val="000000" w:themeColor="text1"/>
+          <w:sz w:val="26"/>
+          <w:szCs w:val="26"/>
+          <w:shd w:val="clear" w:color="auto" w:fill="FDFDFD"/>
+        </w:rPr>
+        <w:tab/>
+      </w:r>
+      <w:r>
+        <w:rPr>
+          <w:rFonts w:ascii="Times New Roman" w:eastAsia="Times New Roman" w:hAnsi="Times New Roman" w:cs="Times New Roman"/>
+          <w:color w:val="000000" w:themeColor="text1"/>
+          <w:sz w:val="26"/>
+          <w:szCs w:val="26"/>
+          <w:shd w:val="clear" w:color="auto" w:fill="FDFDFD"/>
+        </w:rPr>
+        <w:tab/>
+        <w:t>1.1.3 Mục tiêu nghiên cứu</w:t>
+      </w:r>
+    </w:p>
+    <w:p>
+      <w:pPr>
+        <w:tabs>
+          <w:tab w:val="left" w:pos="360"/>
+          <w:tab w:val="left" w:pos="720"/>
+        </w:tabs>
+        <w:spacing w:line="360" w:lineRule="auto"/>
+        <w:jc w:val="both"/>
+        <w:rPr>
+          <w:rFonts w:ascii="Times New Roman" w:eastAsia="Times New Roman" w:hAnsi="Times New Roman" w:cs="Times New Roman"/>
           <w:color w:val="000000" w:themeColor="text1"/>
           <w:sz w:val="26"/>
           <w:szCs w:val="26"/>
@@ -22334,163 +22603,104 @@
           <w:shd w:val="clear" w:color="auto" w:fill="FDFDFD"/>
         </w:rPr>
         <w:tab/>
-      </w:r>
-      <w:r>
-        <w:rPr>
-          <w:rFonts w:ascii="Times New Roman" w:eastAsia="Times New Roman" w:hAnsi="Times New Roman" w:cs="Times New Roman"/>
-          <w:color w:val="000000" w:themeColor="text1"/>
-          <w:sz w:val="26"/>
-          <w:szCs w:val="26"/>
-          <w:shd w:val="clear" w:color="auto" w:fill="FDFDFD"/>
-        </w:rPr>
-        <w:t xml:space="preserve">Và đây cũng là một </w:t>
-      </w:r>
-      <w:r>
-        <w:rPr>
-          <w:rFonts w:ascii="Times New Roman" w:eastAsia="Times New Roman" w:hAnsi="Times New Roman" w:cs="Times New Roman"/>
-          <w:color w:val="000000" w:themeColor="text1"/>
-          <w:sz w:val="26"/>
-          <w:szCs w:val="26"/>
-          <w:shd w:val="clear" w:color="auto" w:fill="FDFDFD"/>
-        </w:rPr>
-        <w:t>n</w:t>
-      </w:r>
-      <w:r>
-        <w:rPr>
-          <w:rFonts w:ascii="Times New Roman" w:eastAsia="Times New Roman" w:hAnsi="Times New Roman" w:cs="Times New Roman"/>
-          <w:color w:val="000000" w:themeColor="text1"/>
-          <w:sz w:val="26"/>
-          <w:szCs w:val="26"/>
-          <w:shd w:val="clear" w:color="auto" w:fill="FDFDFD"/>
-        </w:rPr>
-        <w:t xml:space="preserve">guồn </w:t>
-      </w:r>
-      <w:proofErr w:type="gramStart"/>
-      <w:r>
-        <w:rPr>
-          <w:rFonts w:ascii="Times New Roman" w:eastAsia="Times New Roman" w:hAnsi="Times New Roman" w:cs="Times New Roman"/>
-          <w:color w:val="000000" w:themeColor="text1"/>
-          <w:sz w:val="26"/>
-          <w:szCs w:val="26"/>
-          <w:shd w:val="clear" w:color="auto" w:fill="FDFDFD"/>
-        </w:rPr>
-        <w:t>thu</w:t>
-      </w:r>
-      <w:proofErr w:type="gramEnd"/>
-      <w:r>
-        <w:rPr>
-          <w:rFonts w:ascii="Times New Roman" w:eastAsia="Times New Roman" w:hAnsi="Times New Roman" w:cs="Times New Roman"/>
-          <w:color w:val="000000" w:themeColor="text1"/>
-          <w:sz w:val="26"/>
-          <w:szCs w:val="26"/>
-          <w:shd w:val="clear" w:color="auto" w:fill="FDFDFD"/>
-        </w:rPr>
-        <w:t xml:space="preserve"> nhập cá nhân đầy tiềm năng. Nếu có kiến thứ</w:t>
-      </w:r>
-      <w:r>
-        <w:rPr>
-          <w:rFonts w:ascii="Times New Roman" w:eastAsia="Times New Roman" w:hAnsi="Times New Roman" w:cs="Times New Roman"/>
-          <w:color w:val="000000" w:themeColor="text1"/>
-          <w:sz w:val="26"/>
-          <w:szCs w:val="26"/>
-          <w:shd w:val="clear" w:color="auto" w:fill="FDFDFD"/>
-        </w:rPr>
-        <w:t xml:space="preserve">c chuyên môn tốt về sản phẩm, </w:t>
-      </w:r>
-      <w:r>
-        <w:rPr>
-          <w:rFonts w:ascii="Times New Roman" w:eastAsia="Times New Roman" w:hAnsi="Times New Roman" w:cs="Times New Roman"/>
-          <w:color w:val="000000" w:themeColor="text1"/>
-          <w:sz w:val="26"/>
-          <w:szCs w:val="26"/>
-          <w:shd w:val="clear" w:color="auto" w:fill="FDFDFD"/>
-        </w:rPr>
-        <w:t xml:space="preserve">dịch vụ và khả năng giao tiếp, thuyết trình tốt, mọi người đều </w:t>
-      </w:r>
-      <w:r>
-        <w:rPr>
-          <w:rFonts w:ascii="Times New Roman" w:eastAsia="Times New Roman" w:hAnsi="Times New Roman" w:cs="Times New Roman"/>
-          <w:color w:val="000000" w:themeColor="text1"/>
-          <w:sz w:val="26"/>
-          <w:szCs w:val="26"/>
-          <w:shd w:val="clear" w:color="auto" w:fill="FDFDFD"/>
-        </w:rPr>
-        <w:t xml:space="preserve">có khả năng làm reviewer sản phẩm. Ngoài ra còn có thể nhận được nhiều sự tài trợ của nhà sản xuất, nếu reviewer có khả năng tạo được doanh </w:t>
-      </w:r>
-      <w:proofErr w:type="gramStart"/>
-      <w:r>
-        <w:rPr>
-          <w:rFonts w:ascii="Times New Roman" w:eastAsia="Times New Roman" w:hAnsi="Times New Roman" w:cs="Times New Roman"/>
-          <w:color w:val="000000" w:themeColor="text1"/>
-          <w:sz w:val="26"/>
-          <w:szCs w:val="26"/>
-          <w:shd w:val="clear" w:color="auto" w:fill="FDFDFD"/>
-        </w:rPr>
-        <w:t>thu</w:t>
-      </w:r>
-      <w:proofErr w:type="gramEnd"/>
-      <w:r>
-        <w:rPr>
-          <w:rFonts w:ascii="Times New Roman" w:eastAsia="Times New Roman" w:hAnsi="Times New Roman" w:cs="Times New Roman"/>
-          <w:color w:val="000000" w:themeColor="text1"/>
-          <w:sz w:val="26"/>
-          <w:szCs w:val="26"/>
-          <w:shd w:val="clear" w:color="auto" w:fill="FDFDFD"/>
-        </w:rPr>
-        <w:t xml:space="preserve"> cho nhà sản xuất từ nguồn kênh của mình. Vì thế trong thời đại nền kinh tế đang bước vào thời đại Công nghiệp 4.0, Review sản phẩm sẽ là công việc đầy tiềm năng</w:t>
-      </w:r>
-      <w:r>
-        <w:rPr>
-          <w:rFonts w:ascii="Times New Roman" w:eastAsia="Times New Roman" w:hAnsi="Times New Roman" w:cs="Times New Roman"/>
-          <w:color w:val="000000" w:themeColor="text1"/>
-          <w:sz w:val="26"/>
-          <w:szCs w:val="26"/>
-          <w:shd w:val="clear" w:color="auto" w:fill="FDFDFD"/>
-        </w:rPr>
-        <w:t xml:space="preserve"> và không thể thiếu </w:t>
-      </w:r>
-      <w:r>
-        <w:rPr>
-          <w:rFonts w:ascii="Times New Roman" w:eastAsia="Times New Roman" w:hAnsi="Times New Roman" w:cs="Times New Roman"/>
-          <w:color w:val="000000" w:themeColor="text1"/>
-          <w:sz w:val="26"/>
-          <w:szCs w:val="26"/>
-          <w:shd w:val="clear" w:color="auto" w:fill="FDFDFD"/>
-        </w:rPr>
-        <w:t xml:space="preserve"> cho nền kinh tế thế giới, đẩ</w:t>
-      </w:r>
-      <w:r>
-        <w:rPr>
-          <w:rFonts w:ascii="Times New Roman" w:eastAsia="Times New Roman" w:hAnsi="Times New Roman" w:cs="Times New Roman"/>
-          <w:color w:val="000000" w:themeColor="text1"/>
-          <w:sz w:val="26"/>
-          <w:szCs w:val="26"/>
-          <w:shd w:val="clear" w:color="auto" w:fill="FDFDFD"/>
-        </w:rPr>
-        <w:t>y mạnh khả năng thương mại và</w:t>
-      </w:r>
-      <w:r>
-        <w:rPr>
-          <w:rFonts w:ascii="Times New Roman" w:eastAsia="Times New Roman" w:hAnsi="Times New Roman" w:cs="Times New Roman"/>
-          <w:color w:val="000000" w:themeColor="text1"/>
-          <w:sz w:val="26"/>
-          <w:szCs w:val="26"/>
-          <w:shd w:val="clear" w:color="auto" w:fill="FDFDFD"/>
-        </w:rPr>
-        <w:t xml:space="preserve"> mang sản phẩm dịch vụ đến gần hơn với</w:t>
-      </w:r>
-      <w:r>
-        <w:rPr>
-          <w:rFonts w:ascii="Times New Roman" w:eastAsia="Times New Roman" w:hAnsi="Times New Roman" w:cs="Times New Roman"/>
-          <w:color w:val="000000" w:themeColor="text1"/>
-          <w:sz w:val="26"/>
-          <w:szCs w:val="26"/>
-          <w:shd w:val="clear" w:color="auto" w:fill="FDFDFD"/>
-        </w:rPr>
-        <w:t xml:space="preserve"> người tiêu dùng.</w:t>
-      </w:r>
-      <w:bookmarkStart w:id="0" w:name="_GoBack"/>
-      <w:bookmarkEnd w:id="0"/>
+        <w:t>Sản phẩm sẽ tập trung vào việc tối ưu hóa công việc review để những người dùng smartphone đều có thể tiếp cận được. Vì vậy, hai tính năng sẽ được nghiên cứu chủ yếu sẽ là chụp ảnh và đánh giá sản phẩm theo dạng form.</w:t>
+      </w:r>
+    </w:p>
+    <w:p>
+      <w:pPr>
+        <w:tabs>
+          <w:tab w:val="left" w:pos="360"/>
+          <w:tab w:val="left" w:pos="720"/>
+        </w:tabs>
+        <w:spacing w:line="360" w:lineRule="auto"/>
+        <w:jc w:val="both"/>
+        <w:rPr>
+          <w:rFonts w:ascii="Times New Roman" w:eastAsia="Times New Roman" w:hAnsi="Times New Roman" w:cs="Times New Roman"/>
+          <w:color w:val="000000" w:themeColor="text1"/>
+          <w:sz w:val="26"/>
+          <w:szCs w:val="26"/>
+          <w:shd w:val="clear" w:color="auto" w:fill="FDFDFD"/>
+        </w:rPr>
+      </w:pPr>
+      <w:r>
+        <w:rPr>
+          <w:rFonts w:ascii="Times New Roman" w:eastAsia="Times New Roman" w:hAnsi="Times New Roman" w:cs="Times New Roman"/>
+          <w:color w:val="000000" w:themeColor="text1"/>
+          <w:sz w:val="26"/>
+          <w:szCs w:val="26"/>
+          <w:shd w:val="clear" w:color="auto" w:fill="FDFDFD"/>
+        </w:rPr>
+        <w:tab/>
+      </w:r>
+      <w:r>
+        <w:rPr>
+          <w:rFonts w:ascii="Times New Roman" w:eastAsia="Times New Roman" w:hAnsi="Times New Roman" w:cs="Times New Roman"/>
+          <w:color w:val="000000" w:themeColor="text1"/>
+          <w:sz w:val="26"/>
+          <w:szCs w:val="26"/>
+          <w:shd w:val="clear" w:color="auto" w:fill="FDFDFD"/>
+        </w:rPr>
+        <w:tab/>
+        <w:t>1.1.4 Đối tượng nghiên cứu:</w:t>
+      </w:r>
+    </w:p>
+    <w:p>
+      <w:pPr>
+        <w:tabs>
+          <w:tab w:val="left" w:pos="360"/>
+          <w:tab w:val="left" w:pos="720"/>
+        </w:tabs>
+        <w:spacing w:line="360" w:lineRule="auto"/>
+        <w:jc w:val="both"/>
+        <w:rPr>
+          <w:rFonts w:ascii="Times New Roman" w:eastAsia="Times New Roman" w:hAnsi="Times New Roman" w:cs="Times New Roman"/>
+          <w:color w:val="000000" w:themeColor="text1"/>
+          <w:sz w:val="26"/>
+          <w:szCs w:val="26"/>
+          <w:shd w:val="clear" w:color="auto" w:fill="FDFDFD"/>
+        </w:rPr>
+      </w:pPr>
+      <w:r>
+        <w:rPr>
+          <w:rFonts w:ascii="Times New Roman" w:eastAsia="Times New Roman" w:hAnsi="Times New Roman" w:cs="Times New Roman"/>
+          <w:color w:val="000000" w:themeColor="text1"/>
+          <w:sz w:val="26"/>
+          <w:szCs w:val="26"/>
+          <w:shd w:val="clear" w:color="auto" w:fill="FDFDFD"/>
+        </w:rPr>
+        <w:tab/>
+      </w:r>
+      <w:r>
+        <w:rPr>
+          <w:rFonts w:ascii="Times New Roman" w:eastAsia="Times New Roman" w:hAnsi="Times New Roman" w:cs="Times New Roman"/>
+          <w:color w:val="000000" w:themeColor="text1"/>
+          <w:sz w:val="26"/>
+          <w:szCs w:val="26"/>
+          <w:shd w:val="clear" w:color="auto" w:fill="FDFDFD"/>
+        </w:rPr>
+        <w:tab/>
+        <w:t xml:space="preserve">Phần mềm ban đầu sẽ chọn sản phẩm để đánh giá sẽ là </w:t>
+      </w:r>
+      <w:r>
+        <w:rPr>
+          <w:rFonts w:ascii="Times New Roman" w:eastAsia="Times New Roman" w:hAnsi="Times New Roman" w:cs="Times New Roman"/>
+          <w:color w:val="000000" w:themeColor="text1"/>
+          <w:sz w:val="26"/>
+          <w:szCs w:val="26"/>
+          <w:shd w:val="clear" w:color="auto" w:fill="FDFDFD"/>
+        </w:rPr>
+        <w:t>nh</w:t>
+      </w:r>
+      <w:r>
+        <w:rPr>
+          <w:rFonts w:ascii="Times New Roman" w:eastAsia="Times New Roman" w:hAnsi="Times New Roman" w:cs="Times New Roman"/>
+          <w:color w:val="000000" w:themeColor="text1"/>
+          <w:sz w:val="26"/>
+          <w:szCs w:val="26"/>
+          <w:shd w:val="clear" w:color="auto" w:fill="FDFDFD"/>
+        </w:rPr>
+        <w:t>óm sản phẩm điện thoại thông minh, sau đó sẽ phát triển đến những nhóm sản phẩm đang được nhiều người quan tâm, cũng như thu hút những reviewer hiện nay như là thức ăn, mỹ phẩm, những sản phẩm công nghệ… Và có thể là sẽ phát triển đến mảng đánh giá dịch vụ như du lịch, nhà hàng, khách sạn…</w:t>
+      </w:r>
     </w:p>
     <w:sectPr>
       <w:pgSz w:w="11900" w:h="16840"/>
@@ -25822,7 +26032,7 @@
 </file>
 
 <file path=customXml/itemProps1.xml><?xml version="1.0" encoding="utf-8"?>
-<ds:datastoreItem xmlns:ds="http://schemas.openxmlformats.org/officeDocument/2006/customXml" ds:itemID="{DB3FC7AF-9ACA-483D-ACEA-BAA7178AD91F}">
+<ds:datastoreItem xmlns:ds="http://schemas.openxmlformats.org/officeDocument/2006/customXml" ds:itemID="{FDD9E708-7FB8-4508-8C95-3E1A52EC6382}">
   <ds:schemaRefs>
     <ds:schemaRef ds:uri="http://schemas.openxmlformats.org/officeDocument/2006/bibliography"/>
   </ds:schemaRefs>

</xml_diff>

<commit_message>
07/05/19 - Thêm phần Phạm Vi Giới Hạn trong Nhiệm Vụ Đồ Án của Báo Cáo
</commit_message>
<xml_diff>
--- a/Báo cáo/báo_cáo.docx
+++ b/Báo cáo/báo_cáo.docx
@@ -22491,6 +22491,36 @@
       </w:r>
       <w:bookmarkStart w:id="0" w:name="_GoBack"/>
       <w:bookmarkEnd w:id="0"/>
+    </w:p>
+    <w:p>
+      <w:pPr>
+        <w:tabs>
+          <w:tab w:val="left" w:pos="360"/>
+          <w:tab w:val="left" w:pos="720"/>
+        </w:tabs>
+        <w:spacing w:line="360" w:lineRule="auto"/>
+        <w:jc w:val="both"/>
+        <w:rPr>
+          <w:rFonts w:ascii="Times New Roman" w:eastAsia="Times New Roman" w:hAnsi="Times New Roman" w:cs="Times New Roman"/>
+          <w:b/>
+          <w:color w:val="000000" w:themeColor="text1"/>
+          <w:sz w:val="28"/>
+          <w:szCs w:val="28"/>
+          <w:shd w:val="clear" w:color="auto" w:fill="FDFDFD"/>
+        </w:rPr>
+      </w:pPr>
+      <w:r>
+        <w:rPr>
+          <w:rFonts w:ascii="Times New Roman" w:eastAsia="Times New Roman" w:hAnsi="Times New Roman" w:cs="Times New Roman"/>
+          <w:b/>
+          <w:color w:val="000000" w:themeColor="text1"/>
+          <w:sz w:val="28"/>
+          <w:szCs w:val="28"/>
+          <w:shd w:val="clear" w:color="auto" w:fill="FDFDFD"/>
+        </w:rPr>
+        <w:tab/>
+        <w:t>1.2 Cấu trúc đồ án:</w:t>
+      </w:r>
     </w:p>
     <w:sectPr>
       <w:pgSz w:w="11900" w:h="16840"/>
@@ -25811,7 +25841,7 @@
   <a:extraClrSchemeLst/>
   <a:extLst>
     <a:ext uri="{05A4C25C-085E-4340-85A3-A5531E510DB2}">
-      <thm15:themeFamily xmlns:thm15="http://schemas.microsoft.com/office/thememl/2012/main" xmlns="" name="Office Theme" id="{62F939B6-93AF-4DB8-9C6B-D6C7DFDC589F}" vid="{4A3C46E8-61CC-4603-A589-7422A47A8E4A}"/>
+      <thm15:themeFamily xmlns="" xmlns:thm15="http://schemas.microsoft.com/office/thememl/2012/main" name="Office Theme" id="{62F939B6-93AF-4DB8-9C6B-D6C7DFDC589F}" vid="{4A3C46E8-61CC-4603-A589-7422A47A8E4A}"/>
     </a:ext>
   </a:extLst>
 </a:theme>
@@ -25822,7 +25852,7 @@
 </file>
 
 <file path=customXml/itemProps1.xml><?xml version="1.0" encoding="utf-8"?>
-<ds:datastoreItem xmlns:ds="http://schemas.openxmlformats.org/officeDocument/2006/customXml" ds:itemID="{DB3FC7AF-9ACA-483D-ACEA-BAA7178AD91F}">
+<ds:datastoreItem xmlns:ds="http://schemas.openxmlformats.org/officeDocument/2006/customXml" ds:itemID="{1A35B1E2-3BDA-4895-B288-065581B25651}">
   <ds:schemaRefs>
     <ds:schemaRef ds:uri="http://schemas.openxmlformats.org/officeDocument/2006/bibliography"/>
   </ds:schemaRefs>

</xml_diff>

<commit_message>
07/05/19 - Thêm Phạm vi giới hạn vào Nhiệm vụ đồ án của Báo Cáo
</commit_message>
<xml_diff>
--- a/Báo cáo/báo_cáo.docx
+++ b/Báo cáo/báo_cáo.docx
@@ -228,6 +228,16 @@
           <w:shd w:val="clear" w:color="auto" w:fill="FFFFFF"/>
         </w:rPr>
         <w:tab/>
+      </w:r>
+      <w:proofErr w:type="gramStart"/>
+      <w:r>
+        <w:rPr>
+          <w:rFonts w:ascii="Times New Roman" w:eastAsia="Times New Roman" w:hAnsi="Times New Roman" w:cs="Times New Roman"/>
+          <w:color w:val="2B2B2B"/>
+          <w:sz w:val="26"/>
+          <w:szCs w:val="26"/>
+          <w:shd w:val="clear" w:color="auto" w:fill="FFFFFF"/>
+        </w:rPr>
         <w:t>Trong kho</w:t>
       </w:r>
       <w:r>
@@ -348,7 +358,18 @@
           <w:szCs w:val="26"/>
           <w:shd w:val="clear" w:color="auto" w:fill="FFFFFF"/>
         </w:rPr>
-        <w:t>t ngành hot. Các m</w:t>
+        <w:t>t ngành hot.</w:t>
+      </w:r>
+      <w:proofErr w:type="gramEnd"/>
+      <w:r>
+        <w:rPr>
+          <w:rFonts w:ascii="Times New Roman" w:eastAsia="Times New Roman" w:hAnsi="Times New Roman" w:cs="Times New Roman"/>
+          <w:color w:val="2B2B2B"/>
+          <w:sz w:val="26"/>
+          <w:szCs w:val="26"/>
+          <w:shd w:val="clear" w:color="auto" w:fill="FFFFFF"/>
+        </w:rPr>
+        <w:t xml:space="preserve"> Các m</w:t>
       </w:r>
       <w:r>
         <w:rPr>
@@ -508,7 +529,29 @@
           <w:szCs w:val="26"/>
           <w:shd w:val="clear" w:color="auto" w:fill="FFFFFF"/>
         </w:rPr>
-        <w:t>n Android developer, iOS developer, … v</w:t>
+        <w:t xml:space="preserve">n Android developer, iOS </w:t>
+      </w:r>
+      <w:proofErr w:type="gramStart"/>
+      <w:r>
+        <w:rPr>
+          <w:rFonts w:ascii="Times New Roman" w:eastAsia="Times New Roman" w:hAnsi="Times New Roman" w:cs="Times New Roman"/>
+          <w:color w:val="2B2B2B"/>
+          <w:sz w:val="26"/>
+          <w:szCs w:val="26"/>
+          <w:shd w:val="clear" w:color="auto" w:fill="FFFFFF"/>
+        </w:rPr>
+        <w:t>developer, …</w:t>
+      </w:r>
+      <w:proofErr w:type="gramEnd"/>
+      <w:r>
+        <w:rPr>
+          <w:rFonts w:ascii="Times New Roman" w:eastAsia="Times New Roman" w:hAnsi="Times New Roman" w:cs="Times New Roman"/>
+          <w:color w:val="2B2B2B"/>
+          <w:sz w:val="26"/>
+          <w:szCs w:val="26"/>
+          <w:shd w:val="clear" w:color="auto" w:fill="FFFFFF"/>
+        </w:rPr>
+        <w:t xml:space="preserve"> v</w:t>
       </w:r>
       <w:r>
         <w:rPr>
@@ -910,7 +953,25 @@
           <w:sz w:val="26"/>
           <w:szCs w:val="26"/>
         </w:rPr>
-        <w:t>t là : Android, iOS và Window phone, ti</w:t>
+        <w:t xml:space="preserve">t </w:t>
+      </w:r>
+      <w:proofErr w:type="gramStart"/>
+      <w:r>
+        <w:rPr>
+          <w:color w:val="2B2B2B"/>
+          <w:sz w:val="26"/>
+          <w:szCs w:val="26"/>
+        </w:rPr>
+        <w:t>là :</w:t>
+      </w:r>
+      <w:proofErr w:type="gramEnd"/>
+      <w:r>
+        <w:rPr>
+          <w:color w:val="2B2B2B"/>
+          <w:sz w:val="26"/>
+          <w:szCs w:val="26"/>
+        </w:rPr>
+        <w:t xml:space="preserve"> Android, iOS và Window phone, ti</w:t>
       </w:r>
       <w:r>
         <w:rPr>
@@ -1162,6 +1223,15 @@
           <w:szCs w:val="26"/>
         </w:rPr>
         <w:tab/>
+      </w:r>
+      <w:proofErr w:type="gramStart"/>
+      <w:r>
+        <w:rPr>
+          <w:rFonts w:ascii="Times New Roman" w:hAnsi="Times New Roman" w:cs="Times New Roman"/>
+          <w:color w:val="202020"/>
+          <w:sz w:val="26"/>
+          <w:szCs w:val="26"/>
+        </w:rPr>
         <w:t>Theo bi</w:t>
       </w:r>
       <w:r>
@@ -1387,8 +1457,19 @@
           <w:sz w:val="26"/>
           <w:szCs w:val="26"/>
         </w:rPr>
-        <w:t xml:space="preserve">ng. </w:t>
-      </w:r>
+        <w:t>ng.</w:t>
+      </w:r>
+      <w:proofErr w:type="gramEnd"/>
+      <w:r>
+        <w:rPr>
+          <w:rFonts w:ascii="Times New Roman" w:hAnsi="Times New Roman" w:cs="Times New Roman"/>
+          <w:color w:val="202020"/>
+          <w:sz w:val="26"/>
+          <w:szCs w:val="26"/>
+        </w:rPr>
+        <w:t xml:space="preserve"> </w:t>
+      </w:r>
+      <w:proofErr w:type="gramStart"/>
       <w:r>
         <w:rPr>
           <w:rFonts w:ascii="Times New Roman" w:eastAsia="Times New Roman" w:hAnsi="Times New Roman" w:cs="Times New Roman"/>
@@ -1953,7 +2034,18 @@
           <w:szCs w:val="26"/>
           <w:shd w:val="clear" w:color="auto" w:fill="FFFFFF"/>
         </w:rPr>
-        <w:t>. Ban đ</w:t>
+        <w:t>.</w:t>
+      </w:r>
+      <w:proofErr w:type="gramEnd"/>
+      <w:r>
+        <w:rPr>
+          <w:rFonts w:ascii="Times New Roman" w:eastAsia="Times New Roman" w:hAnsi="Times New Roman" w:cs="Times New Roman"/>
+          <w:color w:val="000000" w:themeColor="text1"/>
+          <w:sz w:val="26"/>
+          <w:szCs w:val="26"/>
+          <w:shd w:val="clear" w:color="auto" w:fill="FFFFFF"/>
+        </w:rPr>
+        <w:t xml:space="preserve"> Ban đ</w:t>
       </w:r>
       <w:r>
         <w:rPr>
@@ -2378,7 +2470,27 @@
           <w:sz w:val="26"/>
           <w:szCs w:val="26"/>
         </w:rPr>
-        <w:t>m tay m</w:t>
+        <w:t xml:space="preserve">m </w:t>
+      </w:r>
+      <w:proofErr w:type="gramStart"/>
+      <w:r>
+        <w:rPr>
+          <w:rFonts w:ascii="Times New Roman" w:eastAsia="Times New Roman" w:hAnsi="Times New Roman" w:cs="Times New Roman"/>
+          <w:color w:val="000000" w:themeColor="text1"/>
+          <w:sz w:val="26"/>
+          <w:szCs w:val="26"/>
+        </w:rPr>
+        <w:t>tay</w:t>
+      </w:r>
+      <w:proofErr w:type="gramEnd"/>
+      <w:r>
+        <w:rPr>
+          <w:rFonts w:ascii="Times New Roman" w:eastAsia="Times New Roman" w:hAnsi="Times New Roman" w:cs="Times New Roman"/>
+          <w:color w:val="000000" w:themeColor="text1"/>
+          <w:sz w:val="26"/>
+          <w:szCs w:val="26"/>
+        </w:rPr>
+        <w:t xml:space="preserve"> m</w:t>
       </w:r>
       <w:r>
         <w:rPr>
@@ -4036,6 +4148,7 @@
         </w:rPr>
         <w:tab/>
       </w:r>
+      <w:proofErr w:type="gramStart"/>
       <w:r>
         <w:rPr>
           <w:rFonts w:ascii="Times New Roman" w:hAnsi="Times New Roman" w:cs="Times New Roman"/>
@@ -4045,7 +4158,19 @@
           <w:sz w:val="26"/>
           <w:szCs w:val="26"/>
         </w:rPr>
-        <w:t xml:space="preserve">iOS </w:t>
+        <w:t>iOS</w:t>
+      </w:r>
+      <w:proofErr w:type="gramEnd"/>
+      <w:r>
+        <w:rPr>
+          <w:rFonts w:ascii="Times New Roman" w:hAnsi="Times New Roman" w:cs="Times New Roman"/>
+          <w:bCs/>
+          <w:i/>
+          <w:color w:val="202020"/>
+          <w:sz w:val="26"/>
+          <w:szCs w:val="26"/>
+        </w:rPr>
+        <w:t xml:space="preserve"> </w:t>
       </w:r>
     </w:p>
     <w:p>
@@ -21564,29 +21689,7 @@
           <w:shd w:val="clear" w:color="auto" w:fill="FDFDFD"/>
         </w:rPr>
         <w:tab/>
-        <w:t>1.1.1 Tính cấp thiết</w:t>
-      </w:r>
-      <w:r>
-        <w:rPr>
-          <w:rFonts w:ascii="Times New Roman" w:eastAsia="Times New Roman" w:hAnsi="Times New Roman" w:cs="Times New Roman"/>
-          <w:i/>
-          <w:color w:val="000000"/>
-          <w:sz w:val="28"/>
-          <w:szCs w:val="28"/>
-          <w:shd w:val="clear" w:color="auto" w:fill="FDFDFD"/>
-        </w:rPr>
-        <w:t xml:space="preserve"> và lý do hình thành</w:t>
-      </w:r>
-      <w:r>
-        <w:rPr>
-          <w:rFonts w:ascii="Times New Roman" w:eastAsia="Times New Roman" w:hAnsi="Times New Roman" w:cs="Times New Roman"/>
-          <w:i/>
-          <w:color w:val="000000"/>
-          <w:sz w:val="28"/>
-          <w:szCs w:val="28"/>
-          <w:shd w:val="clear" w:color="auto" w:fill="FDFDFD"/>
-        </w:rPr>
-        <w:t xml:space="preserve"> đề tài</w:t>
+        <w:t>1.1.1 Tính cấp thiết của đề tài</w:t>
       </w:r>
       <w:r>
         <w:rPr>
@@ -21704,7 +21807,7 @@
           <w:szCs w:val="26"/>
           <w:shd w:val="clear" w:color="auto" w:fill="FDFDFD"/>
         </w:rPr>
-        <w:t>kinh tế</w:t>
+        <w:t>marketing</w:t>
       </w:r>
       <w:r>
         <w:rPr>
@@ -21764,47 +21867,7 @@
           <w:szCs w:val="26"/>
           <w:shd w:val="clear" w:color="auto" w:fill="FDFDFD"/>
         </w:rPr>
-        <w:t xml:space="preserve"> Reviewer là những người đánh giá sản phẩm dịch vụ dựa trên quan điểm của cá nhân mình, thông qua một</w:t>
-      </w:r>
-      <w:r>
-        <w:rPr>
-          <w:rFonts w:ascii="Times New Roman" w:eastAsia="Times New Roman" w:hAnsi="Times New Roman" w:cs="Times New Roman"/>
-          <w:color w:val="000000" w:themeColor="text1"/>
-          <w:sz w:val="26"/>
-          <w:szCs w:val="26"/>
-          <w:shd w:val="clear" w:color="auto" w:fill="FDFDFD"/>
-        </w:rPr>
-        <w:t xml:space="preserve"> số</w:t>
-      </w:r>
-      <w:r>
-        <w:rPr>
-          <w:rFonts w:ascii="Times New Roman" w:eastAsia="Times New Roman" w:hAnsi="Times New Roman" w:cs="Times New Roman"/>
-          <w:color w:val="000000" w:themeColor="text1"/>
-          <w:sz w:val="26"/>
-          <w:szCs w:val="26"/>
-          <w:shd w:val="clear" w:color="auto" w:fill="FDFDFD"/>
-        </w:rPr>
-        <w:t xml:space="preserve"> kênh phương tiện truyền thông nổi tiếng hiện nay như Youtube, Facebook, Blog,… Review</w:t>
-      </w:r>
-      <w:r>
-        <w:rPr>
-          <w:rFonts w:ascii="Times New Roman" w:eastAsia="Times New Roman" w:hAnsi="Times New Roman" w:cs="Times New Roman"/>
-          <w:color w:val="000000" w:themeColor="text1"/>
-          <w:sz w:val="26"/>
-          <w:szCs w:val="26"/>
-          <w:shd w:val="clear" w:color="auto" w:fill="FDFDFD"/>
-        </w:rPr>
-        <w:t xml:space="preserve"> sản phẩm</w:t>
-      </w:r>
-      <w:r>
-        <w:rPr>
-          <w:rFonts w:ascii="Times New Roman" w:eastAsia="Times New Roman" w:hAnsi="Times New Roman" w:cs="Times New Roman"/>
-          <w:color w:val="000000" w:themeColor="text1"/>
-          <w:sz w:val="26"/>
-          <w:szCs w:val="26"/>
-          <w:shd w:val="clear" w:color="auto" w:fill="FDFDFD"/>
-        </w:rPr>
-        <w:t xml:space="preserve"> mang đế</w:t>
+        <w:t xml:space="preserve"> Reviewer là những người đánh giá sản phẩm dịch vụ dựa trên quan điểm của cá nhân mình, thông qua một kênh phương tiện truyền thông nổi tiếng hiện nay như Youtube, Facebook, Blog,… Review mang đế</w:t>
       </w:r>
       <w:r>
         <w:rPr>
@@ -21844,27 +21907,7 @@
           <w:szCs w:val="26"/>
           <w:shd w:val="clear" w:color="auto" w:fill="FDFDFD"/>
         </w:rPr>
-        <w:t>t cái nh</w:t>
-      </w:r>
-      <w:r>
-        <w:rPr>
-          <w:rFonts w:ascii="Times New Roman" w:eastAsia="Times New Roman" w:hAnsi="Times New Roman" w:cs="Times New Roman"/>
-          <w:color w:val="000000" w:themeColor="text1"/>
-          <w:sz w:val="26"/>
-          <w:szCs w:val="26"/>
-          <w:shd w:val="clear" w:color="auto" w:fill="FDFDFD"/>
-        </w:rPr>
-        <w:t xml:space="preserve">ìn tổng quan về chất lượng </w:t>
-      </w:r>
-      <w:r>
-        <w:rPr>
-          <w:rFonts w:ascii="Times New Roman" w:eastAsia="Times New Roman" w:hAnsi="Times New Roman" w:cs="Times New Roman"/>
-          <w:color w:val="000000" w:themeColor="text1"/>
-          <w:sz w:val="26"/>
-          <w:szCs w:val="26"/>
-          <w:shd w:val="clear" w:color="auto" w:fill="FDFDFD"/>
-        </w:rPr>
-        <w:t>của sản phẩm đó</w:t>
+        <w:t>t cái nhìn tổng quan về chất lượng cũng của sản phẩm đó</w:t>
       </w:r>
       <w:r>
         <w:rPr>
@@ -22024,59 +22067,17 @@
           <w:szCs w:val="26"/>
           <w:shd w:val="clear" w:color="auto" w:fill="FDFDFD"/>
         </w:rPr>
-        <w:t xml:space="preserve"> từ những đánh giá của nhiều reviewer,</w:t>
-      </w:r>
-      <w:r>
-        <w:rPr>
-          <w:rFonts w:ascii="Times New Roman" w:eastAsia="Times New Roman" w:hAnsi="Times New Roman" w:cs="Times New Roman"/>
-          <w:color w:val="000000" w:themeColor="text1"/>
-          <w:sz w:val="26"/>
-          <w:szCs w:val="26"/>
-          <w:shd w:val="clear" w:color="auto" w:fill="FDFDFD"/>
-        </w:rPr>
-        <w:t xml:space="preserve"> thì</w:t>
-      </w:r>
-      <w:r>
-        <w:rPr>
-          <w:rFonts w:ascii="Times New Roman" w:eastAsia="Times New Roman" w:hAnsi="Times New Roman" w:cs="Times New Roman"/>
-          <w:color w:val="000000" w:themeColor="text1"/>
-          <w:sz w:val="26"/>
-          <w:szCs w:val="26"/>
-          <w:shd w:val="clear" w:color="auto" w:fill="FDFDFD"/>
-        </w:rPr>
-        <w:t xml:space="preserve"> có thể mang lại cho ngườ</w:t>
-      </w:r>
-      <w:r>
-        <w:rPr>
-          <w:rFonts w:ascii="Times New Roman" w:eastAsia="Times New Roman" w:hAnsi="Times New Roman" w:cs="Times New Roman"/>
-          <w:color w:val="000000" w:themeColor="text1"/>
-          <w:sz w:val="26"/>
-          <w:szCs w:val="26"/>
-          <w:shd w:val="clear" w:color="auto" w:fill="FDFDFD"/>
-        </w:rPr>
-        <w:t>i dùng những kiến thức</w:t>
-      </w:r>
-      <w:bookmarkStart w:id="0" w:name="_GoBack"/>
-      <w:bookmarkEnd w:id="0"/>
-      <w:r>
-        <w:rPr>
-          <w:rFonts w:ascii="Times New Roman" w:eastAsia="Times New Roman" w:hAnsi="Times New Roman" w:cs="Times New Roman"/>
-          <w:color w:val="000000" w:themeColor="text1"/>
-          <w:sz w:val="26"/>
-          <w:szCs w:val="26"/>
-          <w:shd w:val="clear" w:color="auto" w:fill="FDFDFD"/>
-        </w:rPr>
-        <w:t xml:space="preserve"> tổng hợp, có những sự lựa chọn sản phẩm hay dịch vụ nào p</w:t>
-      </w:r>
-      <w:r>
-        <w:rPr>
-          <w:rFonts w:ascii="Times New Roman" w:eastAsia="Times New Roman" w:hAnsi="Times New Roman" w:cs="Times New Roman"/>
-          <w:color w:val="000000" w:themeColor="text1"/>
-          <w:sz w:val="26"/>
-          <w:szCs w:val="26"/>
-          <w:shd w:val="clear" w:color="auto" w:fill="FDFDFD"/>
-        </w:rPr>
-        <w:t>hù hợp với nhu cầu của bản thân.</w:t>
+        <w:t xml:space="preserve"> từ những đánh giá của nhiều reviewer, có thể mang lại cho ngườ</w:t>
+      </w:r>
+      <w:r>
+        <w:rPr>
+          <w:rFonts w:ascii="Times New Roman" w:eastAsia="Times New Roman" w:hAnsi="Times New Roman" w:cs="Times New Roman"/>
+          <w:color w:val="000000" w:themeColor="text1"/>
+          <w:sz w:val="26"/>
+          <w:szCs w:val="26"/>
+          <w:shd w:val="clear" w:color="auto" w:fill="FDFDFD"/>
+        </w:rPr>
+        <w:t>i dùng những kiến thưc tổng hợp, có những sự lựa chọn sản phẩm hay dịch vụ nào phù hợp với nhu cầu của bản thân.</w:t>
       </w:r>
     </w:p>
     <w:p>
@@ -22095,6 +22096,207 @@
           <w:shd w:val="clear" w:color="auto" w:fill="FDFDFD"/>
         </w:rPr>
       </w:pPr>
+      <w:r>
+        <w:rPr>
+          <w:rFonts w:ascii="Times New Roman" w:eastAsia="Times New Roman" w:hAnsi="Times New Roman" w:cs="Times New Roman"/>
+          <w:color w:val="000000" w:themeColor="text1"/>
+          <w:sz w:val="26"/>
+          <w:szCs w:val="26"/>
+          <w:shd w:val="clear" w:color="auto" w:fill="FDFDFD"/>
+        </w:rPr>
+        <w:tab/>
+      </w:r>
+      <w:r>
+        <w:rPr>
+          <w:rFonts w:ascii="Times New Roman" w:eastAsia="Times New Roman" w:hAnsi="Times New Roman" w:cs="Times New Roman"/>
+          <w:color w:val="000000" w:themeColor="text1"/>
+          <w:sz w:val="26"/>
+          <w:szCs w:val="26"/>
+          <w:shd w:val="clear" w:color="auto" w:fill="FDFDFD"/>
+        </w:rPr>
+        <w:tab/>
+        <w:t>Cũng từ đây, Re</w:t>
+      </w:r>
+      <w:r>
+        <w:rPr>
+          <w:rFonts w:ascii="Times New Roman" w:eastAsia="Times New Roman" w:hAnsi="Times New Roman" w:cs="Times New Roman"/>
+          <w:color w:val="000000" w:themeColor="text1"/>
+          <w:sz w:val="26"/>
+          <w:szCs w:val="26"/>
+          <w:shd w:val="clear" w:color="auto" w:fill="FDFDFD"/>
+        </w:rPr>
+        <w:t>viewer đang mang lại một giá trị nhất định cho nề</w:t>
+      </w:r>
+      <w:r>
+        <w:rPr>
+          <w:rFonts w:ascii="Times New Roman" w:eastAsia="Times New Roman" w:hAnsi="Times New Roman" w:cs="Times New Roman"/>
+          <w:color w:val="000000" w:themeColor="text1"/>
+          <w:sz w:val="26"/>
+          <w:szCs w:val="26"/>
+          <w:shd w:val="clear" w:color="auto" w:fill="FDFDFD"/>
+        </w:rPr>
+        <w:t>n kinh tế hiện nay, không những hỗ trợ rất lớn cho nhà sản xuất và</w:t>
+      </w:r>
+      <w:r>
+        <w:rPr>
+          <w:rFonts w:ascii="Times New Roman" w:eastAsia="Times New Roman" w:hAnsi="Times New Roman" w:cs="Times New Roman"/>
+          <w:color w:val="000000" w:themeColor="text1"/>
+          <w:sz w:val="26"/>
+          <w:szCs w:val="26"/>
+          <w:shd w:val="clear" w:color="auto" w:fill="FDFDFD"/>
+        </w:rPr>
+        <w:t xml:space="preserve"> thươn</w:t>
+      </w:r>
+      <w:r>
+        <w:rPr>
+          <w:rFonts w:ascii="Times New Roman" w:eastAsia="Times New Roman" w:hAnsi="Times New Roman" w:cs="Times New Roman"/>
+          <w:color w:val="000000" w:themeColor="text1"/>
+          <w:sz w:val="26"/>
+          <w:szCs w:val="26"/>
+          <w:shd w:val="clear" w:color="auto" w:fill="FDFDFD"/>
+        </w:rPr>
+        <w:t>g</w:t>
+      </w:r>
+      <w:r>
+        <w:rPr>
+          <w:rFonts w:ascii="Times New Roman" w:eastAsia="Times New Roman" w:hAnsi="Times New Roman" w:cs="Times New Roman"/>
+          <w:color w:val="000000" w:themeColor="text1"/>
+          <w:sz w:val="26"/>
+          <w:szCs w:val="26"/>
+          <w:shd w:val="clear" w:color="auto" w:fill="FDFDFD"/>
+        </w:rPr>
+        <w:t xml:space="preserve"> hiệu</w:t>
+      </w:r>
+      <w:r>
+        <w:rPr>
+          <w:rFonts w:ascii="Times New Roman" w:eastAsia="Times New Roman" w:hAnsi="Times New Roman" w:cs="Times New Roman"/>
+          <w:color w:val="000000" w:themeColor="text1"/>
+          <w:sz w:val="26"/>
+          <w:szCs w:val="26"/>
+          <w:shd w:val="clear" w:color="auto" w:fill="FDFDFD"/>
+        </w:rPr>
+        <w:t xml:space="preserve"> có</w:t>
+      </w:r>
+      <w:r>
+        <w:rPr>
+          <w:rFonts w:ascii="Times New Roman" w:eastAsia="Times New Roman" w:hAnsi="Times New Roman" w:cs="Times New Roman"/>
+          <w:color w:val="000000" w:themeColor="text1"/>
+          <w:sz w:val="26"/>
+          <w:szCs w:val="26"/>
+          <w:shd w:val="clear" w:color="auto" w:fill="FDFDFD"/>
+        </w:rPr>
+        <w:t xml:space="preserve"> một nguồ</w:t>
+      </w:r>
+      <w:r>
+        <w:rPr>
+          <w:rFonts w:ascii="Times New Roman" w:eastAsia="Times New Roman" w:hAnsi="Times New Roman" w:cs="Times New Roman"/>
+          <w:color w:val="000000" w:themeColor="text1"/>
+          <w:sz w:val="26"/>
+          <w:szCs w:val="26"/>
+          <w:shd w:val="clear" w:color="auto" w:fill="FDFDFD"/>
+        </w:rPr>
+        <w:t>n</w:t>
+      </w:r>
+      <w:r>
+        <w:rPr>
+          <w:rFonts w:ascii="Times New Roman" w:eastAsia="Times New Roman" w:hAnsi="Times New Roman" w:cs="Times New Roman"/>
+          <w:color w:val="000000" w:themeColor="text1"/>
+          <w:sz w:val="26"/>
+          <w:szCs w:val="26"/>
+          <w:shd w:val="clear" w:color="auto" w:fill="FDFDFD"/>
+        </w:rPr>
+        <w:t xml:space="preserve"> kênh quảng cáo</w:t>
+      </w:r>
+      <w:r>
+        <w:rPr>
+          <w:rFonts w:ascii="Times New Roman" w:eastAsia="Times New Roman" w:hAnsi="Times New Roman" w:cs="Times New Roman"/>
+          <w:color w:val="000000" w:themeColor="text1"/>
+          <w:sz w:val="26"/>
+          <w:szCs w:val="26"/>
+          <w:shd w:val="clear" w:color="auto" w:fill="FDFDFD"/>
+        </w:rPr>
+        <w:t xml:space="preserve"> sản phẩm mạnh mẽ, mà còn</w:t>
+      </w:r>
+      <w:r>
+        <w:rPr>
+          <w:rFonts w:ascii="Times New Roman" w:eastAsia="Times New Roman" w:hAnsi="Times New Roman" w:cs="Times New Roman"/>
+          <w:color w:val="000000" w:themeColor="text1"/>
+          <w:sz w:val="26"/>
+          <w:szCs w:val="26"/>
+          <w:shd w:val="clear" w:color="auto" w:fill="FDFDFD"/>
+        </w:rPr>
+        <w:t xml:space="preserve"> </w:t>
+      </w:r>
+      <w:r>
+        <w:rPr>
+          <w:rFonts w:ascii="Times New Roman" w:eastAsia="Times New Roman" w:hAnsi="Times New Roman" w:cs="Times New Roman"/>
+          <w:color w:val="000000" w:themeColor="text1"/>
+          <w:sz w:val="26"/>
+          <w:szCs w:val="26"/>
+          <w:shd w:val="clear" w:color="auto" w:fill="FDFDFD"/>
+        </w:rPr>
+        <w:t>giúp cho những nhà cung cấp sản phẩm này có thể phân loại được đối tượng khách hàng mà sản phẩm</w:t>
+      </w:r>
+      <w:r>
+        <w:rPr>
+          <w:rFonts w:ascii="Times New Roman" w:eastAsia="Times New Roman" w:hAnsi="Times New Roman" w:cs="Times New Roman"/>
+          <w:color w:val="000000" w:themeColor="text1"/>
+          <w:sz w:val="26"/>
+          <w:szCs w:val="26"/>
+          <w:shd w:val="clear" w:color="auto" w:fill="FDFDFD"/>
+        </w:rPr>
+        <w:t xml:space="preserve"> của mình</w:t>
+      </w:r>
+      <w:r>
+        <w:rPr>
+          <w:rFonts w:ascii="Times New Roman" w:eastAsia="Times New Roman" w:hAnsi="Times New Roman" w:cs="Times New Roman"/>
+          <w:color w:val="000000" w:themeColor="text1"/>
+          <w:sz w:val="26"/>
+          <w:szCs w:val="26"/>
+          <w:shd w:val="clear" w:color="auto" w:fill="FDFDFD"/>
+        </w:rPr>
+        <w:t xml:space="preserve"> sẽ nhắm đến trên thị trường. </w:t>
+      </w:r>
+      <w:r>
+        <w:rPr>
+          <w:rFonts w:ascii="Times New Roman" w:eastAsia="Times New Roman" w:hAnsi="Times New Roman" w:cs="Times New Roman"/>
+          <w:color w:val="000000" w:themeColor="text1"/>
+          <w:sz w:val="26"/>
+          <w:szCs w:val="26"/>
+          <w:shd w:val="clear" w:color="auto" w:fill="FDFDFD"/>
+        </w:rPr>
+        <w:t>Hai nền tảng lớn nhất mà các reviewer đang hoạt động là Facebook và Youtube, ngoài ra thì còn có những kênh review k</w:t>
+      </w:r>
+      <w:r>
+        <w:rPr>
+          <w:rFonts w:ascii="Times New Roman" w:eastAsia="Times New Roman" w:hAnsi="Times New Roman" w:cs="Times New Roman"/>
+          <w:color w:val="000000" w:themeColor="text1"/>
+          <w:sz w:val="26"/>
+          <w:szCs w:val="26"/>
+          <w:shd w:val="clear" w:color="auto" w:fill="FDFDFD"/>
+        </w:rPr>
+        <w:t>hác như blog hay w</w:t>
+      </w:r>
+      <w:r>
+        <w:rPr>
+          <w:rFonts w:ascii="Times New Roman" w:eastAsia="Times New Roman" w:hAnsi="Times New Roman" w:cs="Times New Roman"/>
+          <w:color w:val="000000" w:themeColor="text1"/>
+          <w:sz w:val="26"/>
+          <w:szCs w:val="26"/>
+          <w:shd w:val="clear" w:color="auto" w:fill="FDFDFD"/>
+        </w:rPr>
+        <w:t>ebsite riêng, vì đây là những kênh truyền thông có khả nang dễ tiếp cận những người xem và những đối tượng khách hàng khác nhau</w:t>
+      </w:r>
+      <w:r>
+        <w:rPr>
+          <w:rFonts w:ascii="Times New Roman" w:eastAsia="Times New Roman" w:hAnsi="Times New Roman" w:cs="Times New Roman"/>
+          <w:color w:val="000000" w:themeColor="text1"/>
+          <w:sz w:val="26"/>
+          <w:szCs w:val="26"/>
+          <w:shd w:val="clear" w:color="auto" w:fill="FDFDFD"/>
+        </w:rPr>
+        <w:t>.</w:t>
+      </w:r>
     </w:p>
     <w:p>
       <w:pPr>
@@ -22106,7 +22308,7 @@
         <w:jc w:val="both"/>
         <w:rPr>
           <w:rFonts w:ascii="Times New Roman" w:eastAsia="Times New Roman" w:hAnsi="Times New Roman" w:cs="Times New Roman"/>
-          <w:color w:val="FFFFFF" w:themeColor="background1"/>
+          <w:color w:val="000000" w:themeColor="text1"/>
           <w:sz w:val="26"/>
           <w:szCs w:val="26"/>
           <w:shd w:val="clear" w:color="auto" w:fill="FDFDFD"/>
@@ -22120,6 +22322,7 @@
           <w:szCs w:val="26"/>
           <w:shd w:val="clear" w:color="auto" w:fill="FDFDFD"/>
         </w:rPr>
+        <w:lastRenderedPageBreak/>
         <w:tab/>
       </w:r>
       <w:r>
@@ -22131,229 +22334,163 @@
           <w:shd w:val="clear" w:color="auto" w:fill="FDFDFD"/>
         </w:rPr>
         <w:tab/>
-        <w:t xml:space="preserve">Ngày nay công việc reviewer đang từng ngày phát triển. Những lứa tuổi có thể làm reviewer rất đa dạng. Chỉ </w:t>
-      </w:r>
-      <w:r>
-        <w:rPr>
-          <w:rFonts w:ascii="Times New Roman" w:eastAsia="Times New Roman" w:hAnsi="Times New Roman" w:cs="Times New Roman"/>
-          <w:color w:val="000000" w:themeColor="text1"/>
-          <w:sz w:val="26"/>
-          <w:szCs w:val="26"/>
-          <w:shd w:val="clear" w:color="auto" w:fill="FDFDFD"/>
-        </w:rPr>
-        <w:t xml:space="preserve">cần có kiến thức về sản phẩm </w:t>
-      </w:r>
-      <w:r>
-        <w:rPr>
-          <w:rFonts w:ascii="Times New Roman" w:eastAsia="Times New Roman" w:hAnsi="Times New Roman" w:cs="Times New Roman"/>
-          <w:color w:val="000000" w:themeColor="text1"/>
-          <w:sz w:val="26"/>
-          <w:szCs w:val="26"/>
-          <w:shd w:val="clear" w:color="auto" w:fill="FDFDFD"/>
-        </w:rPr>
-        <w:t>đánh giá, kết hợp với khả năng ăn nói</w:t>
-      </w:r>
-      <w:r>
-        <w:rPr>
-          <w:rFonts w:ascii="Times New Roman" w:eastAsia="Times New Roman" w:hAnsi="Times New Roman" w:cs="Times New Roman"/>
-          <w:color w:val="000000" w:themeColor="text1"/>
-          <w:sz w:val="26"/>
-          <w:szCs w:val="26"/>
-          <w:shd w:val="clear" w:color="auto" w:fill="FDFDFD"/>
-        </w:rPr>
-        <w:t xml:space="preserve"> và</w:t>
-      </w:r>
-      <w:r>
-        <w:rPr>
-          <w:rFonts w:ascii="Times New Roman" w:eastAsia="Times New Roman" w:hAnsi="Times New Roman" w:cs="Times New Roman"/>
-          <w:color w:val="000000" w:themeColor="text1"/>
-          <w:sz w:val="26"/>
-          <w:szCs w:val="26"/>
-          <w:shd w:val="clear" w:color="auto" w:fill="FDFDFD"/>
-        </w:rPr>
-        <w:t xml:space="preserve"> diễn đạt tốt, thì</w:t>
-      </w:r>
-      <w:r>
-        <w:rPr>
-          <w:rFonts w:ascii="Times New Roman" w:eastAsia="Times New Roman" w:hAnsi="Times New Roman" w:cs="Times New Roman"/>
-          <w:color w:val="000000" w:themeColor="text1"/>
-          <w:sz w:val="26"/>
-          <w:szCs w:val="26"/>
-          <w:shd w:val="clear" w:color="auto" w:fill="FDFDFD"/>
-        </w:rPr>
-        <w:t xml:space="preserve"> về cơ bản</w:t>
-      </w:r>
-      <w:r>
-        <w:rPr>
-          <w:rFonts w:ascii="Times New Roman" w:eastAsia="Times New Roman" w:hAnsi="Times New Roman" w:cs="Times New Roman"/>
-          <w:color w:val="000000" w:themeColor="text1"/>
-          <w:sz w:val="26"/>
-          <w:szCs w:val="26"/>
-          <w:shd w:val="clear" w:color="auto" w:fill="FDFDFD"/>
-        </w:rPr>
-        <w:t xml:space="preserve"> đã có thể bắt đầu công việc reviewer. Nhưng bên cạnh đó, những công cụ hỗ trợ cho công việc reviewer cũng là một phần không thể thiếu cho công việc này. Đây luôn là những công cụ </w:t>
-      </w:r>
-      <w:r>
-        <w:rPr>
-          <w:rFonts w:ascii="Times New Roman" w:eastAsia="Times New Roman" w:hAnsi="Times New Roman" w:cs="Times New Roman"/>
-          <w:color w:val="000000" w:themeColor="text1"/>
-          <w:sz w:val="26"/>
-          <w:szCs w:val="26"/>
-          <w:shd w:val="clear" w:color="auto" w:fill="FDFDFD"/>
-        </w:rPr>
-        <w:t>hỗ trợ cho</w:t>
-      </w:r>
-      <w:r>
-        <w:rPr>
-          <w:rFonts w:ascii="Times New Roman" w:eastAsia="Times New Roman" w:hAnsi="Times New Roman" w:cs="Times New Roman"/>
-          <w:color w:val="000000" w:themeColor="text1"/>
-          <w:sz w:val="26"/>
-          <w:szCs w:val="26"/>
-          <w:shd w:val="clear" w:color="auto" w:fill="FDFDFD"/>
-        </w:rPr>
-        <w:t xml:space="preserve"> review</w:t>
-      </w:r>
-      <w:r>
-        <w:rPr>
-          <w:rFonts w:ascii="Times New Roman" w:eastAsia="Times New Roman" w:hAnsi="Times New Roman" w:cs="Times New Roman"/>
-          <w:color w:val="000000" w:themeColor="text1"/>
-          <w:sz w:val="26"/>
-          <w:szCs w:val="26"/>
-          <w:shd w:val="clear" w:color="auto" w:fill="FDFDFD"/>
-        </w:rPr>
-        <w:t>er có được những chất lượng ảnh hay video tốt nhất cho người xem. Và còn tùy vào chất lượng hình ảnh, video khác nhau cũng mang đến những chất riêng của mỗi người reviewer muốn truyền tải, dù trên cùng một sản phẩm</w:t>
-      </w:r>
-      <w:r>
-        <w:rPr>
-          <w:rFonts w:ascii="Times New Roman" w:eastAsia="Times New Roman" w:hAnsi="Times New Roman" w:cs="Times New Roman"/>
-          <w:color w:val="000000" w:themeColor="text1"/>
-          <w:sz w:val="26"/>
-          <w:szCs w:val="26"/>
-          <w:shd w:val="clear" w:color="auto" w:fill="FDFDFD"/>
-        </w:rPr>
-        <w:t xml:space="preserve">. Những công cụ không thể thiếu ban đầu </w:t>
-      </w:r>
-      <w:r>
-        <w:rPr>
-          <w:rFonts w:ascii="Times New Roman" w:eastAsia="Times New Roman" w:hAnsi="Times New Roman" w:cs="Times New Roman"/>
-          <w:color w:val="000000" w:themeColor="text1"/>
-          <w:sz w:val="26"/>
-          <w:szCs w:val="26"/>
-          <w:shd w:val="clear" w:color="auto" w:fill="FDFDFD"/>
-        </w:rPr>
-        <w:lastRenderedPageBreak/>
-        <w:t xml:space="preserve">có thể là máy quay video và mic thu âm, sau đó là những công cụ editor cho phần hậu kỳ để cho ra một sản phẩm đánh giá hoàn chỉnh. Thế nhưng, </w:t>
-      </w:r>
-      <w:r>
-        <w:rPr>
-          <w:rFonts w:ascii="Times New Roman" w:eastAsia="Times New Roman" w:hAnsi="Times New Roman" w:cs="Times New Roman"/>
-          <w:color w:val="000000" w:themeColor="text1"/>
-          <w:sz w:val="26"/>
-          <w:szCs w:val="26"/>
-          <w:shd w:val="clear" w:color="auto" w:fill="FDFDFD"/>
-        </w:rPr>
-        <w:t>không phải ai cũng có thể trang bị cho mình những công cụ cần thiết cho công việc review này, vì chi phí cho những công cụ này vẫn còn khá cao, so với mặt bằng chung của người Việt hiện nay</w:t>
-      </w:r>
-      <w:r>
-        <w:rPr>
-          <w:rFonts w:ascii="Times New Roman" w:eastAsia="Times New Roman" w:hAnsi="Times New Roman" w:cs="Times New Roman"/>
-          <w:color w:val="000000" w:themeColor="text1"/>
-          <w:sz w:val="26"/>
-          <w:szCs w:val="26"/>
-          <w:shd w:val="clear" w:color="auto" w:fill="FDFDFD"/>
-        </w:rPr>
-        <w:t>. Hay nói cách khác, nhiều người vẫn không muốn bỏ ra một chi phí đắt đỏ để có được những sản phẩm review chất lượng, nhưng vẫn muốn có</w:t>
-      </w:r>
-      <w:r>
-        <w:rPr>
-          <w:rFonts w:ascii="Times New Roman" w:eastAsia="Times New Roman" w:hAnsi="Times New Roman" w:cs="Times New Roman"/>
-          <w:color w:val="000000" w:themeColor="text1"/>
-          <w:sz w:val="26"/>
-          <w:szCs w:val="26"/>
-          <w:shd w:val="clear" w:color="auto" w:fill="FDFDFD"/>
-        </w:rPr>
-        <w:t xml:space="preserve"> được</w:t>
-      </w:r>
-      <w:r>
-        <w:rPr>
-          <w:rFonts w:ascii="Times New Roman" w:eastAsia="Times New Roman" w:hAnsi="Times New Roman" w:cs="Times New Roman"/>
-          <w:color w:val="000000" w:themeColor="text1"/>
-          <w:sz w:val="26"/>
-          <w:szCs w:val="26"/>
-          <w:shd w:val="clear" w:color="auto" w:fill="FDFDFD"/>
-        </w:rPr>
-        <w:t xml:space="preserve"> một sản phẩm review nhanh gọn, mà vẫn mang đến được mọi người cảm nhận của riêng mình. Nắm bắt được xu thế của một bộ phận nhỏ reviewer như vậy, sản phẩm Snap Review – công cụ chụ</w:t>
-      </w:r>
-      <w:r>
-        <w:rPr>
-          <w:rFonts w:ascii="Times New Roman" w:eastAsia="Times New Roman" w:hAnsi="Times New Roman" w:cs="Times New Roman"/>
-          <w:color w:val="000000" w:themeColor="text1"/>
-          <w:sz w:val="26"/>
-          <w:szCs w:val="26"/>
-          <w:shd w:val="clear" w:color="auto" w:fill="FDFDFD"/>
-        </w:rPr>
-        <w:t xml:space="preserve">p ảnh và đánh giá sản phẩm </w:t>
-      </w:r>
-      <w:r>
-        <w:rPr>
-          <w:rFonts w:ascii="Times New Roman" w:eastAsia="Times New Roman" w:hAnsi="Times New Roman" w:cs="Times New Roman"/>
-          <w:color w:val="000000" w:themeColor="text1"/>
-          <w:sz w:val="26"/>
-          <w:szCs w:val="26"/>
-          <w:shd w:val="clear" w:color="auto" w:fill="FDFDFD"/>
-        </w:rPr>
-        <w:t>trên điện thoại – sẽ là một công cụ review</w:t>
-      </w:r>
-      <w:r>
-        <w:rPr>
-          <w:rFonts w:ascii="Times New Roman" w:eastAsia="Times New Roman" w:hAnsi="Times New Roman" w:cs="Times New Roman"/>
-          <w:color w:val="000000" w:themeColor="text1"/>
-          <w:sz w:val="26"/>
-          <w:szCs w:val="26"/>
-          <w:shd w:val="clear" w:color="auto" w:fill="FDFDFD"/>
-        </w:rPr>
-        <w:t xml:space="preserve"> sản phẩm</w:t>
-      </w:r>
-      <w:r>
-        <w:rPr>
-          <w:rFonts w:ascii="Times New Roman" w:eastAsia="Times New Roman" w:hAnsi="Times New Roman" w:cs="Times New Roman"/>
-          <w:color w:val="000000" w:themeColor="text1"/>
-          <w:sz w:val="26"/>
-          <w:szCs w:val="26"/>
-          <w:shd w:val="clear" w:color="auto" w:fill="FDFDFD"/>
-        </w:rPr>
-        <w:t xml:space="preserve"> bằng chính điện thoại </w:t>
-      </w:r>
-      <w:r>
-        <w:rPr>
-          <w:rFonts w:ascii="Times New Roman" w:eastAsia="Times New Roman" w:hAnsi="Times New Roman" w:cs="Times New Roman"/>
-          <w:color w:val="000000" w:themeColor="text1"/>
-          <w:sz w:val="26"/>
-          <w:szCs w:val="26"/>
-          <w:shd w:val="clear" w:color="auto" w:fill="FDFDFD"/>
-        </w:rPr>
-        <w:t>của chúng ta</w:t>
-      </w:r>
-      <w:r>
-        <w:rPr>
-          <w:rFonts w:ascii="Times New Roman" w:eastAsia="Times New Roman" w:hAnsi="Times New Roman" w:cs="Times New Roman"/>
-          <w:color w:val="000000" w:themeColor="text1"/>
-          <w:sz w:val="26"/>
-          <w:szCs w:val="26"/>
-          <w:shd w:val="clear" w:color="auto" w:fill="FDFDFD"/>
-        </w:rPr>
-        <w:t xml:space="preserve">, giúp </w:t>
-      </w:r>
-      <w:r>
-        <w:rPr>
-          <w:rFonts w:ascii="Times New Roman" w:eastAsia="Times New Roman" w:hAnsi="Times New Roman" w:cs="Times New Roman"/>
-          <w:color w:val="000000" w:themeColor="text1"/>
-          <w:sz w:val="26"/>
-          <w:szCs w:val="26"/>
-          <w:shd w:val="clear" w:color="auto" w:fill="FDFDFD"/>
-        </w:rPr>
-        <w:t>mọi người có một sản phẩm review nhanh, ít tốn chi phí nhưng vẫn mang những giá trị cá nhân của những người reviewer đến với  người xem của mình.</w:t>
-      </w:r>
+      </w:r>
+      <w:r>
+        <w:rPr>
+          <w:rFonts w:ascii="Times New Roman" w:eastAsia="Times New Roman" w:hAnsi="Times New Roman" w:cs="Times New Roman"/>
+          <w:color w:val="000000" w:themeColor="text1"/>
+          <w:sz w:val="26"/>
+          <w:szCs w:val="26"/>
+          <w:shd w:val="clear" w:color="auto" w:fill="FDFDFD"/>
+        </w:rPr>
+        <w:t xml:space="preserve">Và đây cũng là một </w:t>
+      </w:r>
+      <w:r>
+        <w:rPr>
+          <w:rFonts w:ascii="Times New Roman" w:eastAsia="Times New Roman" w:hAnsi="Times New Roman" w:cs="Times New Roman"/>
+          <w:color w:val="000000" w:themeColor="text1"/>
+          <w:sz w:val="26"/>
+          <w:szCs w:val="26"/>
+          <w:shd w:val="clear" w:color="auto" w:fill="FDFDFD"/>
+        </w:rPr>
+        <w:t>n</w:t>
+      </w:r>
+      <w:r>
+        <w:rPr>
+          <w:rFonts w:ascii="Times New Roman" w:eastAsia="Times New Roman" w:hAnsi="Times New Roman" w:cs="Times New Roman"/>
+          <w:color w:val="000000" w:themeColor="text1"/>
+          <w:sz w:val="26"/>
+          <w:szCs w:val="26"/>
+          <w:shd w:val="clear" w:color="auto" w:fill="FDFDFD"/>
+        </w:rPr>
+        <w:t xml:space="preserve">guồn </w:t>
+      </w:r>
+      <w:proofErr w:type="gramStart"/>
+      <w:r>
+        <w:rPr>
+          <w:rFonts w:ascii="Times New Roman" w:eastAsia="Times New Roman" w:hAnsi="Times New Roman" w:cs="Times New Roman"/>
+          <w:color w:val="000000" w:themeColor="text1"/>
+          <w:sz w:val="26"/>
+          <w:szCs w:val="26"/>
+          <w:shd w:val="clear" w:color="auto" w:fill="FDFDFD"/>
+        </w:rPr>
+        <w:t>thu</w:t>
+      </w:r>
+      <w:proofErr w:type="gramEnd"/>
+      <w:r>
+        <w:rPr>
+          <w:rFonts w:ascii="Times New Roman" w:eastAsia="Times New Roman" w:hAnsi="Times New Roman" w:cs="Times New Roman"/>
+          <w:color w:val="000000" w:themeColor="text1"/>
+          <w:sz w:val="26"/>
+          <w:szCs w:val="26"/>
+          <w:shd w:val="clear" w:color="auto" w:fill="FDFDFD"/>
+        </w:rPr>
+        <w:t xml:space="preserve"> nhập cá nhân đầy tiềm năng. Nếu có kiến thứ</w:t>
+      </w:r>
+      <w:r>
+        <w:rPr>
+          <w:rFonts w:ascii="Times New Roman" w:eastAsia="Times New Roman" w:hAnsi="Times New Roman" w:cs="Times New Roman"/>
+          <w:color w:val="000000" w:themeColor="text1"/>
+          <w:sz w:val="26"/>
+          <w:szCs w:val="26"/>
+          <w:shd w:val="clear" w:color="auto" w:fill="FDFDFD"/>
+        </w:rPr>
+        <w:t xml:space="preserve">c chuyên môn tốt về sản phẩm, </w:t>
+      </w:r>
+      <w:r>
+        <w:rPr>
+          <w:rFonts w:ascii="Times New Roman" w:eastAsia="Times New Roman" w:hAnsi="Times New Roman" w:cs="Times New Roman"/>
+          <w:color w:val="000000" w:themeColor="text1"/>
+          <w:sz w:val="26"/>
+          <w:szCs w:val="26"/>
+          <w:shd w:val="clear" w:color="auto" w:fill="FDFDFD"/>
+        </w:rPr>
+        <w:t xml:space="preserve">dịch vụ và khả năng giao tiếp, thuyết trình tốt, mọi người đều </w:t>
+      </w:r>
+      <w:r>
+        <w:rPr>
+          <w:rFonts w:ascii="Times New Roman" w:eastAsia="Times New Roman" w:hAnsi="Times New Roman" w:cs="Times New Roman"/>
+          <w:color w:val="000000" w:themeColor="text1"/>
+          <w:sz w:val="26"/>
+          <w:szCs w:val="26"/>
+          <w:shd w:val="clear" w:color="auto" w:fill="FDFDFD"/>
+        </w:rPr>
+        <w:t xml:space="preserve">có khả năng làm reviewer sản phẩm. Ngoài ra còn có thể nhận được nhiều sự tài trợ của nhà sản xuất, nếu reviewer có khả năng tạo được doanh </w:t>
+      </w:r>
+      <w:proofErr w:type="gramStart"/>
+      <w:r>
+        <w:rPr>
+          <w:rFonts w:ascii="Times New Roman" w:eastAsia="Times New Roman" w:hAnsi="Times New Roman" w:cs="Times New Roman"/>
+          <w:color w:val="000000" w:themeColor="text1"/>
+          <w:sz w:val="26"/>
+          <w:szCs w:val="26"/>
+          <w:shd w:val="clear" w:color="auto" w:fill="FDFDFD"/>
+        </w:rPr>
+        <w:t>thu</w:t>
+      </w:r>
+      <w:proofErr w:type="gramEnd"/>
+      <w:r>
+        <w:rPr>
+          <w:rFonts w:ascii="Times New Roman" w:eastAsia="Times New Roman" w:hAnsi="Times New Roman" w:cs="Times New Roman"/>
+          <w:color w:val="000000" w:themeColor="text1"/>
+          <w:sz w:val="26"/>
+          <w:szCs w:val="26"/>
+          <w:shd w:val="clear" w:color="auto" w:fill="FDFDFD"/>
+        </w:rPr>
+        <w:t xml:space="preserve"> cho nhà sản xuất từ nguồn kênh của mình. Vì thế trong thời đại nền kinh tế đang bước vào thời đại Công nghiệp 4.0, Review sản phẩm sẽ là công việc đầy tiềm năng</w:t>
+      </w:r>
+      <w:r>
+        <w:rPr>
+          <w:rFonts w:ascii="Times New Roman" w:eastAsia="Times New Roman" w:hAnsi="Times New Roman" w:cs="Times New Roman"/>
+          <w:color w:val="000000" w:themeColor="text1"/>
+          <w:sz w:val="26"/>
+          <w:szCs w:val="26"/>
+          <w:shd w:val="clear" w:color="auto" w:fill="FDFDFD"/>
+        </w:rPr>
+        <w:t xml:space="preserve"> và không thể thiếu </w:t>
+      </w:r>
+      <w:r>
+        <w:rPr>
+          <w:rFonts w:ascii="Times New Roman" w:eastAsia="Times New Roman" w:hAnsi="Times New Roman" w:cs="Times New Roman"/>
+          <w:color w:val="000000" w:themeColor="text1"/>
+          <w:sz w:val="26"/>
+          <w:szCs w:val="26"/>
+          <w:shd w:val="clear" w:color="auto" w:fill="FDFDFD"/>
+        </w:rPr>
+        <w:t xml:space="preserve"> cho nền kinh tế thế giới, đẩ</w:t>
+      </w:r>
+      <w:r>
+        <w:rPr>
+          <w:rFonts w:ascii="Times New Roman" w:eastAsia="Times New Roman" w:hAnsi="Times New Roman" w:cs="Times New Roman"/>
+          <w:color w:val="000000" w:themeColor="text1"/>
+          <w:sz w:val="26"/>
+          <w:szCs w:val="26"/>
+          <w:shd w:val="clear" w:color="auto" w:fill="FDFDFD"/>
+        </w:rPr>
+        <w:t>y mạnh khả năng thương mại và</w:t>
+      </w:r>
+      <w:r>
+        <w:rPr>
+          <w:rFonts w:ascii="Times New Roman" w:eastAsia="Times New Roman" w:hAnsi="Times New Roman" w:cs="Times New Roman"/>
+          <w:color w:val="000000" w:themeColor="text1"/>
+          <w:sz w:val="26"/>
+          <w:szCs w:val="26"/>
+          <w:shd w:val="clear" w:color="auto" w:fill="FDFDFD"/>
+        </w:rPr>
+        <w:t xml:space="preserve"> mang sản phẩm dịch vụ đến gần hơn với</w:t>
+      </w:r>
+      <w:r>
+        <w:rPr>
+          <w:rFonts w:ascii="Times New Roman" w:eastAsia="Times New Roman" w:hAnsi="Times New Roman" w:cs="Times New Roman"/>
+          <w:color w:val="000000" w:themeColor="text1"/>
+          <w:sz w:val="26"/>
+          <w:szCs w:val="26"/>
+          <w:shd w:val="clear" w:color="auto" w:fill="FDFDFD"/>
+        </w:rPr>
+        <w:t xml:space="preserve"> người tiêu dùng.</w:t>
+      </w:r>
+      <w:bookmarkStart w:id="0" w:name="_GoBack"/>
+      <w:bookmarkEnd w:id="0"/>
     </w:p>
     <w:p>
       <w:pPr>
@@ -22365,341 +22502,24 @@
         <w:jc w:val="both"/>
         <w:rPr>
           <w:rFonts w:ascii="Times New Roman" w:eastAsia="Times New Roman" w:hAnsi="Times New Roman" w:cs="Times New Roman"/>
-          <w:color w:val="000000" w:themeColor="text1"/>
-          <w:sz w:val="26"/>
-          <w:szCs w:val="26"/>
+          <w:b/>
+          <w:color w:val="000000" w:themeColor="text1"/>
+          <w:sz w:val="28"/>
+          <w:szCs w:val="28"/>
           <w:shd w:val="clear" w:color="auto" w:fill="FDFDFD"/>
         </w:rPr>
       </w:pPr>
       <w:r>
         <w:rPr>
           <w:rFonts w:ascii="Times New Roman" w:eastAsia="Times New Roman" w:hAnsi="Times New Roman" w:cs="Times New Roman"/>
-          <w:color w:val="000000" w:themeColor="text1"/>
-          <w:sz w:val="26"/>
-          <w:szCs w:val="26"/>
+          <w:b/>
+          <w:color w:val="000000" w:themeColor="text1"/>
+          <w:sz w:val="28"/>
+          <w:szCs w:val="28"/>
           <w:shd w:val="clear" w:color="auto" w:fill="FDFDFD"/>
         </w:rPr>
         <w:tab/>
-      </w:r>
-      <w:r>
-        <w:rPr>
-          <w:rFonts w:ascii="Times New Roman" w:eastAsia="Times New Roman" w:hAnsi="Times New Roman" w:cs="Times New Roman"/>
-          <w:color w:val="000000" w:themeColor="text1"/>
-          <w:sz w:val="26"/>
-          <w:szCs w:val="26"/>
-          <w:shd w:val="clear" w:color="auto" w:fill="FDFDFD"/>
-        </w:rPr>
-        <w:tab/>
-        <w:t>1.1.2 Ý nghĩa khoa học và thực tiễn:</w:t>
-      </w:r>
-    </w:p>
-    <w:p>
-      <w:pPr>
-        <w:tabs>
-          <w:tab w:val="left" w:pos="360"/>
-          <w:tab w:val="left" w:pos="720"/>
-        </w:tabs>
-        <w:spacing w:line="360" w:lineRule="auto"/>
-        <w:jc w:val="both"/>
-        <w:rPr>
-          <w:rFonts w:ascii="Times New Roman" w:eastAsia="Times New Roman" w:hAnsi="Times New Roman" w:cs="Times New Roman"/>
-          <w:color w:val="000000" w:themeColor="text1"/>
-          <w:sz w:val="26"/>
-          <w:szCs w:val="26"/>
-          <w:shd w:val="clear" w:color="auto" w:fill="FDFDFD"/>
-        </w:rPr>
-      </w:pPr>
-      <w:r>
-        <w:rPr>
-          <w:rFonts w:ascii="Times New Roman" w:eastAsia="Times New Roman" w:hAnsi="Times New Roman" w:cs="Times New Roman"/>
-          <w:color w:val="000000" w:themeColor="text1"/>
-          <w:sz w:val="26"/>
-          <w:szCs w:val="26"/>
-          <w:shd w:val="clear" w:color="auto" w:fill="FDFDFD"/>
-        </w:rPr>
-        <w:tab/>
-      </w:r>
-      <w:r>
-        <w:rPr>
-          <w:rFonts w:ascii="Times New Roman" w:eastAsia="Times New Roman" w:hAnsi="Times New Roman" w:cs="Times New Roman"/>
-          <w:color w:val="000000" w:themeColor="text1"/>
-          <w:sz w:val="26"/>
-          <w:szCs w:val="26"/>
-          <w:shd w:val="clear" w:color="auto" w:fill="FDFDFD"/>
-        </w:rPr>
-        <w:tab/>
-        <w:t xml:space="preserve">- Ý nghĩa khoa học: </w:t>
-      </w:r>
-      <w:r>
-        <w:rPr>
-          <w:rFonts w:ascii="Times New Roman" w:eastAsia="Times New Roman" w:hAnsi="Times New Roman" w:cs="Times New Roman"/>
-          <w:color w:val="000000" w:themeColor="text1"/>
-          <w:sz w:val="26"/>
-          <w:szCs w:val="26"/>
-          <w:shd w:val="clear" w:color="auto" w:fill="FDFDFD"/>
-        </w:rPr>
-        <w:t>Công việc của những reviewer sẽ được nâng cấp và trang bị hơn khi sử dụng phần mềm. Kết hợp giữa việc review sản phẩm truyền thống và review sản phẩm bằng phần mềm, công việc reviewer sẽ linh hoạt hơn, khi dễ chọn lọc hơn phương pháp nào sẽ phù hợp với sản phẩm mà mình sẽ đánh giá. Bên cạnh đó, việc tốc độ phát triển camera trên điện thoại hiện nay đang tăng trưởng mạnh, nên việc dùng phần mềm để review sản phẩm trong tương lai, buộc những nhà sản xuất phải đẩy mạnh chất lượng camera điện thoại để đáp ứng cho một bộ phận reviewer.</w:t>
-      </w:r>
-    </w:p>
-    <w:p>
-      <w:pPr>
-        <w:tabs>
-          <w:tab w:val="left" w:pos="360"/>
-          <w:tab w:val="left" w:pos="720"/>
-        </w:tabs>
-        <w:spacing w:line="360" w:lineRule="auto"/>
-        <w:jc w:val="both"/>
-        <w:rPr>
-          <w:rFonts w:ascii="Times New Roman" w:eastAsia="Times New Roman" w:hAnsi="Times New Roman" w:cs="Times New Roman"/>
-          <w:color w:val="000000" w:themeColor="text1"/>
-          <w:sz w:val="26"/>
-          <w:szCs w:val="26"/>
-          <w:shd w:val="clear" w:color="auto" w:fill="FDFDFD"/>
-        </w:rPr>
-      </w:pPr>
-      <w:r>
-        <w:rPr>
-          <w:rFonts w:ascii="Times New Roman" w:eastAsia="Times New Roman" w:hAnsi="Times New Roman" w:cs="Times New Roman"/>
-          <w:color w:val="000000" w:themeColor="text1"/>
-          <w:sz w:val="26"/>
-          <w:szCs w:val="26"/>
-          <w:shd w:val="clear" w:color="auto" w:fill="FDFDFD"/>
-        </w:rPr>
-        <w:tab/>
-      </w:r>
-      <w:r>
-        <w:rPr>
-          <w:rFonts w:ascii="Times New Roman" w:eastAsia="Times New Roman" w:hAnsi="Times New Roman" w:cs="Times New Roman"/>
-          <w:color w:val="000000" w:themeColor="text1"/>
-          <w:sz w:val="26"/>
-          <w:szCs w:val="26"/>
-          <w:shd w:val="clear" w:color="auto" w:fill="FDFDFD"/>
-        </w:rPr>
-        <w:tab/>
-        <w:t>- Ý nghĩa thực tiễn:</w:t>
-      </w:r>
-      <w:r>
-        <w:rPr>
-          <w:rFonts w:ascii="Times New Roman" w:eastAsia="Times New Roman" w:hAnsi="Times New Roman" w:cs="Times New Roman"/>
-          <w:color w:val="000000" w:themeColor="text1"/>
-          <w:sz w:val="26"/>
-          <w:szCs w:val="26"/>
-          <w:shd w:val="clear" w:color="auto" w:fill="FDFDFD"/>
-        </w:rPr>
-        <w:t xml:space="preserve"> Một sản phẩm bây giờ sẽ có nhiều đánh giá hơn từ nhiều bộ phận người dùng khác nhau trong xã hội. Từ đó cũng giúp cho các nhà sản xuất nắm bắt được tốt hơn xu hướng thị trường mà sản phẩm của mình đang hướng tới, những sản phẩm nào sẽ phù hợp với thị trường và phân khúc nào mà có nhiều đánh giá tích cực hơn</w:t>
-      </w:r>
-      <w:r>
-        <w:rPr>
-          <w:rFonts w:ascii="Times New Roman" w:eastAsia="Times New Roman" w:hAnsi="Times New Roman" w:cs="Times New Roman"/>
-          <w:color w:val="000000" w:themeColor="text1"/>
-          <w:sz w:val="26"/>
-          <w:szCs w:val="26"/>
-          <w:shd w:val="clear" w:color="auto" w:fill="FDFDFD"/>
-        </w:rPr>
-        <w:t xml:space="preserve"> và ngược lại</w:t>
-      </w:r>
-      <w:r>
-        <w:rPr>
-          <w:rFonts w:ascii="Times New Roman" w:eastAsia="Times New Roman" w:hAnsi="Times New Roman" w:cs="Times New Roman"/>
-          <w:color w:val="000000" w:themeColor="text1"/>
-          <w:sz w:val="26"/>
-          <w:szCs w:val="26"/>
-          <w:shd w:val="clear" w:color="auto" w:fill="FDFDFD"/>
-        </w:rPr>
-        <w:t>.</w:t>
-      </w:r>
-      <w:r>
-        <w:rPr>
-          <w:rFonts w:ascii="Times New Roman" w:eastAsia="Times New Roman" w:hAnsi="Times New Roman" w:cs="Times New Roman"/>
-          <w:color w:val="000000" w:themeColor="text1"/>
-          <w:sz w:val="26"/>
-          <w:szCs w:val="26"/>
-          <w:shd w:val="clear" w:color="auto" w:fill="FDFDFD"/>
-        </w:rPr>
-        <w:t xml:space="preserve"> Công việc review sản phẩm sẽ dễ </w:t>
-      </w:r>
-      <w:r>
-        <w:rPr>
-          <w:rFonts w:ascii="Times New Roman" w:eastAsia="Times New Roman" w:hAnsi="Times New Roman" w:cs="Times New Roman"/>
-          <w:color w:val="000000" w:themeColor="text1"/>
-          <w:sz w:val="26"/>
-          <w:szCs w:val="26"/>
-          <w:shd w:val="clear" w:color="auto" w:fill="FDFDFD"/>
-        </w:rPr>
-        <w:t>dàng tiếp cận với mọi người hơn, giúp cho những trải nghiệm cá nhân của mỗi người sẽ có được môi trường để thể hiện những quan điểm cá nhân mình về sản phẩm mà không tốn nhiều chi phí cũng như là thời gian thực hiện.</w:t>
-      </w:r>
-    </w:p>
-    <w:p>
-      <w:pPr>
-        <w:tabs>
-          <w:tab w:val="left" w:pos="360"/>
-          <w:tab w:val="left" w:pos="720"/>
-        </w:tabs>
-        <w:spacing w:line="360" w:lineRule="auto"/>
-        <w:jc w:val="both"/>
-        <w:rPr>
-          <w:rFonts w:ascii="Times New Roman" w:eastAsia="Times New Roman" w:hAnsi="Times New Roman" w:cs="Times New Roman"/>
-          <w:color w:val="000000" w:themeColor="text1"/>
-          <w:sz w:val="26"/>
-          <w:szCs w:val="26"/>
-          <w:shd w:val="clear" w:color="auto" w:fill="FDFDFD"/>
-        </w:rPr>
-      </w:pPr>
-      <w:r>
-        <w:rPr>
-          <w:rFonts w:ascii="Times New Roman" w:eastAsia="Times New Roman" w:hAnsi="Times New Roman" w:cs="Times New Roman"/>
-          <w:color w:val="000000" w:themeColor="text1"/>
-          <w:sz w:val="26"/>
-          <w:szCs w:val="26"/>
-          <w:shd w:val="clear" w:color="auto" w:fill="FDFDFD"/>
-        </w:rPr>
-        <w:tab/>
-      </w:r>
-      <w:r>
-        <w:rPr>
-          <w:rFonts w:ascii="Times New Roman" w:eastAsia="Times New Roman" w:hAnsi="Times New Roman" w:cs="Times New Roman"/>
-          <w:color w:val="000000" w:themeColor="text1"/>
-          <w:sz w:val="26"/>
-          <w:szCs w:val="26"/>
-          <w:shd w:val="clear" w:color="auto" w:fill="FDFDFD"/>
-        </w:rPr>
-        <w:tab/>
-        <w:t>1.1.3 Mục tiêu nghiên cứu</w:t>
-      </w:r>
-    </w:p>
-    <w:p>
-      <w:pPr>
-        <w:tabs>
-          <w:tab w:val="left" w:pos="360"/>
-          <w:tab w:val="left" w:pos="720"/>
-        </w:tabs>
-        <w:spacing w:line="360" w:lineRule="auto"/>
-        <w:jc w:val="both"/>
-        <w:rPr>
-          <w:rFonts w:ascii="Times New Roman" w:eastAsia="Times New Roman" w:hAnsi="Times New Roman" w:cs="Times New Roman"/>
-          <w:color w:val="000000" w:themeColor="text1"/>
-          <w:sz w:val="26"/>
-          <w:szCs w:val="26"/>
-          <w:shd w:val="clear" w:color="auto" w:fill="FDFDFD"/>
-        </w:rPr>
-      </w:pPr>
-      <w:r>
-        <w:rPr>
-          <w:rFonts w:ascii="Times New Roman" w:eastAsia="Times New Roman" w:hAnsi="Times New Roman" w:cs="Times New Roman"/>
-          <w:color w:val="000000" w:themeColor="text1"/>
-          <w:sz w:val="26"/>
-          <w:szCs w:val="26"/>
-          <w:shd w:val="clear" w:color="auto" w:fill="FDFDFD"/>
-        </w:rPr>
-        <w:lastRenderedPageBreak/>
-        <w:tab/>
-      </w:r>
-      <w:r>
-        <w:rPr>
-          <w:rFonts w:ascii="Times New Roman" w:eastAsia="Times New Roman" w:hAnsi="Times New Roman" w:cs="Times New Roman"/>
-          <w:color w:val="000000" w:themeColor="text1"/>
-          <w:sz w:val="26"/>
-          <w:szCs w:val="26"/>
-          <w:shd w:val="clear" w:color="auto" w:fill="FDFDFD"/>
-        </w:rPr>
-        <w:tab/>
-        <w:t>Sản phẩm sẽ tập trung vào việc tối ưu hóa công việc review để những người dùng smartphone đều có thể tiếp cận được. Vì vậy, hai tính năng sẽ được nghiên cứu chủ yếu sẽ là chụp ảnh và đánh giá sản phẩm theo dạng form.</w:t>
-      </w:r>
-    </w:p>
-    <w:p>
-      <w:pPr>
-        <w:tabs>
-          <w:tab w:val="left" w:pos="360"/>
-          <w:tab w:val="left" w:pos="720"/>
-        </w:tabs>
-        <w:spacing w:line="360" w:lineRule="auto"/>
-        <w:jc w:val="both"/>
-        <w:rPr>
-          <w:rFonts w:ascii="Times New Roman" w:eastAsia="Times New Roman" w:hAnsi="Times New Roman" w:cs="Times New Roman"/>
-          <w:color w:val="000000" w:themeColor="text1"/>
-          <w:sz w:val="26"/>
-          <w:szCs w:val="26"/>
-          <w:shd w:val="clear" w:color="auto" w:fill="FDFDFD"/>
-        </w:rPr>
-      </w:pPr>
-      <w:r>
-        <w:rPr>
-          <w:rFonts w:ascii="Times New Roman" w:eastAsia="Times New Roman" w:hAnsi="Times New Roman" w:cs="Times New Roman"/>
-          <w:color w:val="000000" w:themeColor="text1"/>
-          <w:sz w:val="26"/>
-          <w:szCs w:val="26"/>
-          <w:shd w:val="clear" w:color="auto" w:fill="FDFDFD"/>
-        </w:rPr>
-        <w:tab/>
-      </w:r>
-      <w:r>
-        <w:rPr>
-          <w:rFonts w:ascii="Times New Roman" w:eastAsia="Times New Roman" w:hAnsi="Times New Roman" w:cs="Times New Roman"/>
-          <w:color w:val="000000" w:themeColor="text1"/>
-          <w:sz w:val="26"/>
-          <w:szCs w:val="26"/>
-          <w:shd w:val="clear" w:color="auto" w:fill="FDFDFD"/>
-        </w:rPr>
-        <w:tab/>
-        <w:t>1.1.4 Đối tượng nghiên cứu:</w:t>
-      </w:r>
-    </w:p>
-    <w:p>
-      <w:pPr>
-        <w:tabs>
-          <w:tab w:val="left" w:pos="360"/>
-          <w:tab w:val="left" w:pos="720"/>
-        </w:tabs>
-        <w:spacing w:line="360" w:lineRule="auto"/>
-        <w:jc w:val="both"/>
-        <w:rPr>
-          <w:rFonts w:ascii="Times New Roman" w:eastAsia="Times New Roman" w:hAnsi="Times New Roman" w:cs="Times New Roman"/>
-          <w:color w:val="000000" w:themeColor="text1"/>
-          <w:sz w:val="26"/>
-          <w:szCs w:val="26"/>
-          <w:shd w:val="clear" w:color="auto" w:fill="FDFDFD"/>
-        </w:rPr>
-      </w:pPr>
-      <w:r>
-        <w:rPr>
-          <w:rFonts w:ascii="Times New Roman" w:eastAsia="Times New Roman" w:hAnsi="Times New Roman" w:cs="Times New Roman"/>
-          <w:color w:val="000000" w:themeColor="text1"/>
-          <w:sz w:val="26"/>
-          <w:szCs w:val="26"/>
-          <w:shd w:val="clear" w:color="auto" w:fill="FDFDFD"/>
-        </w:rPr>
-        <w:tab/>
-      </w:r>
-      <w:r>
-        <w:rPr>
-          <w:rFonts w:ascii="Times New Roman" w:eastAsia="Times New Roman" w:hAnsi="Times New Roman" w:cs="Times New Roman"/>
-          <w:color w:val="000000" w:themeColor="text1"/>
-          <w:sz w:val="26"/>
-          <w:szCs w:val="26"/>
-          <w:shd w:val="clear" w:color="auto" w:fill="FDFDFD"/>
-        </w:rPr>
-        <w:tab/>
-        <w:t xml:space="preserve">Phần mềm ban đầu sẽ chọn sản phẩm để đánh giá sẽ là </w:t>
-      </w:r>
-      <w:r>
-        <w:rPr>
-          <w:rFonts w:ascii="Times New Roman" w:eastAsia="Times New Roman" w:hAnsi="Times New Roman" w:cs="Times New Roman"/>
-          <w:color w:val="000000" w:themeColor="text1"/>
-          <w:sz w:val="26"/>
-          <w:szCs w:val="26"/>
-          <w:shd w:val="clear" w:color="auto" w:fill="FDFDFD"/>
-        </w:rPr>
-        <w:t>nh</w:t>
-      </w:r>
-      <w:r>
-        <w:rPr>
-          <w:rFonts w:ascii="Times New Roman" w:eastAsia="Times New Roman" w:hAnsi="Times New Roman" w:cs="Times New Roman"/>
-          <w:color w:val="000000" w:themeColor="text1"/>
-          <w:sz w:val="26"/>
-          <w:szCs w:val="26"/>
-          <w:shd w:val="clear" w:color="auto" w:fill="FDFDFD"/>
-        </w:rPr>
-        <w:t>óm sản phẩm điện thoại thông minh, sau đó sẽ phát triển đến những nhóm sản phẩm đang được nhiều người quan tâm, cũng như thu hút những reviewer hiện nay như là thức ăn, mỹ phẩm, những sản phẩm công nghệ… Và có thể là sẽ phát triển đến mảng đánh giá dịch vụ như du lịch, nhà hàng, khách sạn…</w:t>
+        <w:t>1.2 Cấu trúc đồ án:</w:t>
       </w:r>
     </w:p>
     <w:sectPr>
@@ -26021,7 +25841,7 @@
   <a:extraClrSchemeLst/>
   <a:extLst>
     <a:ext uri="{05A4C25C-085E-4340-85A3-A5531E510DB2}">
-      <thm15:themeFamily xmlns:thm15="http://schemas.microsoft.com/office/thememl/2012/main" xmlns="" name="Office Theme" id="{62F939B6-93AF-4DB8-9C6B-D6C7DFDC589F}" vid="{4A3C46E8-61CC-4603-A589-7422A47A8E4A}"/>
+      <thm15:themeFamily xmlns="" xmlns:thm15="http://schemas.microsoft.com/office/thememl/2012/main" name="Office Theme" id="{62F939B6-93AF-4DB8-9C6B-D6C7DFDC589F}" vid="{4A3C46E8-61CC-4603-A589-7422A47A8E4A}"/>
     </a:ext>
   </a:extLst>
 </a:theme>
@@ -26032,7 +25852,7 @@
 </file>
 
 <file path=customXml/itemProps1.xml><?xml version="1.0" encoding="utf-8"?>
-<ds:datastoreItem xmlns:ds="http://schemas.openxmlformats.org/officeDocument/2006/customXml" ds:itemID="{FDD9E708-7FB8-4508-8C95-3E1A52EC6382}">
+<ds:datastoreItem xmlns:ds="http://schemas.openxmlformats.org/officeDocument/2006/customXml" ds:itemID="{1A35B1E2-3BDA-4895-B288-065581B25651}">
   <ds:schemaRefs>
     <ds:schemaRef ds:uri="http://schemas.openxmlformats.org/officeDocument/2006/bibliography"/>
   </ds:schemaRefs>

</xml_diff>

<commit_message>
07/05/19 - Thêm Phạm vi giới hạn vào Báo Cáo
</commit_message>
<xml_diff>
--- a/Báo cáo/báo_cáo.docx
+++ b/Báo cáo/báo_cáo.docx
@@ -228,16 +228,6 @@
           <w:shd w:val="clear" w:color="auto" w:fill="FFFFFF"/>
         </w:rPr>
         <w:tab/>
-      </w:r>
-      <w:proofErr w:type="gramStart"/>
-      <w:r>
-        <w:rPr>
-          <w:rFonts w:ascii="Times New Roman" w:eastAsia="Times New Roman" w:hAnsi="Times New Roman" w:cs="Times New Roman"/>
-          <w:color w:val="2B2B2B"/>
-          <w:sz w:val="26"/>
-          <w:szCs w:val="26"/>
-          <w:shd w:val="clear" w:color="auto" w:fill="FFFFFF"/>
-        </w:rPr>
         <w:t>Trong kho</w:t>
       </w:r>
       <w:r>
@@ -358,18 +348,7 @@
           <w:szCs w:val="26"/>
           <w:shd w:val="clear" w:color="auto" w:fill="FFFFFF"/>
         </w:rPr>
-        <w:t>t ngành hot.</w:t>
-      </w:r>
-      <w:proofErr w:type="gramEnd"/>
-      <w:r>
-        <w:rPr>
-          <w:rFonts w:ascii="Times New Roman" w:eastAsia="Times New Roman" w:hAnsi="Times New Roman" w:cs="Times New Roman"/>
-          <w:color w:val="2B2B2B"/>
-          <w:sz w:val="26"/>
-          <w:szCs w:val="26"/>
-          <w:shd w:val="clear" w:color="auto" w:fill="FFFFFF"/>
-        </w:rPr>
-        <w:t xml:space="preserve"> Các m</w:t>
+        <w:t>t ngành hot. Các m</w:t>
       </w:r>
       <w:r>
         <w:rPr>
@@ -529,29 +508,7 @@
           <w:szCs w:val="26"/>
           <w:shd w:val="clear" w:color="auto" w:fill="FFFFFF"/>
         </w:rPr>
-        <w:t xml:space="preserve">n Android developer, iOS </w:t>
-      </w:r>
-      <w:proofErr w:type="gramStart"/>
-      <w:r>
-        <w:rPr>
-          <w:rFonts w:ascii="Times New Roman" w:eastAsia="Times New Roman" w:hAnsi="Times New Roman" w:cs="Times New Roman"/>
-          <w:color w:val="2B2B2B"/>
-          <w:sz w:val="26"/>
-          <w:szCs w:val="26"/>
-          <w:shd w:val="clear" w:color="auto" w:fill="FFFFFF"/>
-        </w:rPr>
-        <w:t>developer, …</w:t>
-      </w:r>
-      <w:proofErr w:type="gramEnd"/>
-      <w:r>
-        <w:rPr>
-          <w:rFonts w:ascii="Times New Roman" w:eastAsia="Times New Roman" w:hAnsi="Times New Roman" w:cs="Times New Roman"/>
-          <w:color w:val="2B2B2B"/>
-          <w:sz w:val="26"/>
-          <w:szCs w:val="26"/>
-          <w:shd w:val="clear" w:color="auto" w:fill="FFFFFF"/>
-        </w:rPr>
-        <w:t xml:space="preserve"> v</w:t>
+        <w:t>n Android developer, iOS developer, … v</w:t>
       </w:r>
       <w:r>
         <w:rPr>
@@ -953,25 +910,7 @@
           <w:sz w:val="26"/>
           <w:szCs w:val="26"/>
         </w:rPr>
-        <w:t xml:space="preserve">t </w:t>
-      </w:r>
-      <w:proofErr w:type="gramStart"/>
-      <w:r>
-        <w:rPr>
-          <w:color w:val="2B2B2B"/>
-          <w:sz w:val="26"/>
-          <w:szCs w:val="26"/>
-        </w:rPr>
-        <w:t>là :</w:t>
-      </w:r>
-      <w:proofErr w:type="gramEnd"/>
-      <w:r>
-        <w:rPr>
-          <w:color w:val="2B2B2B"/>
-          <w:sz w:val="26"/>
-          <w:szCs w:val="26"/>
-        </w:rPr>
-        <w:t xml:space="preserve"> Android, iOS và Window phone, ti</w:t>
+        <w:t>t là : Android, iOS và Window phone, ti</w:t>
       </w:r>
       <w:r>
         <w:rPr>
@@ -1223,15 +1162,6 @@
           <w:szCs w:val="26"/>
         </w:rPr>
         <w:tab/>
-      </w:r>
-      <w:proofErr w:type="gramStart"/>
-      <w:r>
-        <w:rPr>
-          <w:rFonts w:ascii="Times New Roman" w:hAnsi="Times New Roman" w:cs="Times New Roman"/>
-          <w:color w:val="202020"/>
-          <w:sz w:val="26"/>
-          <w:szCs w:val="26"/>
-        </w:rPr>
         <w:t>Theo bi</w:t>
       </w:r>
       <w:r>
@@ -1457,19 +1387,8 @@
           <w:sz w:val="26"/>
           <w:szCs w:val="26"/>
         </w:rPr>
-        <w:t>ng.</w:t>
-      </w:r>
-      <w:proofErr w:type="gramEnd"/>
-      <w:r>
-        <w:rPr>
-          <w:rFonts w:ascii="Times New Roman" w:hAnsi="Times New Roman" w:cs="Times New Roman"/>
-          <w:color w:val="202020"/>
-          <w:sz w:val="26"/>
-          <w:szCs w:val="26"/>
-        </w:rPr>
-        <w:t xml:space="preserve"> </w:t>
-      </w:r>
-      <w:proofErr w:type="gramStart"/>
+        <w:t xml:space="preserve">ng. </w:t>
+      </w:r>
       <w:r>
         <w:rPr>
           <w:rFonts w:ascii="Times New Roman" w:eastAsia="Times New Roman" w:hAnsi="Times New Roman" w:cs="Times New Roman"/>
@@ -2034,18 +1953,7 @@
           <w:szCs w:val="26"/>
           <w:shd w:val="clear" w:color="auto" w:fill="FFFFFF"/>
         </w:rPr>
-        <w:t>.</w:t>
-      </w:r>
-      <w:proofErr w:type="gramEnd"/>
-      <w:r>
-        <w:rPr>
-          <w:rFonts w:ascii="Times New Roman" w:eastAsia="Times New Roman" w:hAnsi="Times New Roman" w:cs="Times New Roman"/>
-          <w:color w:val="000000" w:themeColor="text1"/>
-          <w:sz w:val="26"/>
-          <w:szCs w:val="26"/>
-          <w:shd w:val="clear" w:color="auto" w:fill="FFFFFF"/>
-        </w:rPr>
-        <w:t xml:space="preserve"> Ban đ</w:t>
+        <w:t>. Ban đ</w:t>
       </w:r>
       <w:r>
         <w:rPr>
@@ -2470,27 +2378,7 @@
           <w:sz w:val="26"/>
           <w:szCs w:val="26"/>
         </w:rPr>
-        <w:t xml:space="preserve">m </w:t>
-      </w:r>
-      <w:proofErr w:type="gramStart"/>
-      <w:r>
-        <w:rPr>
-          <w:rFonts w:ascii="Times New Roman" w:eastAsia="Times New Roman" w:hAnsi="Times New Roman" w:cs="Times New Roman"/>
-          <w:color w:val="000000" w:themeColor="text1"/>
-          <w:sz w:val="26"/>
-          <w:szCs w:val="26"/>
-        </w:rPr>
-        <w:t>tay</w:t>
-      </w:r>
-      <w:proofErr w:type="gramEnd"/>
-      <w:r>
-        <w:rPr>
-          <w:rFonts w:ascii="Times New Roman" w:eastAsia="Times New Roman" w:hAnsi="Times New Roman" w:cs="Times New Roman"/>
-          <w:color w:val="000000" w:themeColor="text1"/>
-          <w:sz w:val="26"/>
-          <w:szCs w:val="26"/>
-        </w:rPr>
-        <w:t xml:space="preserve"> m</w:t>
+        <w:t>m tay m</w:t>
       </w:r>
       <w:r>
         <w:rPr>
@@ -4148,7 +4036,6 @@
         </w:rPr>
         <w:tab/>
       </w:r>
-      <w:proofErr w:type="gramStart"/>
       <w:r>
         <w:rPr>
           <w:rFonts w:ascii="Times New Roman" w:hAnsi="Times New Roman" w:cs="Times New Roman"/>
@@ -4158,19 +4045,7 @@
           <w:sz w:val="26"/>
           <w:szCs w:val="26"/>
         </w:rPr>
-        <w:t>iOS</w:t>
-      </w:r>
-      <w:proofErr w:type="gramEnd"/>
-      <w:r>
-        <w:rPr>
-          <w:rFonts w:ascii="Times New Roman" w:hAnsi="Times New Roman" w:cs="Times New Roman"/>
-          <w:bCs/>
-          <w:i/>
-          <w:color w:val="202020"/>
-          <w:sz w:val="26"/>
-          <w:szCs w:val="26"/>
-        </w:rPr>
-        <w:t xml:space="preserve"> </w:t>
+        <w:t xml:space="preserve">iOS </w:t>
       </w:r>
     </w:p>
     <w:p>
@@ -22363,29 +22238,7 @@
           <w:szCs w:val="26"/>
           <w:shd w:val="clear" w:color="auto" w:fill="FDFDFD"/>
         </w:rPr>
-        <w:t xml:space="preserve">guồn </w:t>
-      </w:r>
-      <w:proofErr w:type="gramStart"/>
-      <w:r>
-        <w:rPr>
-          <w:rFonts w:ascii="Times New Roman" w:eastAsia="Times New Roman" w:hAnsi="Times New Roman" w:cs="Times New Roman"/>
-          <w:color w:val="000000" w:themeColor="text1"/>
-          <w:sz w:val="26"/>
-          <w:szCs w:val="26"/>
-          <w:shd w:val="clear" w:color="auto" w:fill="FDFDFD"/>
-        </w:rPr>
-        <w:t>thu</w:t>
-      </w:r>
-      <w:proofErr w:type="gramEnd"/>
-      <w:r>
-        <w:rPr>
-          <w:rFonts w:ascii="Times New Roman" w:eastAsia="Times New Roman" w:hAnsi="Times New Roman" w:cs="Times New Roman"/>
-          <w:color w:val="000000" w:themeColor="text1"/>
-          <w:sz w:val="26"/>
-          <w:szCs w:val="26"/>
-          <w:shd w:val="clear" w:color="auto" w:fill="FDFDFD"/>
-        </w:rPr>
-        <w:t xml:space="preserve"> nhập cá nhân đầy tiềm năng. Nếu có kiến thứ</w:t>
+        <w:t>guồn thu nhập cá nhân đầy tiềm năng. Nếu có kiến thứ</w:t>
       </w:r>
       <w:r>
         <w:rPr>
@@ -22415,29 +22268,7 @@
           <w:szCs w:val="26"/>
           <w:shd w:val="clear" w:color="auto" w:fill="FDFDFD"/>
         </w:rPr>
-        <w:t xml:space="preserve">có khả năng làm reviewer sản phẩm. Ngoài ra còn có thể nhận được nhiều sự tài trợ của nhà sản xuất, nếu reviewer có khả năng tạo được doanh </w:t>
-      </w:r>
-      <w:proofErr w:type="gramStart"/>
-      <w:r>
-        <w:rPr>
-          <w:rFonts w:ascii="Times New Roman" w:eastAsia="Times New Roman" w:hAnsi="Times New Roman" w:cs="Times New Roman"/>
-          <w:color w:val="000000" w:themeColor="text1"/>
-          <w:sz w:val="26"/>
-          <w:szCs w:val="26"/>
-          <w:shd w:val="clear" w:color="auto" w:fill="FDFDFD"/>
-        </w:rPr>
-        <w:t>thu</w:t>
-      </w:r>
-      <w:proofErr w:type="gramEnd"/>
-      <w:r>
-        <w:rPr>
-          <w:rFonts w:ascii="Times New Roman" w:eastAsia="Times New Roman" w:hAnsi="Times New Roman" w:cs="Times New Roman"/>
-          <w:color w:val="000000" w:themeColor="text1"/>
-          <w:sz w:val="26"/>
-          <w:szCs w:val="26"/>
-          <w:shd w:val="clear" w:color="auto" w:fill="FDFDFD"/>
-        </w:rPr>
-        <w:t xml:space="preserve"> cho nhà sản xuất từ nguồn kênh của mình. Vì thế trong thời đại nền kinh tế đang bước vào thời đại Công nghiệp 4.0, Review sản phẩm sẽ là công việc đầy tiềm năng</w:t>
+        <w:t>có khả năng làm reviewer sản phẩm. Ngoài ra còn có thể nhận được nhiều sự tài trợ của nhà sản xuất, nếu reviewer có khả năng tạo được doanh thu cho nhà sản xuất từ nguồn kênh của mình. Vì thế trong thời đại nền kinh tế đang bước vào thời đại Công nghiệp 4.0, Review sản phẩm sẽ là công việc đầy tiềm năng</w:t>
       </w:r>
       <w:r>
         <w:rPr>
@@ -22489,8 +22320,6 @@
         </w:rPr>
         <w:t xml:space="preserve"> người tiêu dùng.</w:t>
       </w:r>
-      <w:bookmarkStart w:id="0" w:name="_GoBack"/>
-      <w:bookmarkEnd w:id="0"/>
     </w:p>
     <w:p>
       <w:pPr>
@@ -22521,6 +22350,37 @@
         <w:tab/>
         <w:t>1.2 Cấu trúc đồ án:</w:t>
       </w:r>
+    </w:p>
+    <w:p>
+      <w:pPr>
+        <w:tabs>
+          <w:tab w:val="left" w:pos="360"/>
+          <w:tab w:val="left" w:pos="720"/>
+        </w:tabs>
+        <w:spacing w:line="360" w:lineRule="auto"/>
+        <w:jc w:val="both"/>
+        <w:rPr>
+          <w:rFonts w:ascii="Times New Roman" w:eastAsia="Times New Roman" w:hAnsi="Times New Roman" w:cs="Times New Roman"/>
+          <w:b/>
+          <w:color w:val="000000" w:themeColor="text1"/>
+          <w:sz w:val="28"/>
+          <w:szCs w:val="28"/>
+          <w:shd w:val="clear" w:color="auto" w:fill="FDFDFD"/>
+        </w:rPr>
+      </w:pPr>
+      <w:r>
+        <w:rPr>
+          <w:rFonts w:ascii="Times New Roman" w:eastAsia="Times New Roman" w:hAnsi="Times New Roman" w:cs="Times New Roman"/>
+          <w:b/>
+          <w:color w:val="000000" w:themeColor="text1"/>
+          <w:sz w:val="28"/>
+          <w:szCs w:val="28"/>
+          <w:shd w:val="clear" w:color="auto" w:fill="FDFDFD"/>
+        </w:rPr>
+        <w:t>aaaaaaaaaaaaaaaaaaaaaaaaaaaaaaaaaaaaaaaaaaaaaaaaaaaaaaaaaaaaaaa</w:t>
+      </w:r>
+      <w:bookmarkStart w:id="0" w:name="_GoBack"/>
+      <w:bookmarkEnd w:id="0"/>
     </w:p>
     <w:sectPr>
       <w:pgSz w:w="11900" w:h="16840"/>
@@ -25841,7 +25701,7 @@
   <a:extraClrSchemeLst/>
   <a:extLst>
     <a:ext uri="{05A4C25C-085E-4340-85A3-A5531E510DB2}">
-      <thm15:themeFamily xmlns="" xmlns:thm15="http://schemas.microsoft.com/office/thememl/2012/main" name="Office Theme" id="{62F939B6-93AF-4DB8-9C6B-D6C7DFDC589F}" vid="{4A3C46E8-61CC-4603-A589-7422A47A8E4A}"/>
+      <thm15:themeFamily xmlns:thm15="http://schemas.microsoft.com/office/thememl/2012/main" xmlns="" name="Office Theme" id="{62F939B6-93AF-4DB8-9C6B-D6C7DFDC589F}" vid="{4A3C46E8-61CC-4603-A589-7422A47A8E4A}"/>
     </a:ext>
   </a:extLst>
 </a:theme>
@@ -25852,7 +25712,7 @@
 </file>
 
 <file path=customXml/itemProps1.xml><?xml version="1.0" encoding="utf-8"?>
-<ds:datastoreItem xmlns:ds="http://schemas.openxmlformats.org/officeDocument/2006/customXml" ds:itemID="{1A35B1E2-3BDA-4895-B288-065581B25651}">
+<ds:datastoreItem xmlns:ds="http://schemas.openxmlformats.org/officeDocument/2006/customXml" ds:itemID="{954CE601-8128-48B6-BE71-59281EDC9475}">
   <ds:schemaRefs>
     <ds:schemaRef ds:uri="http://schemas.openxmlformats.org/officeDocument/2006/bibliography"/>
   </ds:schemaRefs>

</xml_diff>

<commit_message>
07/05/19 - Thêm Phạm vi giới hạn trong Nhiệm vụ đồ án
</commit_message>
<xml_diff>
--- a/Báo cáo/báo_cáo.docx
+++ b/Báo cáo/báo_cáo.docx
@@ -21564,7 +21564,29 @@
           <w:shd w:val="clear" w:color="auto" w:fill="FDFDFD"/>
         </w:rPr>
         <w:tab/>
-        <w:t>1.1.1 Tính cấp thiết của đề tài</w:t>
+        <w:t>1.1.1 Tính cấp thiết</w:t>
+      </w:r>
+      <w:r>
+        <w:rPr>
+          <w:rFonts w:ascii="Times New Roman" w:eastAsia="Times New Roman" w:hAnsi="Times New Roman" w:cs="Times New Roman"/>
+          <w:i/>
+          <w:color w:val="000000"/>
+          <w:sz w:val="28"/>
+          <w:szCs w:val="28"/>
+          <w:shd w:val="clear" w:color="auto" w:fill="FDFDFD"/>
+        </w:rPr>
+        <w:t xml:space="preserve"> và lý do hình thành</w:t>
+      </w:r>
+      <w:r>
+        <w:rPr>
+          <w:rFonts w:ascii="Times New Roman" w:eastAsia="Times New Roman" w:hAnsi="Times New Roman" w:cs="Times New Roman"/>
+          <w:i/>
+          <w:color w:val="000000"/>
+          <w:sz w:val="28"/>
+          <w:szCs w:val="28"/>
+          <w:shd w:val="clear" w:color="auto" w:fill="FDFDFD"/>
+        </w:rPr>
+        <w:t xml:space="preserve"> đề tài</w:t>
       </w:r>
       <w:r>
         <w:rPr>
@@ -21682,7 +21704,7 @@
           <w:szCs w:val="26"/>
           <w:shd w:val="clear" w:color="auto" w:fill="FDFDFD"/>
         </w:rPr>
-        <w:t>marketing</w:t>
+        <w:t>kinh tế</w:t>
       </w:r>
       <w:r>
         <w:rPr>
@@ -21742,7 +21764,47 @@
           <w:szCs w:val="26"/>
           <w:shd w:val="clear" w:color="auto" w:fill="FDFDFD"/>
         </w:rPr>
-        <w:t xml:space="preserve"> Reviewer là những người đánh giá sản phẩm dịch vụ dựa trên quan điểm của cá nhân mình, thông qua một kênh phương tiện truyền thông nổi tiếng hiện nay như Youtube, Facebook, Blog,… Review mang đế</w:t>
+        <w:t xml:space="preserve"> Reviewer là những người đánh giá sản phẩm dịch vụ dựa trên quan điểm của cá nhân mình, thông qua một</w:t>
+      </w:r>
+      <w:r>
+        <w:rPr>
+          <w:rFonts w:ascii="Times New Roman" w:eastAsia="Times New Roman" w:hAnsi="Times New Roman" w:cs="Times New Roman"/>
+          <w:color w:val="000000" w:themeColor="text1"/>
+          <w:sz w:val="26"/>
+          <w:szCs w:val="26"/>
+          <w:shd w:val="clear" w:color="auto" w:fill="FDFDFD"/>
+        </w:rPr>
+        <w:t xml:space="preserve"> số</w:t>
+      </w:r>
+      <w:r>
+        <w:rPr>
+          <w:rFonts w:ascii="Times New Roman" w:eastAsia="Times New Roman" w:hAnsi="Times New Roman" w:cs="Times New Roman"/>
+          <w:color w:val="000000" w:themeColor="text1"/>
+          <w:sz w:val="26"/>
+          <w:szCs w:val="26"/>
+          <w:shd w:val="clear" w:color="auto" w:fill="FDFDFD"/>
+        </w:rPr>
+        <w:t xml:space="preserve"> kênh phương tiện truyền thông nổi tiếng hiện nay như Youtube, Facebook, Blog,… Review</w:t>
+      </w:r>
+      <w:r>
+        <w:rPr>
+          <w:rFonts w:ascii="Times New Roman" w:eastAsia="Times New Roman" w:hAnsi="Times New Roman" w:cs="Times New Roman"/>
+          <w:color w:val="000000" w:themeColor="text1"/>
+          <w:sz w:val="26"/>
+          <w:szCs w:val="26"/>
+          <w:shd w:val="clear" w:color="auto" w:fill="FDFDFD"/>
+        </w:rPr>
+        <w:t xml:space="preserve"> sản phẩm</w:t>
+      </w:r>
+      <w:r>
+        <w:rPr>
+          <w:rFonts w:ascii="Times New Roman" w:eastAsia="Times New Roman" w:hAnsi="Times New Roman" w:cs="Times New Roman"/>
+          <w:color w:val="000000" w:themeColor="text1"/>
+          <w:sz w:val="26"/>
+          <w:szCs w:val="26"/>
+          <w:shd w:val="clear" w:color="auto" w:fill="FDFDFD"/>
+        </w:rPr>
+        <w:t xml:space="preserve"> mang đế</w:t>
       </w:r>
       <w:r>
         <w:rPr>
@@ -21782,7 +21844,27 @@
           <w:szCs w:val="26"/>
           <w:shd w:val="clear" w:color="auto" w:fill="FDFDFD"/>
         </w:rPr>
-        <w:t>t cái nhìn tổng quan về chất lượng cũng của sản phẩm đó</w:t>
+        <w:t>t cái nh</w:t>
+      </w:r>
+      <w:r>
+        <w:rPr>
+          <w:rFonts w:ascii="Times New Roman" w:eastAsia="Times New Roman" w:hAnsi="Times New Roman" w:cs="Times New Roman"/>
+          <w:color w:val="000000" w:themeColor="text1"/>
+          <w:sz w:val="26"/>
+          <w:szCs w:val="26"/>
+          <w:shd w:val="clear" w:color="auto" w:fill="FDFDFD"/>
+        </w:rPr>
+        <w:t xml:space="preserve">ìn tổng quan về chất lượng </w:t>
+      </w:r>
+      <w:r>
+        <w:rPr>
+          <w:rFonts w:ascii="Times New Roman" w:eastAsia="Times New Roman" w:hAnsi="Times New Roman" w:cs="Times New Roman"/>
+          <w:color w:val="000000" w:themeColor="text1"/>
+          <w:sz w:val="26"/>
+          <w:szCs w:val="26"/>
+          <w:shd w:val="clear" w:color="auto" w:fill="FDFDFD"/>
+        </w:rPr>
+        <w:t>của sản phẩm đó</w:t>
       </w:r>
       <w:r>
         <w:rPr>
@@ -21942,17 +22024,57 @@
           <w:szCs w:val="26"/>
           <w:shd w:val="clear" w:color="auto" w:fill="FDFDFD"/>
         </w:rPr>
-        <w:t xml:space="preserve"> từ những đánh giá của nhiều reviewer, có thể mang lại cho ngườ</w:t>
-      </w:r>
-      <w:r>
-        <w:rPr>
-          <w:rFonts w:ascii="Times New Roman" w:eastAsia="Times New Roman" w:hAnsi="Times New Roman" w:cs="Times New Roman"/>
-          <w:color w:val="000000" w:themeColor="text1"/>
-          <w:sz w:val="26"/>
-          <w:szCs w:val="26"/>
-          <w:shd w:val="clear" w:color="auto" w:fill="FDFDFD"/>
-        </w:rPr>
-        <w:t>i dùng những kiến thưc tổng hợp, có những sự lựa chọn sản phẩm hay dịch vụ nào phù hợp với nhu cầu của bản thân.</w:t>
+        <w:t xml:space="preserve"> từ những đánh giá của nhiều reviewer,</w:t>
+      </w:r>
+      <w:r>
+        <w:rPr>
+          <w:rFonts w:ascii="Times New Roman" w:eastAsia="Times New Roman" w:hAnsi="Times New Roman" w:cs="Times New Roman"/>
+          <w:color w:val="000000" w:themeColor="text1"/>
+          <w:sz w:val="26"/>
+          <w:szCs w:val="26"/>
+          <w:shd w:val="clear" w:color="auto" w:fill="FDFDFD"/>
+        </w:rPr>
+        <w:t xml:space="preserve"> thì</w:t>
+      </w:r>
+      <w:r>
+        <w:rPr>
+          <w:rFonts w:ascii="Times New Roman" w:eastAsia="Times New Roman" w:hAnsi="Times New Roman" w:cs="Times New Roman"/>
+          <w:color w:val="000000" w:themeColor="text1"/>
+          <w:sz w:val="26"/>
+          <w:szCs w:val="26"/>
+          <w:shd w:val="clear" w:color="auto" w:fill="FDFDFD"/>
+        </w:rPr>
+        <w:t xml:space="preserve"> có thể mang lại cho ngườ</w:t>
+      </w:r>
+      <w:r>
+        <w:rPr>
+          <w:rFonts w:ascii="Times New Roman" w:eastAsia="Times New Roman" w:hAnsi="Times New Roman" w:cs="Times New Roman"/>
+          <w:color w:val="000000" w:themeColor="text1"/>
+          <w:sz w:val="26"/>
+          <w:szCs w:val="26"/>
+          <w:shd w:val="clear" w:color="auto" w:fill="FDFDFD"/>
+        </w:rPr>
+        <w:t>i dùng những kiến thức</w:t>
+      </w:r>
+      <w:r>
+        <w:rPr>
+          <w:rFonts w:ascii="Times New Roman" w:eastAsia="Times New Roman" w:hAnsi="Times New Roman" w:cs="Times New Roman"/>
+          <w:color w:val="000000" w:themeColor="text1"/>
+          <w:sz w:val="26"/>
+          <w:szCs w:val="26"/>
+          <w:shd w:val="clear" w:color="auto" w:fill="FDFDFD"/>
+        </w:rPr>
+        <w:t xml:space="preserve"> tổng hợp, có những sự lựa chọn sản phẩm hay dịch vụ nào p</w:t>
+      </w:r>
+      <w:r>
+        <w:rPr>
+          <w:rFonts w:ascii="Times New Roman" w:eastAsia="Times New Roman" w:hAnsi="Times New Roman" w:cs="Times New Roman"/>
+          <w:color w:val="000000" w:themeColor="text1"/>
+          <w:sz w:val="26"/>
+          <w:szCs w:val="26"/>
+          <w:shd w:val="clear" w:color="auto" w:fill="FDFDFD"/>
+        </w:rPr>
+        <w:t>hù hợp với nhu cầu của bản thân.</w:t>
       </w:r>
     </w:p>
     <w:p>
@@ -21971,207 +22093,6 @@
           <w:shd w:val="clear" w:color="auto" w:fill="FDFDFD"/>
         </w:rPr>
       </w:pPr>
-      <w:r>
-        <w:rPr>
-          <w:rFonts w:ascii="Times New Roman" w:eastAsia="Times New Roman" w:hAnsi="Times New Roman" w:cs="Times New Roman"/>
-          <w:color w:val="000000" w:themeColor="text1"/>
-          <w:sz w:val="26"/>
-          <w:szCs w:val="26"/>
-          <w:shd w:val="clear" w:color="auto" w:fill="FDFDFD"/>
-        </w:rPr>
-        <w:tab/>
-      </w:r>
-      <w:r>
-        <w:rPr>
-          <w:rFonts w:ascii="Times New Roman" w:eastAsia="Times New Roman" w:hAnsi="Times New Roman" w:cs="Times New Roman"/>
-          <w:color w:val="000000" w:themeColor="text1"/>
-          <w:sz w:val="26"/>
-          <w:szCs w:val="26"/>
-          <w:shd w:val="clear" w:color="auto" w:fill="FDFDFD"/>
-        </w:rPr>
-        <w:tab/>
-        <w:t>Cũng từ đây, Re</w:t>
-      </w:r>
-      <w:r>
-        <w:rPr>
-          <w:rFonts w:ascii="Times New Roman" w:eastAsia="Times New Roman" w:hAnsi="Times New Roman" w:cs="Times New Roman"/>
-          <w:color w:val="000000" w:themeColor="text1"/>
-          <w:sz w:val="26"/>
-          <w:szCs w:val="26"/>
-          <w:shd w:val="clear" w:color="auto" w:fill="FDFDFD"/>
-        </w:rPr>
-        <w:t>viewer đang mang lại một giá trị nhất định cho nề</w:t>
-      </w:r>
-      <w:r>
-        <w:rPr>
-          <w:rFonts w:ascii="Times New Roman" w:eastAsia="Times New Roman" w:hAnsi="Times New Roman" w:cs="Times New Roman"/>
-          <w:color w:val="000000" w:themeColor="text1"/>
-          <w:sz w:val="26"/>
-          <w:szCs w:val="26"/>
-          <w:shd w:val="clear" w:color="auto" w:fill="FDFDFD"/>
-        </w:rPr>
-        <w:t>n kinh tế hiện nay, không những hỗ trợ rất lớn cho nhà sản xuất và</w:t>
-      </w:r>
-      <w:r>
-        <w:rPr>
-          <w:rFonts w:ascii="Times New Roman" w:eastAsia="Times New Roman" w:hAnsi="Times New Roman" w:cs="Times New Roman"/>
-          <w:color w:val="000000" w:themeColor="text1"/>
-          <w:sz w:val="26"/>
-          <w:szCs w:val="26"/>
-          <w:shd w:val="clear" w:color="auto" w:fill="FDFDFD"/>
-        </w:rPr>
-        <w:t xml:space="preserve"> thươn</w:t>
-      </w:r>
-      <w:r>
-        <w:rPr>
-          <w:rFonts w:ascii="Times New Roman" w:eastAsia="Times New Roman" w:hAnsi="Times New Roman" w:cs="Times New Roman"/>
-          <w:color w:val="000000" w:themeColor="text1"/>
-          <w:sz w:val="26"/>
-          <w:szCs w:val="26"/>
-          <w:shd w:val="clear" w:color="auto" w:fill="FDFDFD"/>
-        </w:rPr>
-        <w:t>g</w:t>
-      </w:r>
-      <w:r>
-        <w:rPr>
-          <w:rFonts w:ascii="Times New Roman" w:eastAsia="Times New Roman" w:hAnsi="Times New Roman" w:cs="Times New Roman"/>
-          <w:color w:val="000000" w:themeColor="text1"/>
-          <w:sz w:val="26"/>
-          <w:szCs w:val="26"/>
-          <w:shd w:val="clear" w:color="auto" w:fill="FDFDFD"/>
-        </w:rPr>
-        <w:t xml:space="preserve"> hiệu</w:t>
-      </w:r>
-      <w:r>
-        <w:rPr>
-          <w:rFonts w:ascii="Times New Roman" w:eastAsia="Times New Roman" w:hAnsi="Times New Roman" w:cs="Times New Roman"/>
-          <w:color w:val="000000" w:themeColor="text1"/>
-          <w:sz w:val="26"/>
-          <w:szCs w:val="26"/>
-          <w:shd w:val="clear" w:color="auto" w:fill="FDFDFD"/>
-        </w:rPr>
-        <w:t xml:space="preserve"> có</w:t>
-      </w:r>
-      <w:r>
-        <w:rPr>
-          <w:rFonts w:ascii="Times New Roman" w:eastAsia="Times New Roman" w:hAnsi="Times New Roman" w:cs="Times New Roman"/>
-          <w:color w:val="000000" w:themeColor="text1"/>
-          <w:sz w:val="26"/>
-          <w:szCs w:val="26"/>
-          <w:shd w:val="clear" w:color="auto" w:fill="FDFDFD"/>
-        </w:rPr>
-        <w:t xml:space="preserve"> một nguồ</w:t>
-      </w:r>
-      <w:r>
-        <w:rPr>
-          <w:rFonts w:ascii="Times New Roman" w:eastAsia="Times New Roman" w:hAnsi="Times New Roman" w:cs="Times New Roman"/>
-          <w:color w:val="000000" w:themeColor="text1"/>
-          <w:sz w:val="26"/>
-          <w:szCs w:val="26"/>
-          <w:shd w:val="clear" w:color="auto" w:fill="FDFDFD"/>
-        </w:rPr>
-        <w:t>n</w:t>
-      </w:r>
-      <w:r>
-        <w:rPr>
-          <w:rFonts w:ascii="Times New Roman" w:eastAsia="Times New Roman" w:hAnsi="Times New Roman" w:cs="Times New Roman"/>
-          <w:color w:val="000000" w:themeColor="text1"/>
-          <w:sz w:val="26"/>
-          <w:szCs w:val="26"/>
-          <w:shd w:val="clear" w:color="auto" w:fill="FDFDFD"/>
-        </w:rPr>
-        <w:t xml:space="preserve"> kênh quảng cáo</w:t>
-      </w:r>
-      <w:r>
-        <w:rPr>
-          <w:rFonts w:ascii="Times New Roman" w:eastAsia="Times New Roman" w:hAnsi="Times New Roman" w:cs="Times New Roman"/>
-          <w:color w:val="000000" w:themeColor="text1"/>
-          <w:sz w:val="26"/>
-          <w:szCs w:val="26"/>
-          <w:shd w:val="clear" w:color="auto" w:fill="FDFDFD"/>
-        </w:rPr>
-        <w:t xml:space="preserve"> sản phẩm mạnh mẽ, mà còn</w:t>
-      </w:r>
-      <w:r>
-        <w:rPr>
-          <w:rFonts w:ascii="Times New Roman" w:eastAsia="Times New Roman" w:hAnsi="Times New Roman" w:cs="Times New Roman"/>
-          <w:color w:val="000000" w:themeColor="text1"/>
-          <w:sz w:val="26"/>
-          <w:szCs w:val="26"/>
-          <w:shd w:val="clear" w:color="auto" w:fill="FDFDFD"/>
-        </w:rPr>
-        <w:t xml:space="preserve"> </w:t>
-      </w:r>
-      <w:r>
-        <w:rPr>
-          <w:rFonts w:ascii="Times New Roman" w:eastAsia="Times New Roman" w:hAnsi="Times New Roman" w:cs="Times New Roman"/>
-          <w:color w:val="000000" w:themeColor="text1"/>
-          <w:sz w:val="26"/>
-          <w:szCs w:val="26"/>
-          <w:shd w:val="clear" w:color="auto" w:fill="FDFDFD"/>
-        </w:rPr>
-        <w:t>giúp cho những nhà cung cấp sản phẩm này có thể phân loại được đối tượng khách hàng mà sản phẩm</w:t>
-      </w:r>
-      <w:r>
-        <w:rPr>
-          <w:rFonts w:ascii="Times New Roman" w:eastAsia="Times New Roman" w:hAnsi="Times New Roman" w:cs="Times New Roman"/>
-          <w:color w:val="000000" w:themeColor="text1"/>
-          <w:sz w:val="26"/>
-          <w:szCs w:val="26"/>
-          <w:shd w:val="clear" w:color="auto" w:fill="FDFDFD"/>
-        </w:rPr>
-        <w:t xml:space="preserve"> của mình</w:t>
-      </w:r>
-      <w:r>
-        <w:rPr>
-          <w:rFonts w:ascii="Times New Roman" w:eastAsia="Times New Roman" w:hAnsi="Times New Roman" w:cs="Times New Roman"/>
-          <w:color w:val="000000" w:themeColor="text1"/>
-          <w:sz w:val="26"/>
-          <w:szCs w:val="26"/>
-          <w:shd w:val="clear" w:color="auto" w:fill="FDFDFD"/>
-        </w:rPr>
-        <w:t xml:space="preserve"> sẽ nhắm đến trên thị trường. </w:t>
-      </w:r>
-      <w:r>
-        <w:rPr>
-          <w:rFonts w:ascii="Times New Roman" w:eastAsia="Times New Roman" w:hAnsi="Times New Roman" w:cs="Times New Roman"/>
-          <w:color w:val="000000" w:themeColor="text1"/>
-          <w:sz w:val="26"/>
-          <w:szCs w:val="26"/>
-          <w:shd w:val="clear" w:color="auto" w:fill="FDFDFD"/>
-        </w:rPr>
-        <w:t>Hai nền tảng lớn nhất mà các reviewer đang hoạt động là Facebook và Youtube, ngoài ra thì còn có những kênh review k</w:t>
-      </w:r>
-      <w:r>
-        <w:rPr>
-          <w:rFonts w:ascii="Times New Roman" w:eastAsia="Times New Roman" w:hAnsi="Times New Roman" w:cs="Times New Roman"/>
-          <w:color w:val="000000" w:themeColor="text1"/>
-          <w:sz w:val="26"/>
-          <w:szCs w:val="26"/>
-          <w:shd w:val="clear" w:color="auto" w:fill="FDFDFD"/>
-        </w:rPr>
-        <w:t>hác như blog hay w</w:t>
-      </w:r>
-      <w:r>
-        <w:rPr>
-          <w:rFonts w:ascii="Times New Roman" w:eastAsia="Times New Roman" w:hAnsi="Times New Roman" w:cs="Times New Roman"/>
-          <w:color w:val="000000" w:themeColor="text1"/>
-          <w:sz w:val="26"/>
-          <w:szCs w:val="26"/>
-          <w:shd w:val="clear" w:color="auto" w:fill="FDFDFD"/>
-        </w:rPr>
-        <w:t>ebsite riêng, vì đây là những kênh truyền thông có khả nang dễ tiếp cận những người xem và những đối tượng khách hàng khác nhau</w:t>
-      </w:r>
-      <w:r>
-        <w:rPr>
-          <w:rFonts w:ascii="Times New Roman" w:eastAsia="Times New Roman" w:hAnsi="Times New Roman" w:cs="Times New Roman"/>
-          <w:color w:val="000000" w:themeColor="text1"/>
-          <w:sz w:val="26"/>
-          <w:szCs w:val="26"/>
-          <w:shd w:val="clear" w:color="auto" w:fill="FDFDFD"/>
-        </w:rPr>
-        <w:t>.</w:t>
-      </w:r>
     </w:p>
     <w:p>
       <w:pPr>
@@ -22183,7 +22104,7 @@
         <w:jc w:val="both"/>
         <w:rPr>
           <w:rFonts w:ascii="Times New Roman" w:eastAsia="Times New Roman" w:hAnsi="Times New Roman" w:cs="Times New Roman"/>
-          <w:color w:val="000000" w:themeColor="text1"/>
+          <w:color w:val="FFFFFF" w:themeColor="background1"/>
           <w:sz w:val="26"/>
           <w:szCs w:val="26"/>
           <w:shd w:val="clear" w:color="auto" w:fill="FDFDFD"/>
@@ -22197,128 +22118,239 @@
           <w:szCs w:val="26"/>
           <w:shd w:val="clear" w:color="auto" w:fill="FDFDFD"/>
         </w:rPr>
+        <w:tab/>
+      </w:r>
+      <w:r>
+        <w:rPr>
+          <w:rFonts w:ascii="Times New Roman" w:eastAsia="Times New Roman" w:hAnsi="Times New Roman" w:cs="Times New Roman"/>
+          <w:color w:val="000000" w:themeColor="text1"/>
+          <w:sz w:val="26"/>
+          <w:szCs w:val="26"/>
+          <w:shd w:val="clear" w:color="auto" w:fill="FDFDFD"/>
+        </w:rPr>
+        <w:tab/>
+        <w:t xml:space="preserve">Ngày nay công việc reviewer đang từng ngày phát triển. Những lứa tuổi có thể làm reviewer rất đa dạng. Chỉ </w:t>
+      </w:r>
+      <w:r>
+        <w:rPr>
+          <w:rFonts w:ascii="Times New Roman" w:eastAsia="Times New Roman" w:hAnsi="Times New Roman" w:cs="Times New Roman"/>
+          <w:color w:val="000000" w:themeColor="text1"/>
+          <w:sz w:val="26"/>
+          <w:szCs w:val="26"/>
+          <w:shd w:val="clear" w:color="auto" w:fill="FDFDFD"/>
+        </w:rPr>
+        <w:t xml:space="preserve">cần có kiến thức về sản phẩm </w:t>
+      </w:r>
+      <w:r>
+        <w:rPr>
+          <w:rFonts w:ascii="Times New Roman" w:eastAsia="Times New Roman" w:hAnsi="Times New Roman" w:cs="Times New Roman"/>
+          <w:color w:val="000000" w:themeColor="text1"/>
+          <w:sz w:val="26"/>
+          <w:szCs w:val="26"/>
+          <w:shd w:val="clear" w:color="auto" w:fill="FDFDFD"/>
+        </w:rPr>
+        <w:t>đánh giá, kết hợp với khả năng ăn nói</w:t>
+      </w:r>
+      <w:r>
+        <w:rPr>
+          <w:rFonts w:ascii="Times New Roman" w:eastAsia="Times New Roman" w:hAnsi="Times New Roman" w:cs="Times New Roman"/>
+          <w:color w:val="000000" w:themeColor="text1"/>
+          <w:sz w:val="26"/>
+          <w:szCs w:val="26"/>
+          <w:shd w:val="clear" w:color="auto" w:fill="FDFDFD"/>
+        </w:rPr>
+        <w:t xml:space="preserve"> và</w:t>
+      </w:r>
+      <w:r>
+        <w:rPr>
+          <w:rFonts w:ascii="Times New Roman" w:eastAsia="Times New Roman" w:hAnsi="Times New Roman" w:cs="Times New Roman"/>
+          <w:color w:val="000000" w:themeColor="text1"/>
+          <w:sz w:val="26"/>
+          <w:szCs w:val="26"/>
+          <w:shd w:val="clear" w:color="auto" w:fill="FDFDFD"/>
+        </w:rPr>
+        <w:t xml:space="preserve"> diễn đạt tốt, thì</w:t>
+      </w:r>
+      <w:r>
+        <w:rPr>
+          <w:rFonts w:ascii="Times New Roman" w:eastAsia="Times New Roman" w:hAnsi="Times New Roman" w:cs="Times New Roman"/>
+          <w:color w:val="000000" w:themeColor="text1"/>
+          <w:sz w:val="26"/>
+          <w:szCs w:val="26"/>
+          <w:shd w:val="clear" w:color="auto" w:fill="FDFDFD"/>
+        </w:rPr>
+        <w:t xml:space="preserve"> về cơ bản</w:t>
+      </w:r>
+      <w:r>
+        <w:rPr>
+          <w:rFonts w:ascii="Times New Roman" w:eastAsia="Times New Roman" w:hAnsi="Times New Roman" w:cs="Times New Roman"/>
+          <w:color w:val="000000" w:themeColor="text1"/>
+          <w:sz w:val="26"/>
+          <w:szCs w:val="26"/>
+          <w:shd w:val="clear" w:color="auto" w:fill="FDFDFD"/>
+        </w:rPr>
+        <w:t xml:space="preserve"> đã có thể bắt đầu công việc reviewer. Nhưng bên cạnh đó, những công cụ hỗ trợ cho công việc reviewer cũng là một phần không thể thiếu cho công việc này. Đây luôn là những công cụ </w:t>
+      </w:r>
+      <w:r>
+        <w:rPr>
+          <w:rFonts w:ascii="Times New Roman" w:eastAsia="Times New Roman" w:hAnsi="Times New Roman" w:cs="Times New Roman"/>
+          <w:color w:val="000000" w:themeColor="text1"/>
+          <w:sz w:val="26"/>
+          <w:szCs w:val="26"/>
+          <w:shd w:val="clear" w:color="auto" w:fill="FDFDFD"/>
+        </w:rPr>
+        <w:t>hỗ trợ cho</w:t>
+      </w:r>
+      <w:r>
+        <w:rPr>
+          <w:rFonts w:ascii="Times New Roman" w:eastAsia="Times New Roman" w:hAnsi="Times New Roman" w:cs="Times New Roman"/>
+          <w:color w:val="000000" w:themeColor="text1"/>
+          <w:sz w:val="26"/>
+          <w:szCs w:val="26"/>
+          <w:shd w:val="clear" w:color="auto" w:fill="FDFDFD"/>
+        </w:rPr>
+        <w:t xml:space="preserve"> review</w:t>
+      </w:r>
+      <w:r>
+        <w:rPr>
+          <w:rFonts w:ascii="Times New Roman" w:eastAsia="Times New Roman" w:hAnsi="Times New Roman" w:cs="Times New Roman"/>
+          <w:color w:val="000000" w:themeColor="text1"/>
+          <w:sz w:val="26"/>
+          <w:szCs w:val="26"/>
+          <w:shd w:val="clear" w:color="auto" w:fill="FDFDFD"/>
+        </w:rPr>
+        <w:t>er có được những chất lượng ảnh hay video tốt nhất cho người xem. Và còn tùy vào chất lượng hình ảnh, video khác nhau cũng mang đến những chất riêng của mỗi người reviewer muốn truyền tải, dù trên cùng một sản phẩm</w:t>
+      </w:r>
+      <w:r>
+        <w:rPr>
+          <w:rFonts w:ascii="Times New Roman" w:eastAsia="Times New Roman" w:hAnsi="Times New Roman" w:cs="Times New Roman"/>
+          <w:color w:val="000000" w:themeColor="text1"/>
+          <w:sz w:val="26"/>
+          <w:szCs w:val="26"/>
+          <w:shd w:val="clear" w:color="auto" w:fill="FDFDFD"/>
+        </w:rPr>
+        <w:t xml:space="preserve">. Những công cụ không thể thiếu ban đầu </w:t>
+      </w:r>
+      <w:r>
+        <w:rPr>
+          <w:rFonts w:ascii="Times New Roman" w:eastAsia="Times New Roman" w:hAnsi="Times New Roman" w:cs="Times New Roman"/>
+          <w:color w:val="000000" w:themeColor="text1"/>
+          <w:sz w:val="26"/>
+          <w:szCs w:val="26"/>
+          <w:shd w:val="clear" w:color="auto" w:fill="FDFDFD"/>
+        </w:rPr>
         <w:lastRenderedPageBreak/>
-        <w:tab/>
-      </w:r>
-      <w:r>
-        <w:rPr>
-          <w:rFonts w:ascii="Times New Roman" w:eastAsia="Times New Roman" w:hAnsi="Times New Roman" w:cs="Times New Roman"/>
-          <w:color w:val="000000" w:themeColor="text1"/>
-          <w:sz w:val="26"/>
-          <w:szCs w:val="26"/>
-          <w:shd w:val="clear" w:color="auto" w:fill="FDFDFD"/>
-        </w:rPr>
-        <w:tab/>
-      </w:r>
-      <w:r>
-        <w:rPr>
-          <w:rFonts w:ascii="Times New Roman" w:eastAsia="Times New Roman" w:hAnsi="Times New Roman" w:cs="Times New Roman"/>
-          <w:color w:val="000000" w:themeColor="text1"/>
-          <w:sz w:val="26"/>
-          <w:szCs w:val="26"/>
-          <w:shd w:val="clear" w:color="auto" w:fill="FDFDFD"/>
-        </w:rPr>
-        <w:t xml:space="preserve">Và đây cũng là một </w:t>
-      </w:r>
-      <w:r>
-        <w:rPr>
-          <w:rFonts w:ascii="Times New Roman" w:eastAsia="Times New Roman" w:hAnsi="Times New Roman" w:cs="Times New Roman"/>
-          <w:color w:val="000000" w:themeColor="text1"/>
-          <w:sz w:val="26"/>
-          <w:szCs w:val="26"/>
-          <w:shd w:val="clear" w:color="auto" w:fill="FDFDFD"/>
-        </w:rPr>
-        <w:t>n</w:t>
-      </w:r>
-      <w:r>
-        <w:rPr>
-          <w:rFonts w:ascii="Times New Roman" w:eastAsia="Times New Roman" w:hAnsi="Times New Roman" w:cs="Times New Roman"/>
-          <w:color w:val="000000" w:themeColor="text1"/>
-          <w:sz w:val="26"/>
-          <w:szCs w:val="26"/>
-          <w:shd w:val="clear" w:color="auto" w:fill="FDFDFD"/>
-        </w:rPr>
-        <w:t>guồn thu nhập cá nhân đầy tiềm năng. Nếu có kiến thứ</w:t>
-      </w:r>
-      <w:r>
-        <w:rPr>
-          <w:rFonts w:ascii="Times New Roman" w:eastAsia="Times New Roman" w:hAnsi="Times New Roman" w:cs="Times New Roman"/>
-          <w:color w:val="000000" w:themeColor="text1"/>
-          <w:sz w:val="26"/>
-          <w:szCs w:val="26"/>
-          <w:shd w:val="clear" w:color="auto" w:fill="FDFDFD"/>
-        </w:rPr>
-        <w:t xml:space="preserve">c chuyên môn tốt về sản phẩm, </w:t>
-      </w:r>
-      <w:r>
-        <w:rPr>
-          <w:rFonts w:ascii="Times New Roman" w:eastAsia="Times New Roman" w:hAnsi="Times New Roman" w:cs="Times New Roman"/>
-          <w:color w:val="000000" w:themeColor="text1"/>
-          <w:sz w:val="26"/>
-          <w:szCs w:val="26"/>
-          <w:shd w:val="clear" w:color="auto" w:fill="FDFDFD"/>
-        </w:rPr>
-        <w:t xml:space="preserve">dịch vụ và khả năng giao tiếp, thuyết trình tốt, mọi người đều </w:t>
-      </w:r>
-      <w:r>
-        <w:rPr>
-          <w:rFonts w:ascii="Times New Roman" w:eastAsia="Times New Roman" w:hAnsi="Times New Roman" w:cs="Times New Roman"/>
-          <w:color w:val="000000" w:themeColor="text1"/>
-          <w:sz w:val="26"/>
-          <w:szCs w:val="26"/>
-          <w:shd w:val="clear" w:color="auto" w:fill="FDFDFD"/>
-        </w:rPr>
-        <w:t>có khả năng làm reviewer sản phẩm. Ngoài ra còn có thể nhận được nhiều sự tài trợ của nhà sản xuất, nếu reviewer có khả năng tạo được doanh thu cho nhà sản xuất từ nguồn kênh của mình. Vì thế trong thời đại nền kinh tế đang bước vào thời đại Công nghiệp 4.0, Review sản phẩm sẽ là công việc đầy tiềm năng</w:t>
-      </w:r>
-      <w:r>
-        <w:rPr>
-          <w:rFonts w:ascii="Times New Roman" w:eastAsia="Times New Roman" w:hAnsi="Times New Roman" w:cs="Times New Roman"/>
-          <w:color w:val="000000" w:themeColor="text1"/>
-          <w:sz w:val="26"/>
-          <w:szCs w:val="26"/>
-          <w:shd w:val="clear" w:color="auto" w:fill="FDFDFD"/>
-        </w:rPr>
-        <w:t xml:space="preserve"> và không thể thiếu </w:t>
-      </w:r>
-      <w:r>
-        <w:rPr>
-          <w:rFonts w:ascii="Times New Roman" w:eastAsia="Times New Roman" w:hAnsi="Times New Roman" w:cs="Times New Roman"/>
-          <w:color w:val="000000" w:themeColor="text1"/>
-          <w:sz w:val="26"/>
-          <w:szCs w:val="26"/>
-          <w:shd w:val="clear" w:color="auto" w:fill="FDFDFD"/>
-        </w:rPr>
-        <w:t xml:space="preserve"> cho nền kinh tế thế giới, đẩ</w:t>
-      </w:r>
-      <w:r>
-        <w:rPr>
-          <w:rFonts w:ascii="Times New Roman" w:eastAsia="Times New Roman" w:hAnsi="Times New Roman" w:cs="Times New Roman"/>
-          <w:color w:val="000000" w:themeColor="text1"/>
-          <w:sz w:val="26"/>
-          <w:szCs w:val="26"/>
-          <w:shd w:val="clear" w:color="auto" w:fill="FDFDFD"/>
-        </w:rPr>
-        <w:t>y mạnh khả năng thương mại và</w:t>
-      </w:r>
-      <w:r>
-        <w:rPr>
-          <w:rFonts w:ascii="Times New Roman" w:eastAsia="Times New Roman" w:hAnsi="Times New Roman" w:cs="Times New Roman"/>
-          <w:color w:val="000000" w:themeColor="text1"/>
-          <w:sz w:val="26"/>
-          <w:szCs w:val="26"/>
-          <w:shd w:val="clear" w:color="auto" w:fill="FDFDFD"/>
-        </w:rPr>
-        <w:t xml:space="preserve"> mang sản phẩm dịch vụ đến gần hơn với</w:t>
-      </w:r>
-      <w:r>
-        <w:rPr>
-          <w:rFonts w:ascii="Times New Roman" w:eastAsia="Times New Roman" w:hAnsi="Times New Roman" w:cs="Times New Roman"/>
-          <w:color w:val="000000" w:themeColor="text1"/>
-          <w:sz w:val="26"/>
-          <w:szCs w:val="26"/>
-          <w:shd w:val="clear" w:color="auto" w:fill="FDFDFD"/>
-        </w:rPr>
-        <w:t xml:space="preserve"> người tiêu dùng.</w:t>
+        <w:t xml:space="preserve">có thể là máy quay video và mic thu âm, sau đó là những công cụ editor cho phần hậu kỳ để cho ra một sản phẩm đánh giá hoàn chỉnh. Thế nhưng, </w:t>
+      </w:r>
+      <w:r>
+        <w:rPr>
+          <w:rFonts w:ascii="Times New Roman" w:eastAsia="Times New Roman" w:hAnsi="Times New Roman" w:cs="Times New Roman"/>
+          <w:color w:val="000000" w:themeColor="text1"/>
+          <w:sz w:val="26"/>
+          <w:szCs w:val="26"/>
+          <w:shd w:val="clear" w:color="auto" w:fill="FDFDFD"/>
+        </w:rPr>
+        <w:t>không phải ai cũng có thể trang bị cho mình những công cụ cần thiết cho công việc review này, vì chi phí cho những công cụ này vẫn còn khá cao, so với mặt bằng chung của người Việt hiện nay</w:t>
+      </w:r>
+      <w:r>
+        <w:rPr>
+          <w:rFonts w:ascii="Times New Roman" w:eastAsia="Times New Roman" w:hAnsi="Times New Roman" w:cs="Times New Roman"/>
+          <w:color w:val="000000" w:themeColor="text1"/>
+          <w:sz w:val="26"/>
+          <w:szCs w:val="26"/>
+          <w:shd w:val="clear" w:color="auto" w:fill="FDFDFD"/>
+        </w:rPr>
+        <w:t>. Hay nói cách khác, nhiều người vẫn không muốn bỏ ra một chi phí đắt đỏ để có được những sản phẩm review chất lượng, nhưng vẫn muốn có</w:t>
+      </w:r>
+      <w:r>
+        <w:rPr>
+          <w:rFonts w:ascii="Times New Roman" w:eastAsia="Times New Roman" w:hAnsi="Times New Roman" w:cs="Times New Roman"/>
+          <w:color w:val="000000" w:themeColor="text1"/>
+          <w:sz w:val="26"/>
+          <w:szCs w:val="26"/>
+          <w:shd w:val="clear" w:color="auto" w:fill="FDFDFD"/>
+        </w:rPr>
+        <w:t xml:space="preserve"> được</w:t>
+      </w:r>
+      <w:r>
+        <w:rPr>
+          <w:rFonts w:ascii="Times New Roman" w:eastAsia="Times New Roman" w:hAnsi="Times New Roman" w:cs="Times New Roman"/>
+          <w:color w:val="000000" w:themeColor="text1"/>
+          <w:sz w:val="26"/>
+          <w:szCs w:val="26"/>
+          <w:shd w:val="clear" w:color="auto" w:fill="FDFDFD"/>
+        </w:rPr>
+        <w:t xml:space="preserve"> một sản phẩm review nhanh gọn, mà vẫn mang đến được mọi người cảm nhận của riêng mình. Nắm bắt được xu thế của một bộ phận nhỏ reviewer như vậy, sản phẩm Snap Review – công cụ chụ</w:t>
+      </w:r>
+      <w:r>
+        <w:rPr>
+          <w:rFonts w:ascii="Times New Roman" w:eastAsia="Times New Roman" w:hAnsi="Times New Roman" w:cs="Times New Roman"/>
+          <w:color w:val="000000" w:themeColor="text1"/>
+          <w:sz w:val="26"/>
+          <w:szCs w:val="26"/>
+          <w:shd w:val="clear" w:color="auto" w:fill="FDFDFD"/>
+        </w:rPr>
+        <w:t xml:space="preserve">p ảnh và đánh giá sản phẩm </w:t>
+      </w:r>
+      <w:r>
+        <w:rPr>
+          <w:rFonts w:ascii="Times New Roman" w:eastAsia="Times New Roman" w:hAnsi="Times New Roman" w:cs="Times New Roman"/>
+          <w:color w:val="000000" w:themeColor="text1"/>
+          <w:sz w:val="26"/>
+          <w:szCs w:val="26"/>
+          <w:shd w:val="clear" w:color="auto" w:fill="FDFDFD"/>
+        </w:rPr>
+        <w:t>trên điện thoại – sẽ là một công cụ review</w:t>
+      </w:r>
+      <w:r>
+        <w:rPr>
+          <w:rFonts w:ascii="Times New Roman" w:eastAsia="Times New Roman" w:hAnsi="Times New Roman" w:cs="Times New Roman"/>
+          <w:color w:val="000000" w:themeColor="text1"/>
+          <w:sz w:val="26"/>
+          <w:szCs w:val="26"/>
+          <w:shd w:val="clear" w:color="auto" w:fill="FDFDFD"/>
+        </w:rPr>
+        <w:t xml:space="preserve"> sản phẩm</w:t>
+      </w:r>
+      <w:r>
+        <w:rPr>
+          <w:rFonts w:ascii="Times New Roman" w:eastAsia="Times New Roman" w:hAnsi="Times New Roman" w:cs="Times New Roman"/>
+          <w:color w:val="000000" w:themeColor="text1"/>
+          <w:sz w:val="26"/>
+          <w:szCs w:val="26"/>
+          <w:shd w:val="clear" w:color="auto" w:fill="FDFDFD"/>
+        </w:rPr>
+        <w:t xml:space="preserve"> bằng chính điện thoại </w:t>
+      </w:r>
+      <w:r>
+        <w:rPr>
+          <w:rFonts w:ascii="Times New Roman" w:eastAsia="Times New Roman" w:hAnsi="Times New Roman" w:cs="Times New Roman"/>
+          <w:color w:val="000000" w:themeColor="text1"/>
+          <w:sz w:val="26"/>
+          <w:szCs w:val="26"/>
+          <w:shd w:val="clear" w:color="auto" w:fill="FDFDFD"/>
+        </w:rPr>
+        <w:t>của chúng ta</w:t>
+      </w:r>
+      <w:r>
+        <w:rPr>
+          <w:rFonts w:ascii="Times New Roman" w:eastAsia="Times New Roman" w:hAnsi="Times New Roman" w:cs="Times New Roman"/>
+          <w:color w:val="000000" w:themeColor="text1"/>
+          <w:sz w:val="26"/>
+          <w:szCs w:val="26"/>
+          <w:shd w:val="clear" w:color="auto" w:fill="FDFDFD"/>
+        </w:rPr>
+        <w:t xml:space="preserve">, giúp </w:t>
+      </w:r>
+      <w:r>
+        <w:rPr>
+          <w:rFonts w:ascii="Times New Roman" w:eastAsia="Times New Roman" w:hAnsi="Times New Roman" w:cs="Times New Roman"/>
+          <w:color w:val="000000" w:themeColor="text1"/>
+          <w:sz w:val="26"/>
+          <w:szCs w:val="26"/>
+          <w:shd w:val="clear" w:color="auto" w:fill="FDFDFD"/>
+        </w:rPr>
+        <w:t>mọi người có một sản phẩm review nhanh, ít tốn chi phí nhưng vẫn mang những giá trị cá nhân của những người reviewer đến với  người xem của mình.</w:t>
       </w:r>
     </w:p>
     <w:p>
@@ -22331,24 +22363,32 @@
         <w:jc w:val="both"/>
         <w:rPr>
           <w:rFonts w:ascii="Times New Roman" w:eastAsia="Times New Roman" w:hAnsi="Times New Roman" w:cs="Times New Roman"/>
-          <w:b/>
-          <w:color w:val="000000" w:themeColor="text1"/>
-          <w:sz w:val="28"/>
-          <w:szCs w:val="28"/>
+          <w:color w:val="000000" w:themeColor="text1"/>
+          <w:sz w:val="26"/>
+          <w:szCs w:val="26"/>
           <w:shd w:val="clear" w:color="auto" w:fill="FDFDFD"/>
         </w:rPr>
       </w:pPr>
       <w:r>
         <w:rPr>
           <w:rFonts w:ascii="Times New Roman" w:eastAsia="Times New Roman" w:hAnsi="Times New Roman" w:cs="Times New Roman"/>
-          <w:b/>
-          <w:color w:val="000000" w:themeColor="text1"/>
-          <w:sz w:val="28"/>
-          <w:szCs w:val="28"/>
+          <w:color w:val="000000" w:themeColor="text1"/>
+          <w:sz w:val="26"/>
+          <w:szCs w:val="26"/>
           <w:shd w:val="clear" w:color="auto" w:fill="FDFDFD"/>
         </w:rPr>
         <w:tab/>
-        <w:t>1.2 Cấu trúc đồ án:</w:t>
+      </w:r>
+      <w:r>
+        <w:rPr>
+          <w:rFonts w:ascii="Times New Roman" w:eastAsia="Times New Roman" w:hAnsi="Times New Roman" w:cs="Times New Roman"/>
+          <w:color w:val="000000" w:themeColor="text1"/>
+          <w:sz w:val="26"/>
+          <w:szCs w:val="26"/>
+          <w:shd w:val="clear" w:color="auto" w:fill="FDFDFD"/>
+        </w:rPr>
+        <w:tab/>
+        <w:t>1.1.2 Ý nghĩa khoa học và thực tiễn:</w:t>
       </w:r>
     </w:p>
     <w:p>
@@ -22361,26 +22401,572 @@
         <w:jc w:val="both"/>
         <w:rPr>
           <w:rFonts w:ascii="Times New Roman" w:eastAsia="Times New Roman" w:hAnsi="Times New Roman" w:cs="Times New Roman"/>
-          <w:b/>
-          <w:color w:val="000000" w:themeColor="text1"/>
-          <w:sz w:val="28"/>
-          <w:szCs w:val="28"/>
+          <w:color w:val="000000" w:themeColor="text1"/>
+          <w:sz w:val="26"/>
+          <w:szCs w:val="26"/>
           <w:shd w:val="clear" w:color="auto" w:fill="FDFDFD"/>
         </w:rPr>
       </w:pPr>
       <w:r>
         <w:rPr>
           <w:rFonts w:ascii="Times New Roman" w:eastAsia="Times New Roman" w:hAnsi="Times New Roman" w:cs="Times New Roman"/>
-          <w:b/>
-          <w:color w:val="000000" w:themeColor="text1"/>
-          <w:sz w:val="28"/>
-          <w:szCs w:val="28"/>
-          <w:shd w:val="clear" w:color="auto" w:fill="FDFDFD"/>
-        </w:rPr>
-        <w:t>aaaaaaaaaaaaaaaaaaaaaaaaaaaaaaaaaaaaaaaaaaaaaaaaaaaaaaaaaaaaaaa</w:t>
+          <w:color w:val="000000" w:themeColor="text1"/>
+          <w:sz w:val="26"/>
+          <w:szCs w:val="26"/>
+          <w:shd w:val="clear" w:color="auto" w:fill="FDFDFD"/>
+        </w:rPr>
+        <w:tab/>
+      </w:r>
+      <w:r>
+        <w:rPr>
+          <w:rFonts w:ascii="Times New Roman" w:eastAsia="Times New Roman" w:hAnsi="Times New Roman" w:cs="Times New Roman"/>
+          <w:color w:val="000000" w:themeColor="text1"/>
+          <w:sz w:val="26"/>
+          <w:szCs w:val="26"/>
+          <w:shd w:val="clear" w:color="auto" w:fill="FDFDFD"/>
+        </w:rPr>
+        <w:tab/>
+        <w:t xml:space="preserve">- Ý nghĩa khoa học: </w:t>
+      </w:r>
+      <w:r>
+        <w:rPr>
+          <w:rFonts w:ascii="Times New Roman" w:eastAsia="Times New Roman" w:hAnsi="Times New Roman" w:cs="Times New Roman"/>
+          <w:color w:val="000000" w:themeColor="text1"/>
+          <w:sz w:val="26"/>
+          <w:szCs w:val="26"/>
+          <w:shd w:val="clear" w:color="auto" w:fill="FDFDFD"/>
+        </w:rPr>
+        <w:t>Công việc của những reviewer sẽ được nâng cấp và trang bị hơn khi sử dụng phần mềm. Kết hợp giữa việc review sản phẩm truyền thống và review sản phẩm bằng phần mềm, công việc reviewer sẽ linh hoạt hơn, khi dễ chọn lọc hơn phương pháp nào sẽ phù hợp với sản phẩm mà mình sẽ đánh giá. Bên cạnh đó, việc tốc độ phát triển camera trên điện thoại hiện nay đang tăng trưởng mạnh, nên việc dùng phần mềm để review sản phẩm trong tương lai, buộc những nhà sản xuất phải đẩy mạnh chất lượng camera điện thoại để đáp ứng cho một bộ phận reviewer.</w:t>
+      </w:r>
+    </w:p>
+    <w:p>
+      <w:pPr>
+        <w:tabs>
+          <w:tab w:val="left" w:pos="360"/>
+          <w:tab w:val="left" w:pos="720"/>
+        </w:tabs>
+        <w:spacing w:line="360" w:lineRule="auto"/>
+        <w:jc w:val="both"/>
+        <w:rPr>
+          <w:rFonts w:ascii="Times New Roman" w:eastAsia="Times New Roman" w:hAnsi="Times New Roman" w:cs="Times New Roman"/>
+          <w:color w:val="000000" w:themeColor="text1"/>
+          <w:sz w:val="26"/>
+          <w:szCs w:val="26"/>
+          <w:shd w:val="clear" w:color="auto" w:fill="FDFDFD"/>
+        </w:rPr>
+      </w:pPr>
+      <w:r>
+        <w:rPr>
+          <w:rFonts w:ascii="Times New Roman" w:eastAsia="Times New Roman" w:hAnsi="Times New Roman" w:cs="Times New Roman"/>
+          <w:color w:val="000000" w:themeColor="text1"/>
+          <w:sz w:val="26"/>
+          <w:szCs w:val="26"/>
+          <w:shd w:val="clear" w:color="auto" w:fill="FDFDFD"/>
+        </w:rPr>
+        <w:tab/>
+      </w:r>
+      <w:r>
+        <w:rPr>
+          <w:rFonts w:ascii="Times New Roman" w:eastAsia="Times New Roman" w:hAnsi="Times New Roman" w:cs="Times New Roman"/>
+          <w:color w:val="000000" w:themeColor="text1"/>
+          <w:sz w:val="26"/>
+          <w:szCs w:val="26"/>
+          <w:shd w:val="clear" w:color="auto" w:fill="FDFDFD"/>
+        </w:rPr>
+        <w:tab/>
+        <w:t>- Ý nghĩa thực tiễn:</w:t>
+      </w:r>
+      <w:r>
+        <w:rPr>
+          <w:rFonts w:ascii="Times New Roman" w:eastAsia="Times New Roman" w:hAnsi="Times New Roman" w:cs="Times New Roman"/>
+          <w:color w:val="000000" w:themeColor="text1"/>
+          <w:sz w:val="26"/>
+          <w:szCs w:val="26"/>
+          <w:shd w:val="clear" w:color="auto" w:fill="FDFDFD"/>
+        </w:rPr>
+        <w:t xml:space="preserve"> Một sản phẩm bây giờ sẽ có nhiều đánh giá hơn từ nhiều bộ phận người dùng khác nhau trong xã hội. Từ đó cũng giúp cho các nhà sản xuất nắm bắt được tốt hơn xu hướng thị trường mà sản phẩm của mình đang hướng tới, những sản phẩm nào sẽ phù hợp với thị trường và phân khúc nào mà có nhiều đánh giá tích cực hơn</w:t>
+      </w:r>
+      <w:r>
+        <w:rPr>
+          <w:rFonts w:ascii="Times New Roman" w:eastAsia="Times New Roman" w:hAnsi="Times New Roman" w:cs="Times New Roman"/>
+          <w:color w:val="000000" w:themeColor="text1"/>
+          <w:sz w:val="26"/>
+          <w:szCs w:val="26"/>
+          <w:shd w:val="clear" w:color="auto" w:fill="FDFDFD"/>
+        </w:rPr>
+        <w:t xml:space="preserve"> và ngược lại</w:t>
+      </w:r>
+      <w:r>
+        <w:rPr>
+          <w:rFonts w:ascii="Times New Roman" w:eastAsia="Times New Roman" w:hAnsi="Times New Roman" w:cs="Times New Roman"/>
+          <w:color w:val="000000" w:themeColor="text1"/>
+          <w:sz w:val="26"/>
+          <w:szCs w:val="26"/>
+          <w:shd w:val="clear" w:color="auto" w:fill="FDFDFD"/>
+        </w:rPr>
+        <w:t>.</w:t>
+      </w:r>
+      <w:r>
+        <w:rPr>
+          <w:rFonts w:ascii="Times New Roman" w:eastAsia="Times New Roman" w:hAnsi="Times New Roman" w:cs="Times New Roman"/>
+          <w:color w:val="000000" w:themeColor="text1"/>
+          <w:sz w:val="26"/>
+          <w:szCs w:val="26"/>
+          <w:shd w:val="clear" w:color="auto" w:fill="FDFDFD"/>
+        </w:rPr>
+        <w:t xml:space="preserve"> Công việc review sản phẩm sẽ dễ dàng tiếp cận với mọi người hơn, giúp cho những trải nghiệm cá nhân của mỗi người sẽ có được môi trường để thể hiện những quan điểm cá nhân mình về sản phẩm mà không tốn nhiều chi phí cũng như là thời gian thực hiện.</w:t>
+      </w:r>
+    </w:p>
+    <w:p>
+      <w:pPr>
+        <w:tabs>
+          <w:tab w:val="left" w:pos="360"/>
+          <w:tab w:val="left" w:pos="720"/>
+        </w:tabs>
+        <w:spacing w:line="360" w:lineRule="auto"/>
+        <w:jc w:val="both"/>
+        <w:rPr>
+          <w:rFonts w:ascii="Times New Roman" w:eastAsia="Times New Roman" w:hAnsi="Times New Roman" w:cs="Times New Roman"/>
+          <w:color w:val="000000" w:themeColor="text1"/>
+          <w:sz w:val="26"/>
+          <w:szCs w:val="26"/>
+          <w:shd w:val="clear" w:color="auto" w:fill="FDFDFD"/>
+        </w:rPr>
+      </w:pPr>
+      <w:r>
+        <w:rPr>
+          <w:rFonts w:ascii="Times New Roman" w:eastAsia="Times New Roman" w:hAnsi="Times New Roman" w:cs="Times New Roman"/>
+          <w:color w:val="000000" w:themeColor="text1"/>
+          <w:sz w:val="26"/>
+          <w:szCs w:val="26"/>
+          <w:shd w:val="clear" w:color="auto" w:fill="FDFDFD"/>
+        </w:rPr>
+        <w:tab/>
+      </w:r>
+      <w:r>
+        <w:rPr>
+          <w:rFonts w:ascii="Times New Roman" w:eastAsia="Times New Roman" w:hAnsi="Times New Roman" w:cs="Times New Roman"/>
+          <w:color w:val="000000" w:themeColor="text1"/>
+          <w:sz w:val="26"/>
+          <w:szCs w:val="26"/>
+          <w:shd w:val="clear" w:color="auto" w:fill="FDFDFD"/>
+        </w:rPr>
+        <w:tab/>
+        <w:t>1.1.3 Mục tiêu nghiên cứu</w:t>
+      </w:r>
+    </w:p>
+    <w:p>
+      <w:pPr>
+        <w:tabs>
+          <w:tab w:val="left" w:pos="360"/>
+          <w:tab w:val="left" w:pos="720"/>
+        </w:tabs>
+        <w:spacing w:line="360" w:lineRule="auto"/>
+        <w:jc w:val="both"/>
+        <w:rPr>
+          <w:rFonts w:ascii="Times New Roman" w:eastAsia="Times New Roman" w:hAnsi="Times New Roman" w:cs="Times New Roman"/>
+          <w:color w:val="000000" w:themeColor="text1"/>
+          <w:sz w:val="26"/>
+          <w:szCs w:val="26"/>
+          <w:shd w:val="clear" w:color="auto" w:fill="FDFDFD"/>
+        </w:rPr>
+      </w:pPr>
+      <w:r>
+        <w:rPr>
+          <w:rFonts w:ascii="Times New Roman" w:eastAsia="Times New Roman" w:hAnsi="Times New Roman" w:cs="Times New Roman"/>
+          <w:color w:val="000000" w:themeColor="text1"/>
+          <w:sz w:val="26"/>
+          <w:szCs w:val="26"/>
+          <w:shd w:val="clear" w:color="auto" w:fill="FDFDFD"/>
+        </w:rPr>
+        <w:lastRenderedPageBreak/>
+        <w:tab/>
+      </w:r>
+      <w:r>
+        <w:rPr>
+          <w:rFonts w:ascii="Times New Roman" w:eastAsia="Times New Roman" w:hAnsi="Times New Roman" w:cs="Times New Roman"/>
+          <w:color w:val="000000" w:themeColor="text1"/>
+          <w:sz w:val="26"/>
+          <w:szCs w:val="26"/>
+          <w:shd w:val="clear" w:color="auto" w:fill="FDFDFD"/>
+        </w:rPr>
+        <w:tab/>
+        <w:t>Sản phẩm sẽ tập trung vào việc tối ưu hóa công việc review để những người dùng smartphone đều có thể tiếp cận được. Vì vậy, hai tính năng sẽ được nghiên cứu chủ yếu sẽ là chụp ảnh và đánh giá sản phẩm theo dạng form.</w:t>
+      </w:r>
+    </w:p>
+    <w:p>
+      <w:pPr>
+        <w:tabs>
+          <w:tab w:val="left" w:pos="360"/>
+          <w:tab w:val="left" w:pos="720"/>
+        </w:tabs>
+        <w:spacing w:line="360" w:lineRule="auto"/>
+        <w:jc w:val="both"/>
+        <w:rPr>
+          <w:rFonts w:ascii="Times New Roman" w:eastAsia="Times New Roman" w:hAnsi="Times New Roman" w:cs="Times New Roman"/>
+          <w:color w:val="000000" w:themeColor="text1"/>
+          <w:sz w:val="26"/>
+          <w:szCs w:val="26"/>
+          <w:shd w:val="clear" w:color="auto" w:fill="FDFDFD"/>
+        </w:rPr>
+      </w:pPr>
+      <w:r>
+        <w:rPr>
+          <w:rFonts w:ascii="Times New Roman" w:eastAsia="Times New Roman" w:hAnsi="Times New Roman" w:cs="Times New Roman"/>
+          <w:color w:val="000000" w:themeColor="text1"/>
+          <w:sz w:val="26"/>
+          <w:szCs w:val="26"/>
+          <w:shd w:val="clear" w:color="auto" w:fill="FDFDFD"/>
+        </w:rPr>
+        <w:tab/>
+      </w:r>
+      <w:r>
+        <w:rPr>
+          <w:rFonts w:ascii="Times New Roman" w:eastAsia="Times New Roman" w:hAnsi="Times New Roman" w:cs="Times New Roman"/>
+          <w:color w:val="000000" w:themeColor="text1"/>
+          <w:sz w:val="26"/>
+          <w:szCs w:val="26"/>
+          <w:shd w:val="clear" w:color="auto" w:fill="FDFDFD"/>
+        </w:rPr>
+        <w:tab/>
+        <w:t>1.1.4 Đối tượng nghiên cứu:</w:t>
+      </w:r>
+    </w:p>
+    <w:p>
+      <w:pPr>
+        <w:tabs>
+          <w:tab w:val="left" w:pos="360"/>
+          <w:tab w:val="left" w:pos="720"/>
+        </w:tabs>
+        <w:spacing w:line="360" w:lineRule="auto"/>
+        <w:jc w:val="both"/>
+        <w:rPr>
+          <w:rFonts w:ascii="Times New Roman" w:eastAsia="Times New Roman" w:hAnsi="Times New Roman" w:cs="Times New Roman"/>
+          <w:color w:val="000000" w:themeColor="text1"/>
+          <w:sz w:val="26"/>
+          <w:szCs w:val="26"/>
+          <w:shd w:val="clear" w:color="auto" w:fill="FDFDFD"/>
+        </w:rPr>
+      </w:pPr>
+      <w:r>
+        <w:rPr>
+          <w:rFonts w:ascii="Times New Roman" w:eastAsia="Times New Roman" w:hAnsi="Times New Roman" w:cs="Times New Roman"/>
+          <w:color w:val="000000" w:themeColor="text1"/>
+          <w:sz w:val="26"/>
+          <w:szCs w:val="26"/>
+          <w:shd w:val="clear" w:color="auto" w:fill="FDFDFD"/>
+        </w:rPr>
+        <w:tab/>
+      </w:r>
+      <w:r>
+        <w:rPr>
+          <w:rFonts w:ascii="Times New Roman" w:eastAsia="Times New Roman" w:hAnsi="Times New Roman" w:cs="Times New Roman"/>
+          <w:color w:val="000000" w:themeColor="text1"/>
+          <w:sz w:val="26"/>
+          <w:szCs w:val="26"/>
+          <w:shd w:val="clear" w:color="auto" w:fill="FDFDFD"/>
+        </w:rPr>
+        <w:tab/>
+        <w:t xml:space="preserve">Phần mềm ban đầu sẽ chọn sản phẩm để đánh giá sẽ là </w:t>
+      </w:r>
+      <w:r>
+        <w:rPr>
+          <w:rFonts w:ascii="Times New Roman" w:eastAsia="Times New Roman" w:hAnsi="Times New Roman" w:cs="Times New Roman"/>
+          <w:color w:val="000000" w:themeColor="text1"/>
+          <w:sz w:val="26"/>
+          <w:szCs w:val="26"/>
+          <w:shd w:val="clear" w:color="auto" w:fill="FDFDFD"/>
+        </w:rPr>
+        <w:t>nh</w:t>
+      </w:r>
+      <w:r>
+        <w:rPr>
+          <w:rFonts w:ascii="Times New Roman" w:eastAsia="Times New Roman" w:hAnsi="Times New Roman" w:cs="Times New Roman"/>
+          <w:color w:val="000000" w:themeColor="text1"/>
+          <w:sz w:val="26"/>
+          <w:szCs w:val="26"/>
+          <w:shd w:val="clear" w:color="auto" w:fill="FDFDFD"/>
+        </w:rPr>
+        <w:t>óm sản phẩm điện thoại thông minh, sau đó sẽ phát triển đến những nhóm sản phẩm đang được nhiều người quan tâm, cũng như thu hút những reviewer hiện nay như là thức ăn, mỹ phẩm, những sản phẩm công nghệ… Và có thể là sẽ phát triển đến mảng đánh giá dịch vụ như du lịch, nhà hàng, khách sạn…</w:t>
+      </w:r>
+    </w:p>
+    <w:p>
+      <w:pPr>
+        <w:tabs>
+          <w:tab w:val="left" w:pos="360"/>
+          <w:tab w:val="left" w:pos="720"/>
+        </w:tabs>
+        <w:spacing w:line="360" w:lineRule="auto"/>
+        <w:jc w:val="both"/>
+        <w:rPr>
+          <w:rFonts w:ascii="Times New Roman" w:eastAsia="Times New Roman" w:hAnsi="Times New Roman" w:cs="Times New Roman"/>
+          <w:color w:val="000000" w:themeColor="text1"/>
+          <w:sz w:val="26"/>
+          <w:szCs w:val="26"/>
+          <w:shd w:val="clear" w:color="auto" w:fill="FDFDFD"/>
+        </w:rPr>
+      </w:pPr>
+      <w:r>
+        <w:rPr>
+          <w:rFonts w:ascii="Times New Roman" w:eastAsia="Times New Roman" w:hAnsi="Times New Roman" w:cs="Times New Roman"/>
+          <w:color w:val="000000" w:themeColor="text1"/>
+          <w:sz w:val="26"/>
+          <w:szCs w:val="26"/>
+          <w:shd w:val="clear" w:color="auto" w:fill="FDFDFD"/>
+        </w:rPr>
+        <w:tab/>
+      </w:r>
+      <w:r>
+        <w:rPr>
+          <w:rFonts w:ascii="Times New Roman" w:eastAsia="Times New Roman" w:hAnsi="Times New Roman" w:cs="Times New Roman"/>
+          <w:color w:val="000000" w:themeColor="text1"/>
+          <w:sz w:val="26"/>
+          <w:szCs w:val="26"/>
+          <w:shd w:val="clear" w:color="auto" w:fill="FDFDFD"/>
+        </w:rPr>
+        <w:tab/>
+        <w:t>1.1.5 Phạm vi giới hạn:</w:t>
+      </w:r>
+    </w:p>
+    <w:p>
+      <w:pPr>
+        <w:tabs>
+          <w:tab w:val="left" w:pos="360"/>
+          <w:tab w:val="left" w:pos="720"/>
+        </w:tabs>
+        <w:spacing w:line="360" w:lineRule="auto"/>
+        <w:jc w:val="both"/>
+        <w:rPr>
+          <w:rFonts w:ascii="Times New Roman" w:eastAsia="Times New Roman" w:hAnsi="Times New Roman" w:cs="Times New Roman"/>
+          <w:color w:val="000000" w:themeColor="text1"/>
+          <w:sz w:val="26"/>
+          <w:szCs w:val="26"/>
+          <w:shd w:val="clear" w:color="auto" w:fill="FDFDFD"/>
+        </w:rPr>
+      </w:pPr>
+      <w:r>
+        <w:rPr>
+          <w:rFonts w:ascii="Times New Roman" w:eastAsia="Times New Roman" w:hAnsi="Times New Roman" w:cs="Times New Roman"/>
+          <w:color w:val="000000" w:themeColor="text1"/>
+          <w:sz w:val="26"/>
+          <w:szCs w:val="26"/>
+          <w:shd w:val="clear" w:color="auto" w:fill="FDFDFD"/>
+        </w:rPr>
+        <w:tab/>
+      </w:r>
+      <w:r>
+        <w:rPr>
+          <w:rFonts w:ascii="Times New Roman" w:eastAsia="Times New Roman" w:hAnsi="Times New Roman" w:cs="Times New Roman"/>
+          <w:color w:val="000000" w:themeColor="text1"/>
+          <w:sz w:val="26"/>
+          <w:szCs w:val="26"/>
+          <w:shd w:val="clear" w:color="auto" w:fill="FDFDFD"/>
+        </w:rPr>
+        <w:tab/>
+        <w:t>Phần mềm ban đầu chỉ tập trung vào đánh giá sản phẩm điện th</w:t>
+      </w:r>
+      <w:r>
+        <w:rPr>
+          <w:rFonts w:ascii="Times New Roman" w:eastAsia="Times New Roman" w:hAnsi="Times New Roman" w:cs="Times New Roman"/>
+          <w:color w:val="000000" w:themeColor="text1"/>
+          <w:sz w:val="26"/>
+          <w:szCs w:val="26"/>
+          <w:shd w:val="clear" w:color="auto" w:fill="FDFDFD"/>
+        </w:rPr>
+        <w:t xml:space="preserve">oại thông minh </w:t>
+      </w:r>
+      <w:r>
+        <w:rPr>
+          <w:rFonts w:ascii="Times New Roman" w:eastAsia="Times New Roman" w:hAnsi="Times New Roman" w:cs="Times New Roman"/>
+          <w:color w:val="000000" w:themeColor="text1"/>
+          <w:sz w:val="26"/>
+          <w:szCs w:val="26"/>
+          <w:shd w:val="clear" w:color="auto" w:fill="FDFDFD"/>
+        </w:rPr>
+        <w:t>và vì là sản phẩm review nhanh nên tính năng đánh giá sản phẩm theo thiết kế tối giản nên không đáp ứng được nhu cầu</w:t>
+      </w:r>
+      <w:r>
+        <w:rPr>
+          <w:rFonts w:ascii="Times New Roman" w:eastAsia="Times New Roman" w:hAnsi="Times New Roman" w:cs="Times New Roman"/>
+          <w:color w:val="000000" w:themeColor="text1"/>
+          <w:sz w:val="26"/>
+          <w:szCs w:val="26"/>
+          <w:shd w:val="clear" w:color="auto" w:fill="FDFDFD"/>
+        </w:rPr>
+        <w:t xml:space="preserve"> </w:t>
+      </w:r>
+      <w:r>
+        <w:rPr>
+          <w:rFonts w:ascii="Times New Roman" w:eastAsia="Times New Roman" w:hAnsi="Times New Roman" w:cs="Times New Roman"/>
+          <w:color w:val="000000" w:themeColor="text1"/>
+          <w:sz w:val="26"/>
+          <w:szCs w:val="26"/>
+          <w:shd w:val="clear" w:color="auto" w:fill="FDFDFD"/>
+        </w:rPr>
+        <w:t>cho những người dùng và reviewer chuyên nghiệp.</w:t>
+      </w:r>
+      <w:r>
+        <w:rPr>
+          <w:rFonts w:ascii="Times New Roman" w:eastAsia="Times New Roman" w:hAnsi="Times New Roman" w:cs="Times New Roman"/>
+          <w:color w:val="000000" w:themeColor="text1"/>
+          <w:sz w:val="26"/>
+          <w:szCs w:val="26"/>
+          <w:shd w:val="clear" w:color="auto" w:fill="FDFDFD"/>
+        </w:rPr>
+        <w:t xml:space="preserve"> </w:t>
+      </w:r>
+      <w:r>
+        <w:rPr>
+          <w:rFonts w:ascii="Times New Roman" w:eastAsia="Times New Roman" w:hAnsi="Times New Roman" w:cs="Times New Roman"/>
+          <w:color w:val="000000" w:themeColor="text1"/>
+          <w:sz w:val="26"/>
+          <w:szCs w:val="26"/>
+          <w:shd w:val="clear" w:color="auto" w:fill="FDFDFD"/>
+        </w:rPr>
+        <w:t>C</w:t>
+      </w:r>
+      <w:r>
+        <w:rPr>
+          <w:rFonts w:ascii="Times New Roman" w:eastAsia="Times New Roman" w:hAnsi="Times New Roman" w:cs="Times New Roman"/>
+          <w:color w:val="000000" w:themeColor="text1"/>
+          <w:sz w:val="26"/>
+          <w:szCs w:val="26"/>
+          <w:shd w:val="clear" w:color="auto" w:fill="FDFDFD"/>
+        </w:rPr>
+        <w:t xml:space="preserve">hưa thể mở rộng </w:t>
+      </w:r>
+      <w:r>
+        <w:rPr>
+          <w:rFonts w:ascii="Times New Roman" w:eastAsia="Times New Roman" w:hAnsi="Times New Roman" w:cs="Times New Roman"/>
+          <w:color w:val="000000" w:themeColor="text1"/>
+          <w:sz w:val="26"/>
+          <w:szCs w:val="26"/>
+          <w:shd w:val="clear" w:color="auto" w:fill="FDFDFD"/>
+        </w:rPr>
+        <w:t>các sản phẩm công nghệ</w:t>
+      </w:r>
+      <w:r>
+        <w:rPr>
+          <w:rFonts w:ascii="Times New Roman" w:eastAsia="Times New Roman" w:hAnsi="Times New Roman" w:cs="Times New Roman"/>
+          <w:color w:val="000000" w:themeColor="text1"/>
+          <w:sz w:val="26"/>
+          <w:szCs w:val="26"/>
+          <w:shd w:val="clear" w:color="auto" w:fill="FDFDFD"/>
+        </w:rPr>
+        <w:t xml:space="preserve"> khác</w:t>
+      </w:r>
+      <w:r>
+        <w:rPr>
+          <w:rFonts w:ascii="Times New Roman" w:eastAsia="Times New Roman" w:hAnsi="Times New Roman" w:cs="Times New Roman"/>
+          <w:color w:val="000000" w:themeColor="text1"/>
+          <w:sz w:val="26"/>
+          <w:szCs w:val="26"/>
+          <w:shd w:val="clear" w:color="auto" w:fill="FDFDFD"/>
+        </w:rPr>
+        <w:t xml:space="preserve"> như: đồng hồ thông minh, máy tính bảng,</w:t>
+      </w:r>
+      <w:r>
+        <w:rPr>
+          <w:rFonts w:ascii="Times New Roman" w:eastAsia="Times New Roman" w:hAnsi="Times New Roman" w:cs="Times New Roman"/>
+          <w:color w:val="000000" w:themeColor="text1"/>
+          <w:sz w:val="26"/>
+          <w:szCs w:val="26"/>
+          <w:shd w:val="clear" w:color="auto" w:fill="FDFDFD"/>
+        </w:rPr>
+        <w:t xml:space="preserve"> </w:t>
+      </w:r>
+      <w:r>
+        <w:rPr>
+          <w:rFonts w:ascii="Times New Roman" w:eastAsia="Times New Roman" w:hAnsi="Times New Roman" w:cs="Times New Roman"/>
+          <w:color w:val="000000" w:themeColor="text1"/>
+          <w:sz w:val="26"/>
+          <w:szCs w:val="26"/>
+          <w:shd w:val="clear" w:color="auto" w:fill="FDFDFD"/>
+        </w:rPr>
+        <w:t>laptop, v.v…, hay các mặt hàng thiết yếu của đời sống như: đồ gia dụng, sức khỏe, thời trang,</w:t>
+      </w:r>
+      <w:r>
+        <w:rPr>
+          <w:rFonts w:ascii="Times New Roman" w:eastAsia="Times New Roman" w:hAnsi="Times New Roman" w:cs="Times New Roman"/>
+          <w:color w:val="000000" w:themeColor="text1"/>
+          <w:sz w:val="26"/>
+          <w:szCs w:val="26"/>
+          <w:shd w:val="clear" w:color="auto" w:fill="FDFDFD"/>
+        </w:rPr>
+        <w:t xml:space="preserve"> thức ăn</w:t>
+      </w:r>
+      <w:r>
+        <w:rPr>
+          <w:rFonts w:ascii="Times New Roman" w:eastAsia="Times New Roman" w:hAnsi="Times New Roman" w:cs="Times New Roman"/>
+          <w:color w:val="000000" w:themeColor="text1"/>
+          <w:sz w:val="26"/>
+          <w:szCs w:val="26"/>
+          <w:shd w:val="clear" w:color="auto" w:fill="FDFDFD"/>
+        </w:rPr>
+        <w:t xml:space="preserve"> v.v…, và các ngành dịch vụ</w:t>
+      </w:r>
+      <w:r>
+        <w:rPr>
+          <w:rFonts w:ascii="Times New Roman" w:eastAsia="Times New Roman" w:hAnsi="Times New Roman" w:cs="Times New Roman"/>
+          <w:color w:val="000000" w:themeColor="text1"/>
+          <w:sz w:val="26"/>
+          <w:szCs w:val="26"/>
+          <w:shd w:val="clear" w:color="auto" w:fill="FDFDFD"/>
+        </w:rPr>
+        <w:t xml:space="preserve"> đang phát triển hiện nay</w:t>
       </w:r>
       <w:bookmarkStart w:id="0" w:name="_GoBack"/>
       <w:bookmarkEnd w:id="0"/>
+      <w:r>
+        <w:rPr>
+          <w:rFonts w:ascii="Times New Roman" w:eastAsia="Times New Roman" w:hAnsi="Times New Roman" w:cs="Times New Roman"/>
+          <w:color w:val="000000" w:themeColor="text1"/>
+          <w:sz w:val="26"/>
+          <w:szCs w:val="26"/>
+          <w:shd w:val="clear" w:color="auto" w:fill="FDFDFD"/>
+        </w:rPr>
+        <w:t xml:space="preserve"> như: </w:t>
+      </w:r>
+      <w:r>
+        <w:rPr>
+          <w:rFonts w:ascii="Times New Roman" w:eastAsia="Times New Roman" w:hAnsi="Times New Roman" w:cs="Times New Roman"/>
+          <w:color w:val="000000" w:themeColor="text1"/>
+          <w:sz w:val="26"/>
+          <w:szCs w:val="26"/>
+          <w:shd w:val="clear" w:color="auto" w:fill="FDFDFD"/>
+        </w:rPr>
+        <w:t>khu du lịch, nhà hàng, khách sạn.</w:t>
+      </w:r>
+      <w:r>
+        <w:rPr>
+          <w:rFonts w:ascii="Times New Roman" w:eastAsia="Times New Roman" w:hAnsi="Times New Roman" w:cs="Times New Roman"/>
+          <w:color w:val="000000" w:themeColor="text1"/>
+          <w:sz w:val="26"/>
+          <w:szCs w:val="26"/>
+          <w:shd w:val="clear" w:color="auto" w:fill="FDFDFD"/>
+        </w:rPr>
+        <w:t xml:space="preserve"> </w:t>
+      </w:r>
+      <w:r>
+        <w:rPr>
+          <w:rFonts w:ascii="Times New Roman" w:eastAsia="Times New Roman" w:hAnsi="Times New Roman" w:cs="Times New Roman"/>
+          <w:color w:val="000000" w:themeColor="text1"/>
+          <w:sz w:val="26"/>
+          <w:szCs w:val="26"/>
+          <w:shd w:val="clear" w:color="auto" w:fill="FDFDFD"/>
+        </w:rPr>
+        <w:t>Ngoài ra những tính năng của sản phẩm cần được cải tiến và nâng cao</w:t>
+      </w:r>
+      <w:r>
+        <w:rPr>
+          <w:rFonts w:ascii="Times New Roman" w:eastAsia="Times New Roman" w:hAnsi="Times New Roman" w:cs="Times New Roman"/>
+          <w:color w:val="000000" w:themeColor="text1"/>
+          <w:sz w:val="26"/>
+          <w:szCs w:val="26"/>
+          <w:shd w:val="clear" w:color="auto" w:fill="FDFDFD"/>
+        </w:rPr>
+        <w:t>.</w:t>
+      </w:r>
     </w:p>
     <w:sectPr>
       <w:pgSz w:w="11900" w:h="16840"/>
@@ -25701,7 +26287,7 @@
   <a:extraClrSchemeLst/>
   <a:extLst>
     <a:ext uri="{05A4C25C-085E-4340-85A3-A5531E510DB2}">
-      <thm15:themeFamily xmlns:thm15="http://schemas.microsoft.com/office/thememl/2012/main" xmlns="" name="Office Theme" id="{62F939B6-93AF-4DB8-9C6B-D6C7DFDC589F}" vid="{4A3C46E8-61CC-4603-A589-7422A47A8E4A}"/>
+      <thm15:themeFamily xmlns="" xmlns:thm15="http://schemas.microsoft.com/office/thememl/2012/main" name="Office Theme" id="{62F939B6-93AF-4DB8-9C6B-D6C7DFDC589F}" vid="{4A3C46E8-61CC-4603-A589-7422A47A8E4A}"/>
     </a:ext>
   </a:extLst>
 </a:theme>
@@ -25712,7 +26298,7 @@
 </file>
 
 <file path=customXml/itemProps1.xml><?xml version="1.0" encoding="utf-8"?>
-<ds:datastoreItem xmlns:ds="http://schemas.openxmlformats.org/officeDocument/2006/customXml" ds:itemID="{954CE601-8128-48B6-BE71-59281EDC9475}">
+<ds:datastoreItem xmlns:ds="http://schemas.openxmlformats.org/officeDocument/2006/customXml" ds:itemID="{2FAEC3CD-E3B8-48FA-86E8-0AC716340198}">
   <ds:schemaRefs>
     <ds:schemaRef ds:uri="http://schemas.openxmlformats.org/officeDocument/2006/bibliography"/>
   </ds:schemaRefs>

</xml_diff>